<commit_message>
Regular update of documentation on VASL development
</commit_message>
<xml_diff>
--- a/dev documentation/GettingStartedWithVASLDevelopment.docx
+++ b/dev documentation/GettingStartedWithVASLDevelopment.docx
@@ -1,6 +1,6 @@
 
 <file path=word/document.xml><?xml version="1.0" encoding="utf-8"?>
-<w:document xmlns:wpc="http://schemas.microsoft.com/office/word/2010/wordprocessingCanvas" xmlns:cx="http://schemas.microsoft.com/office/drawing/2014/chartex" xmlns:cx1="http://schemas.microsoft.com/office/drawing/2015/9/8/chartex" xmlns:mc="http://schemas.openxmlformats.org/markup-compatibility/2006" xmlns:o="urn:schemas-microsoft-com:office:office" xmlns:r="http://schemas.openxmlformats.org/officeDocument/2006/relationships" xmlns:m="http://schemas.openxmlformats.org/officeDocument/2006/math" xmlns:v="urn:schemas-microsoft-com:vml" xmlns:wp14="http://schemas.microsoft.com/office/word/2010/wordprocessingDrawing" xmlns:wp="http://schemas.openxmlformats.org/drawingml/2006/wordprocessingDrawing" xmlns:w10="urn:schemas-microsoft-com:office:word" xmlns:w="http://schemas.openxmlformats.org/wordprocessingml/2006/main" xmlns:w14="http://schemas.microsoft.com/office/word/2010/wordml" xmlns:w15="http://schemas.microsoft.com/office/word/2012/wordml" xmlns:w16se="http://schemas.microsoft.com/office/word/2015/wordml/symex" xmlns:wpg="http://schemas.microsoft.com/office/word/2010/wordprocessingGroup" xmlns:wpi="http://schemas.microsoft.com/office/word/2010/wordprocessingInk" xmlns:wne="http://schemas.microsoft.com/office/word/2006/wordml" xmlns:wps="http://schemas.microsoft.com/office/word/2010/wordprocessingShape" mc:Ignorable="w14 w15 w16se wp14">
+<w:document xmlns:wpc="http://schemas.microsoft.com/office/word/2010/wordprocessingCanvas" xmlns:cx="http://schemas.microsoft.com/office/drawing/2014/chartex" xmlns:cx1="http://schemas.microsoft.com/office/drawing/2015/9/8/chartex" xmlns:cx2="http://schemas.microsoft.com/office/drawing/2015/10/21/chartex" xmlns:mc="http://schemas.openxmlformats.org/markup-compatibility/2006" xmlns:o="urn:schemas-microsoft-com:office:office" xmlns:r="http://schemas.openxmlformats.org/officeDocument/2006/relationships" xmlns:m="http://schemas.openxmlformats.org/officeDocument/2006/math" xmlns:v="urn:schemas-microsoft-com:vml" xmlns:wp14="http://schemas.microsoft.com/office/word/2010/wordprocessingDrawing" xmlns:wp="http://schemas.openxmlformats.org/drawingml/2006/wordprocessingDrawing" xmlns:w10="urn:schemas-microsoft-com:office:word" xmlns:w="http://schemas.openxmlformats.org/wordprocessingml/2006/main" xmlns:w14="http://schemas.microsoft.com/office/word/2010/wordml" xmlns:w15="http://schemas.microsoft.com/office/word/2012/wordml" xmlns:w16se="http://schemas.microsoft.com/office/word/2015/wordml/symex" xmlns:wpg="http://schemas.microsoft.com/office/word/2010/wordprocessingGroup" xmlns:wpi="http://schemas.microsoft.com/office/word/2010/wordprocessingInk" xmlns:wne="http://schemas.microsoft.com/office/word/2006/wordml" xmlns:wps="http://schemas.microsoft.com/office/word/2010/wordprocessingShape" mc:Ignorable="w14 w15 w16se wp14">
   <w:body>
     <w:sdt>
       <w:sdtPr>
@@ -37,7 +37,7 @@
             <mc:AlternateContent>
               <mc:Choice Requires="wps">
                 <w:drawing>
-                  <wp:anchor distT="0" distB="0" distL="114300" distR="114300" simplePos="0" relativeHeight="251653632" behindDoc="0" locked="1" layoutInCell="1" allowOverlap="1">
+                  <wp:anchor distT="0" distB="0" distL="114300" distR="114300" simplePos="0" relativeHeight="251653120" behindDoc="0" locked="1" layoutInCell="1" allowOverlap="1">
                     <wp:simplePos x="0" y="0"/>
                     <wp:positionH relativeFrom="margin">
                       <wp:align>right</wp:align>
@@ -226,7 +226,7 @@
                     <v:stroke joinstyle="miter"/>
                     <v:path gradientshapeok="t" o:connecttype="rect"/>
                   </v:shapetype>
-                  <v:shape id="Text Box 37" o:spid="_x0000_s1026" type="#_x0000_t202" alt="Title and subtitle" style="position:absolute;left:0;text-align:left;margin-left:383.7pt;margin-top:226.25pt;width:434.9pt;height:357.85pt;z-index:251653632;visibility:visible;mso-wrap-style:square;mso-width-percent:0;mso-height-percent:0;mso-wrap-distance-left:9pt;mso-wrap-distance-top:0;mso-wrap-distance-right:9pt;mso-wrap-distance-bottom:0;mso-position-horizontal:right;mso-position-horizontal-relative:margin;mso-position-vertical:absolute;mso-position-vertical-relative:page;mso-width-percent:0;mso-height-percent:0;mso-width-relative:page;mso-height-relative:page;v-text-anchor:bottom" o:gfxdata="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" filled="f" stroked="f" strokeweight=".5pt">
+                  <v:shape id="Text Box 37" o:spid="_x0000_s1026" type="#_x0000_t202" alt="Title and subtitle" style="position:absolute;left:0;text-align:left;margin-left:383.7pt;margin-top:226.25pt;width:434.9pt;height:357.85pt;z-index:251653120;visibility:visible;mso-wrap-style:square;mso-width-percent:0;mso-height-percent:0;mso-wrap-distance-left:9pt;mso-wrap-distance-top:0;mso-wrap-distance-right:9pt;mso-wrap-distance-bottom:0;mso-position-horizontal:right;mso-position-horizontal-relative:margin;mso-position-vertical:absolute;mso-position-vertical-relative:page;mso-width-percent:0;mso-height-percent:0;mso-width-relative:page;mso-height-relative:page;v-text-anchor:bottom" o:gfxdata="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" filled="f" stroked="f" strokeweight=".5pt">
                     <v:textbox inset="0,0,0,0">
                       <w:txbxContent>
                         <w:p>
@@ -362,7 +362,7 @@
             <mc:AlternateContent>
               <mc:Choice Requires="wps">
                 <w:drawing>
-                  <wp:anchor distT="0" distB="0" distL="114300" distR="114300" simplePos="0" relativeHeight="251655680" behindDoc="0" locked="1" layoutInCell="1" allowOverlap="1">
+                  <wp:anchor distT="0" distB="0" distL="114300" distR="114300" simplePos="0" relativeHeight="251655168" behindDoc="0" locked="1" layoutInCell="1" allowOverlap="1">
                     <wp:simplePos x="0" y="0"/>
                     <wp:positionH relativeFrom="margin">
                       <wp:align>right</wp:align>
@@ -435,7 +435,7 @@
                                   <w:tag w:val=""/>
                                   <w:id w:val="-340846552"/>
                                   <w:dataBinding w:prefixMappings="xmlns:ns0='http://schemas.microsoft.com/office/2006/coverPageProps' " w:xpath="/ns0:CoverPageProperties[1]/ns0:PublishDate[1]" w:storeItemID="{55AF091B-3C7A-41E3-B477-F2FDAA23CFDA}"/>
-                                  <w:date w:fullDate="2016-03-01T00:00:00Z">
+                                  <w:date w:fullDate="2016-09-01T00:00:00Z">
                                     <w:dateFormat w:val="MMMM d, yyyy"/>
                                     <w:lid w:val="en-US"/>
                                     <w:storeMappedDataAs w:val="dateTime"/>
@@ -449,7 +449,10 @@
                                       <w:pStyle w:val="Subtitle"/>
                                     </w:pPr>
                                     <w:r>
-                                      <w:t>March 1, 2016</w:t>
+                                      <w:t>September</w:t>
+                                    </w:r>
+                                    <w:r>
+                                      <w:t xml:space="preserve"> 1, 2016</w:t>
                                     </w:r>
                                   </w:p>
                                 </w:sdtContent>
@@ -500,7 +503,7 @@
               </mc:Choice>
               <mc:Fallback>
                 <w:pict>
-                  <v:shape id="Text Box 33" o:spid="_x0000_s1027" type="#_x0000_t202" alt="Version number and date" style="position:absolute;left:0;text-align:left;margin-left:237.05pt;margin-top:0;width:288.25pt;height:287.5pt;z-index:251655680;visibility:visible;mso-wrap-style:square;mso-width-percent:471;mso-height-percent:363;mso-top-percent:91;mso-wrap-distance-left:9pt;mso-wrap-distance-top:0;mso-wrap-distance-right:9pt;mso-wrap-distance-bottom:0;mso-position-horizontal:right;mso-position-horizontal-relative:margin;mso-position-vertical-relative:page;mso-width-percent:471;mso-height-percent:363;mso-top-percent:91;mso-width-relative:page;mso-height-relative:page;v-text-anchor:bottom" o:gfxdata="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" filled="f" stroked="f" strokeweight=".5pt">
+                  <v:shape id="Text Box 33" o:spid="_x0000_s1027" type="#_x0000_t202" alt="Version number and date" style="position:absolute;left:0;text-align:left;margin-left:237.05pt;margin-top:0;width:288.25pt;height:287.5pt;z-index:251655168;visibility:visible;mso-wrap-style:square;mso-width-percent:471;mso-height-percent:363;mso-top-percent:91;mso-wrap-distance-left:9pt;mso-wrap-distance-top:0;mso-wrap-distance-right:9pt;mso-wrap-distance-bottom:0;mso-position-horizontal:right;mso-position-horizontal-relative:margin;mso-position-vertical-relative:page;mso-width-percent:471;mso-height-percent:363;mso-top-percent:91;mso-width-relative:page;mso-height-relative:page;v-text-anchor:bottom" o:gfxdata="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" filled="f" stroked="f" strokeweight=".5pt">
                     <v:textbox style="mso-fit-shape-to-text:t" inset="0,0,0,0">
                       <w:txbxContent>
                         <w:p>
@@ -520,7 +523,7 @@
                             <w:tag w:val=""/>
                             <w:id w:val="-340846552"/>
                             <w:dataBinding w:prefixMappings="xmlns:ns0='http://schemas.microsoft.com/office/2006/coverPageProps' " w:xpath="/ns0:CoverPageProperties[1]/ns0:PublishDate[1]" w:storeItemID="{55AF091B-3C7A-41E3-B477-F2FDAA23CFDA}"/>
-                            <w:date w:fullDate="2016-03-01T00:00:00Z">
+                            <w:date w:fullDate="2016-09-01T00:00:00Z">
                               <w:dateFormat w:val="MMMM d, yyyy"/>
                               <w:lid w:val="en-US"/>
                               <w:storeMappedDataAs w:val="dateTime"/>
@@ -534,7 +537,10 @@
                                 <w:pStyle w:val="Subtitle"/>
                               </w:pPr>
                               <w:r>
-                                <w:t>March 1, 2016</w:t>
+                                <w:t>September</w:t>
+                              </w:r>
+                              <w:r>
+                                <w:t xml:space="preserve"> 1, 2016</w:t>
                               </w:r>
                             </w:p>
                           </w:sdtContent>
@@ -580,7 +586,7 @@
             <mc:AlternateContent>
               <mc:Choice Requires="wps">
                 <w:drawing>
-                  <wp:anchor distT="0" distB="0" distL="114300" distR="114300" simplePos="0" relativeHeight="251654656" behindDoc="0" locked="1" layoutInCell="1" allowOverlap="1">
+                  <wp:anchor distT="0" distB="0" distL="114300" distR="114300" simplePos="0" relativeHeight="251654144" behindDoc="0" locked="1" layoutInCell="1" allowOverlap="1">
                     <wp:simplePos x="0" y="0"/>
                     <wp:positionH relativeFrom="margin">
                       <wp:align>right</wp:align>
@@ -707,7 +713,7 @@
               </mc:Choice>
               <mc:Fallback>
                 <w:pict>
-                  <v:shape id="Text Box 35" o:spid="_x0000_s1028" type="#_x0000_t202" alt="Presenter, company name and address" style="position:absolute;left:0;text-align:left;margin-left:401.8pt;margin-top:0;width:453pt;height:51.4pt;z-index:251654656;visibility:visible;mso-wrap-style:square;mso-width-percent:471;mso-height-percent:80;mso-top-percent:837;mso-wrap-distance-left:9pt;mso-wrap-distance-top:0;mso-wrap-distance-right:9pt;mso-wrap-distance-bottom:0;mso-position-horizontal:right;mso-position-horizontal-relative:margin;mso-position-vertical-relative:page;mso-width-percent:471;mso-height-percent:80;mso-top-percent:837;mso-width-relative:page;mso-height-relative:page;v-text-anchor:bottom" o:gfxdata="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" filled="f" stroked="f" strokeweight=".5pt">
+                  <v:shape id="Text Box 35" o:spid="_x0000_s1028" type="#_x0000_t202" alt="Presenter, company name and address" style="position:absolute;left:0;text-align:left;margin-left:401.8pt;margin-top:0;width:453pt;height:51.4pt;z-index:251654144;visibility:visible;mso-wrap-style:square;mso-width-percent:471;mso-height-percent:80;mso-top-percent:837;mso-wrap-distance-left:9pt;mso-wrap-distance-top:0;mso-wrap-distance-right:9pt;mso-wrap-distance-bottom:0;mso-position-horizontal:right;mso-position-horizontal-relative:margin;mso-position-vertical-relative:page;mso-width-percent:471;mso-height-percent:80;mso-top-percent:837;mso-width-relative:page;mso-height-relative:page;v-text-anchor:bottom" o:gfxdata="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" filled="f" stroked="f" strokeweight=".5pt">
                     <v:textbox inset="0,0,0,0">
                       <w:txbxContent>
                         <w:p>
@@ -776,7 +782,7 @@
             <mc:AlternateContent>
               <mc:Choice Requires="wpg">
                 <w:drawing>
-                  <wp:anchor distT="0" distB="0" distL="114300" distR="114300" simplePos="0" relativeHeight="251651584" behindDoc="0" locked="1" layoutInCell="1" allowOverlap="1">
+                  <wp:anchor distT="0" distB="0" distL="114300" distR="114300" simplePos="0" relativeHeight="251651072" behindDoc="0" locked="1" layoutInCell="1" allowOverlap="1">
                     <wp:simplePos x="0" y="0"/>
                     <mc:AlternateContent>
                       <mc:Choice Requires="wp14">
@@ -907,7 +913,7 @@
               </mc:Choice>
               <mc:Fallback>
                 <w:pict>
-                  <v:group w14:anchorId="74EB7FD8" id="Group 38" o:spid="_x0000_s1026" alt="Decorative sidebar" style="position:absolute;margin-left:0;margin-top:0;width:18pt;height:10in;z-index:251651584;mso-width-percent:29;mso-height-percent:909;mso-left-percent:45;mso-position-horizontal-relative:page;mso-position-vertical:center;mso-position-vertical-relative:page;mso-width-percent:29;mso-height-percent:909;mso-left-percent:45" coordsize="2286,91440" o:gfxdata="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">
+                  <v:group w14:anchorId="17A45826" id="Group 38" o:spid="_x0000_s1026" alt="Decorative sidebar" style="position:absolute;margin-left:0;margin-top:0;width:18pt;height:10in;z-index:251651072;mso-width-percent:29;mso-height-percent:909;mso-left-percent:45;mso-position-horizontal-relative:page;mso-position-vertical:center;mso-position-vertical-relative:page;mso-width-percent:29;mso-height-percent:909;mso-left-percent:45" coordsize="2286,91440" o:gfxdata="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">
                     <v:rect id="Rectangle 39" o:spid="_x0000_s1027" style="position:absolute;width:2286;height:87820;visibility:visible;mso-wrap-style:square;v-text-anchor:middle" o:gfxdata="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" filled="f" stroked="f" strokeweight="1pt"/>
                     <v:rect id="Rectangle 40" o:spid="_x0000_s1028" style="position:absolute;top:89154;width:2286;height:2286;visibility:visible;mso-wrap-style:square;v-text-anchor:middle" o:gfxdata="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" filled="f" stroked="f" strokeweight="1pt">
                       <v:path arrowok="t"/>
@@ -1749,8 +1755,6 @@
         <w:jc w:val="both"/>
       </w:pPr>
       <w:bookmarkStart w:id="2" w:name="_Toc430603396"/>
-      <w:bookmarkStart w:id="3" w:name="_GoBack"/>
-      <w:bookmarkEnd w:id="3"/>
       <w:r>
         <w:t>document overview</w:t>
       </w:r>
@@ -1818,11 +1822,11 @@
         <w:pStyle w:val="Heading2"/>
         <w:jc w:val="both"/>
       </w:pPr>
-      <w:bookmarkStart w:id="4" w:name="_Toc430603397"/>
+      <w:bookmarkStart w:id="3" w:name="_Toc430603397"/>
       <w:r>
         <w:t>getting started overview</w:t>
       </w:r>
-      <w:bookmarkEnd w:id="4"/>
+      <w:bookmarkEnd w:id="3"/>
     </w:p>
     <w:p>
       <w:pPr>
@@ -2055,14 +2059,14 @@
         <w:pStyle w:val="Heading2"/>
         <w:jc w:val="both"/>
       </w:pPr>
-      <w:bookmarkStart w:id="5" w:name="_Toc430603398"/>
+      <w:bookmarkStart w:id="4" w:name="_Toc430603398"/>
       <w:r>
         <w:t xml:space="preserve">1.0 </w:t>
       </w:r>
       <w:r>
         <w:t>vasl and vassal</w:t>
       </w:r>
-      <w:bookmarkEnd w:id="5"/>
+      <w:bookmarkEnd w:id="4"/>
     </w:p>
     <w:p>
       <w:pPr>
@@ -2166,8 +2170,8 @@
         <w:pStyle w:val="Heading4"/>
         <w:ind w:left="720"/>
       </w:pPr>
-      <w:bookmarkStart w:id="6" w:name="_1.2.1_VASSAL_under"/>
-      <w:bookmarkEnd w:id="6"/>
+      <w:bookmarkStart w:id="5" w:name="_1.2.1_VASSAL_under"/>
+      <w:bookmarkEnd w:id="5"/>
       <w:r>
         <w:rPr>
           <w:b/>
@@ -2320,7 +2324,13 @@
         <w:jc w:val="both"/>
       </w:pPr>
       <w:r>
-        <w:t xml:space="preserve">The necessary VASSAL files are included with the VASL source code library and will be copied to your computer with the rest of the source code library (see </w:t>
+        <w:t xml:space="preserve">The VASSAL files </w:t>
+      </w:r>
+      <w:r>
+        <w:t xml:space="preserve">necessary for VASL code development </w:t>
+      </w:r>
+      <w:r>
+        <w:t xml:space="preserve">are included with the VASL source code library and will be copied to your computer with the rest of the source code library (see </w:t>
       </w:r>
       <w:hyperlink w:anchor="_3.1.4_Cloning_the" w:history="1">
         <w:r>
@@ -2421,14 +2431,14 @@
         <w:pStyle w:val="Heading2"/>
         <w:jc w:val="both"/>
       </w:pPr>
-      <w:bookmarkStart w:id="7" w:name="_Toc430603399"/>
+      <w:bookmarkStart w:id="6" w:name="_Toc430603399"/>
       <w:r>
         <w:t xml:space="preserve">2.0 </w:t>
       </w:r>
       <w:r>
         <w:t>getting the underlying tools: jdk</w:t>
       </w:r>
-      <w:bookmarkEnd w:id="7"/>
+      <w:bookmarkEnd w:id="6"/>
     </w:p>
     <w:p>
       <w:pPr>
@@ -2598,11 +2608,22 @@
           <w:color w:val="002060"/>
         </w:rPr>
       </w:pPr>
-      <w:r>
+    </w:p>
+    <w:p>
+      <w:pPr>
+        <w:ind w:left="720"/>
+        <w:jc w:val="both"/>
         <w:rPr>
           <w:b/>
           <w:color w:val="002060"/>
         </w:rPr>
+      </w:pPr>
+      <w:r>
+        <w:rPr>
+          <w:b/>
+          <w:color w:val="002060"/>
+        </w:rPr>
+        <w:lastRenderedPageBreak/>
         <w:t>2</w:t>
       </w:r>
       <w:r>
@@ -2661,7 +2682,6 @@
           <w:sz w:val="20"/>
           <w:szCs w:val="20"/>
         </w:rPr>
-        <w:lastRenderedPageBreak/>
         <w:t>The JDK can be found at</w:t>
       </w:r>
       <w:r>
@@ -2725,33 +2745,27 @@
           <w:color w:val="002060"/>
         </w:rPr>
       </w:pPr>
-    </w:p>
-    <w:p>
-      <w:pPr>
-        <w:ind w:left="720"/>
-        <w:jc w:val="both"/>
+      <w:bookmarkStart w:id="7" w:name="Section213"/>
+      <w:r>
         <w:rPr>
           <w:b/>
           <w:color w:val="002060"/>
         </w:rPr>
-      </w:pPr>
-    </w:p>
-    <w:p>
-      <w:pPr>
-        <w:ind w:left="720"/>
-        <w:jc w:val="both"/>
+        <w:t>2</w:t>
+      </w:r>
+      <w:r>
         <w:rPr>
           <w:b/>
           <w:color w:val="002060"/>
         </w:rPr>
-      </w:pPr>
-      <w:bookmarkStart w:id="8" w:name="Section213"/>
+        <w:t>.</w:t>
+      </w:r>
       <w:r>
         <w:rPr>
           <w:b/>
           <w:color w:val="002060"/>
         </w:rPr>
-        <w:t>2</w:t>
+        <w:t>1</w:t>
       </w:r>
       <w:r>
         <w:rPr>
@@ -2765,30 +2779,16 @@
           <w:b/>
           <w:color w:val="002060"/>
         </w:rPr>
-        <w:t>1</w:t>
+        <w:t xml:space="preserve">3 </w:t>
       </w:r>
       <w:r>
         <w:rPr>
           <w:b/>
           <w:color w:val="002060"/>
         </w:rPr>
-        <w:t>.</w:t>
-      </w:r>
-      <w:r>
-        <w:rPr>
-          <w:b/>
-          <w:color w:val="002060"/>
-        </w:rPr>
-        <w:t xml:space="preserve">3 </w:t>
-      </w:r>
-      <w:r>
-        <w:rPr>
-          <w:b/>
-          <w:color w:val="002060"/>
-        </w:rPr>
         <w:t>Installing the JDK</w:t>
       </w:r>
-      <w:bookmarkEnd w:id="8"/>
+      <w:bookmarkEnd w:id="7"/>
     </w:p>
     <w:p>
       <w:pPr>
@@ -2813,7 +2813,7 @@
           <w:lang w:eastAsia="en-US"/>
         </w:rPr>
         <w:drawing>
-          <wp:anchor distT="0" distB="0" distL="114300" distR="114300" simplePos="0" relativeHeight="251650560" behindDoc="0" locked="0" layoutInCell="1" allowOverlap="1" wp14:anchorId="1DDC23C6" wp14:editId="215531AE">
+          <wp:anchor distT="0" distB="0" distL="114300" distR="114300" simplePos="0" relativeHeight="251650048" behindDoc="0" locked="0" layoutInCell="1" allowOverlap="1" wp14:anchorId="1DDC23C6" wp14:editId="215531AE">
             <wp:simplePos x="0" y="0"/>
             <wp:positionH relativeFrom="column">
               <wp:posOffset>457200</wp:posOffset>
@@ -2947,13 +2947,25 @@
         <w:t>ation</w:t>
       </w:r>
       <w:r>
-        <w:t xml:space="preserve"> the JDK by following the screen prompts as you wou</w:t>
+        <w:t xml:space="preserve"> </w:t>
+      </w:r>
+      <w:r>
+        <w:t xml:space="preserve">of </w:t>
+      </w:r>
+      <w:r>
+        <w:t>the JDK by following the screen prompts as you wou</w:t>
       </w:r>
       <w:r>
         <w:t xml:space="preserve">ld for any software install. It </w:t>
       </w:r>
       <w:r>
-        <w:t xml:space="preserve">may be helpful to note the installation directory as you will need to be able to find it when adding Java references in </w:t>
+        <w:t>may be helpful to note the directory</w:t>
+      </w:r>
+      <w:r>
+        <w:t xml:space="preserve"> in which the JDK is installed</w:t>
+      </w:r>
+      <w:r>
+        <w:t xml:space="preserve"> as you will need to be able to find it when adding Java references in </w:t>
       </w:r>
       <w:hyperlink w:anchor="_4.0_working_with" w:history="1">
         <w:r>
@@ -2979,7 +2991,13 @@
         <w:t xml:space="preserve">In order to validate the JDK install and to ensure that Java is in the path (this will be needed in Section 6), go to the command line and type “java -version” without the quotation marks. If you don’t know how to find the command line, please Google it as there are many ways to get there depending on computer types and OS versions. </w:t>
       </w:r>
       <w:r>
-        <w:t xml:space="preserve">If typing “java –version” does not return a reference to Java then you will need to add it to your path by hand. Since methods of doing so can vary by OS, please check the internet for details. </w:t>
+        <w:t xml:space="preserve">If typing “java –version” does not return a reference to Java then you will need to add it to your path </w:t>
+      </w:r>
+      <w:r>
+        <w:t>manually</w:t>
+      </w:r>
+      <w:r>
+        <w:t xml:space="preserve">. Since methods of doing so can vary by OS, please check the internet for details. </w:t>
       </w:r>
     </w:p>
     <w:p>
@@ -2999,9 +3017,9 @@
         <w:pStyle w:val="Heading2"/>
         <w:jc w:val="both"/>
       </w:pPr>
-      <w:bookmarkStart w:id="9" w:name="_3.0_getting_the"/>
-      <w:bookmarkStart w:id="10" w:name="_Toc430603400"/>
-      <w:bookmarkEnd w:id="9"/>
+      <w:bookmarkStart w:id="8" w:name="_3.0_getting_the"/>
+      <w:bookmarkStart w:id="9" w:name="_Toc430603400"/>
+      <w:bookmarkEnd w:id="8"/>
       <w:r>
         <w:lastRenderedPageBreak/>
         <w:t>3.0 getting the code: github</w:t>
@@ -3009,7 +3027,7 @@
       <w:r>
         <w:t xml:space="preserve"> AND SOURCETREE</w:t>
       </w:r>
-      <w:bookmarkEnd w:id="10"/>
+      <w:bookmarkEnd w:id="9"/>
     </w:p>
     <w:p>
       <w:pPr>
@@ -3059,17 +3077,6 @@
       <w:r>
         <w:t xml:space="preserve"> Code Repository is essentially a web-based file storage location that includes tools for managing access to files and updates to them, and is specially designed to support software development by teams of people.  </w:t>
       </w:r>
-    </w:p>
-    <w:p>
-      <w:pPr>
-        <w:pStyle w:val="Heading4"/>
-        <w:ind w:left="720"/>
-        <w:jc w:val="both"/>
-        <w:rPr>
-          <w:b/>
-          <w:color w:val="002060"/>
-        </w:rPr>
-      </w:pPr>
     </w:p>
     <w:p>
       <w:pPr>
@@ -3366,14 +3373,14 @@
           <w:b/>
         </w:rPr>
       </w:pPr>
-      <w:bookmarkStart w:id="11" w:name="Section3121"/>
+      <w:bookmarkStart w:id="10" w:name="Section3121"/>
       <w:r>
         <w:rPr>
           <w:b/>
         </w:rPr>
         <w:t>3.1.2.1 GitHub</w:t>
       </w:r>
-      <w:bookmarkEnd w:id="11"/>
+      <w:bookmarkEnd w:id="10"/>
     </w:p>
     <w:p>
       <w:pPr>
@@ -3444,14 +3451,14 @@
           <w:b/>
         </w:rPr>
       </w:pPr>
-      <w:bookmarkStart w:id="12" w:name="Section3122"/>
+      <w:bookmarkStart w:id="11" w:name="Section3122"/>
       <w:r>
         <w:rPr>
           <w:b/>
         </w:rPr>
         <w:t>3.1.2.2 Git</w:t>
       </w:r>
-      <w:bookmarkEnd w:id="12"/>
+      <w:bookmarkEnd w:id="11"/>
     </w:p>
     <w:p>
       <w:pPr>
@@ -3852,40 +3859,21 @@
       </w:pPr>
       <w:r>
         <w:rPr>
-          <w:rFonts w:ascii="Segoe UI" w:hAnsi="Segoe UI" w:cs="Segoe UI"/>
-          <w:color w:val="000000"/>
-          <w:kern w:val="0"/>
-          <w:sz w:val="20"/>
-          <w:szCs w:val="20"/>
-        </w:rPr>
-        <w:t>Click on Download SourceTree Free (for Windows. Click on the appropriate links for other OS).</w:t>
-      </w:r>
-    </w:p>
-    <w:p>
-      <w:pPr>
-        <w:pStyle w:val="ListParagraph"/>
-        <w:numPr>
-          <w:ilvl w:val="0"/>
-          <w:numId w:val="24"/>
-        </w:numPr>
-        <w:jc w:val="both"/>
-        <w:rPr>
-          <w:rFonts w:ascii="Segoe UI" w:hAnsi="Segoe UI" w:cs="Segoe UI"/>
-          <w:color w:val="000000"/>
-          <w:kern w:val="0"/>
-          <w:sz w:val="20"/>
-          <w:szCs w:val="20"/>
-        </w:rPr>
-      </w:pPr>
-      <w:r>
-        <w:rPr>
           <w:noProof/>
           <w:lang w:eastAsia="en-US"/>
         </w:rPr>
         <w:drawing>
-          <wp:inline distT="0" distB="0" distL="0" distR="0" wp14:anchorId="4B35ECD5" wp14:editId="6ECB81E4">
+          <wp:anchor distT="0" distB="0" distL="114300" distR="114300" simplePos="0" relativeHeight="251659776" behindDoc="0" locked="0" layoutInCell="1" allowOverlap="1" wp14:anchorId="6B91ABA5" wp14:editId="4E72C0A4">
+            <wp:simplePos x="0" y="0"/>
+            <wp:positionH relativeFrom="column">
+              <wp:posOffset>914400</wp:posOffset>
+            </wp:positionH>
+            <wp:positionV relativeFrom="paragraph">
+              <wp:posOffset>450850</wp:posOffset>
+            </wp:positionV>
             <wp:extent cx="3657273" cy="1689144"/>
             <wp:effectExtent l="0" t="0" r="635" b="6350"/>
+            <wp:wrapSquare wrapText="bothSides"/>
             <wp:docPr id="18" name="Picture 18"/>
             <wp:cNvGraphicFramePr>
               <a:graphicFrameLocks xmlns:a="http://schemas.openxmlformats.org/drawingml/2006/main" noChangeAspect="1"/>
@@ -3906,7 +3894,7 @@
                   <pic:spPr>
                     <a:xfrm>
                       <a:off x="0" y="0"/>
-                      <a:ext cx="3670669" cy="1695331"/>
+                      <a:ext cx="3657273" cy="1689144"/>
                     </a:xfrm>
                     <a:prstGeom prst="rect">
                       <a:avLst/>
@@ -3915,8 +3903,38 @@
                 </pic:pic>
               </a:graphicData>
             </a:graphic>
-          </wp:inline>
+          </wp:anchor>
         </w:drawing>
+      </w:r>
+      <w:r>
+        <w:rPr>
+          <w:rFonts w:ascii="Segoe UI" w:hAnsi="Segoe UI" w:cs="Segoe UI"/>
+          <w:color w:val="000000"/>
+          <w:kern w:val="0"/>
+          <w:sz w:val="20"/>
+          <w:szCs w:val="20"/>
+        </w:rPr>
+        <w:t xml:space="preserve">Click on Download SourceTree Free (for Windows. Click on the appropriate links for </w:t>
+      </w:r>
+      <w:r>
+        <w:rPr>
+          <w:rFonts w:ascii="Segoe UI" w:hAnsi="Segoe UI" w:cs="Segoe UI"/>
+          <w:color w:val="000000"/>
+          <w:kern w:val="0"/>
+          <w:sz w:val="20"/>
+          <w:szCs w:val="20"/>
+        </w:rPr>
+        <w:t xml:space="preserve"> </w:t>
+      </w:r>
+      <w:r>
+        <w:rPr>
+          <w:rFonts w:ascii="Segoe UI" w:hAnsi="Segoe UI" w:cs="Segoe UI"/>
+          <w:color w:val="000000"/>
+          <w:kern w:val="0"/>
+          <w:sz w:val="20"/>
+          <w:szCs w:val="20"/>
+        </w:rPr>
+        <w:t>other OS).</w:t>
       </w:r>
     </w:p>
     <w:p>
@@ -4380,6 +4398,7 @@
           <w:szCs w:val="22"/>
           <w:lang w:eastAsia="ja-JP"/>
         </w:rPr>
+        <w:lastRenderedPageBreak/>
         <w:t>Enter an email addres</w:t>
       </w:r>
       <w:r>
@@ -4404,15 +4423,14 @@
           <w:color w:val="002060"/>
         </w:rPr>
       </w:pPr>
-      <w:bookmarkStart w:id="13" w:name="_3.1.4_Cloning_the"/>
-      <w:bookmarkStart w:id="14" w:name="Section314"/>
-      <w:bookmarkEnd w:id="13"/>
+      <w:bookmarkStart w:id="12" w:name="_3.1.4_Cloning_the"/>
+      <w:bookmarkStart w:id="13" w:name="Section314"/>
+      <w:bookmarkEnd w:id="12"/>
       <w:r>
         <w:rPr>
           <w:b/>
           <w:color w:val="002060"/>
         </w:rPr>
-        <w:lastRenderedPageBreak/>
         <w:t>3</w:t>
       </w:r>
       <w:r>
@@ -4443,7 +4461,7 @@
         </w:rPr>
         <w:t xml:space="preserve">4 </w:t>
       </w:r>
-      <w:bookmarkEnd w:id="14"/>
+      <w:bookmarkEnd w:id="13"/>
       <w:r>
         <w:rPr>
           <w:b/>
@@ -4556,14 +4574,14 @@
         <w:ind w:left="1440"/>
         <w:jc w:val="both"/>
       </w:pPr>
-      <w:bookmarkStart w:id="15" w:name="Section314Step5"/>
+      <w:bookmarkStart w:id="14" w:name="Section314Step5"/>
       <w:r>
         <w:t>5</w:t>
       </w:r>
       <w:r>
         <w:t>.</w:t>
       </w:r>
-      <w:bookmarkEnd w:id="15"/>
+      <w:bookmarkEnd w:id="14"/>
       <w:r>
         <w:t xml:space="preserve"> Click on Branch-develop and type a name for a new branch in the textbox then click on “Create Branch:”. If “Create Branch:” does not appear, check that you are a member of the vasl-developers group.</w:t>
       </w:r>
@@ -4632,14 +4650,14 @@
         <w:ind w:left="1440"/>
         <w:jc w:val="both"/>
       </w:pPr>
-      <w:bookmarkStart w:id="16" w:name="Section314Step7"/>
+      <w:bookmarkStart w:id="15" w:name="Section314Step7"/>
       <w:r>
         <w:t>7</w:t>
       </w:r>
       <w:r>
         <w:t>.</w:t>
       </w:r>
-      <w:bookmarkEnd w:id="16"/>
+      <w:bookmarkEnd w:id="15"/>
       <w:r>
         <w:t xml:space="preserve"> Start SourceTree</w:t>
       </w:r>
@@ -4666,14 +4684,14 @@
         <w:ind w:left="1440"/>
         <w:jc w:val="both"/>
       </w:pPr>
-      <w:bookmarkStart w:id="17" w:name="Section314Step8"/>
+      <w:bookmarkStart w:id="16" w:name="Section314Step8"/>
       <w:r>
         <w:t>8</w:t>
       </w:r>
       <w:r>
         <w:t>.</w:t>
       </w:r>
-      <w:bookmarkEnd w:id="17"/>
+      <w:bookmarkEnd w:id="16"/>
       <w:r>
         <w:t xml:space="preserve"> Click the Clone/New button</w:t>
       </w:r>
@@ -4751,11 +4769,12 @@
         <w:ind w:left="1440"/>
         <w:jc w:val="both"/>
       </w:pPr>
-      <w:bookmarkStart w:id="18" w:name="Section314Step10"/>
-      <w:r>
+      <w:bookmarkStart w:id="17" w:name="Section314Step10"/>
+      <w:r>
+        <w:lastRenderedPageBreak/>
         <w:t>10</w:t>
       </w:r>
-      <w:bookmarkEnd w:id="18"/>
+      <w:bookmarkEnd w:id="17"/>
       <w:r>
         <w:t>. Select a destination location by typing the text box or clicking on the Directory button (which will allow you to create a new folder if desired)</w:t>
       </w:r>
@@ -4773,7 +4792,6 @@
           <w:noProof/>
           <w:lang w:eastAsia="en-US"/>
         </w:rPr>
-        <w:lastRenderedPageBreak/>
         <w:drawing>
           <wp:inline distT="0" distB="0" distL="0" distR="0" wp14:anchorId="73F0E33B" wp14:editId="7B4A3395">
             <wp:extent cx="3104770" cy="1794530"/>
@@ -4852,16 +4870,16 @@
         <w:pStyle w:val="Heading2"/>
         <w:jc w:val="both"/>
       </w:pPr>
-      <w:bookmarkStart w:id="19" w:name="_4.0_working_with"/>
-      <w:bookmarkStart w:id="20" w:name="_Toc430603401"/>
+      <w:bookmarkStart w:id="18" w:name="_4.0_working_with"/>
+      <w:bookmarkStart w:id="19" w:name="_Toc430603401"/>
+      <w:bookmarkEnd w:id="18"/>
+      <w:r>
+        <w:t xml:space="preserve">4.0 </w:t>
+      </w:r>
+      <w:r>
+        <w:t>working with the code: intellij</w:t>
+      </w:r>
       <w:bookmarkEnd w:id="19"/>
-      <w:r>
-        <w:t xml:space="preserve">4.0 </w:t>
-      </w:r>
-      <w:r>
-        <w:t>working with the code: intellij</w:t>
-      </w:r>
-      <w:bookmarkEnd w:id="20"/>
       <w:r>
         <w:t xml:space="preserve"> </w:t>
       </w:r>
@@ -4951,7 +4969,13 @@
         <w:t>Above all, the IDE is</w:t>
       </w:r>
       <w:r>
-        <w:t xml:space="preserve"> the place where code gets written. IDE’s link to underlying software development tools (such as the JDK) that then provide developers with access to coding languages, structures and libraries. They also integrate tools that allow link their work to larger teams and projects.</w:t>
+        <w:t xml:space="preserve"> the place where code gets written. IDE’s link to underlying software development tools (such as the JDK) that then provide developers with access to coding languages, structures and libraries. They also integrate tools that allow </w:t>
+      </w:r>
+      <w:r>
+        <w:t xml:space="preserve">developers to </w:t>
+      </w:r>
+      <w:r>
+        <w:t>link their work to larger teams and projects.</w:t>
       </w:r>
       <w:r>
         <w:t xml:space="preserve"> </w:t>
@@ -4967,11 +4991,6 @@
       <w:r>
         <w:t xml:space="preserve"> The following instructions apply specifically to another one, IntelliJ. They could be used as a guide to working with Eclipse or other IDE’s.</w:t>
       </w:r>
-    </w:p>
-    <w:p>
-      <w:pPr>
-        <w:ind w:left="720"/>
-      </w:pPr>
     </w:p>
     <w:p>
       <w:pPr>
@@ -5215,8 +5234,8 @@
           <w:color w:val="002060"/>
         </w:rPr>
       </w:pPr>
-      <w:bookmarkStart w:id="21" w:name="_4.1.3_Setting_up"/>
-      <w:bookmarkEnd w:id="21"/>
+      <w:bookmarkStart w:id="20" w:name="_4.1.3_Setting_up"/>
+      <w:bookmarkEnd w:id="20"/>
       <w:r>
         <w:rPr>
           <w:b/>
@@ -5274,8 +5293,8 @@
           <w:szCs w:val="22"/>
         </w:rPr>
       </w:pPr>
-      <w:bookmarkStart w:id="22" w:name="Section413Step1"/>
-      <w:bookmarkStart w:id="23" w:name="_Toc430603402"/>
+      <w:bookmarkStart w:id="21" w:name="Section413Step1"/>
+      <w:bookmarkStart w:id="22" w:name="_Toc430603402"/>
       <w:r>
         <w:rPr>
           <w:rFonts w:asciiTheme="minorHAnsi" w:eastAsiaTheme="minorEastAsia" w:hAnsiTheme="minorHAnsi" w:cstheme="minorBidi"/>
@@ -5286,7 +5305,7 @@
         </w:rPr>
         <w:t>1.</w:t>
       </w:r>
-      <w:bookmarkEnd w:id="22"/>
+      <w:bookmarkEnd w:id="21"/>
       <w:r>
         <w:rPr>
           <w:rFonts w:asciiTheme="minorHAnsi" w:eastAsiaTheme="minorEastAsia" w:hAnsiTheme="minorHAnsi" w:cstheme="minorBidi"/>
@@ -5297,7 +5316,7 @@
         </w:rPr>
         <w:t xml:space="preserve"> Create the VASL project</w:t>
       </w:r>
-      <w:bookmarkEnd w:id="23"/>
+      <w:bookmarkEnd w:id="22"/>
     </w:p>
     <w:p>
       <w:pPr>
@@ -5366,7 +5385,7 @@
           <w:lang w:eastAsia="en-US"/>
         </w:rPr>
         <w:drawing>
-          <wp:anchor distT="0" distB="0" distL="114300" distR="114300" simplePos="0" relativeHeight="251656704" behindDoc="0" locked="0" layoutInCell="1" allowOverlap="1" wp14:anchorId="765BB73C" wp14:editId="37916CDD">
+          <wp:anchor distT="0" distB="0" distL="114300" distR="114300" simplePos="0" relativeHeight="251656192" behindDoc="0" locked="0" layoutInCell="1" allowOverlap="1" wp14:anchorId="765BB73C" wp14:editId="37916CDD">
             <wp:simplePos x="0" y="0"/>
             <wp:positionH relativeFrom="column">
               <wp:posOffset>909320</wp:posOffset>
@@ -5482,7 +5501,7 @@
           <w:lang w:eastAsia="en-US"/>
         </w:rPr>
         <w:drawing>
-          <wp:anchor distT="0" distB="0" distL="114300" distR="114300" simplePos="0" relativeHeight="251657728" behindDoc="0" locked="0" layoutInCell="1" allowOverlap="1" wp14:anchorId="610A1BB2" wp14:editId="5BD56B75">
+          <wp:anchor distT="0" distB="0" distL="114300" distR="114300" simplePos="0" relativeHeight="251657216" behindDoc="0" locked="0" layoutInCell="1" allowOverlap="1" wp14:anchorId="610A1BB2" wp14:editId="5BD56B75">
             <wp:simplePos x="0" y="0"/>
             <wp:positionH relativeFrom="column">
               <wp:posOffset>3919220</wp:posOffset>
@@ -5587,6 +5606,12 @@
         <w:ind w:left="1440"/>
         <w:jc w:val="both"/>
       </w:pPr>
+    </w:p>
+    <w:p>
+      <w:pPr>
+        <w:ind w:left="1440"/>
+        <w:jc w:val="both"/>
+      </w:pPr>
       <w:r>
         <w:t xml:space="preserve">On the next screen, “Import Project”, ensure the </w:t>
       </w:r>
@@ -5600,6 +5625,7 @@
         <w:jc w:val="both"/>
       </w:pPr>
       <w:r>
+        <w:lastRenderedPageBreak/>
         <w:t>On the subsequent screen, ensure the listed folders are checked and click Finish.</w:t>
       </w:r>
     </w:p>
@@ -5626,7 +5652,7 @@
           <w:lang w:eastAsia="en-US"/>
         </w:rPr>
         <w:drawing>
-          <wp:anchor distT="0" distB="0" distL="114300" distR="114300" simplePos="0" relativeHeight="251658752" behindDoc="0" locked="0" layoutInCell="1" allowOverlap="1" wp14:anchorId="258841A5" wp14:editId="774B1E1F">
+          <wp:anchor distT="0" distB="0" distL="114300" distR="114300" simplePos="0" relativeHeight="251658240" behindDoc="0" locked="0" layoutInCell="1" allowOverlap="1" wp14:anchorId="258841A5" wp14:editId="774B1E1F">
             <wp:simplePos x="0" y="0"/>
             <wp:positionH relativeFrom="column">
               <wp:posOffset>942975</wp:posOffset>
@@ -5726,7 +5752,7 @@
           <w:lang w:eastAsia="en-US"/>
         </w:rPr>
         <w:drawing>
-          <wp:anchor distT="0" distB="0" distL="114300" distR="114300" simplePos="0" relativeHeight="251659776" behindDoc="0" locked="0" layoutInCell="1" allowOverlap="1" wp14:anchorId="17CF7A88" wp14:editId="0D9C8335">
+          <wp:anchor distT="0" distB="0" distL="114300" distR="114300" simplePos="0" relativeHeight="251659264" behindDoc="0" locked="0" layoutInCell="1" allowOverlap="1" wp14:anchorId="17CF7A88" wp14:editId="0D9C8335">
             <wp:simplePos x="0" y="0"/>
             <wp:positionH relativeFrom="column">
               <wp:posOffset>923925</wp:posOffset>
@@ -5811,11 +5837,11 @@
       <w:r>
         <w:t xml:space="preserve"> </w:t>
       </w:r>
-      <w:bookmarkStart w:id="24" w:name="Section413Step2"/>
+      <w:bookmarkStart w:id="23" w:name="Section413Step2"/>
       <w:r>
         <w:t>2.</w:t>
       </w:r>
-      <w:bookmarkEnd w:id="24"/>
+      <w:bookmarkEnd w:id="23"/>
       <w:r>
         <w:t xml:space="preserve"> Configure the VASL project</w:t>
       </w:r>
@@ -5884,7 +5910,7 @@
           <w:lang w:eastAsia="en-US"/>
         </w:rPr>
         <w:drawing>
-          <wp:anchor distT="0" distB="0" distL="114300" distR="114300" simplePos="0" relativeHeight="251660800" behindDoc="0" locked="0" layoutInCell="1" allowOverlap="1" wp14:anchorId="48624CE3" wp14:editId="7E2C88FD">
+          <wp:anchor distT="0" distB="0" distL="114300" distR="114300" simplePos="0" relativeHeight="251661312" behindDoc="0" locked="0" layoutInCell="1" allowOverlap="1" wp14:anchorId="48624CE3" wp14:editId="7E2C88FD">
             <wp:simplePos x="0" y="0"/>
             <wp:positionH relativeFrom="column">
               <wp:posOffset>923925</wp:posOffset>
@@ -6060,7 +6086,13 @@
         <w:t xml:space="preserve">“Java” and navigate to the item, then click OK. </w:t>
       </w:r>
       <w:r>
-        <w:t>If you have trouble finding the JDK, look in directories where software files are usually kept (e.g. directories with “Program Files” in their name in Windows.</w:t>
+        <w:t>If you have trouble finding the JDK, look in directories where software files are usually kept (e.g. directories with “Program Files” in their name in Windows</w:t>
+      </w:r>
+      <w:r>
+        <w:t>)</w:t>
+      </w:r>
+      <w:r>
+        <w:t>.</w:t>
       </w:r>
     </w:p>
     <w:p>
@@ -6163,7 +6195,7 @@
           <w:lang w:eastAsia="en-US"/>
         </w:rPr>
         <w:drawing>
-          <wp:anchor distT="0" distB="0" distL="114300" distR="114300" simplePos="0" relativeHeight="251661824" behindDoc="0" locked="0" layoutInCell="1" allowOverlap="1" wp14:anchorId="0955B69C" wp14:editId="384B42A2">
+          <wp:anchor distT="0" distB="0" distL="114300" distR="114300" simplePos="0" relativeHeight="251662336" behindDoc="0" locked="0" layoutInCell="1" allowOverlap="1" wp14:anchorId="0955B69C" wp14:editId="384B42A2">
             <wp:simplePos x="0" y="0"/>
             <wp:positionH relativeFrom="column">
               <wp:posOffset>941705</wp:posOffset>
@@ -6357,7 +6389,16 @@
         <w:t xml:space="preserve"> is listed </w:t>
       </w:r>
       <w:r>
-        <w:t xml:space="preserve">in left-hand listbox, click the green + sign and select “Application”. Enter a name in the </w:t>
+        <w:t xml:space="preserve">in left-hand listbox, click the green </w:t>
+      </w:r>
+      <w:r>
+        <w:rPr>
+          <w:color w:val="00B050"/>
+        </w:rPr>
+        <w:t>+</w:t>
+      </w:r>
+      <w:r>
+        <w:t xml:space="preserve"> sign and select “Application”. Enter a name in the </w:t>
       </w:r>
       <w:r>
         <w:t>N</w:t>
@@ -6393,7 +6434,13 @@
         <w:t>\</w:t>
       </w:r>
       <w:r>
-        <w:t>vasl-6.3.0-Snapshot.jar</w:t>
+        <w:t>vasl-6.3.</w:t>
+      </w:r>
+      <w:r>
+        <w:t>3</w:t>
+      </w:r>
+      <w:r>
+        <w:t>-Snapshot.jar</w:t>
       </w:r>
       <w:r>
         <w:t>"</w:t>
@@ -6409,6 +6456,15 @@
       </w:r>
       <w:r>
         <w:t>.</w:t>
+      </w:r>
+      <w:r>
+        <w:t xml:space="preserve"> Note that versions numbers (“6.3.3</w:t>
+      </w:r>
+      <w:r>
+        <w:t xml:space="preserve"> </w:t>
+      </w:r>
+      <w:r>
+        <w:t xml:space="preserve">”) will change over time. </w:t>
       </w:r>
     </w:p>
     <w:p>
@@ -6496,8 +6552,8 @@
           <w:color w:val="002060"/>
         </w:rPr>
       </w:pPr>
-      <w:bookmarkStart w:id="25" w:name="_4.1.4_Cloning_the"/>
-      <w:bookmarkEnd w:id="25"/>
+      <w:bookmarkStart w:id="24" w:name="_4.1.4_Cloning_the"/>
+      <w:bookmarkEnd w:id="24"/>
       <w:r>
         <w:rPr>
           <w:b/>
@@ -6573,7 +6629,13 @@
         </w:r>
       </w:hyperlink>
       <w:r>
-        <w:t xml:space="preserve"> rather than Import Project. Some of the screens in the remainder of Step 1 may contain minor differences. </w:t>
+        <w:t xml:space="preserve"> rather than Import Project. Some of the screens in the remainder of </w:t>
+      </w:r>
+      <w:r>
+        <w:t xml:space="preserve">4.1.3 </w:t>
+      </w:r>
+      <w:r>
+        <w:t xml:space="preserve">Step 1 may contain minor differences. </w:t>
       </w:r>
     </w:p>
     <w:p>
@@ -6590,7 +6652,13 @@
         <w:t>Git</w:t>
       </w:r>
       <w:r>
-        <w:t xml:space="preserve"> in IntelliJ before you can check in changes. Once enabled IntelliJ, via </w:t>
+        <w:t xml:space="preserve"> in IntelliJ before you can check in changes. Once enabled</w:t>
+      </w:r>
+      <w:r>
+        <w:t>,</w:t>
+      </w:r>
+      <w:r>
+        <w:t xml:space="preserve"> IntelliJ, via </w:t>
       </w:r>
       <w:r>
         <w:t>Git</w:t>
@@ -6608,7 +6676,7 @@
         </w:rPr>
         <w:lastRenderedPageBreak/>
         <w:drawing>
-          <wp:anchor distT="0" distB="0" distL="114300" distR="114300" simplePos="0" relativeHeight="251652608" behindDoc="0" locked="0" layoutInCell="1" allowOverlap="1" wp14:anchorId="669DE323" wp14:editId="521F9E3D">
+          <wp:anchor distT="0" distB="0" distL="114300" distR="114300" simplePos="0" relativeHeight="251652096" behindDoc="0" locked="0" layoutInCell="1" allowOverlap="1" wp14:anchorId="669DE323" wp14:editId="521F9E3D">
             <wp:simplePos x="0" y="0"/>
             <wp:positionH relativeFrom="column">
               <wp:posOffset>485775</wp:posOffset>
@@ -6692,7 +6760,7 @@
           <w:lang w:eastAsia="en-US"/>
         </w:rPr>
         <w:drawing>
-          <wp:anchor distT="0" distB="0" distL="114300" distR="114300" simplePos="0" relativeHeight="251662848" behindDoc="0" locked="0" layoutInCell="1" allowOverlap="1" wp14:anchorId="28E44B9F" wp14:editId="5935C8EF">
+          <wp:anchor distT="0" distB="0" distL="114300" distR="114300" simplePos="0" relativeHeight="251663360" behindDoc="0" locked="0" layoutInCell="1" allowOverlap="1" wp14:anchorId="28E44B9F" wp14:editId="5935C8EF">
             <wp:simplePos x="0" y="0"/>
             <wp:positionH relativeFrom="column">
               <wp:posOffset>499745</wp:posOffset>
@@ -6788,7 +6856,7 @@
         <w:pStyle w:val="Heading2"/>
         <w:jc w:val="both"/>
       </w:pPr>
-      <w:bookmarkStart w:id="26" w:name="_Toc430603403"/>
+      <w:bookmarkStart w:id="25" w:name="_Toc430603403"/>
       <w:r>
         <w:t xml:space="preserve">5.0 </w:t>
       </w:r>
@@ -6801,7 +6869,7 @@
       <w:r>
         <w:t>SOURCETREE</w:t>
       </w:r>
-      <w:bookmarkEnd w:id="26"/>
+      <w:bookmarkEnd w:id="25"/>
     </w:p>
     <w:p>
       <w:pPr>
@@ -7222,6 +7290,21 @@
     <w:p>
       <w:pPr>
         <w:ind w:left="2160"/>
+        <w:jc w:val="both"/>
+        <w:rPr>
+          <w:bCs/>
+        </w:rPr>
+      </w:pPr>
+      <w:r>
+        <w:rPr>
+          <w:bCs/>
+        </w:rPr>
+        <w:t>If for some reason the “pom.xml” file shows in the list of Staged or Unstaged files, leave it as an Unstaged file. There is no need to push this file up to GitHub.</w:t>
+      </w:r>
+    </w:p>
+    <w:p>
+      <w:pPr>
+        <w:ind w:left="2160"/>
       </w:pPr>
       <w:r>
         <w:rPr>
@@ -7352,6 +7435,7 @@
         <w:rPr>
           <w:bCs/>
         </w:rPr>
+        <w:lastRenderedPageBreak/>
         <w:t xml:space="preserve">5.1.3.2 If you cloned the VASL source code from within IntelliJ (or another IDE) as per </w:t>
       </w:r>
       <w:hyperlink w:anchor="_4.1.4_Cloning_the" w:history="1">
@@ -7381,7 +7465,6 @@
         <w:rPr>
           <w:bCs/>
         </w:rPr>
-        <w:lastRenderedPageBreak/>
         <w:tab/>
       </w:r>
       <w:r>
@@ -7412,7 +7495,7 @@
           <w:lang w:eastAsia="en-US"/>
         </w:rPr>
         <w:drawing>
-          <wp:anchor distT="0" distB="0" distL="114300" distR="114300" simplePos="0" relativeHeight="251663872" behindDoc="0" locked="0" layoutInCell="1" allowOverlap="1" wp14:anchorId="6256162B" wp14:editId="1B9D4EA2">
+          <wp:anchor distT="0" distB="0" distL="114300" distR="114300" simplePos="0" relativeHeight="251664384" behindDoc="0" locked="0" layoutInCell="1" allowOverlap="1" wp14:anchorId="6256162B" wp14:editId="1B9D4EA2">
             <wp:simplePos x="0" y="0"/>
             <wp:positionH relativeFrom="column">
               <wp:posOffset>1381125</wp:posOffset>
@@ -7495,7 +7578,7 @@
           <w:lang w:eastAsia="en-US"/>
         </w:rPr>
         <w:drawing>
-          <wp:anchor distT="0" distB="0" distL="114300" distR="114300" simplePos="0" relativeHeight="251664896" behindDoc="0" locked="0" layoutInCell="1" allowOverlap="1">
+          <wp:anchor distT="0" distB="0" distL="114300" distR="114300" simplePos="0" relativeHeight="251665408" behindDoc="0" locked="0" layoutInCell="1" allowOverlap="1">
             <wp:simplePos x="0" y="0"/>
             <wp:positionH relativeFrom="column">
               <wp:posOffset>1381125</wp:posOffset>
@@ -7569,11 +7652,11 @@
       <w:pPr>
         <w:ind w:left="2160"/>
       </w:pPr>
-      <w:bookmarkStart w:id="27" w:name="Section5132Step3"/>
+      <w:bookmarkStart w:id="26" w:name="Section5132Step3"/>
       <w:r>
         <w:t>3</w:t>
       </w:r>
-      <w:bookmarkEnd w:id="27"/>
+      <w:bookmarkEnd w:id="26"/>
       <w:r>
         <w:t xml:space="preserve">. Click Commit. </w:t>
       </w:r>
@@ -7663,14 +7746,14 @@
         <w:pStyle w:val="Heading2"/>
         <w:jc w:val="both"/>
       </w:pPr>
-      <w:bookmarkStart w:id="28" w:name="_Toc430603404"/>
+      <w:bookmarkStart w:id="27" w:name="_Toc430603404"/>
       <w:r>
         <w:t xml:space="preserve">6.0 </w:t>
       </w:r>
       <w:r>
         <w:t>Building the Vasl module: from maven</w:t>
       </w:r>
-      <w:bookmarkEnd w:id="28"/>
+      <w:bookmarkEnd w:id="27"/>
       <w:r>
         <w:t xml:space="preserve"> </w:t>
       </w:r>
@@ -7704,7 +7787,13 @@
         <w:t xml:space="preserve"> </w:t>
       </w:r>
       <w:r>
-        <w:t>You need to build the VASL module if you modified any of the files in the "dist" folder (note there's no code there). For example, all of the images are in there. If you add counters, new images will be added and the build file will be modified to add the new counters to the counter tray. </w:t>
+        <w:t xml:space="preserve">You need to build the VASL module if you modified any of the files in the "dist" folder (note there's no code there). </w:t>
+      </w:r>
+      <w:r>
+        <w:t>All</w:t>
+      </w:r>
+      <w:r>
+        <w:t xml:space="preserve"> of the images are in there. If you add counters, new images will be added and the build file will be modified to add the new counters to the counter tray. </w:t>
       </w:r>
     </w:p>
     <w:p>
@@ -8300,7 +8389,13 @@
         <w:t xml:space="preserve"> prompt. This process may take several minutes. </w:t>
       </w:r>
       <w:r>
-        <w:t>If successful the final messages displayed will be similar to this:</w:t>
+        <w:t>If successful</w:t>
+      </w:r>
+      <w:r>
+        <w:t>,</w:t>
+      </w:r>
+      <w:r>
+        <w:t xml:space="preserve"> the final messages displayed will be similar to this:</w:t>
       </w:r>
       <w:r>
         <w:br/>
@@ -8413,8 +8508,27 @@
         <w:t xml:space="preserve">The </w:t>
       </w:r>
       <w:r>
-        <w:t xml:space="preserve">build creates a jar file in the target </w:t>
-      </w:r>
+        <w:t>build creates a jar file in the target</w:t>
+      </w:r>
+      <w:bookmarkStart w:id="28" w:name="_GoBack"/>
+      <w:bookmarkEnd w:id="28"/>
+      <w:r>
+        <w:t>.</w:t>
+      </w:r>
+    </w:p>
+    <w:p>
+      <w:pPr>
+        <w:pStyle w:val="ListParagraph"/>
+        <w:rPr>
+          <w:rFonts w:ascii="Consolas" w:eastAsia="Times New Roman" w:hAnsi="Consolas" w:cs="Consolas"/>
+          <w:color w:val="333333"/>
+          <w:kern w:val="0"/>
+          <w:sz w:val="23"/>
+          <w:szCs w:val="23"/>
+          <w:lang w:val="en" w:eastAsia="en-US"/>
+          <w14:ligatures w14:val="none"/>
+        </w:rPr>
+      </w:pPr>
     </w:p>
     <w:p>
       <w:pPr>
@@ -8916,6 +9030,65 @@
     </w:p>
     <w:p>
       <w:pPr>
+        <w:spacing w:before="0" w:after="240" w:line="252" w:lineRule="auto"/>
+        <w:ind w:left="0" w:right="0"/>
+        <w:rPr>
+          <w:lang w:val="en"/>
+        </w:rPr>
+      </w:pPr>
+      <w:r>
+        <w:rPr>
+          <w:lang w:val="en"/>
+        </w:rPr>
+        <w:br w:type="page"/>
+      </w:r>
+    </w:p>
+    <w:p>
+      <w:pPr>
+        <w:jc w:val="both"/>
+        <w:rPr>
+          <w:lang w:val="en"/>
+        </w:rPr>
+      </w:pPr>
+      <w:r>
+        <w:rPr>
+          <w:lang w:val="en"/>
+        </w:rPr>
+        <w:lastRenderedPageBreak/>
+        <w:t>Update History</w:t>
+      </w:r>
+    </w:p>
+    <w:p>
+      <w:pPr>
+        <w:jc w:val="both"/>
+        <w:rPr>
+          <w:lang w:val="en"/>
+        </w:rPr>
+      </w:pPr>
+    </w:p>
+    <w:p>
+      <w:pPr>
+        <w:jc w:val="both"/>
+        <w:rPr>
+          <w:lang w:val="en"/>
+        </w:rPr>
+      </w:pPr>
+      <w:r>
+        <w:rPr>
+          <w:lang w:val="en"/>
+        </w:rPr>
+        <w:t>September, 2016</w:t>
+      </w:r>
+      <w:r>
+        <w:rPr>
+          <w:lang w:val="en"/>
+        </w:rPr>
+        <w:tab/>
+        <w:t>Minor text edits</w:t>
+      </w:r>
+    </w:p>
+    <w:p>
+      <w:pPr>
         <w:jc w:val="both"/>
       </w:pPr>
     </w:p>
@@ -8933,7 +9106,7 @@
 </file>
 
 <file path=word/endnotes.xml><?xml version="1.0" encoding="utf-8"?>
-<w:endnotes xmlns:wpc="http://schemas.microsoft.com/office/word/2010/wordprocessingCanvas" xmlns:cx="http://schemas.microsoft.com/office/drawing/2014/chartex" xmlns:cx1="http://schemas.microsoft.com/office/drawing/2015/9/8/chartex" xmlns:mc="http://schemas.openxmlformats.org/markup-compatibility/2006" xmlns:o="urn:schemas-microsoft-com:office:office" xmlns:r="http://schemas.openxmlformats.org/officeDocument/2006/relationships" xmlns:m="http://schemas.openxmlformats.org/officeDocument/2006/math" xmlns:v="urn:schemas-microsoft-com:vml" xmlns:wp14="http://schemas.microsoft.com/office/word/2010/wordprocessingDrawing" xmlns:wp="http://schemas.openxmlformats.org/drawingml/2006/wordprocessingDrawing" xmlns:w10="urn:schemas-microsoft-com:office:word" xmlns:w="http://schemas.openxmlformats.org/wordprocessingml/2006/main" xmlns:w14="http://schemas.microsoft.com/office/word/2010/wordml" xmlns:w15="http://schemas.microsoft.com/office/word/2012/wordml" xmlns:w16se="http://schemas.microsoft.com/office/word/2015/wordml/symex" xmlns:wpg="http://schemas.microsoft.com/office/word/2010/wordprocessingGroup" xmlns:wpi="http://schemas.microsoft.com/office/word/2010/wordprocessingInk" xmlns:wne="http://schemas.microsoft.com/office/word/2006/wordml" xmlns:wps="http://schemas.microsoft.com/office/word/2010/wordprocessingShape" mc:Ignorable="w14 w15 w16se wp14">
+<w:endnotes xmlns:wpc="http://schemas.microsoft.com/office/word/2010/wordprocessingCanvas" xmlns:cx="http://schemas.microsoft.com/office/drawing/2014/chartex" xmlns:cx1="http://schemas.microsoft.com/office/drawing/2015/9/8/chartex" xmlns:cx2="http://schemas.microsoft.com/office/drawing/2015/10/21/chartex" xmlns:mc="http://schemas.openxmlformats.org/markup-compatibility/2006" xmlns:o="urn:schemas-microsoft-com:office:office" xmlns:r="http://schemas.openxmlformats.org/officeDocument/2006/relationships" xmlns:m="http://schemas.openxmlformats.org/officeDocument/2006/math" xmlns:v="urn:schemas-microsoft-com:vml" xmlns:wp14="http://schemas.microsoft.com/office/word/2010/wordprocessingDrawing" xmlns:wp="http://schemas.openxmlformats.org/drawingml/2006/wordprocessingDrawing" xmlns:w10="urn:schemas-microsoft-com:office:word" xmlns:w="http://schemas.openxmlformats.org/wordprocessingml/2006/main" xmlns:w14="http://schemas.microsoft.com/office/word/2010/wordml" xmlns:w15="http://schemas.microsoft.com/office/word/2012/wordml" xmlns:w16se="http://schemas.microsoft.com/office/word/2015/wordml/symex" xmlns:wpg="http://schemas.microsoft.com/office/word/2010/wordprocessingGroup" xmlns:wpi="http://schemas.microsoft.com/office/word/2010/wordprocessingInk" xmlns:wne="http://schemas.microsoft.com/office/word/2006/wordml" xmlns:wps="http://schemas.microsoft.com/office/word/2010/wordprocessingShape" mc:Ignorable="w14 w15 w16se wp14">
   <w:endnote w:type="separator" w:id="-1">
     <w:p>
       <w:r>
@@ -8952,7 +9125,7 @@
 </file>
 
 <file path=word/footer1.xml><?xml version="1.0" encoding="utf-8"?>
-<w:ftr xmlns:wpc="http://schemas.microsoft.com/office/word/2010/wordprocessingCanvas" xmlns:cx="http://schemas.microsoft.com/office/drawing/2014/chartex" xmlns:cx1="http://schemas.microsoft.com/office/drawing/2015/9/8/chartex" xmlns:mc="http://schemas.openxmlformats.org/markup-compatibility/2006" xmlns:o="urn:schemas-microsoft-com:office:office" xmlns:r="http://schemas.openxmlformats.org/officeDocument/2006/relationships" xmlns:m="http://schemas.openxmlformats.org/officeDocument/2006/math" xmlns:v="urn:schemas-microsoft-com:vml" xmlns:wp14="http://schemas.microsoft.com/office/word/2010/wordprocessingDrawing" xmlns:wp="http://schemas.openxmlformats.org/drawingml/2006/wordprocessingDrawing" xmlns:w10="urn:schemas-microsoft-com:office:word" xmlns:w="http://schemas.openxmlformats.org/wordprocessingml/2006/main" xmlns:w14="http://schemas.microsoft.com/office/word/2010/wordml" xmlns:w15="http://schemas.microsoft.com/office/word/2012/wordml" xmlns:w16se="http://schemas.microsoft.com/office/word/2015/wordml/symex" xmlns:wpg="http://schemas.microsoft.com/office/word/2010/wordprocessingGroup" xmlns:wpi="http://schemas.microsoft.com/office/word/2010/wordprocessingInk" xmlns:wne="http://schemas.microsoft.com/office/word/2006/wordml" xmlns:wps="http://schemas.microsoft.com/office/word/2010/wordprocessingShape" mc:Ignorable="w14 w15 w16se wp14">
+<w:ftr xmlns:wpc="http://schemas.microsoft.com/office/word/2010/wordprocessingCanvas" xmlns:cx="http://schemas.microsoft.com/office/drawing/2014/chartex" xmlns:cx1="http://schemas.microsoft.com/office/drawing/2015/9/8/chartex" xmlns:cx2="http://schemas.microsoft.com/office/drawing/2015/10/21/chartex" xmlns:mc="http://schemas.openxmlformats.org/markup-compatibility/2006" xmlns:o="urn:schemas-microsoft-com:office:office" xmlns:r="http://schemas.openxmlformats.org/officeDocument/2006/relationships" xmlns:m="http://schemas.openxmlformats.org/officeDocument/2006/math" xmlns:v="urn:schemas-microsoft-com:vml" xmlns:wp14="http://schemas.microsoft.com/office/word/2010/wordprocessingDrawing" xmlns:wp="http://schemas.openxmlformats.org/drawingml/2006/wordprocessingDrawing" xmlns:w10="urn:schemas-microsoft-com:office:word" xmlns:w="http://schemas.openxmlformats.org/wordprocessingml/2006/main" xmlns:w14="http://schemas.microsoft.com/office/word/2010/wordml" xmlns:w15="http://schemas.microsoft.com/office/word/2012/wordml" xmlns:w16se="http://schemas.microsoft.com/office/word/2015/wordml/symex" xmlns:wpg="http://schemas.microsoft.com/office/word/2010/wordprocessingGroup" xmlns:wpi="http://schemas.microsoft.com/office/word/2010/wordprocessingInk" xmlns:wne="http://schemas.microsoft.com/office/word/2006/wordml" xmlns:wps="http://schemas.microsoft.com/office/word/2010/wordprocessingShape" mc:Ignorable="w14 w15 w16se wp14">
   <w:tbl>
     <w:tblPr>
       <w:tblW w:w="5000" w:type="pct"/>
@@ -8983,7 +9156,7 @@
               <w:tag w:val=""/>
               <w:id w:val="-1713949326"/>
               <w:dataBinding w:prefixMappings="xmlns:ns0='http://schemas.microsoft.com/office/2006/coverPageProps' " w:xpath="/ns0:CoverPageProperties[1]/ns0:PublishDate[1]" w:storeItemID="{55AF091B-3C7A-41E3-B477-F2FDAA23CFDA}"/>
-              <w:date w:fullDate="2016-03-01T00:00:00Z">
+              <w:date w:fullDate="2016-09-01T00:00:00Z">
                 <w:dateFormat w:val="M/d/yyyy"/>
                 <w:lid w:val="en-US"/>
                 <w:storeMappedDataAs w:val="dateTime"/>
@@ -8993,7 +9166,7 @@
             <w:sdtEndPr/>
             <w:sdtContent>
               <w:r>
-                <w:t>3/1/2016</w:t>
+                <w:t>9/1/2016</w:t>
               </w:r>
             </w:sdtContent>
           </w:sdt>
@@ -9047,7 +9220,7 @@
             <w:rPr>
               <w:noProof/>
             </w:rPr>
-            <w:t>1</w:t>
+            <w:t>18</w:t>
           </w:r>
           <w:r>
             <w:rPr>
@@ -9069,7 +9242,7 @@
 </file>
 
 <file path=word/footnotes.xml><?xml version="1.0" encoding="utf-8"?>
-<w:footnotes xmlns:wpc="http://schemas.microsoft.com/office/word/2010/wordprocessingCanvas" xmlns:cx="http://schemas.microsoft.com/office/drawing/2014/chartex" xmlns:cx1="http://schemas.microsoft.com/office/drawing/2015/9/8/chartex" xmlns:mc="http://schemas.openxmlformats.org/markup-compatibility/2006" xmlns:o="urn:schemas-microsoft-com:office:office" xmlns:r="http://schemas.openxmlformats.org/officeDocument/2006/relationships" xmlns:m="http://schemas.openxmlformats.org/officeDocument/2006/math" xmlns:v="urn:schemas-microsoft-com:vml" xmlns:wp14="http://schemas.microsoft.com/office/word/2010/wordprocessingDrawing" xmlns:wp="http://schemas.openxmlformats.org/drawingml/2006/wordprocessingDrawing" xmlns:w10="urn:schemas-microsoft-com:office:word" xmlns:w="http://schemas.openxmlformats.org/wordprocessingml/2006/main" xmlns:w14="http://schemas.microsoft.com/office/word/2010/wordml" xmlns:w15="http://schemas.microsoft.com/office/word/2012/wordml" xmlns:w16se="http://schemas.microsoft.com/office/word/2015/wordml/symex" xmlns:wpg="http://schemas.microsoft.com/office/word/2010/wordprocessingGroup" xmlns:wpi="http://schemas.microsoft.com/office/word/2010/wordprocessingInk" xmlns:wne="http://schemas.microsoft.com/office/word/2006/wordml" xmlns:wps="http://schemas.microsoft.com/office/word/2010/wordprocessingShape" mc:Ignorable="w14 w15 w16se wp14">
+<w:footnotes xmlns:wpc="http://schemas.microsoft.com/office/word/2010/wordprocessingCanvas" xmlns:cx="http://schemas.microsoft.com/office/drawing/2014/chartex" xmlns:cx1="http://schemas.microsoft.com/office/drawing/2015/9/8/chartex" xmlns:cx2="http://schemas.microsoft.com/office/drawing/2015/10/21/chartex" xmlns:mc="http://schemas.openxmlformats.org/markup-compatibility/2006" xmlns:o="urn:schemas-microsoft-com:office:office" xmlns:r="http://schemas.openxmlformats.org/officeDocument/2006/relationships" xmlns:m="http://schemas.openxmlformats.org/officeDocument/2006/math" xmlns:v="urn:schemas-microsoft-com:vml" xmlns:wp14="http://schemas.microsoft.com/office/word/2010/wordprocessingDrawing" xmlns:wp="http://schemas.openxmlformats.org/drawingml/2006/wordprocessingDrawing" xmlns:w10="urn:schemas-microsoft-com:office:word" xmlns:w="http://schemas.openxmlformats.org/wordprocessingml/2006/main" xmlns:w14="http://schemas.microsoft.com/office/word/2010/wordml" xmlns:w15="http://schemas.microsoft.com/office/word/2012/wordml" xmlns:w16se="http://schemas.microsoft.com/office/word/2015/wordml/symex" xmlns:wpg="http://schemas.microsoft.com/office/word/2010/wordprocessingGroup" xmlns:wpi="http://schemas.microsoft.com/office/word/2010/wordprocessingInk" xmlns:wne="http://schemas.microsoft.com/office/word/2006/wordml" xmlns:wps="http://schemas.microsoft.com/office/word/2010/wordprocessingShape" mc:Ignorable="w14 w15 w16se wp14">
   <w:footnote w:type="separator" w:id="-1">
     <w:p>
       <w:r>
@@ -9088,7 +9261,7 @@
 </file>
 
 <file path=word/numbering.xml><?xml version="1.0" encoding="utf-8"?>
-<w:numbering xmlns:wpc="http://schemas.microsoft.com/office/word/2010/wordprocessingCanvas" xmlns:cx="http://schemas.microsoft.com/office/drawing/2014/chartex" xmlns:cx1="http://schemas.microsoft.com/office/drawing/2015/9/8/chartex" xmlns:mc="http://schemas.openxmlformats.org/markup-compatibility/2006" xmlns:o="urn:schemas-microsoft-com:office:office" xmlns:r="http://schemas.openxmlformats.org/officeDocument/2006/relationships" xmlns:m="http://schemas.openxmlformats.org/officeDocument/2006/math" xmlns:v="urn:schemas-microsoft-com:vml" xmlns:wp14="http://schemas.microsoft.com/office/word/2010/wordprocessingDrawing" xmlns:wp="http://schemas.openxmlformats.org/drawingml/2006/wordprocessingDrawing" xmlns:w10="urn:schemas-microsoft-com:office:word" xmlns:w="http://schemas.openxmlformats.org/wordprocessingml/2006/main" xmlns:w14="http://schemas.microsoft.com/office/word/2010/wordml" xmlns:w15="http://schemas.microsoft.com/office/word/2012/wordml" xmlns:w16se="http://schemas.microsoft.com/office/word/2015/wordml/symex" xmlns:wpg="http://schemas.microsoft.com/office/word/2010/wordprocessingGroup" xmlns:wpi="http://schemas.microsoft.com/office/word/2010/wordprocessingInk" xmlns:wne="http://schemas.microsoft.com/office/word/2006/wordml" xmlns:wps="http://schemas.microsoft.com/office/word/2010/wordprocessingShape" mc:Ignorable="w14 w15 w16se wp14">
+<w:numbering xmlns:wpc="http://schemas.microsoft.com/office/word/2010/wordprocessingCanvas" xmlns:cx="http://schemas.microsoft.com/office/drawing/2014/chartex" xmlns:cx1="http://schemas.microsoft.com/office/drawing/2015/9/8/chartex" xmlns:cx2="http://schemas.microsoft.com/office/drawing/2015/10/21/chartex" xmlns:mc="http://schemas.openxmlformats.org/markup-compatibility/2006" xmlns:o="urn:schemas-microsoft-com:office:office" xmlns:r="http://schemas.openxmlformats.org/officeDocument/2006/relationships" xmlns:m="http://schemas.openxmlformats.org/officeDocument/2006/math" xmlns:v="urn:schemas-microsoft-com:vml" xmlns:wp14="http://schemas.microsoft.com/office/word/2010/wordprocessingDrawing" xmlns:wp="http://schemas.openxmlformats.org/drawingml/2006/wordprocessingDrawing" xmlns:w10="urn:schemas-microsoft-com:office:word" xmlns:w="http://schemas.openxmlformats.org/wordprocessingml/2006/main" xmlns:w14="http://schemas.microsoft.com/office/word/2010/wordml" xmlns:w15="http://schemas.microsoft.com/office/word/2012/wordml" xmlns:w16se="http://schemas.microsoft.com/office/word/2015/wordml/symex" xmlns:wpg="http://schemas.microsoft.com/office/word/2010/wordprocessingGroup" xmlns:wpi="http://schemas.microsoft.com/office/word/2010/wordprocessingInk" xmlns:wne="http://schemas.microsoft.com/office/word/2006/wordml" xmlns:wps="http://schemas.microsoft.com/office/word/2010/wordprocessingShape" mc:Ignorable="w14 w15 w16se wp14">
   <w:abstractNum w:abstractNumId="0" w15:restartNumberingAfterBreak="0">
     <w:nsid w:val="FFFFFF88"/>
     <w:multiLevelType w:val="singleLevel"/>
@@ -10441,7 +10614,7 @@
       </w:pPr>
     </w:pPrDefault>
   </w:docDefaults>
-  <w:latentStyles w:defLockedState="0" w:defUIPriority="99" w:defSemiHidden="0" w:defUnhideWhenUsed="0" w:defQFormat="0" w:count="371">
+  <w:latentStyles w:defLockedState="0" w:defUIPriority="99" w:defSemiHidden="0" w:defUnhideWhenUsed="0" w:defQFormat="0" w:count="373">
     <w:lsdException w:name="Normal" w:uiPriority="0" w:qFormat="1"/>
     <w:lsdException w:name="heading 1" w:uiPriority="0" w:qFormat="1"/>
     <w:lsdException w:name="heading 2" w:semiHidden="1" w:uiPriority="0" w:unhideWhenUsed="1" w:qFormat="1"/>
@@ -10547,7 +10720,6 @@
     <w:lsdException w:name="HTML Sample" w:semiHidden="1" w:unhideWhenUsed="1"/>
     <w:lsdException w:name="HTML Typewriter" w:semiHidden="1" w:unhideWhenUsed="1"/>
     <w:lsdException w:name="HTML Variable" w:semiHidden="1" w:unhideWhenUsed="1"/>
-    <w:lsdException w:name="Normal Table" w:semiHidden="1" w:unhideWhenUsed="1"/>
     <w:lsdException w:name="annotation subject" w:semiHidden="1" w:unhideWhenUsed="1"/>
     <w:lsdException w:name="No List" w:semiHidden="1" w:unhideWhenUsed="1"/>
     <w:lsdException w:name="Outline List 1" w:semiHidden="1" w:unhideWhenUsed="1"/>
@@ -10593,11 +10765,9 @@
     <w:lsdException w:name="Table Subtle 1" w:semiHidden="1" w:unhideWhenUsed="1"/>
     <w:lsdException w:name="Table Subtle 2" w:semiHidden="1" w:unhideWhenUsed="1"/>
     <w:lsdException w:name="Table Web 1" w:semiHidden="1" w:unhideWhenUsed="1"/>
-    <w:lsdException w:name="Table Web 2" w:semiHidden="1" w:unhideWhenUsed="1"/>
     <w:lsdException w:name="Table Web 3" w:semiHidden="1" w:unhideWhenUsed="1"/>
     <w:lsdException w:name="Balloon Text" w:semiHidden="1" w:unhideWhenUsed="1"/>
     <w:lsdException w:name="Table Grid" w:uiPriority="39"/>
-    <w:lsdException w:name="Table Theme" w:semiHidden="1" w:unhideWhenUsed="1"/>
     <w:lsdException w:name="Placeholder Text" w:semiHidden="1" w:uiPriority="1"/>
     <w:lsdException w:name="No Spacing" w:semiHidden="1" w:uiPriority="1" w:unhideWhenUsed="1"/>
     <w:lsdException w:name="Light Shading" w:uiPriority="60"/>
@@ -10813,6 +10983,8 @@
     <w:lsdException w:name="List Table 5 Dark Accent 6" w:uiPriority="50"/>
     <w:lsdException w:name="List Table 6 Colorful Accent 6" w:uiPriority="51"/>
     <w:lsdException w:name="List Table 7 Colorful Accent 6" w:uiPriority="52"/>
+    <w:lsdException w:name="Mention" w:semiHidden="1" w:unhideWhenUsed="1"/>
+    <w:lsdException w:name="Smart Hyperlink" w:semiHidden="1" w:unhideWhenUsed="1"/>
   </w:latentStyles>
   <w:style w:type="paragraph" w:default="1" w:styleId="Normal">
     <w:name w:val="Normal"/>
@@ -13111,7 +13283,7 @@
 </file>
 
 <file path=word/glossary/document.xml><?xml version="1.0" encoding="utf-8"?>
-<w:glossaryDocument xmlns:wpc="http://schemas.microsoft.com/office/word/2010/wordprocessingCanvas" xmlns:cx="http://schemas.microsoft.com/office/drawing/2014/chartex" xmlns:cx1="http://schemas.microsoft.com/office/drawing/2015/9/8/chartex" xmlns:mc="http://schemas.openxmlformats.org/markup-compatibility/2006" xmlns:o="urn:schemas-microsoft-com:office:office" xmlns:r="http://schemas.openxmlformats.org/officeDocument/2006/relationships" xmlns:m="http://schemas.openxmlformats.org/officeDocument/2006/math" xmlns:v="urn:schemas-microsoft-com:vml" xmlns:wp14="http://schemas.microsoft.com/office/word/2010/wordprocessingDrawing" xmlns:wp="http://schemas.openxmlformats.org/drawingml/2006/wordprocessingDrawing" xmlns:w10="urn:schemas-microsoft-com:office:word" xmlns:w="http://schemas.openxmlformats.org/wordprocessingml/2006/main" xmlns:w14="http://schemas.microsoft.com/office/word/2010/wordml" xmlns:w15="http://schemas.microsoft.com/office/word/2012/wordml" xmlns:w16se="http://schemas.microsoft.com/office/word/2015/wordml/symex" xmlns:wpg="http://schemas.microsoft.com/office/word/2010/wordprocessingGroup" xmlns:wpi="http://schemas.microsoft.com/office/word/2010/wordprocessingInk" xmlns:wne="http://schemas.microsoft.com/office/word/2006/wordml" xmlns:wps="http://schemas.microsoft.com/office/word/2010/wordprocessingShape" mc:Ignorable="w14 w15 w16se wp14">
+<w:glossaryDocument xmlns:wpc="http://schemas.microsoft.com/office/word/2010/wordprocessingCanvas" xmlns:cx="http://schemas.microsoft.com/office/drawing/2014/chartex" xmlns:cx1="http://schemas.microsoft.com/office/drawing/2015/9/8/chartex" xmlns:cx2="http://schemas.microsoft.com/office/drawing/2015/10/21/chartex" xmlns:mc="http://schemas.openxmlformats.org/markup-compatibility/2006" xmlns:o="urn:schemas-microsoft-com:office:office" xmlns:r="http://schemas.openxmlformats.org/officeDocument/2006/relationships" xmlns:m="http://schemas.openxmlformats.org/officeDocument/2006/math" xmlns:v="urn:schemas-microsoft-com:vml" xmlns:wp14="http://schemas.microsoft.com/office/word/2010/wordprocessingDrawing" xmlns:wp="http://schemas.openxmlformats.org/drawingml/2006/wordprocessingDrawing" xmlns:w10="urn:schemas-microsoft-com:office:word" xmlns:w="http://schemas.openxmlformats.org/wordprocessingml/2006/main" xmlns:w14="http://schemas.microsoft.com/office/word/2010/wordml" xmlns:w15="http://schemas.microsoft.com/office/word/2012/wordml" xmlns:w16se="http://schemas.microsoft.com/office/word/2015/wordml/symex" xmlns:wpg="http://schemas.microsoft.com/office/word/2010/wordprocessingGroup" xmlns:wpi="http://schemas.microsoft.com/office/word/2010/wordprocessingInk" xmlns:wne="http://schemas.microsoft.com/office/word/2006/wordml" xmlns:wps="http://schemas.microsoft.com/office/word/2010/wordprocessingShape" mc:Ignorable="w14 w15 w16se wp14">
   <w:docParts>
     <w:docPart>
       <w:docPartPr>
@@ -13176,7 +13348,7 @@
     <w:charset w:val="00"/>
     <w:family w:val="roman"/>
     <w:pitch w:val="variable"/>
-    <w:sig w:usb0="E0002EFF" w:usb1="C0007843" w:usb2="00000009" w:usb3="00000000" w:csb0="000001FF" w:csb1="00000000"/>
+    <w:sig w:usb0="E0002EFF" w:usb1="C000785B" w:usb2="00000009" w:usb3="00000000" w:csb0="000001FF" w:csb1="00000000"/>
   </w:font>
   <w:font w:name="Symbol">
     <w:panose1 w:val="05050102010706020507"/>
@@ -13204,7 +13376,7 @@
     <w:charset w:val="00"/>
     <w:family w:val="swiss"/>
     <w:pitch w:val="variable"/>
-    <w:sig w:usb0="E00002FF" w:usb1="4000ACFF" w:usb2="00000001" w:usb3="00000000" w:csb0="0000019F" w:csb1="00000000"/>
+    <w:sig w:usb0="E0002AFF" w:usb1="C000247B" w:usb2="00000009" w:usb3="00000000" w:csb0="000001FF" w:csb1="00000000"/>
   </w:font>
   <w:font w:name="Arial">
     <w:panose1 w:val="020B0604020202020204"/>
@@ -13232,14 +13404,14 @@
     <w:charset w:val="00"/>
     <w:family w:val="modern"/>
     <w:pitch w:val="fixed"/>
-    <w:sig w:usb0="E00002FF" w:usb1="0000FCFF" w:usb2="00000001" w:usb3="00000000" w:csb0="0000019F" w:csb1="00000000"/>
+    <w:sig w:usb0="E00006FF" w:usb1="0000FCFF" w:usb2="00000001" w:usb3="00000000" w:csb0="0000019F" w:csb1="00000000"/>
   </w:font>
   <w:font w:name="Calibri Light">
     <w:panose1 w:val="020F0302020204030204"/>
     <w:charset w:val="00"/>
     <w:family w:val="swiss"/>
     <w:pitch w:val="variable"/>
-    <w:sig w:usb0="A00002EF" w:usb1="4000207B" w:usb2="00000000" w:usb3="00000000" w:csb0="0000019F" w:csb1="00000000"/>
+    <w:sig w:usb0="E0002AFF" w:usb1="C000247B" w:usb2="00000009" w:usb3="00000000" w:csb0="000001FF" w:csb1="00000000"/>
   </w:font>
 </w:fonts>
 </file>
@@ -13270,6 +13442,7 @@
     <w:rsid w:val="00857315"/>
     <w:rsid w:val="008C0680"/>
     <w:rsid w:val="00947693"/>
+    <w:rsid w:val="00B431A0"/>
     <w:rsid w:val="00B94205"/>
     <w:rsid w:val="00CF4E33"/>
     <w:rsid w:val="00D87385"/>
@@ -13314,7 +13487,7 @@
       </w:pPr>
     </w:pPrDefault>
   </w:docDefaults>
-  <w:latentStyles w:defLockedState="0" w:defUIPriority="99" w:defSemiHidden="0" w:defUnhideWhenUsed="0" w:defQFormat="0" w:count="371">
+  <w:latentStyles w:defLockedState="0" w:defUIPriority="99" w:defSemiHidden="0" w:defUnhideWhenUsed="0" w:defQFormat="0" w:count="373">
     <w:lsdException w:name="Normal" w:uiPriority="0" w:qFormat="1"/>
     <w:lsdException w:name="heading 1" w:uiPriority="9" w:qFormat="1"/>
     <w:lsdException w:name="heading 2" w:semiHidden="1" w:uiPriority="9" w:unhideWhenUsed="1" w:qFormat="1"/>
@@ -13420,7 +13593,6 @@
     <w:lsdException w:name="HTML Sample" w:semiHidden="1" w:unhideWhenUsed="1"/>
     <w:lsdException w:name="HTML Typewriter" w:semiHidden="1" w:unhideWhenUsed="1"/>
     <w:lsdException w:name="HTML Variable" w:semiHidden="1" w:unhideWhenUsed="1"/>
-    <w:lsdException w:name="Normal Table" w:semiHidden="1" w:unhideWhenUsed="1"/>
     <w:lsdException w:name="annotation subject" w:semiHidden="1" w:unhideWhenUsed="1"/>
     <w:lsdException w:name="No List" w:semiHidden="1" w:unhideWhenUsed="1"/>
     <w:lsdException w:name="Outline List 1" w:semiHidden="1" w:unhideWhenUsed="1"/>
@@ -13466,11 +13638,9 @@
     <w:lsdException w:name="Table Subtle 1" w:semiHidden="1" w:unhideWhenUsed="1"/>
     <w:lsdException w:name="Table Subtle 2" w:semiHidden="1" w:unhideWhenUsed="1"/>
     <w:lsdException w:name="Table Web 1" w:semiHidden="1" w:unhideWhenUsed="1"/>
-    <w:lsdException w:name="Table Web 2" w:semiHidden="1" w:unhideWhenUsed="1"/>
     <w:lsdException w:name="Table Web 3" w:semiHidden="1" w:unhideWhenUsed="1"/>
     <w:lsdException w:name="Balloon Text" w:semiHidden="1" w:unhideWhenUsed="1"/>
     <w:lsdException w:name="Table Grid" w:uiPriority="39"/>
-    <w:lsdException w:name="Table Theme" w:semiHidden="1" w:unhideWhenUsed="1"/>
     <w:lsdException w:name="Placeholder Text" w:semiHidden="1"/>
     <w:lsdException w:name="No Spacing" w:uiPriority="1" w:qFormat="1"/>
     <w:lsdException w:name="Light Shading" w:uiPriority="60"/>
@@ -13686,6 +13856,8 @@
     <w:lsdException w:name="List Table 5 Dark Accent 6" w:uiPriority="50"/>
     <w:lsdException w:name="List Table 6 Colorful Accent 6" w:uiPriority="51"/>
     <w:lsdException w:name="List Table 7 Colorful Accent 6" w:uiPriority="52"/>
+    <w:lsdException w:name="Mention" w:semiHidden="1" w:unhideWhenUsed="1"/>
+    <w:lsdException w:name="Smart Hyperlink" w:semiHidden="1" w:unhideWhenUsed="1"/>
   </w:latentStyles>
   <w:style w:type="paragraph" w:default="1" w:styleId="Normal">
     <w:name w:val="Normal"/>
@@ -14024,7 +14196,7 @@
 
 <file path=customXml/item1.xml><?xml version="1.0" encoding="utf-8"?>
 <CoverPageProperties xmlns="http://schemas.microsoft.com/office/2006/coverPageProps">
-  <PublishDate>2016-03-01T00:00:00</PublishDate>
+  <PublishDate>2016-09-01T00:00:00</PublishDate>
   <Abstract/>
   <CompanyAddress/>
   <CompanyPhone/>
@@ -14063,7 +14235,7 @@
 </file>
 
 <file path=customXml/itemProps3.xml><?xml version="1.0" encoding="utf-8"?>
-<ds:datastoreItem xmlns:ds="http://schemas.openxmlformats.org/officeDocument/2006/customXml" ds:itemID="{EA44DE65-59FB-4E5B-B9F9-4A6FFFF970D9}">
+<ds:datastoreItem xmlns:ds="http://schemas.openxmlformats.org/officeDocument/2006/customXml" ds:itemID="{D6240FD6-6F70-43C0-8BA1-450318B6E582}">
   <ds:schemaRefs>
     <ds:schemaRef ds:uri="http://schemas.openxmlformats.org/officeDocument/2006/bibliography"/>
   </ds:schemaRefs>

</xml_diff>

<commit_message>
6-monthly documentation update; minor edits
</commit_message>
<xml_diff>
--- a/dev documentation/GettingStartedWithVASLDevelopment.docx
+++ b/dev documentation/GettingStartedWithVASLDevelopment.docx
@@ -1,6 +1,6 @@
 
 <file path=word/document.xml><?xml version="1.0" encoding="utf-8"?>
-<w:document xmlns:wpc="http://schemas.microsoft.com/office/word/2010/wordprocessingCanvas" xmlns:cx="http://schemas.microsoft.com/office/drawing/2014/chartex" xmlns:cx1="http://schemas.microsoft.com/office/drawing/2015/9/8/chartex" xmlns:mc="http://schemas.openxmlformats.org/markup-compatibility/2006" xmlns:o="urn:schemas-microsoft-com:office:office" xmlns:r="http://schemas.openxmlformats.org/officeDocument/2006/relationships" xmlns:m="http://schemas.openxmlformats.org/officeDocument/2006/math" xmlns:v="urn:schemas-microsoft-com:vml" xmlns:wp14="http://schemas.microsoft.com/office/word/2010/wordprocessingDrawing" xmlns:wp="http://schemas.openxmlformats.org/drawingml/2006/wordprocessingDrawing" xmlns:w10="urn:schemas-microsoft-com:office:word" xmlns:w="http://schemas.openxmlformats.org/wordprocessingml/2006/main" xmlns:w14="http://schemas.microsoft.com/office/word/2010/wordml" xmlns:w15="http://schemas.microsoft.com/office/word/2012/wordml" xmlns:w16se="http://schemas.microsoft.com/office/word/2015/wordml/symex" xmlns:wpg="http://schemas.microsoft.com/office/word/2010/wordprocessingGroup" xmlns:wpi="http://schemas.microsoft.com/office/word/2010/wordprocessingInk" xmlns:wne="http://schemas.microsoft.com/office/word/2006/wordml" xmlns:wps="http://schemas.microsoft.com/office/word/2010/wordprocessingShape" mc:Ignorable="w14 w15 w16se wp14">
+<w:document xmlns:wpc="http://schemas.microsoft.com/office/word/2010/wordprocessingCanvas" xmlns:cx="http://schemas.microsoft.com/office/drawing/2014/chartex" xmlns:cx1="http://schemas.microsoft.com/office/drawing/2015/9/8/chartex" xmlns:cx2="http://schemas.microsoft.com/office/drawing/2015/10/21/chartex" xmlns:mc="http://schemas.openxmlformats.org/markup-compatibility/2006" xmlns:o="urn:schemas-microsoft-com:office:office" xmlns:r="http://schemas.openxmlformats.org/officeDocument/2006/relationships" xmlns:m="http://schemas.openxmlformats.org/officeDocument/2006/math" xmlns:v="urn:schemas-microsoft-com:vml" xmlns:wp14="http://schemas.microsoft.com/office/word/2010/wordprocessingDrawing" xmlns:wp="http://schemas.openxmlformats.org/drawingml/2006/wordprocessingDrawing" xmlns:w10="urn:schemas-microsoft-com:office:word" xmlns:w="http://schemas.openxmlformats.org/wordprocessingml/2006/main" xmlns:w14="http://schemas.microsoft.com/office/word/2010/wordml" xmlns:w15="http://schemas.microsoft.com/office/word/2012/wordml" xmlns:w16se="http://schemas.microsoft.com/office/word/2015/wordml/symex" xmlns:wpg="http://schemas.microsoft.com/office/word/2010/wordprocessingGroup" xmlns:wpi="http://schemas.microsoft.com/office/word/2010/wordprocessingInk" xmlns:wne="http://schemas.microsoft.com/office/word/2006/wordml" xmlns:wps="http://schemas.microsoft.com/office/word/2010/wordprocessingShape" mc:Ignorable="w14 w15 w16se wp14">
   <w:body>
     <w:sdt>
       <w:sdtPr>
@@ -37,7 +37,7 @@
             <mc:AlternateContent>
               <mc:Choice Requires="wps">
                 <w:drawing>
-                  <wp:anchor distT="0" distB="0" distL="114300" distR="114300" simplePos="0" relativeHeight="251653632" behindDoc="0" locked="1" layoutInCell="1" allowOverlap="1">
+                  <wp:anchor distT="0" distB="0" distL="114300" distR="114300" simplePos="0" relativeHeight="251653120" behindDoc="0" locked="1" layoutInCell="1" allowOverlap="1">
                     <wp:simplePos x="0" y="0"/>
                     <wp:positionH relativeFrom="margin">
                       <wp:align>right</wp:align>
@@ -226,7 +226,7 @@
                     <v:stroke joinstyle="miter"/>
                     <v:path gradientshapeok="t" o:connecttype="rect"/>
                   </v:shapetype>
-                  <v:shape id="Text Box 37" o:spid="_x0000_s1026" type="#_x0000_t202" alt="Title and subtitle" style="position:absolute;left:0;text-align:left;margin-left:383.7pt;margin-top:226.25pt;width:434.9pt;height:357.85pt;z-index:251653632;visibility:visible;mso-wrap-style:square;mso-width-percent:0;mso-height-percent:0;mso-wrap-distance-left:9pt;mso-wrap-distance-top:0;mso-wrap-distance-right:9pt;mso-wrap-distance-bottom:0;mso-position-horizontal:right;mso-position-horizontal-relative:margin;mso-position-vertical:absolute;mso-position-vertical-relative:page;mso-width-percent:0;mso-height-percent:0;mso-width-relative:page;mso-height-relative:page;v-text-anchor:bottom" o:gfxdata="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" filled="f" stroked="f" strokeweight=".5pt">
+                  <v:shape id="Text Box 37" o:spid="_x0000_s1026" type="#_x0000_t202" alt="Title and subtitle" style="position:absolute;left:0;text-align:left;margin-left:383.7pt;margin-top:226.25pt;width:434.9pt;height:357.85pt;z-index:251653120;visibility:visible;mso-wrap-style:square;mso-width-percent:0;mso-height-percent:0;mso-wrap-distance-left:9pt;mso-wrap-distance-top:0;mso-wrap-distance-right:9pt;mso-wrap-distance-bottom:0;mso-position-horizontal:right;mso-position-horizontal-relative:margin;mso-position-vertical:absolute;mso-position-vertical-relative:page;mso-width-percent:0;mso-height-percent:0;mso-width-relative:page;mso-height-relative:page;v-text-anchor:bottom" o:gfxdata="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" filled="f" stroked="f" strokeweight=".5pt">
                     <v:textbox inset="0,0,0,0">
                       <w:txbxContent>
                         <w:p>
@@ -362,7 +362,7 @@
             <mc:AlternateContent>
               <mc:Choice Requires="wps">
                 <w:drawing>
-                  <wp:anchor distT="0" distB="0" distL="114300" distR="114300" simplePos="0" relativeHeight="251655680" behindDoc="0" locked="1" layoutInCell="1" allowOverlap="1">
+                  <wp:anchor distT="0" distB="0" distL="114300" distR="114300" simplePos="0" relativeHeight="251655168" behindDoc="0" locked="1" layoutInCell="1" allowOverlap="1">
                     <wp:simplePos x="0" y="0"/>
                     <wp:positionH relativeFrom="margin">
                       <wp:align>right</wp:align>
@@ -435,7 +435,7 @@
                                   <w:tag w:val=""/>
                                   <w:id w:val="-340846552"/>
                                   <w:dataBinding w:prefixMappings="xmlns:ns0='http://schemas.microsoft.com/office/2006/coverPageProps' " w:xpath="/ns0:CoverPageProperties[1]/ns0:PublishDate[1]" w:storeItemID="{55AF091B-3C7A-41E3-B477-F2FDAA23CFDA}"/>
-                                  <w:date w:fullDate="2016-03-01T00:00:00Z">
+                                  <w:date w:fullDate="2016-09-01T00:00:00Z">
                                     <w:dateFormat w:val="MMMM d, yyyy"/>
                                     <w:lid w:val="en-US"/>
                                     <w:storeMappedDataAs w:val="dateTime"/>
@@ -449,7 +449,10 @@
                                       <w:pStyle w:val="Subtitle"/>
                                     </w:pPr>
                                     <w:r>
-                                      <w:t>March 1, 2016</w:t>
+                                      <w:t>September</w:t>
+                                    </w:r>
+                                    <w:r>
+                                      <w:t xml:space="preserve"> 1, 2016</w:t>
                                     </w:r>
                                   </w:p>
                                 </w:sdtContent>
@@ -500,7 +503,7 @@
               </mc:Choice>
               <mc:Fallback>
                 <w:pict>
-                  <v:shape id="Text Box 33" o:spid="_x0000_s1027" type="#_x0000_t202" alt="Version number and date" style="position:absolute;left:0;text-align:left;margin-left:237.05pt;margin-top:0;width:288.25pt;height:287.5pt;z-index:251655680;visibility:visible;mso-wrap-style:square;mso-width-percent:471;mso-height-percent:363;mso-top-percent:91;mso-wrap-distance-left:9pt;mso-wrap-distance-top:0;mso-wrap-distance-right:9pt;mso-wrap-distance-bottom:0;mso-position-horizontal:right;mso-position-horizontal-relative:margin;mso-position-vertical-relative:page;mso-width-percent:471;mso-height-percent:363;mso-top-percent:91;mso-width-relative:page;mso-height-relative:page;v-text-anchor:bottom" o:gfxdata="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" filled="f" stroked="f" strokeweight=".5pt">
+                  <v:shape id="Text Box 33" o:spid="_x0000_s1027" type="#_x0000_t202" alt="Version number and date" style="position:absolute;left:0;text-align:left;margin-left:237.05pt;margin-top:0;width:288.25pt;height:287.5pt;z-index:251655168;visibility:visible;mso-wrap-style:square;mso-width-percent:471;mso-height-percent:363;mso-top-percent:91;mso-wrap-distance-left:9pt;mso-wrap-distance-top:0;mso-wrap-distance-right:9pt;mso-wrap-distance-bottom:0;mso-position-horizontal:right;mso-position-horizontal-relative:margin;mso-position-vertical-relative:page;mso-width-percent:471;mso-height-percent:363;mso-top-percent:91;mso-width-relative:page;mso-height-relative:page;v-text-anchor:bottom" o:gfxdata="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" filled="f" stroked="f" strokeweight=".5pt">
                     <v:textbox style="mso-fit-shape-to-text:t" inset="0,0,0,0">
                       <w:txbxContent>
                         <w:p>
@@ -520,7 +523,7 @@
                             <w:tag w:val=""/>
                             <w:id w:val="-340846552"/>
                             <w:dataBinding w:prefixMappings="xmlns:ns0='http://schemas.microsoft.com/office/2006/coverPageProps' " w:xpath="/ns0:CoverPageProperties[1]/ns0:PublishDate[1]" w:storeItemID="{55AF091B-3C7A-41E3-B477-F2FDAA23CFDA}"/>
-                            <w:date w:fullDate="2016-03-01T00:00:00Z">
+                            <w:date w:fullDate="2016-09-01T00:00:00Z">
                               <w:dateFormat w:val="MMMM d, yyyy"/>
                               <w:lid w:val="en-US"/>
                               <w:storeMappedDataAs w:val="dateTime"/>
@@ -534,7 +537,10 @@
                                 <w:pStyle w:val="Subtitle"/>
                               </w:pPr>
                               <w:r>
-                                <w:t>March 1, 2016</w:t>
+                                <w:t>September</w:t>
+                              </w:r>
+                              <w:r>
+                                <w:t xml:space="preserve"> 1, 2016</w:t>
                               </w:r>
                             </w:p>
                           </w:sdtContent>
@@ -580,7 +586,7 @@
             <mc:AlternateContent>
               <mc:Choice Requires="wps">
                 <w:drawing>
-                  <wp:anchor distT="0" distB="0" distL="114300" distR="114300" simplePos="0" relativeHeight="251654656" behindDoc="0" locked="1" layoutInCell="1" allowOverlap="1">
+                  <wp:anchor distT="0" distB="0" distL="114300" distR="114300" simplePos="0" relativeHeight="251654144" behindDoc="0" locked="1" layoutInCell="1" allowOverlap="1">
                     <wp:simplePos x="0" y="0"/>
                     <wp:positionH relativeFrom="margin">
                       <wp:align>right</wp:align>
@@ -707,7 +713,7 @@
               </mc:Choice>
               <mc:Fallback>
                 <w:pict>
-                  <v:shape id="Text Box 35" o:spid="_x0000_s1028" type="#_x0000_t202" alt="Presenter, company name and address" style="position:absolute;left:0;text-align:left;margin-left:401.8pt;margin-top:0;width:453pt;height:51.4pt;z-index:251654656;visibility:visible;mso-wrap-style:square;mso-width-percent:471;mso-height-percent:80;mso-top-percent:837;mso-wrap-distance-left:9pt;mso-wrap-distance-top:0;mso-wrap-distance-right:9pt;mso-wrap-distance-bottom:0;mso-position-horizontal:right;mso-position-horizontal-relative:margin;mso-position-vertical-relative:page;mso-width-percent:471;mso-height-percent:80;mso-top-percent:837;mso-width-relative:page;mso-height-relative:page;v-text-anchor:bottom" o:gfxdata="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" filled="f" stroked="f" strokeweight=".5pt">
+                  <v:shape id="Text Box 35" o:spid="_x0000_s1028" type="#_x0000_t202" alt="Presenter, company name and address" style="position:absolute;left:0;text-align:left;margin-left:401.8pt;margin-top:0;width:453pt;height:51.4pt;z-index:251654144;visibility:visible;mso-wrap-style:square;mso-width-percent:471;mso-height-percent:80;mso-top-percent:837;mso-wrap-distance-left:9pt;mso-wrap-distance-top:0;mso-wrap-distance-right:9pt;mso-wrap-distance-bottom:0;mso-position-horizontal:right;mso-position-horizontal-relative:margin;mso-position-vertical-relative:page;mso-width-percent:471;mso-height-percent:80;mso-top-percent:837;mso-width-relative:page;mso-height-relative:page;v-text-anchor:bottom" o:gfxdata="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" filled="f" stroked="f" strokeweight=".5pt">
                     <v:textbox inset="0,0,0,0">
                       <w:txbxContent>
                         <w:p>
@@ -776,7 +782,7 @@
             <mc:AlternateContent>
               <mc:Choice Requires="wpg">
                 <w:drawing>
-                  <wp:anchor distT="0" distB="0" distL="114300" distR="114300" simplePos="0" relativeHeight="251651584" behindDoc="0" locked="1" layoutInCell="1" allowOverlap="1">
+                  <wp:anchor distT="0" distB="0" distL="114300" distR="114300" simplePos="0" relativeHeight="251651072" behindDoc="0" locked="1" layoutInCell="1" allowOverlap="1">
                     <wp:simplePos x="0" y="0"/>
                     <mc:AlternateContent>
                       <mc:Choice Requires="wp14">
@@ -907,7 +913,7 @@
               </mc:Choice>
               <mc:Fallback>
                 <w:pict>
-                  <v:group w14:anchorId="74EB7FD8" id="Group 38" o:spid="_x0000_s1026" alt="Decorative sidebar" style="position:absolute;margin-left:0;margin-top:0;width:18pt;height:10in;z-index:251651584;mso-width-percent:29;mso-height-percent:909;mso-left-percent:45;mso-position-horizontal-relative:page;mso-position-vertical:center;mso-position-vertical-relative:page;mso-width-percent:29;mso-height-percent:909;mso-left-percent:45" coordsize="2286,91440" o:gfxdata="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">
+                  <v:group w14:anchorId="1DAE49F4" id="Group 38" o:spid="_x0000_s1026" alt="Decorative sidebar" style="position:absolute;margin-left:0;margin-top:0;width:18pt;height:10in;z-index:251651072;mso-width-percent:29;mso-height-percent:909;mso-left-percent:45;mso-position-horizontal-relative:page;mso-position-vertical:center;mso-position-vertical-relative:page;mso-width-percent:29;mso-height-percent:909;mso-left-percent:45" coordsize="2286,91440" o:gfxdata="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">
                     <v:rect id="Rectangle 39" o:spid="_x0000_s1027" style="position:absolute;width:2286;height:87820;visibility:visible;mso-wrap-style:square;v-text-anchor:middle" o:gfxdata="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" filled="f" stroked="f" strokeweight="1pt"/>
                     <v:rect id="Rectangle 40" o:spid="_x0000_s1028" style="position:absolute;top:89154;width:2286;height:2286;visibility:visible;mso-wrap-style:square;v-text-anchor:middle" o:gfxdata="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" filled="f" stroked="f" strokeweight="1pt">
                       <v:path arrowok="t"/>
@@ -1749,8 +1755,6 @@
         <w:jc w:val="both"/>
       </w:pPr>
       <w:bookmarkStart w:id="2" w:name="_Toc430603396"/>
-      <w:bookmarkStart w:id="3" w:name="_GoBack"/>
-      <w:bookmarkEnd w:id="3"/>
       <w:r>
         <w:t>document overview</w:t>
       </w:r>
@@ -1818,11 +1822,11 @@
         <w:pStyle w:val="Heading2"/>
         <w:jc w:val="both"/>
       </w:pPr>
-      <w:bookmarkStart w:id="4" w:name="_Toc430603397"/>
+      <w:bookmarkStart w:id="3" w:name="_Toc430603397"/>
       <w:r>
         <w:t>getting started overview</w:t>
       </w:r>
-      <w:bookmarkEnd w:id="4"/>
+      <w:bookmarkEnd w:id="3"/>
     </w:p>
     <w:p>
       <w:pPr>
@@ -2055,14 +2059,14 @@
         <w:pStyle w:val="Heading2"/>
         <w:jc w:val="both"/>
       </w:pPr>
-      <w:bookmarkStart w:id="5" w:name="_Toc430603398"/>
+      <w:bookmarkStart w:id="4" w:name="_Toc430603398"/>
       <w:r>
         <w:t xml:space="preserve">1.0 </w:t>
       </w:r>
       <w:r>
         <w:t>vasl and vassal</w:t>
       </w:r>
-      <w:bookmarkEnd w:id="5"/>
+      <w:bookmarkEnd w:id="4"/>
     </w:p>
     <w:p>
       <w:pPr>
@@ -2166,8 +2170,8 @@
         <w:pStyle w:val="Heading4"/>
         <w:ind w:left="720"/>
       </w:pPr>
-      <w:bookmarkStart w:id="6" w:name="_1.2.1_VASSAL_under"/>
-      <w:bookmarkEnd w:id="6"/>
+      <w:bookmarkStart w:id="5" w:name="_1.2.1_VASSAL_under"/>
+      <w:bookmarkEnd w:id="5"/>
       <w:r>
         <w:rPr>
           <w:b/>
@@ -2320,7 +2324,13 @@
         <w:jc w:val="both"/>
       </w:pPr>
       <w:r>
-        <w:t xml:space="preserve">The necessary VASSAL files are included with the VASL source code library and will be copied to your computer with the rest of the source code library (see </w:t>
+        <w:t xml:space="preserve">The VASSAL files </w:t>
+      </w:r>
+      <w:r>
+        <w:t xml:space="preserve">necessary for VASL code development </w:t>
+      </w:r>
+      <w:r>
+        <w:t xml:space="preserve">are included with the VASL source code library and will be copied to your computer with the rest of the source code library (see </w:t>
       </w:r>
       <w:hyperlink w:anchor="_3.1.4_Cloning_the" w:history="1">
         <w:r>
@@ -2421,14 +2431,14 @@
         <w:pStyle w:val="Heading2"/>
         <w:jc w:val="both"/>
       </w:pPr>
-      <w:bookmarkStart w:id="7" w:name="_Toc430603399"/>
+      <w:bookmarkStart w:id="6" w:name="_Toc430603399"/>
       <w:r>
         <w:t xml:space="preserve">2.0 </w:t>
       </w:r>
       <w:r>
         <w:t>getting the underlying tools: jdk</w:t>
       </w:r>
-      <w:bookmarkEnd w:id="7"/>
+      <w:bookmarkEnd w:id="6"/>
     </w:p>
     <w:p>
       <w:pPr>
@@ -2598,11 +2608,22 @@
           <w:color w:val="002060"/>
         </w:rPr>
       </w:pPr>
-      <w:r>
+    </w:p>
+    <w:p>
+      <w:pPr>
+        <w:ind w:left="720"/>
+        <w:jc w:val="both"/>
         <w:rPr>
           <w:b/>
           <w:color w:val="002060"/>
         </w:rPr>
+      </w:pPr>
+      <w:r>
+        <w:rPr>
+          <w:b/>
+          <w:color w:val="002060"/>
+        </w:rPr>
+        <w:lastRenderedPageBreak/>
         <w:t>2</w:t>
       </w:r>
       <w:r>
@@ -2661,7 +2682,6 @@
           <w:sz w:val="20"/>
           <w:szCs w:val="20"/>
         </w:rPr>
-        <w:lastRenderedPageBreak/>
         <w:t>The JDK can be found at</w:t>
       </w:r>
       <w:r>
@@ -2725,33 +2745,27 @@
           <w:color w:val="002060"/>
         </w:rPr>
       </w:pPr>
-    </w:p>
-    <w:p>
-      <w:pPr>
-        <w:ind w:left="720"/>
-        <w:jc w:val="both"/>
+      <w:bookmarkStart w:id="7" w:name="Section213"/>
+      <w:r>
         <w:rPr>
           <w:b/>
           <w:color w:val="002060"/>
         </w:rPr>
-      </w:pPr>
-    </w:p>
-    <w:p>
-      <w:pPr>
-        <w:ind w:left="720"/>
-        <w:jc w:val="both"/>
+        <w:t>2</w:t>
+      </w:r>
+      <w:r>
         <w:rPr>
           <w:b/>
           <w:color w:val="002060"/>
         </w:rPr>
-      </w:pPr>
-      <w:bookmarkStart w:id="8" w:name="Section213"/>
+        <w:t>.</w:t>
+      </w:r>
       <w:r>
         <w:rPr>
           <w:b/>
           <w:color w:val="002060"/>
         </w:rPr>
-        <w:t>2</w:t>
+        <w:t>1</w:t>
       </w:r>
       <w:r>
         <w:rPr>
@@ -2765,30 +2779,16 @@
           <w:b/>
           <w:color w:val="002060"/>
         </w:rPr>
-        <w:t>1</w:t>
+        <w:t xml:space="preserve">3 </w:t>
       </w:r>
       <w:r>
         <w:rPr>
           <w:b/>
           <w:color w:val="002060"/>
         </w:rPr>
-        <w:t>.</w:t>
-      </w:r>
-      <w:r>
-        <w:rPr>
-          <w:b/>
-          <w:color w:val="002060"/>
-        </w:rPr>
-        <w:t xml:space="preserve">3 </w:t>
-      </w:r>
-      <w:r>
-        <w:rPr>
-          <w:b/>
-          <w:color w:val="002060"/>
-        </w:rPr>
         <w:t>Installing the JDK</w:t>
       </w:r>
-      <w:bookmarkEnd w:id="8"/>
+      <w:bookmarkEnd w:id="7"/>
     </w:p>
     <w:p>
       <w:pPr>
@@ -2813,7 +2813,7 @@
           <w:lang w:eastAsia="en-US"/>
         </w:rPr>
         <w:drawing>
-          <wp:anchor distT="0" distB="0" distL="114300" distR="114300" simplePos="0" relativeHeight="251650560" behindDoc="0" locked="0" layoutInCell="1" allowOverlap="1" wp14:anchorId="1DDC23C6" wp14:editId="215531AE">
+          <wp:anchor distT="0" distB="0" distL="114300" distR="114300" simplePos="0" relativeHeight="251650048" behindDoc="0" locked="0" layoutInCell="1" allowOverlap="1" wp14:anchorId="1DDC23C6" wp14:editId="215531AE">
             <wp:simplePos x="0" y="0"/>
             <wp:positionH relativeFrom="column">
               <wp:posOffset>457200</wp:posOffset>
@@ -2947,13 +2947,25 @@
         <w:t>ation</w:t>
       </w:r>
       <w:r>
-        <w:t xml:space="preserve"> the JDK by following the screen prompts as you wou</w:t>
+        <w:t xml:space="preserve"> </w:t>
+      </w:r>
+      <w:r>
+        <w:t xml:space="preserve">of </w:t>
+      </w:r>
+      <w:r>
+        <w:t>the JDK by following the screen prompts as you wou</w:t>
       </w:r>
       <w:r>
         <w:t xml:space="preserve">ld for any software install. It </w:t>
       </w:r>
       <w:r>
-        <w:t xml:space="preserve">may be helpful to note the installation directory as you will need to be able to find it when adding Java references in </w:t>
+        <w:t>may be helpful to note the directory</w:t>
+      </w:r>
+      <w:r>
+        <w:t xml:space="preserve"> in which the JDK is installed</w:t>
+      </w:r>
+      <w:r>
+        <w:t xml:space="preserve"> as you will need to be able to find it when adding Java references in </w:t>
       </w:r>
       <w:hyperlink w:anchor="_4.0_working_with" w:history="1">
         <w:r>
@@ -2979,7 +2991,13 @@
         <w:t xml:space="preserve">In order to validate the JDK install and to ensure that Java is in the path (this will be needed in Section 6), go to the command line and type “java -version” without the quotation marks. If you don’t know how to find the command line, please Google it as there are many ways to get there depending on computer types and OS versions. </w:t>
       </w:r>
       <w:r>
-        <w:t xml:space="preserve">If typing “java –version” does not return a reference to Java then you will need to add it to your path by hand. Since methods of doing so can vary by OS, please check the internet for details. </w:t>
+        <w:t xml:space="preserve">If typing “java –version” does not return a reference to Java then you will need to add it to your path </w:t>
+      </w:r>
+      <w:r>
+        <w:t>manually</w:t>
+      </w:r>
+      <w:r>
+        <w:t xml:space="preserve">. Since methods of doing so can vary by OS, please check the internet for details. </w:t>
       </w:r>
     </w:p>
     <w:p>
@@ -2999,9 +3017,9 @@
         <w:pStyle w:val="Heading2"/>
         <w:jc w:val="both"/>
       </w:pPr>
-      <w:bookmarkStart w:id="9" w:name="_3.0_getting_the"/>
-      <w:bookmarkStart w:id="10" w:name="_Toc430603400"/>
-      <w:bookmarkEnd w:id="9"/>
+      <w:bookmarkStart w:id="8" w:name="_3.0_getting_the"/>
+      <w:bookmarkStart w:id="9" w:name="_Toc430603400"/>
+      <w:bookmarkEnd w:id="8"/>
       <w:r>
         <w:lastRenderedPageBreak/>
         <w:t>3.0 getting the code: github</w:t>
@@ -3009,7 +3027,7 @@
       <w:r>
         <w:t xml:space="preserve"> AND SOURCETREE</w:t>
       </w:r>
-      <w:bookmarkEnd w:id="10"/>
+      <w:bookmarkEnd w:id="9"/>
     </w:p>
     <w:p>
       <w:pPr>
@@ -3059,17 +3077,6 @@
       <w:r>
         <w:t xml:space="preserve"> Code Repository is essentially a web-based file storage location that includes tools for managing access to files and updates to them, and is specially designed to support software development by teams of people.  </w:t>
       </w:r>
-    </w:p>
-    <w:p>
-      <w:pPr>
-        <w:pStyle w:val="Heading4"/>
-        <w:ind w:left="720"/>
-        <w:jc w:val="both"/>
-        <w:rPr>
-          <w:b/>
-          <w:color w:val="002060"/>
-        </w:rPr>
-      </w:pPr>
     </w:p>
     <w:p>
       <w:pPr>
@@ -3366,14 +3373,14 @@
           <w:b/>
         </w:rPr>
       </w:pPr>
-      <w:bookmarkStart w:id="11" w:name="Section3121"/>
+      <w:bookmarkStart w:id="10" w:name="Section3121"/>
       <w:r>
         <w:rPr>
           <w:b/>
         </w:rPr>
         <w:t>3.1.2.1 GitHub</w:t>
       </w:r>
-      <w:bookmarkEnd w:id="11"/>
+      <w:bookmarkEnd w:id="10"/>
     </w:p>
     <w:p>
       <w:pPr>
@@ -3444,14 +3451,14 @@
           <w:b/>
         </w:rPr>
       </w:pPr>
-      <w:bookmarkStart w:id="12" w:name="Section3122"/>
+      <w:bookmarkStart w:id="11" w:name="Section3122"/>
       <w:r>
         <w:rPr>
           <w:b/>
         </w:rPr>
         <w:t>3.1.2.2 Git</w:t>
       </w:r>
-      <w:bookmarkEnd w:id="12"/>
+      <w:bookmarkEnd w:id="11"/>
     </w:p>
     <w:p>
       <w:pPr>
@@ -3852,40 +3859,21 @@
       </w:pPr>
       <w:r>
         <w:rPr>
-          <w:rFonts w:ascii="Segoe UI" w:hAnsi="Segoe UI" w:cs="Segoe UI"/>
-          <w:color w:val="000000"/>
-          <w:kern w:val="0"/>
-          <w:sz w:val="20"/>
-          <w:szCs w:val="20"/>
-        </w:rPr>
-        <w:t>Click on Download SourceTree Free (for Windows. Click on the appropriate links for other OS).</w:t>
-      </w:r>
-    </w:p>
-    <w:p>
-      <w:pPr>
-        <w:pStyle w:val="ListParagraph"/>
-        <w:numPr>
-          <w:ilvl w:val="0"/>
-          <w:numId w:val="24"/>
-        </w:numPr>
-        <w:jc w:val="both"/>
-        <w:rPr>
-          <w:rFonts w:ascii="Segoe UI" w:hAnsi="Segoe UI" w:cs="Segoe UI"/>
-          <w:color w:val="000000"/>
-          <w:kern w:val="0"/>
-          <w:sz w:val="20"/>
-          <w:szCs w:val="20"/>
-        </w:rPr>
-      </w:pPr>
-      <w:r>
-        <w:rPr>
           <w:noProof/>
           <w:lang w:eastAsia="en-US"/>
         </w:rPr>
         <w:drawing>
-          <wp:inline distT="0" distB="0" distL="0" distR="0" wp14:anchorId="4B35ECD5" wp14:editId="6ECB81E4">
+          <wp:anchor distT="0" distB="0" distL="114300" distR="114300" simplePos="0" relativeHeight="251660800" behindDoc="0" locked="0" layoutInCell="1" allowOverlap="1" wp14:anchorId="6B91ABA5" wp14:editId="4E72C0A4">
+            <wp:simplePos x="0" y="0"/>
+            <wp:positionH relativeFrom="column">
+              <wp:posOffset>914400</wp:posOffset>
+            </wp:positionH>
+            <wp:positionV relativeFrom="paragraph">
+              <wp:posOffset>450850</wp:posOffset>
+            </wp:positionV>
             <wp:extent cx="3657273" cy="1689144"/>
             <wp:effectExtent l="0" t="0" r="635" b="6350"/>
+            <wp:wrapSquare wrapText="bothSides"/>
             <wp:docPr id="18" name="Picture 18"/>
             <wp:cNvGraphicFramePr>
               <a:graphicFrameLocks xmlns:a="http://schemas.openxmlformats.org/drawingml/2006/main" noChangeAspect="1"/>
@@ -3906,7 +3894,7 @@
                   <pic:spPr>
                     <a:xfrm>
                       <a:off x="0" y="0"/>
-                      <a:ext cx="3670669" cy="1695331"/>
+                      <a:ext cx="3657273" cy="1689144"/>
                     </a:xfrm>
                     <a:prstGeom prst="rect">
                       <a:avLst/>
@@ -3915,8 +3903,38 @@
                 </pic:pic>
               </a:graphicData>
             </a:graphic>
-          </wp:inline>
+          </wp:anchor>
         </w:drawing>
+      </w:r>
+      <w:r>
+        <w:rPr>
+          <w:rFonts w:ascii="Segoe UI" w:hAnsi="Segoe UI" w:cs="Segoe UI"/>
+          <w:color w:val="000000"/>
+          <w:kern w:val="0"/>
+          <w:sz w:val="20"/>
+          <w:szCs w:val="20"/>
+        </w:rPr>
+        <w:t xml:space="preserve">Click on Download SourceTree Free (for Windows. Click on the appropriate links for </w:t>
+      </w:r>
+      <w:r>
+        <w:rPr>
+          <w:rFonts w:ascii="Segoe UI" w:hAnsi="Segoe UI" w:cs="Segoe UI"/>
+          <w:color w:val="000000"/>
+          <w:kern w:val="0"/>
+          <w:sz w:val="20"/>
+          <w:szCs w:val="20"/>
+        </w:rPr>
+        <w:t xml:space="preserve"> </w:t>
+      </w:r>
+      <w:r>
+        <w:rPr>
+          <w:rFonts w:ascii="Segoe UI" w:hAnsi="Segoe UI" w:cs="Segoe UI"/>
+          <w:color w:val="000000"/>
+          <w:kern w:val="0"/>
+          <w:sz w:val="20"/>
+          <w:szCs w:val="20"/>
+        </w:rPr>
+        <w:t>other OS).</w:t>
       </w:r>
     </w:p>
     <w:p>
@@ -4404,15 +4422,14 @@
           <w:color w:val="002060"/>
         </w:rPr>
       </w:pPr>
-      <w:bookmarkStart w:id="13" w:name="_3.1.4_Cloning_the"/>
-      <w:bookmarkStart w:id="14" w:name="Section314"/>
-      <w:bookmarkEnd w:id="13"/>
+      <w:bookmarkStart w:id="12" w:name="_3.1.4_Cloning_the"/>
+      <w:bookmarkStart w:id="13" w:name="Section314"/>
+      <w:bookmarkEnd w:id="12"/>
       <w:r>
         <w:rPr>
           <w:b/>
           <w:color w:val="002060"/>
         </w:rPr>
-        <w:lastRenderedPageBreak/>
         <w:t>3</w:t>
       </w:r>
       <w:r>
@@ -4443,7 +4460,7 @@
         </w:rPr>
         <w:t xml:space="preserve">4 </w:t>
       </w:r>
-      <w:bookmarkEnd w:id="14"/>
+      <w:bookmarkEnd w:id="13"/>
       <w:r>
         <w:rPr>
           <w:b/>
@@ -4459,6 +4476,7 @@
         <w:jc w:val="both"/>
       </w:pPr>
       <w:r>
+        <w:lastRenderedPageBreak/>
         <w:t xml:space="preserve">1. </w:t>
       </w:r>
       <w:r>
@@ -4556,14 +4574,14 @@
         <w:ind w:left="1440"/>
         <w:jc w:val="both"/>
       </w:pPr>
-      <w:bookmarkStart w:id="15" w:name="Section314Step5"/>
+      <w:bookmarkStart w:id="14" w:name="Section314Step5"/>
       <w:r>
         <w:t>5</w:t>
       </w:r>
       <w:r>
         <w:t>.</w:t>
       </w:r>
-      <w:bookmarkEnd w:id="15"/>
+      <w:bookmarkEnd w:id="14"/>
       <w:r>
         <w:t xml:space="preserve"> Click on Branch-develop and type a name for a new branch in the textbox then click on “Create Branch:”. If “Create Branch:” does not appear, check that you are a member of the vasl-developers group.</w:t>
       </w:r>
@@ -4632,14 +4650,14 @@
         <w:ind w:left="1440"/>
         <w:jc w:val="both"/>
       </w:pPr>
-      <w:bookmarkStart w:id="16" w:name="Section314Step7"/>
+      <w:bookmarkStart w:id="15" w:name="Section314Step7"/>
       <w:r>
         <w:t>7</w:t>
       </w:r>
       <w:r>
         <w:t>.</w:t>
       </w:r>
-      <w:bookmarkEnd w:id="16"/>
+      <w:bookmarkEnd w:id="15"/>
       <w:r>
         <w:t xml:space="preserve"> Start SourceTree</w:t>
       </w:r>
@@ -4666,14 +4684,14 @@
         <w:ind w:left="1440"/>
         <w:jc w:val="both"/>
       </w:pPr>
-      <w:bookmarkStart w:id="17" w:name="Section314Step8"/>
+      <w:bookmarkStart w:id="16" w:name="Section314Step8"/>
       <w:r>
         <w:t>8</w:t>
       </w:r>
       <w:r>
         <w:t>.</w:t>
       </w:r>
-      <w:bookmarkEnd w:id="17"/>
+      <w:bookmarkEnd w:id="16"/>
       <w:r>
         <w:t xml:space="preserve"> Click the Clone/New button</w:t>
       </w:r>
@@ -4751,11 +4769,11 @@
         <w:ind w:left="1440"/>
         <w:jc w:val="both"/>
       </w:pPr>
-      <w:bookmarkStart w:id="18" w:name="Section314Step10"/>
+      <w:bookmarkStart w:id="17" w:name="Section314Step10"/>
       <w:r>
         <w:t>10</w:t>
       </w:r>
-      <w:bookmarkEnd w:id="18"/>
+      <w:bookmarkEnd w:id="17"/>
       <w:r>
         <w:t>. Select a destination location by typing the text box or clicking on the Directory button (which will allow you to create a new folder if desired)</w:t>
       </w:r>
@@ -4852,16 +4870,16 @@
         <w:pStyle w:val="Heading2"/>
         <w:jc w:val="both"/>
       </w:pPr>
-      <w:bookmarkStart w:id="19" w:name="_4.0_working_with"/>
-      <w:bookmarkStart w:id="20" w:name="_Toc430603401"/>
+      <w:bookmarkStart w:id="18" w:name="_4.0_working_with"/>
+      <w:bookmarkStart w:id="19" w:name="_Toc430603401"/>
+      <w:bookmarkEnd w:id="18"/>
+      <w:r>
+        <w:t xml:space="preserve">4.0 </w:t>
+      </w:r>
+      <w:r>
+        <w:t>working with the code: intellij</w:t>
+      </w:r>
       <w:bookmarkEnd w:id="19"/>
-      <w:r>
-        <w:t xml:space="preserve">4.0 </w:t>
-      </w:r>
-      <w:r>
-        <w:t>working with the code: intellij</w:t>
-      </w:r>
-      <w:bookmarkEnd w:id="20"/>
       <w:r>
         <w:t xml:space="preserve"> </w:t>
       </w:r>
@@ -4951,7 +4969,13 @@
         <w:t>Above all, the IDE is</w:t>
       </w:r>
       <w:r>
-        <w:t xml:space="preserve"> the place where code gets written. IDE’s link to underlying software development tools (such as the JDK) that then provide developers with access to coding languages, structures and libraries. They also integrate tools that allow link their work to larger teams and projects.</w:t>
+        <w:t xml:space="preserve"> the place where code gets written. IDE’s link to underlying software development tools (such as the JDK) that then provide developers with access to coding languages, structures and libraries. They also integrate tools that allow </w:t>
+      </w:r>
+      <w:r>
+        <w:t xml:space="preserve">developers to </w:t>
+      </w:r>
+      <w:r>
+        <w:t>link their work to larger teams and projects.</w:t>
       </w:r>
       <w:r>
         <w:t xml:space="preserve"> </w:t>
@@ -4967,11 +4991,6 @@
       <w:r>
         <w:t xml:space="preserve"> The following instructions apply specifically to another one, IntelliJ. They could be used as a guide to working with Eclipse or other IDE’s.</w:t>
       </w:r>
-    </w:p>
-    <w:p>
-      <w:pPr>
-        <w:ind w:left="720"/>
-      </w:pPr>
     </w:p>
     <w:p>
       <w:pPr>
@@ -5133,7 +5152,6 @@
           <w:noProof/>
           <w:lang w:eastAsia="en-US"/>
         </w:rPr>
-        <w:lastRenderedPageBreak/>
         <w:drawing>
           <wp:inline distT="0" distB="0" distL="0" distR="0" wp14:anchorId="68A9E3B9" wp14:editId="58920F24">
             <wp:extent cx="3014345" cy="1351303"/>
@@ -5191,6 +5209,7 @@
           <w:sz w:val="20"/>
           <w:szCs w:val="20"/>
         </w:rPr>
+        <w:lastRenderedPageBreak/>
         <w:t>3</w:t>
       </w:r>
       <w:r>
@@ -5215,8 +5234,8 @@
           <w:color w:val="002060"/>
         </w:rPr>
       </w:pPr>
-      <w:bookmarkStart w:id="21" w:name="_4.1.3_Setting_up"/>
-      <w:bookmarkEnd w:id="21"/>
+      <w:bookmarkStart w:id="20" w:name="_4.1.3_Setting_up"/>
+      <w:bookmarkEnd w:id="20"/>
       <w:r>
         <w:rPr>
           <w:b/>
@@ -5274,8 +5293,8 @@
           <w:szCs w:val="22"/>
         </w:rPr>
       </w:pPr>
-      <w:bookmarkStart w:id="22" w:name="Section413Step1"/>
-      <w:bookmarkStart w:id="23" w:name="_Toc430603402"/>
+      <w:bookmarkStart w:id="21" w:name="Section413Step1"/>
+      <w:bookmarkStart w:id="22" w:name="_Toc430603402"/>
       <w:r>
         <w:rPr>
           <w:rFonts w:asciiTheme="minorHAnsi" w:eastAsiaTheme="minorEastAsia" w:hAnsiTheme="minorHAnsi" w:cstheme="minorBidi"/>
@@ -5286,7 +5305,7 @@
         </w:rPr>
         <w:t>1.</w:t>
       </w:r>
-      <w:bookmarkEnd w:id="22"/>
+      <w:bookmarkEnd w:id="21"/>
       <w:r>
         <w:rPr>
           <w:rFonts w:asciiTheme="minorHAnsi" w:eastAsiaTheme="minorEastAsia" w:hAnsiTheme="minorHAnsi" w:cstheme="minorBidi"/>
@@ -5297,7 +5316,7 @@
         </w:rPr>
         <w:t xml:space="preserve"> Create the VASL project</w:t>
       </w:r>
-      <w:bookmarkEnd w:id="23"/>
+      <w:bookmarkEnd w:id="22"/>
     </w:p>
     <w:p>
       <w:pPr>
@@ -5366,7 +5385,7 @@
           <w:lang w:eastAsia="en-US"/>
         </w:rPr>
         <w:drawing>
-          <wp:anchor distT="0" distB="0" distL="114300" distR="114300" simplePos="0" relativeHeight="251656704" behindDoc="0" locked="0" layoutInCell="1" allowOverlap="1" wp14:anchorId="765BB73C" wp14:editId="37916CDD">
+          <wp:anchor distT="0" distB="0" distL="114300" distR="114300" simplePos="0" relativeHeight="251656192" behindDoc="0" locked="0" layoutInCell="1" allowOverlap="1" wp14:anchorId="765BB73C" wp14:editId="37916CDD">
             <wp:simplePos x="0" y="0"/>
             <wp:positionH relativeFrom="column">
               <wp:posOffset>909320</wp:posOffset>
@@ -5482,7 +5501,7 @@
           <w:lang w:eastAsia="en-US"/>
         </w:rPr>
         <w:drawing>
-          <wp:anchor distT="0" distB="0" distL="114300" distR="114300" simplePos="0" relativeHeight="251657728" behindDoc="0" locked="0" layoutInCell="1" allowOverlap="1" wp14:anchorId="610A1BB2" wp14:editId="5BD56B75">
+          <wp:anchor distT="0" distB="0" distL="114300" distR="114300" simplePos="0" relativeHeight="251657216" behindDoc="0" locked="0" layoutInCell="1" allowOverlap="1" wp14:anchorId="610A1BB2" wp14:editId="5BD56B75">
             <wp:simplePos x="0" y="0"/>
             <wp:positionH relativeFrom="column">
               <wp:posOffset>3919220</wp:posOffset>
@@ -5587,6 +5606,12 @@
         <w:ind w:left="1440"/>
         <w:jc w:val="both"/>
       </w:pPr>
+    </w:p>
+    <w:p>
+      <w:pPr>
+        <w:ind w:left="1440"/>
+        <w:jc w:val="both"/>
+      </w:pPr>
       <w:r>
         <w:t xml:space="preserve">On the next screen, “Import Project”, ensure the </w:t>
       </w:r>
@@ -5625,8 +5650,9 @@
           <w:noProof/>
           <w:lang w:eastAsia="en-US"/>
         </w:rPr>
+        <w:lastRenderedPageBreak/>
         <w:drawing>
-          <wp:anchor distT="0" distB="0" distL="114300" distR="114300" simplePos="0" relativeHeight="251658752" behindDoc="0" locked="0" layoutInCell="1" allowOverlap="1" wp14:anchorId="258841A5" wp14:editId="774B1E1F">
+          <wp:anchor distT="0" distB="0" distL="114300" distR="114300" simplePos="0" relativeHeight="251658240" behindDoc="0" locked="0" layoutInCell="1" allowOverlap="1" wp14:anchorId="258841A5" wp14:editId="774B1E1F">
             <wp:simplePos x="0" y="0"/>
             <wp:positionH relativeFrom="column">
               <wp:posOffset>942975</wp:posOffset>
@@ -5726,7 +5752,7 @@
           <w:lang w:eastAsia="en-US"/>
         </w:rPr>
         <w:drawing>
-          <wp:anchor distT="0" distB="0" distL="114300" distR="114300" simplePos="0" relativeHeight="251659776" behindDoc="0" locked="0" layoutInCell="1" allowOverlap="1" wp14:anchorId="17CF7A88" wp14:editId="0D9C8335">
+          <wp:anchor distT="0" distB="0" distL="114300" distR="114300" simplePos="0" relativeHeight="251659264" behindDoc="0" locked="0" layoutInCell="1" allowOverlap="1" wp14:anchorId="17CF7A88" wp14:editId="0D9C8335">
             <wp:simplePos x="0" y="0"/>
             <wp:positionH relativeFrom="column">
               <wp:posOffset>923925</wp:posOffset>
@@ -5811,11 +5837,11 @@
       <w:r>
         <w:t xml:space="preserve"> </w:t>
       </w:r>
-      <w:bookmarkStart w:id="24" w:name="Section413Step2"/>
+      <w:bookmarkStart w:id="23" w:name="Section413Step2"/>
       <w:r>
         <w:t>2.</w:t>
       </w:r>
-      <w:bookmarkEnd w:id="24"/>
+      <w:bookmarkEnd w:id="23"/>
       <w:r>
         <w:t xml:space="preserve"> Configure the VASL project</w:t>
       </w:r>
@@ -5884,7 +5910,7 @@
           <w:lang w:eastAsia="en-US"/>
         </w:rPr>
         <w:drawing>
-          <wp:anchor distT="0" distB="0" distL="114300" distR="114300" simplePos="0" relativeHeight="251660800" behindDoc="0" locked="0" layoutInCell="1" allowOverlap="1" wp14:anchorId="48624CE3" wp14:editId="7E2C88FD">
+          <wp:anchor distT="0" distB="0" distL="114300" distR="114300" simplePos="0" relativeHeight="251661312" behindDoc="0" locked="0" layoutInCell="1" allowOverlap="1" wp14:anchorId="48624CE3" wp14:editId="7E2C88FD">
             <wp:simplePos x="0" y="0"/>
             <wp:positionH relativeFrom="column">
               <wp:posOffset>923925</wp:posOffset>
@@ -6060,7 +6086,13 @@
         <w:t xml:space="preserve">“Java” and navigate to the item, then click OK. </w:t>
       </w:r>
       <w:r>
-        <w:t>If you have trouble finding the JDK, look in directories where software files are usually kept (e.g. directories with “Program Files” in their name in Windows.</w:t>
+        <w:t>If you have trouble finding the JDK, look in directories where software files are usually kept (e.g. directories with “Program Files” in their name in Windows</w:t>
+      </w:r>
+      <w:r>
+        <w:t>)</w:t>
+      </w:r>
+      <w:r>
+        <w:t>.</w:t>
       </w:r>
     </w:p>
     <w:p>
@@ -6163,7 +6195,7 @@
           <w:lang w:eastAsia="en-US"/>
         </w:rPr>
         <w:drawing>
-          <wp:anchor distT="0" distB="0" distL="114300" distR="114300" simplePos="0" relativeHeight="251661824" behindDoc="0" locked="0" layoutInCell="1" allowOverlap="1" wp14:anchorId="0955B69C" wp14:editId="384B42A2">
+          <wp:anchor distT="0" distB="0" distL="114300" distR="114300" simplePos="0" relativeHeight="251662336" behindDoc="0" locked="0" layoutInCell="1" allowOverlap="1" wp14:anchorId="0955B69C" wp14:editId="384B42A2">
             <wp:simplePos x="0" y="0"/>
             <wp:positionH relativeFrom="column">
               <wp:posOffset>941705</wp:posOffset>
@@ -6357,7 +6389,16 @@
         <w:t xml:space="preserve"> is listed </w:t>
       </w:r>
       <w:r>
-        <w:t xml:space="preserve">in left-hand listbox, click the green + sign and select “Application”. Enter a name in the </w:t>
+        <w:t xml:space="preserve">in left-hand listbox, click the green </w:t>
+      </w:r>
+      <w:r>
+        <w:rPr>
+          <w:color w:val="00B050"/>
+        </w:rPr>
+        <w:t>+</w:t>
+      </w:r>
+      <w:r>
+        <w:t xml:space="preserve"> sign and select “Application”. Enter a name in the </w:t>
       </w:r>
       <w:r>
         <w:t>N</w:t>
@@ -6393,7 +6434,13 @@
         <w:t>\</w:t>
       </w:r>
       <w:r>
-        <w:t>vasl-6.3.0-Snapshot.jar</w:t>
+        <w:t>vasl-6.3.</w:t>
+      </w:r>
+      <w:r>
+        <w:t>3</w:t>
+      </w:r>
+      <w:r>
+        <w:t>-Snapshot.jar</w:t>
       </w:r>
       <w:r>
         <w:t>"</w:t>
@@ -6409,6 +6456,15 @@
       </w:r>
       <w:r>
         <w:t>.</w:t>
+      </w:r>
+      <w:r>
+        <w:t xml:space="preserve"> Note that versions numbers (“6.3.3</w:t>
+      </w:r>
+      <w:r>
+        <w:t xml:space="preserve"> </w:t>
+      </w:r>
+      <w:r>
+        <w:t xml:space="preserve">”) will change over time. </w:t>
       </w:r>
     </w:p>
     <w:p>
@@ -6496,8 +6552,8 @@
           <w:color w:val="002060"/>
         </w:rPr>
       </w:pPr>
-      <w:bookmarkStart w:id="25" w:name="_4.1.4_Cloning_the"/>
-      <w:bookmarkEnd w:id="25"/>
+      <w:bookmarkStart w:id="24" w:name="_4.1.4_Cloning_the"/>
+      <w:bookmarkEnd w:id="24"/>
       <w:r>
         <w:rPr>
           <w:b/>
@@ -6573,7 +6629,13 @@
         </w:r>
       </w:hyperlink>
       <w:r>
-        <w:t xml:space="preserve"> rather than Import Project. Some of the screens in the remainder of Step 1 may contain minor differences. </w:t>
+        <w:t xml:space="preserve"> rather than Import Project. Some of the screens in the remainder of </w:t>
+      </w:r>
+      <w:r>
+        <w:t xml:space="preserve">4.1.3 </w:t>
+      </w:r>
+      <w:r>
+        <w:t xml:space="preserve">Step 1 may contain minor differences. </w:t>
       </w:r>
     </w:p>
     <w:p>
@@ -6590,7 +6652,13 @@
         <w:t>Git</w:t>
       </w:r>
       <w:r>
-        <w:t xml:space="preserve"> in IntelliJ before you can check in changes. Once enabled IntelliJ, via </w:t>
+        <w:t xml:space="preserve"> in IntelliJ before you can check in changes. Once enabled</w:t>
+      </w:r>
+      <w:r>
+        <w:t>,</w:t>
+      </w:r>
+      <w:r>
+        <w:t xml:space="preserve"> IntelliJ, via </w:t>
       </w:r>
       <w:r>
         <w:t>Git</w:t>
@@ -6608,7 +6676,7 @@
         </w:rPr>
         <w:lastRenderedPageBreak/>
         <w:drawing>
-          <wp:anchor distT="0" distB="0" distL="114300" distR="114300" simplePos="0" relativeHeight="251652608" behindDoc="0" locked="0" layoutInCell="1" allowOverlap="1" wp14:anchorId="669DE323" wp14:editId="521F9E3D">
+          <wp:anchor distT="0" distB="0" distL="114300" distR="114300" simplePos="0" relativeHeight="251652096" behindDoc="0" locked="0" layoutInCell="1" allowOverlap="1" wp14:anchorId="669DE323" wp14:editId="521F9E3D">
             <wp:simplePos x="0" y="0"/>
             <wp:positionH relativeFrom="column">
               <wp:posOffset>485775</wp:posOffset>
@@ -6692,7 +6760,7 @@
           <w:lang w:eastAsia="en-US"/>
         </w:rPr>
         <w:drawing>
-          <wp:anchor distT="0" distB="0" distL="114300" distR="114300" simplePos="0" relativeHeight="251662848" behindDoc="0" locked="0" layoutInCell="1" allowOverlap="1" wp14:anchorId="28E44B9F" wp14:editId="5935C8EF">
+          <wp:anchor distT="0" distB="0" distL="114300" distR="114300" simplePos="0" relativeHeight="251663360" behindDoc="0" locked="0" layoutInCell="1" allowOverlap="1" wp14:anchorId="28E44B9F" wp14:editId="5935C8EF">
             <wp:simplePos x="0" y="0"/>
             <wp:positionH relativeFrom="column">
               <wp:posOffset>499745</wp:posOffset>
@@ -6788,7 +6856,7 @@
         <w:pStyle w:val="Heading2"/>
         <w:jc w:val="both"/>
       </w:pPr>
-      <w:bookmarkStart w:id="26" w:name="_Toc430603403"/>
+      <w:bookmarkStart w:id="25" w:name="_Toc430603403"/>
       <w:r>
         <w:t xml:space="preserve">5.0 </w:t>
       </w:r>
@@ -6801,7 +6869,7 @@
       <w:r>
         <w:t>SOURCETREE</w:t>
       </w:r>
-      <w:bookmarkEnd w:id="26"/>
+      <w:bookmarkEnd w:id="25"/>
     </w:p>
     <w:p>
       <w:pPr>
@@ -7022,22 +7090,22 @@
         <w:rPr>
           <w:bCs/>
         </w:rPr>
+        <w:t>5.1.3.1 If you used SourceTree to clone the repository:</w:t>
+      </w:r>
+    </w:p>
+    <w:p>
+      <w:pPr>
+        <w:ind w:left="2160"/>
+        <w:jc w:val="both"/>
+        <w:rPr>
+          <w:bCs/>
+        </w:rPr>
+      </w:pPr>
+      <w:r>
+        <w:rPr>
+          <w:bCs/>
+        </w:rPr>
         <w:lastRenderedPageBreak/>
-        <w:t>5.1.3.1 If you used SourceTree to clone the repository:</w:t>
-      </w:r>
-    </w:p>
-    <w:p>
-      <w:pPr>
-        <w:ind w:left="2160"/>
-        <w:jc w:val="both"/>
-        <w:rPr>
-          <w:bCs/>
-        </w:rPr>
-      </w:pPr>
-      <w:r>
-        <w:rPr>
-          <w:bCs/>
-        </w:rPr>
         <w:t>1. Open SourceTree</w:t>
       </w:r>
       <w:r>
@@ -7222,6 +7290,21 @@
     <w:p>
       <w:pPr>
         <w:ind w:left="2160"/>
+        <w:jc w:val="both"/>
+        <w:rPr>
+          <w:bCs/>
+        </w:rPr>
+      </w:pPr>
+      <w:r>
+        <w:rPr>
+          <w:bCs/>
+        </w:rPr>
+        <w:t>If for some reason the “pom.xml” file shows in the list of Staged or Unstaged files, leave it as an Unstaged file. There is no need to push this file up to GitHub.</w:t>
+      </w:r>
+    </w:p>
+    <w:p>
+      <w:pPr>
+        <w:ind w:left="2160"/>
       </w:pPr>
       <w:r>
         <w:rPr>
@@ -7352,6 +7435,7 @@
         <w:rPr>
           <w:bCs/>
         </w:rPr>
+        <w:lastRenderedPageBreak/>
         <w:t xml:space="preserve">5.1.3.2 If you cloned the VASL source code from within IntelliJ (or another IDE) as per </w:t>
       </w:r>
       <w:hyperlink w:anchor="_4.1.4_Cloning_the" w:history="1">
@@ -7381,7 +7465,6 @@
         <w:rPr>
           <w:bCs/>
         </w:rPr>
-        <w:lastRenderedPageBreak/>
         <w:tab/>
       </w:r>
       <w:r>
@@ -7412,7 +7495,7 @@
           <w:lang w:eastAsia="en-US"/>
         </w:rPr>
         <w:drawing>
-          <wp:anchor distT="0" distB="0" distL="114300" distR="114300" simplePos="0" relativeHeight="251663872" behindDoc="0" locked="0" layoutInCell="1" allowOverlap="1" wp14:anchorId="6256162B" wp14:editId="1B9D4EA2">
+          <wp:anchor distT="0" distB="0" distL="114300" distR="114300" simplePos="0" relativeHeight="251664384" behindDoc="0" locked="0" layoutInCell="1" allowOverlap="1" wp14:anchorId="6256162B" wp14:editId="1B9D4EA2">
             <wp:simplePos x="0" y="0"/>
             <wp:positionH relativeFrom="column">
               <wp:posOffset>1381125</wp:posOffset>
@@ -7495,7 +7578,7 @@
           <w:lang w:eastAsia="en-US"/>
         </w:rPr>
         <w:drawing>
-          <wp:anchor distT="0" distB="0" distL="114300" distR="114300" simplePos="0" relativeHeight="251664896" behindDoc="0" locked="0" layoutInCell="1" allowOverlap="1">
+          <wp:anchor distT="0" distB="0" distL="114300" distR="114300" simplePos="0" relativeHeight="251665408" behindDoc="0" locked="0" layoutInCell="1" allowOverlap="1">
             <wp:simplePos x="0" y="0"/>
             <wp:positionH relativeFrom="column">
               <wp:posOffset>1381125</wp:posOffset>
@@ -7569,11 +7652,11 @@
       <w:pPr>
         <w:ind w:left="2160"/>
       </w:pPr>
-      <w:bookmarkStart w:id="27" w:name="Section5132Step3"/>
+      <w:bookmarkStart w:id="26" w:name="Section5132Step3"/>
       <w:r>
         <w:t>3</w:t>
       </w:r>
-      <w:bookmarkEnd w:id="27"/>
+      <w:bookmarkEnd w:id="26"/>
       <w:r>
         <w:t xml:space="preserve">. Click Commit. </w:t>
       </w:r>
@@ -7663,14 +7746,14 @@
         <w:pStyle w:val="Heading2"/>
         <w:jc w:val="both"/>
       </w:pPr>
-      <w:bookmarkStart w:id="28" w:name="_Toc430603404"/>
+      <w:bookmarkStart w:id="27" w:name="_Toc430603404"/>
       <w:r>
         <w:t xml:space="preserve">6.0 </w:t>
       </w:r>
       <w:r>
         <w:t>Building the Vasl module: from maven</w:t>
       </w:r>
-      <w:bookmarkEnd w:id="28"/>
+      <w:bookmarkEnd w:id="27"/>
       <w:r>
         <w:t xml:space="preserve"> </w:t>
       </w:r>
@@ -7704,7 +7787,13 @@
         <w:t xml:space="preserve"> </w:t>
       </w:r>
       <w:r>
-        <w:t>You need to build the VASL module if you modified any of the files in the "dist" folder (note there's no code there). For example, all of the images are in there. If you add counters, new images will be added and the build file will be modified to add the new counters to the counter tray. </w:t>
+        <w:t xml:space="preserve">You need to build the VASL module if you modified any of the files in the "dist" folder (note there's no code there). </w:t>
+      </w:r>
+      <w:r>
+        <w:t>All</w:t>
+      </w:r>
+      <w:r>
+        <w:t xml:space="preserve"> of the images are in there. If you add counters, new images will be added and the build file will be modified to add the new counters to the counter tray. </w:t>
       </w:r>
     </w:p>
     <w:p>
@@ -8300,7 +8389,13 @@
         <w:t xml:space="preserve"> prompt. This process may take several minutes. </w:t>
       </w:r>
       <w:r>
-        <w:t>If successful the final messages displayed will be similar to this:</w:t>
+        <w:t>If successful</w:t>
+      </w:r>
+      <w:r>
+        <w:t>,</w:t>
+      </w:r>
+      <w:r>
+        <w:t xml:space="preserve"> the final messages displayed will be similar to this:</w:t>
       </w:r>
       <w:r>
         <w:br/>
@@ -8413,8 +8508,27 @@
         <w:t xml:space="preserve">The </w:t>
       </w:r>
       <w:r>
-        <w:t xml:space="preserve">build creates a jar file in the target </w:t>
-      </w:r>
+        <w:t>build creates a jar file in the target</w:t>
+      </w:r>
+      <w:bookmarkStart w:id="28" w:name="_GoBack"/>
+      <w:bookmarkEnd w:id="28"/>
+      <w:r>
+        <w:t>.</w:t>
+      </w:r>
+    </w:p>
+    <w:p>
+      <w:pPr>
+        <w:pStyle w:val="ListParagraph"/>
+        <w:rPr>
+          <w:rFonts w:ascii="Consolas" w:eastAsia="Times New Roman" w:hAnsi="Consolas" w:cs="Consolas"/>
+          <w:color w:val="333333"/>
+          <w:kern w:val="0"/>
+          <w:sz w:val="23"/>
+          <w:szCs w:val="23"/>
+          <w:lang w:val="en" w:eastAsia="en-US"/>
+          <w14:ligatures w14:val="none"/>
+        </w:rPr>
+      </w:pPr>
     </w:p>
     <w:p>
       <w:pPr>
@@ -8916,6 +9030,65 @@
     </w:p>
     <w:p>
       <w:pPr>
+        <w:spacing w:before="0" w:after="240" w:line="252" w:lineRule="auto"/>
+        <w:ind w:left="0" w:right="0"/>
+        <w:rPr>
+          <w:lang w:val="en"/>
+        </w:rPr>
+      </w:pPr>
+      <w:r>
+        <w:rPr>
+          <w:lang w:val="en"/>
+        </w:rPr>
+        <w:br w:type="page"/>
+      </w:r>
+    </w:p>
+    <w:p>
+      <w:pPr>
+        <w:jc w:val="both"/>
+        <w:rPr>
+          <w:lang w:val="en"/>
+        </w:rPr>
+      </w:pPr>
+      <w:r>
+        <w:rPr>
+          <w:lang w:val="en"/>
+        </w:rPr>
+        <w:lastRenderedPageBreak/>
+        <w:t>Update History</w:t>
+      </w:r>
+    </w:p>
+    <w:p>
+      <w:pPr>
+        <w:jc w:val="both"/>
+        <w:rPr>
+          <w:lang w:val="en"/>
+        </w:rPr>
+      </w:pPr>
+    </w:p>
+    <w:p>
+      <w:pPr>
+        <w:jc w:val="both"/>
+        <w:rPr>
+          <w:lang w:val="en"/>
+        </w:rPr>
+      </w:pPr>
+      <w:r>
+        <w:rPr>
+          <w:lang w:val="en"/>
+        </w:rPr>
+        <w:t>September, 2016</w:t>
+      </w:r>
+      <w:r>
+        <w:rPr>
+          <w:lang w:val="en"/>
+        </w:rPr>
+        <w:tab/>
+        <w:t>Minor text edits</w:t>
+      </w:r>
+    </w:p>
+    <w:p>
+      <w:pPr>
         <w:jc w:val="both"/>
       </w:pPr>
     </w:p>
@@ -8933,7 +9106,7 @@
 </file>
 
 <file path=word/endnotes.xml><?xml version="1.0" encoding="utf-8"?>
-<w:endnotes xmlns:wpc="http://schemas.microsoft.com/office/word/2010/wordprocessingCanvas" xmlns:cx="http://schemas.microsoft.com/office/drawing/2014/chartex" xmlns:cx1="http://schemas.microsoft.com/office/drawing/2015/9/8/chartex" xmlns:mc="http://schemas.openxmlformats.org/markup-compatibility/2006" xmlns:o="urn:schemas-microsoft-com:office:office" xmlns:r="http://schemas.openxmlformats.org/officeDocument/2006/relationships" xmlns:m="http://schemas.openxmlformats.org/officeDocument/2006/math" xmlns:v="urn:schemas-microsoft-com:vml" xmlns:wp14="http://schemas.microsoft.com/office/word/2010/wordprocessingDrawing" xmlns:wp="http://schemas.openxmlformats.org/drawingml/2006/wordprocessingDrawing" xmlns:w10="urn:schemas-microsoft-com:office:word" xmlns:w="http://schemas.openxmlformats.org/wordprocessingml/2006/main" xmlns:w14="http://schemas.microsoft.com/office/word/2010/wordml" xmlns:w15="http://schemas.microsoft.com/office/word/2012/wordml" xmlns:w16se="http://schemas.microsoft.com/office/word/2015/wordml/symex" xmlns:wpg="http://schemas.microsoft.com/office/word/2010/wordprocessingGroup" xmlns:wpi="http://schemas.microsoft.com/office/word/2010/wordprocessingInk" xmlns:wne="http://schemas.microsoft.com/office/word/2006/wordml" xmlns:wps="http://schemas.microsoft.com/office/word/2010/wordprocessingShape" mc:Ignorable="w14 w15 w16se wp14">
+<w:endnotes xmlns:wpc="http://schemas.microsoft.com/office/word/2010/wordprocessingCanvas" xmlns:cx="http://schemas.microsoft.com/office/drawing/2014/chartex" xmlns:cx1="http://schemas.microsoft.com/office/drawing/2015/9/8/chartex" xmlns:cx2="http://schemas.microsoft.com/office/drawing/2015/10/21/chartex" xmlns:mc="http://schemas.openxmlformats.org/markup-compatibility/2006" xmlns:o="urn:schemas-microsoft-com:office:office" xmlns:r="http://schemas.openxmlformats.org/officeDocument/2006/relationships" xmlns:m="http://schemas.openxmlformats.org/officeDocument/2006/math" xmlns:v="urn:schemas-microsoft-com:vml" xmlns:wp14="http://schemas.microsoft.com/office/word/2010/wordprocessingDrawing" xmlns:wp="http://schemas.openxmlformats.org/drawingml/2006/wordprocessingDrawing" xmlns:w10="urn:schemas-microsoft-com:office:word" xmlns:w="http://schemas.openxmlformats.org/wordprocessingml/2006/main" xmlns:w14="http://schemas.microsoft.com/office/word/2010/wordml" xmlns:w15="http://schemas.microsoft.com/office/word/2012/wordml" xmlns:w16se="http://schemas.microsoft.com/office/word/2015/wordml/symex" xmlns:wpg="http://schemas.microsoft.com/office/word/2010/wordprocessingGroup" xmlns:wpi="http://schemas.microsoft.com/office/word/2010/wordprocessingInk" xmlns:wne="http://schemas.microsoft.com/office/word/2006/wordml" xmlns:wps="http://schemas.microsoft.com/office/word/2010/wordprocessingShape" mc:Ignorable="w14 w15 w16se wp14">
   <w:endnote w:type="separator" w:id="-1">
     <w:p>
       <w:r>
@@ -8952,7 +9125,7 @@
 </file>
 
 <file path=word/footer1.xml><?xml version="1.0" encoding="utf-8"?>
-<w:ftr xmlns:wpc="http://schemas.microsoft.com/office/word/2010/wordprocessingCanvas" xmlns:cx="http://schemas.microsoft.com/office/drawing/2014/chartex" xmlns:cx1="http://schemas.microsoft.com/office/drawing/2015/9/8/chartex" xmlns:mc="http://schemas.openxmlformats.org/markup-compatibility/2006" xmlns:o="urn:schemas-microsoft-com:office:office" xmlns:r="http://schemas.openxmlformats.org/officeDocument/2006/relationships" xmlns:m="http://schemas.openxmlformats.org/officeDocument/2006/math" xmlns:v="urn:schemas-microsoft-com:vml" xmlns:wp14="http://schemas.microsoft.com/office/word/2010/wordprocessingDrawing" xmlns:wp="http://schemas.openxmlformats.org/drawingml/2006/wordprocessingDrawing" xmlns:w10="urn:schemas-microsoft-com:office:word" xmlns:w="http://schemas.openxmlformats.org/wordprocessingml/2006/main" xmlns:w14="http://schemas.microsoft.com/office/word/2010/wordml" xmlns:w15="http://schemas.microsoft.com/office/word/2012/wordml" xmlns:w16se="http://schemas.microsoft.com/office/word/2015/wordml/symex" xmlns:wpg="http://schemas.microsoft.com/office/word/2010/wordprocessingGroup" xmlns:wpi="http://schemas.microsoft.com/office/word/2010/wordprocessingInk" xmlns:wne="http://schemas.microsoft.com/office/word/2006/wordml" xmlns:wps="http://schemas.microsoft.com/office/word/2010/wordprocessingShape" mc:Ignorable="w14 w15 w16se wp14">
+<w:ftr xmlns:wpc="http://schemas.microsoft.com/office/word/2010/wordprocessingCanvas" xmlns:cx="http://schemas.microsoft.com/office/drawing/2014/chartex" xmlns:cx1="http://schemas.microsoft.com/office/drawing/2015/9/8/chartex" xmlns:cx2="http://schemas.microsoft.com/office/drawing/2015/10/21/chartex" xmlns:mc="http://schemas.openxmlformats.org/markup-compatibility/2006" xmlns:o="urn:schemas-microsoft-com:office:office" xmlns:r="http://schemas.openxmlformats.org/officeDocument/2006/relationships" xmlns:m="http://schemas.openxmlformats.org/officeDocument/2006/math" xmlns:v="urn:schemas-microsoft-com:vml" xmlns:wp14="http://schemas.microsoft.com/office/word/2010/wordprocessingDrawing" xmlns:wp="http://schemas.openxmlformats.org/drawingml/2006/wordprocessingDrawing" xmlns:w10="urn:schemas-microsoft-com:office:word" xmlns:w="http://schemas.openxmlformats.org/wordprocessingml/2006/main" xmlns:w14="http://schemas.microsoft.com/office/word/2010/wordml" xmlns:w15="http://schemas.microsoft.com/office/word/2012/wordml" xmlns:w16se="http://schemas.microsoft.com/office/word/2015/wordml/symex" xmlns:wpg="http://schemas.microsoft.com/office/word/2010/wordprocessingGroup" xmlns:wpi="http://schemas.microsoft.com/office/word/2010/wordprocessingInk" xmlns:wne="http://schemas.microsoft.com/office/word/2006/wordml" xmlns:wps="http://schemas.microsoft.com/office/word/2010/wordprocessingShape" mc:Ignorable="w14 w15 w16se wp14">
   <w:tbl>
     <w:tblPr>
       <w:tblW w:w="5000" w:type="pct"/>
@@ -8983,7 +9156,7 @@
               <w:tag w:val=""/>
               <w:id w:val="-1713949326"/>
               <w:dataBinding w:prefixMappings="xmlns:ns0='http://schemas.microsoft.com/office/2006/coverPageProps' " w:xpath="/ns0:CoverPageProperties[1]/ns0:PublishDate[1]" w:storeItemID="{55AF091B-3C7A-41E3-B477-F2FDAA23CFDA}"/>
-              <w:date w:fullDate="2016-03-01T00:00:00Z">
+              <w:date w:fullDate="2016-09-01T00:00:00Z">
                 <w:dateFormat w:val="M/d/yyyy"/>
                 <w:lid w:val="en-US"/>
                 <w:storeMappedDataAs w:val="dateTime"/>
@@ -8993,7 +9166,7 @@
             <w:sdtEndPr/>
             <w:sdtContent>
               <w:r>
-                <w:t>3/1/2016</w:t>
+                <w:t>9/1/2016</w:t>
               </w:r>
             </w:sdtContent>
           </w:sdt>
@@ -9047,7 +9220,7 @@
             <w:rPr>
               <w:noProof/>
             </w:rPr>
-            <w:t>1</w:t>
+            <w:t>18</w:t>
           </w:r>
           <w:r>
             <w:rPr>
@@ -9069,7 +9242,7 @@
 </file>
 
 <file path=word/footnotes.xml><?xml version="1.0" encoding="utf-8"?>
-<w:footnotes xmlns:wpc="http://schemas.microsoft.com/office/word/2010/wordprocessingCanvas" xmlns:cx="http://schemas.microsoft.com/office/drawing/2014/chartex" xmlns:cx1="http://schemas.microsoft.com/office/drawing/2015/9/8/chartex" xmlns:mc="http://schemas.openxmlformats.org/markup-compatibility/2006" xmlns:o="urn:schemas-microsoft-com:office:office" xmlns:r="http://schemas.openxmlformats.org/officeDocument/2006/relationships" xmlns:m="http://schemas.openxmlformats.org/officeDocument/2006/math" xmlns:v="urn:schemas-microsoft-com:vml" xmlns:wp14="http://schemas.microsoft.com/office/word/2010/wordprocessingDrawing" xmlns:wp="http://schemas.openxmlformats.org/drawingml/2006/wordprocessingDrawing" xmlns:w10="urn:schemas-microsoft-com:office:word" xmlns:w="http://schemas.openxmlformats.org/wordprocessingml/2006/main" xmlns:w14="http://schemas.microsoft.com/office/word/2010/wordml" xmlns:w15="http://schemas.microsoft.com/office/word/2012/wordml" xmlns:w16se="http://schemas.microsoft.com/office/word/2015/wordml/symex" xmlns:wpg="http://schemas.microsoft.com/office/word/2010/wordprocessingGroup" xmlns:wpi="http://schemas.microsoft.com/office/word/2010/wordprocessingInk" xmlns:wne="http://schemas.microsoft.com/office/word/2006/wordml" xmlns:wps="http://schemas.microsoft.com/office/word/2010/wordprocessingShape" mc:Ignorable="w14 w15 w16se wp14">
+<w:footnotes xmlns:wpc="http://schemas.microsoft.com/office/word/2010/wordprocessingCanvas" xmlns:cx="http://schemas.microsoft.com/office/drawing/2014/chartex" xmlns:cx1="http://schemas.microsoft.com/office/drawing/2015/9/8/chartex" xmlns:cx2="http://schemas.microsoft.com/office/drawing/2015/10/21/chartex" xmlns:mc="http://schemas.openxmlformats.org/markup-compatibility/2006" xmlns:o="urn:schemas-microsoft-com:office:office" xmlns:r="http://schemas.openxmlformats.org/officeDocument/2006/relationships" xmlns:m="http://schemas.openxmlformats.org/officeDocument/2006/math" xmlns:v="urn:schemas-microsoft-com:vml" xmlns:wp14="http://schemas.microsoft.com/office/word/2010/wordprocessingDrawing" xmlns:wp="http://schemas.openxmlformats.org/drawingml/2006/wordprocessingDrawing" xmlns:w10="urn:schemas-microsoft-com:office:word" xmlns:w="http://schemas.openxmlformats.org/wordprocessingml/2006/main" xmlns:w14="http://schemas.microsoft.com/office/word/2010/wordml" xmlns:w15="http://schemas.microsoft.com/office/word/2012/wordml" xmlns:w16se="http://schemas.microsoft.com/office/word/2015/wordml/symex" xmlns:wpg="http://schemas.microsoft.com/office/word/2010/wordprocessingGroup" xmlns:wpi="http://schemas.microsoft.com/office/word/2010/wordprocessingInk" xmlns:wne="http://schemas.microsoft.com/office/word/2006/wordml" xmlns:wps="http://schemas.microsoft.com/office/word/2010/wordprocessingShape" mc:Ignorable="w14 w15 w16se wp14">
   <w:footnote w:type="separator" w:id="-1">
     <w:p>
       <w:r>
@@ -9088,7 +9261,7 @@
 </file>
 
 <file path=word/numbering.xml><?xml version="1.0" encoding="utf-8"?>
-<w:numbering xmlns:wpc="http://schemas.microsoft.com/office/word/2010/wordprocessingCanvas" xmlns:cx="http://schemas.microsoft.com/office/drawing/2014/chartex" xmlns:cx1="http://schemas.microsoft.com/office/drawing/2015/9/8/chartex" xmlns:mc="http://schemas.openxmlformats.org/markup-compatibility/2006" xmlns:o="urn:schemas-microsoft-com:office:office" xmlns:r="http://schemas.openxmlformats.org/officeDocument/2006/relationships" xmlns:m="http://schemas.openxmlformats.org/officeDocument/2006/math" xmlns:v="urn:schemas-microsoft-com:vml" xmlns:wp14="http://schemas.microsoft.com/office/word/2010/wordprocessingDrawing" xmlns:wp="http://schemas.openxmlformats.org/drawingml/2006/wordprocessingDrawing" xmlns:w10="urn:schemas-microsoft-com:office:word" xmlns:w="http://schemas.openxmlformats.org/wordprocessingml/2006/main" xmlns:w14="http://schemas.microsoft.com/office/word/2010/wordml" xmlns:w15="http://schemas.microsoft.com/office/word/2012/wordml" xmlns:w16se="http://schemas.microsoft.com/office/word/2015/wordml/symex" xmlns:wpg="http://schemas.microsoft.com/office/word/2010/wordprocessingGroup" xmlns:wpi="http://schemas.microsoft.com/office/word/2010/wordprocessingInk" xmlns:wne="http://schemas.microsoft.com/office/word/2006/wordml" xmlns:wps="http://schemas.microsoft.com/office/word/2010/wordprocessingShape" mc:Ignorable="w14 w15 w16se wp14">
+<w:numbering xmlns:wpc="http://schemas.microsoft.com/office/word/2010/wordprocessingCanvas" xmlns:cx="http://schemas.microsoft.com/office/drawing/2014/chartex" xmlns:cx1="http://schemas.microsoft.com/office/drawing/2015/9/8/chartex" xmlns:cx2="http://schemas.microsoft.com/office/drawing/2015/10/21/chartex" xmlns:mc="http://schemas.openxmlformats.org/markup-compatibility/2006" xmlns:o="urn:schemas-microsoft-com:office:office" xmlns:r="http://schemas.openxmlformats.org/officeDocument/2006/relationships" xmlns:m="http://schemas.openxmlformats.org/officeDocument/2006/math" xmlns:v="urn:schemas-microsoft-com:vml" xmlns:wp14="http://schemas.microsoft.com/office/word/2010/wordprocessingDrawing" xmlns:wp="http://schemas.openxmlformats.org/drawingml/2006/wordprocessingDrawing" xmlns:w10="urn:schemas-microsoft-com:office:word" xmlns:w="http://schemas.openxmlformats.org/wordprocessingml/2006/main" xmlns:w14="http://schemas.microsoft.com/office/word/2010/wordml" xmlns:w15="http://schemas.microsoft.com/office/word/2012/wordml" xmlns:w16se="http://schemas.microsoft.com/office/word/2015/wordml/symex" xmlns:wpg="http://schemas.microsoft.com/office/word/2010/wordprocessingGroup" xmlns:wpi="http://schemas.microsoft.com/office/word/2010/wordprocessingInk" xmlns:wne="http://schemas.microsoft.com/office/word/2006/wordml" xmlns:wps="http://schemas.microsoft.com/office/word/2010/wordprocessingShape" mc:Ignorable="w14 w15 w16se wp14">
   <w:abstractNum w:abstractNumId="0" w15:restartNumberingAfterBreak="0">
     <w:nsid w:val="FFFFFF88"/>
     <w:multiLevelType w:val="singleLevel"/>
@@ -10441,7 +10614,7 @@
       </w:pPr>
     </w:pPrDefault>
   </w:docDefaults>
-  <w:latentStyles w:defLockedState="0" w:defUIPriority="99" w:defSemiHidden="0" w:defUnhideWhenUsed="0" w:defQFormat="0" w:count="371">
+  <w:latentStyles w:defLockedState="0" w:defUIPriority="99" w:defSemiHidden="0" w:defUnhideWhenUsed="0" w:defQFormat="0" w:count="373">
     <w:lsdException w:name="Normal" w:uiPriority="0" w:qFormat="1"/>
     <w:lsdException w:name="heading 1" w:uiPriority="0" w:qFormat="1"/>
     <w:lsdException w:name="heading 2" w:semiHidden="1" w:uiPriority="0" w:unhideWhenUsed="1" w:qFormat="1"/>
@@ -10547,7 +10720,6 @@
     <w:lsdException w:name="HTML Sample" w:semiHidden="1" w:unhideWhenUsed="1"/>
     <w:lsdException w:name="HTML Typewriter" w:semiHidden="1" w:unhideWhenUsed="1"/>
     <w:lsdException w:name="HTML Variable" w:semiHidden="1" w:unhideWhenUsed="1"/>
-    <w:lsdException w:name="Normal Table" w:semiHidden="1" w:unhideWhenUsed="1"/>
     <w:lsdException w:name="annotation subject" w:semiHidden="1" w:unhideWhenUsed="1"/>
     <w:lsdException w:name="No List" w:semiHidden="1" w:unhideWhenUsed="1"/>
     <w:lsdException w:name="Outline List 1" w:semiHidden="1" w:unhideWhenUsed="1"/>
@@ -10593,11 +10765,9 @@
     <w:lsdException w:name="Table Subtle 1" w:semiHidden="1" w:unhideWhenUsed="1"/>
     <w:lsdException w:name="Table Subtle 2" w:semiHidden="1" w:unhideWhenUsed="1"/>
     <w:lsdException w:name="Table Web 1" w:semiHidden="1" w:unhideWhenUsed="1"/>
-    <w:lsdException w:name="Table Web 2" w:semiHidden="1" w:unhideWhenUsed="1"/>
     <w:lsdException w:name="Table Web 3" w:semiHidden="1" w:unhideWhenUsed="1"/>
     <w:lsdException w:name="Balloon Text" w:semiHidden="1" w:unhideWhenUsed="1"/>
     <w:lsdException w:name="Table Grid" w:uiPriority="39"/>
-    <w:lsdException w:name="Table Theme" w:semiHidden="1" w:unhideWhenUsed="1"/>
     <w:lsdException w:name="Placeholder Text" w:semiHidden="1" w:uiPriority="1"/>
     <w:lsdException w:name="No Spacing" w:semiHidden="1" w:uiPriority="1" w:unhideWhenUsed="1"/>
     <w:lsdException w:name="Light Shading" w:uiPriority="60"/>
@@ -10813,6 +10983,8 @@
     <w:lsdException w:name="List Table 5 Dark Accent 6" w:uiPriority="50"/>
     <w:lsdException w:name="List Table 6 Colorful Accent 6" w:uiPriority="51"/>
     <w:lsdException w:name="List Table 7 Colorful Accent 6" w:uiPriority="52"/>
+    <w:lsdException w:name="Mention" w:semiHidden="1" w:unhideWhenUsed="1"/>
+    <w:lsdException w:name="Smart Hyperlink" w:semiHidden="1" w:unhideWhenUsed="1"/>
   </w:latentStyles>
   <w:style w:type="paragraph" w:default="1" w:styleId="Normal">
     <w:name w:val="Normal"/>
@@ -13111,7 +13283,7 @@
 </file>
 
 <file path=word/glossary/document.xml><?xml version="1.0" encoding="utf-8"?>
-<w:glossaryDocument xmlns:wpc="http://schemas.microsoft.com/office/word/2010/wordprocessingCanvas" xmlns:cx="http://schemas.microsoft.com/office/drawing/2014/chartex" xmlns:cx1="http://schemas.microsoft.com/office/drawing/2015/9/8/chartex" xmlns:mc="http://schemas.openxmlformats.org/markup-compatibility/2006" xmlns:o="urn:schemas-microsoft-com:office:office" xmlns:r="http://schemas.openxmlformats.org/officeDocument/2006/relationships" xmlns:m="http://schemas.openxmlformats.org/officeDocument/2006/math" xmlns:v="urn:schemas-microsoft-com:vml" xmlns:wp14="http://schemas.microsoft.com/office/word/2010/wordprocessingDrawing" xmlns:wp="http://schemas.openxmlformats.org/drawingml/2006/wordprocessingDrawing" xmlns:w10="urn:schemas-microsoft-com:office:word" xmlns:w="http://schemas.openxmlformats.org/wordprocessingml/2006/main" xmlns:w14="http://schemas.microsoft.com/office/word/2010/wordml" xmlns:w15="http://schemas.microsoft.com/office/word/2012/wordml" xmlns:w16se="http://schemas.microsoft.com/office/word/2015/wordml/symex" xmlns:wpg="http://schemas.microsoft.com/office/word/2010/wordprocessingGroup" xmlns:wpi="http://schemas.microsoft.com/office/word/2010/wordprocessingInk" xmlns:wne="http://schemas.microsoft.com/office/word/2006/wordml" xmlns:wps="http://schemas.microsoft.com/office/word/2010/wordprocessingShape" mc:Ignorable="w14 w15 w16se wp14">
+<w:glossaryDocument xmlns:wpc="http://schemas.microsoft.com/office/word/2010/wordprocessingCanvas" xmlns:cx="http://schemas.microsoft.com/office/drawing/2014/chartex" xmlns:cx1="http://schemas.microsoft.com/office/drawing/2015/9/8/chartex" xmlns:cx2="http://schemas.microsoft.com/office/drawing/2015/10/21/chartex" xmlns:mc="http://schemas.openxmlformats.org/markup-compatibility/2006" xmlns:o="urn:schemas-microsoft-com:office:office" xmlns:r="http://schemas.openxmlformats.org/officeDocument/2006/relationships" xmlns:m="http://schemas.openxmlformats.org/officeDocument/2006/math" xmlns:v="urn:schemas-microsoft-com:vml" xmlns:wp14="http://schemas.microsoft.com/office/word/2010/wordprocessingDrawing" xmlns:wp="http://schemas.openxmlformats.org/drawingml/2006/wordprocessingDrawing" xmlns:w10="urn:schemas-microsoft-com:office:word" xmlns:w="http://schemas.openxmlformats.org/wordprocessingml/2006/main" xmlns:w14="http://schemas.microsoft.com/office/word/2010/wordml" xmlns:w15="http://schemas.microsoft.com/office/word/2012/wordml" xmlns:w16se="http://schemas.microsoft.com/office/word/2015/wordml/symex" xmlns:wpg="http://schemas.microsoft.com/office/word/2010/wordprocessingGroup" xmlns:wpi="http://schemas.microsoft.com/office/word/2010/wordprocessingInk" xmlns:wne="http://schemas.microsoft.com/office/word/2006/wordml" xmlns:wps="http://schemas.microsoft.com/office/word/2010/wordprocessingShape" mc:Ignorable="w14 w15 w16se wp14">
   <w:docParts>
     <w:docPart>
       <w:docPartPr>
@@ -13176,7 +13348,7 @@
     <w:charset w:val="00"/>
     <w:family w:val="roman"/>
     <w:pitch w:val="variable"/>
-    <w:sig w:usb0="E0002EFF" w:usb1="C0007843" w:usb2="00000009" w:usb3="00000000" w:csb0="000001FF" w:csb1="00000000"/>
+    <w:sig w:usb0="E0002EFF" w:usb1="C000785B" w:usb2="00000009" w:usb3="00000000" w:csb0="000001FF" w:csb1="00000000"/>
   </w:font>
   <w:font w:name="Symbol">
     <w:panose1 w:val="05050102010706020507"/>
@@ -13204,7 +13376,7 @@
     <w:charset w:val="00"/>
     <w:family w:val="swiss"/>
     <w:pitch w:val="variable"/>
-    <w:sig w:usb0="E00002FF" w:usb1="4000ACFF" w:usb2="00000001" w:usb3="00000000" w:csb0="0000019F" w:csb1="00000000"/>
+    <w:sig w:usb0="E0002AFF" w:usb1="C000247B" w:usb2="00000009" w:usb3="00000000" w:csb0="000001FF" w:csb1="00000000"/>
   </w:font>
   <w:font w:name="Arial">
     <w:panose1 w:val="020B0604020202020204"/>
@@ -13232,14 +13404,14 @@
     <w:charset w:val="00"/>
     <w:family w:val="modern"/>
     <w:pitch w:val="fixed"/>
-    <w:sig w:usb0="E00002FF" w:usb1="0000FCFF" w:usb2="00000001" w:usb3="00000000" w:csb0="0000019F" w:csb1="00000000"/>
+    <w:sig w:usb0="E00006FF" w:usb1="0000FCFF" w:usb2="00000001" w:usb3="00000000" w:csb0="0000019F" w:csb1="00000000"/>
   </w:font>
   <w:font w:name="Calibri Light">
     <w:panose1 w:val="020F0302020204030204"/>
     <w:charset w:val="00"/>
     <w:family w:val="swiss"/>
     <w:pitch w:val="variable"/>
-    <w:sig w:usb0="A00002EF" w:usb1="4000207B" w:usb2="00000000" w:usb3="00000000" w:csb0="0000019F" w:csb1="00000000"/>
+    <w:sig w:usb0="E0002AFF" w:usb1="C000247B" w:usb2="00000009" w:usb3="00000000" w:csb0="000001FF" w:csb1="00000000"/>
   </w:font>
 </w:fonts>
 </file>
@@ -13267,6 +13439,7 @@
     <w:rsid w:val="00380622"/>
     <w:rsid w:val="003A74B2"/>
     <w:rsid w:val="006A487E"/>
+    <w:rsid w:val="007267FA"/>
     <w:rsid w:val="00857315"/>
     <w:rsid w:val="008C0680"/>
     <w:rsid w:val="00947693"/>
@@ -13314,7 +13487,7 @@
       </w:pPr>
     </w:pPrDefault>
   </w:docDefaults>
-  <w:latentStyles w:defLockedState="0" w:defUIPriority="99" w:defSemiHidden="0" w:defUnhideWhenUsed="0" w:defQFormat="0" w:count="371">
+  <w:latentStyles w:defLockedState="0" w:defUIPriority="99" w:defSemiHidden="0" w:defUnhideWhenUsed="0" w:defQFormat="0" w:count="373">
     <w:lsdException w:name="Normal" w:uiPriority="0" w:qFormat="1"/>
     <w:lsdException w:name="heading 1" w:uiPriority="9" w:qFormat="1"/>
     <w:lsdException w:name="heading 2" w:semiHidden="1" w:uiPriority="9" w:unhideWhenUsed="1" w:qFormat="1"/>
@@ -13420,7 +13593,6 @@
     <w:lsdException w:name="HTML Sample" w:semiHidden="1" w:unhideWhenUsed="1"/>
     <w:lsdException w:name="HTML Typewriter" w:semiHidden="1" w:unhideWhenUsed="1"/>
     <w:lsdException w:name="HTML Variable" w:semiHidden="1" w:unhideWhenUsed="1"/>
-    <w:lsdException w:name="Normal Table" w:semiHidden="1" w:unhideWhenUsed="1"/>
     <w:lsdException w:name="annotation subject" w:semiHidden="1" w:unhideWhenUsed="1"/>
     <w:lsdException w:name="No List" w:semiHidden="1" w:unhideWhenUsed="1"/>
     <w:lsdException w:name="Outline List 1" w:semiHidden="1" w:unhideWhenUsed="1"/>
@@ -13466,11 +13638,9 @@
     <w:lsdException w:name="Table Subtle 1" w:semiHidden="1" w:unhideWhenUsed="1"/>
     <w:lsdException w:name="Table Subtle 2" w:semiHidden="1" w:unhideWhenUsed="1"/>
     <w:lsdException w:name="Table Web 1" w:semiHidden="1" w:unhideWhenUsed="1"/>
-    <w:lsdException w:name="Table Web 2" w:semiHidden="1" w:unhideWhenUsed="1"/>
     <w:lsdException w:name="Table Web 3" w:semiHidden="1" w:unhideWhenUsed="1"/>
     <w:lsdException w:name="Balloon Text" w:semiHidden="1" w:unhideWhenUsed="1"/>
     <w:lsdException w:name="Table Grid" w:uiPriority="39"/>
-    <w:lsdException w:name="Table Theme" w:semiHidden="1" w:unhideWhenUsed="1"/>
     <w:lsdException w:name="Placeholder Text" w:semiHidden="1"/>
     <w:lsdException w:name="No Spacing" w:uiPriority="1" w:qFormat="1"/>
     <w:lsdException w:name="Light Shading" w:uiPriority="60"/>
@@ -13686,6 +13856,8 @@
     <w:lsdException w:name="List Table 5 Dark Accent 6" w:uiPriority="50"/>
     <w:lsdException w:name="List Table 6 Colorful Accent 6" w:uiPriority="51"/>
     <w:lsdException w:name="List Table 7 Colorful Accent 6" w:uiPriority="52"/>
+    <w:lsdException w:name="Mention" w:semiHidden="1" w:unhideWhenUsed="1"/>
+    <w:lsdException w:name="Smart Hyperlink" w:semiHidden="1" w:unhideWhenUsed="1"/>
   </w:latentStyles>
   <w:style w:type="paragraph" w:default="1" w:styleId="Normal">
     <w:name w:val="Normal"/>
@@ -14024,7 +14196,7 @@
 
 <file path=customXml/item1.xml><?xml version="1.0" encoding="utf-8"?>
 <CoverPageProperties xmlns="http://schemas.microsoft.com/office/2006/coverPageProps">
-  <PublishDate>2016-03-01T00:00:00</PublishDate>
+  <PublishDate>2016-09-01T00:00:00</PublishDate>
   <Abstract/>
   <CompanyAddress/>
   <CompanyPhone/>
@@ -14063,7 +14235,7 @@
 </file>
 
 <file path=customXml/itemProps3.xml><?xml version="1.0" encoding="utf-8"?>
-<ds:datastoreItem xmlns:ds="http://schemas.openxmlformats.org/officeDocument/2006/customXml" ds:itemID="{EA44DE65-59FB-4E5B-B9F9-4A6FFFF970D9}">
+<ds:datastoreItem xmlns:ds="http://schemas.openxmlformats.org/officeDocument/2006/customXml" ds:itemID="{FFD64A23-76D3-44FF-8565-C589F0DE1466}">
   <ds:schemaRefs>
     <ds:schemaRef ds:uri="http://schemas.openxmlformats.org/officeDocument/2006/bibliography"/>
   </ds:schemaRefs>

</xml_diff>

<commit_message>
Update VASL documentation (parts of)
</commit_message>
<xml_diff>
--- a/dev documentation/GettingStartedWithVASLDevelopment.docx
+++ b/dev documentation/GettingStartedWithVASLDevelopment.docx
@@ -1,6 +1,6 @@
 
 <file path=word/document.xml><?xml version="1.0" encoding="utf-8"?>
-<w:document xmlns:wpc="http://schemas.microsoft.com/office/word/2010/wordprocessingCanvas" xmlns:cx="http://schemas.microsoft.com/office/drawing/2014/chartex" xmlns:cx1="http://schemas.microsoft.com/office/drawing/2015/9/8/chartex" xmlns:cx2="http://schemas.microsoft.com/office/drawing/2015/10/21/chartex" xmlns:mc="http://schemas.openxmlformats.org/markup-compatibility/2006" xmlns:o="urn:schemas-microsoft-com:office:office" xmlns:r="http://schemas.openxmlformats.org/officeDocument/2006/relationships" xmlns:m="http://schemas.openxmlformats.org/officeDocument/2006/math" xmlns:v="urn:schemas-microsoft-com:vml" xmlns:wp14="http://schemas.microsoft.com/office/word/2010/wordprocessingDrawing" xmlns:wp="http://schemas.openxmlformats.org/drawingml/2006/wordprocessingDrawing" xmlns:w10="urn:schemas-microsoft-com:office:word" xmlns:w="http://schemas.openxmlformats.org/wordprocessingml/2006/main" xmlns:w14="http://schemas.microsoft.com/office/word/2010/wordml" xmlns:w15="http://schemas.microsoft.com/office/word/2012/wordml" xmlns:w16se="http://schemas.microsoft.com/office/word/2015/wordml/symex" xmlns:wpg="http://schemas.microsoft.com/office/word/2010/wordprocessingGroup" xmlns:wpi="http://schemas.microsoft.com/office/word/2010/wordprocessingInk" xmlns:wne="http://schemas.microsoft.com/office/word/2006/wordml" xmlns:wps="http://schemas.microsoft.com/office/word/2010/wordprocessingShape" mc:Ignorable="w14 w15 w16se wp14">
+<w:document xmlns:wpc="http://schemas.microsoft.com/office/word/2010/wordprocessingCanvas" xmlns:cx="http://schemas.microsoft.com/office/drawing/2014/chartex" xmlns:cx1="http://schemas.microsoft.com/office/drawing/2015/9/8/chartex" xmlns:cx2="http://schemas.microsoft.com/office/drawing/2015/10/21/chartex" xmlns:cx3="http://schemas.microsoft.com/office/drawing/2016/5/9/chartex" xmlns:cx4="http://schemas.microsoft.com/office/drawing/2016/5/10/chartex" xmlns:cx5="http://schemas.microsoft.com/office/drawing/2016/5/11/chartex" xmlns:mc="http://schemas.openxmlformats.org/markup-compatibility/2006" xmlns:o="urn:schemas-microsoft-com:office:office" xmlns:r="http://schemas.openxmlformats.org/officeDocument/2006/relationships" xmlns:m="http://schemas.openxmlformats.org/officeDocument/2006/math" xmlns:v="urn:schemas-microsoft-com:vml" xmlns:wp14="http://schemas.microsoft.com/office/word/2010/wordprocessingDrawing" xmlns:wp="http://schemas.openxmlformats.org/drawingml/2006/wordprocessingDrawing" xmlns:w10="urn:schemas-microsoft-com:office:word" xmlns:w="http://schemas.openxmlformats.org/wordprocessingml/2006/main" xmlns:w14="http://schemas.microsoft.com/office/word/2010/wordml" xmlns:w15="http://schemas.microsoft.com/office/word/2012/wordml" xmlns:w16se="http://schemas.microsoft.com/office/word/2015/wordml/symex" xmlns:wpg="http://schemas.microsoft.com/office/word/2010/wordprocessingGroup" xmlns:wpi="http://schemas.microsoft.com/office/word/2010/wordprocessingInk" xmlns:wne="http://schemas.microsoft.com/office/word/2006/wordml" xmlns:wps="http://schemas.microsoft.com/office/word/2010/wordprocessingShape" mc:Ignorable="w14 w15 w16se wp14">
   <w:body>
     <w:sdt>
       <w:sdtPr>
@@ -37,7 +37,7 @@
             <mc:AlternateContent>
               <mc:Choice Requires="wps">
                 <w:drawing>
-                  <wp:anchor distT="0" distB="0" distL="114300" distR="114300" simplePos="0" relativeHeight="251653120" behindDoc="0" locked="1" layoutInCell="1" allowOverlap="1">
+                  <wp:anchor distT="0" distB="0" distL="114300" distR="114300" simplePos="0" relativeHeight="251653120" behindDoc="0" locked="1" layoutInCell="1" allowOverlap="1" wp14:anchorId="3991B2EF" wp14:editId="258A5E55">
                     <wp:simplePos x="0" y="0"/>
                     <wp:positionH relativeFrom="margin">
                       <wp:align>right</wp:align>
@@ -98,7 +98,7 @@
                                     <w:lang w:eastAsia="en-US"/>
                                   </w:rPr>
                                   <w:drawing>
-                                    <wp:inline distT="0" distB="0" distL="0" distR="0" wp14:anchorId="61C29A84" wp14:editId="60EED4D3">
+                                    <wp:inline distT="0" distB="0" distL="0" distR="0" wp14:anchorId="7A90B816" wp14:editId="1CF3168F">
                                       <wp:extent cx="2571750" cy="685800"/>
                                       <wp:effectExtent l="0" t="0" r="0" b="0"/>
                                       <wp:docPr id="1" name="Picture 1" descr="VASSAL, the open-source boardgame engine">
@@ -247,7 +247,7 @@
                                 <wp:extent cx="2571750" cy="685800"/>
                                 <wp:effectExtent l="0" t="0" r="0" b="0"/>
                                 <wp:docPr id="1" name="Picture 1" descr="VASSAL, the open-source boardgame engine">
-                                  <a:hlinkClick xmlns:a="http://schemas.openxmlformats.org/drawingml/2006/main" r:id="rId10"/>
+                                  <a:hlinkClick xmlns:a="http://schemas.openxmlformats.org/drawingml/2006/main" r:id="rId12"/>
                                 </wp:docPr>
                                 <wp:cNvGraphicFramePr>
                                   <a:graphicFrameLocks xmlns:a="http://schemas.openxmlformats.org/drawingml/2006/main" noChangeAspect="1"/>
@@ -257,14 +257,14 @@
                                     <pic:pic xmlns:pic="http://schemas.openxmlformats.org/drawingml/2006/picture">
                                       <pic:nvPicPr>
                                         <pic:cNvPr id="0" name="Picture 9" descr="VASSAL, the open-source boardgame engine">
-                                          <a:hlinkClick r:id="rId10"/>
+                                          <a:hlinkClick r:id="rId12"/>
                                         </pic:cNvPr>
                                         <pic:cNvPicPr>
                                           <a:picLocks noChangeAspect="1" noChangeArrowheads="1"/>
                                         </pic:cNvPicPr>
                                       </pic:nvPicPr>
                                       <pic:blipFill>
-                                        <a:blip r:embed="rId11">
+                                        <a:blip r:embed="rId13">
                                           <a:extLst>
                                             <a:ext uri="{28A0092B-C50C-407E-A947-70E740481C1C}">
                                               <a14:useLocalDpi xmlns:a14="http://schemas.microsoft.com/office/drawing/2010/main" val="0"/>
@@ -362,7 +362,7 @@
             <mc:AlternateContent>
               <mc:Choice Requires="wps">
                 <w:drawing>
-                  <wp:anchor distT="0" distB="0" distL="114300" distR="114300" simplePos="0" relativeHeight="251655168" behindDoc="0" locked="1" layoutInCell="1" allowOverlap="1">
+                  <wp:anchor distT="0" distB="0" distL="114300" distR="114300" simplePos="0" relativeHeight="251655168" behindDoc="0" locked="1" layoutInCell="1" allowOverlap="1" wp14:anchorId="48519EBF" wp14:editId="7E43E43E">
                     <wp:simplePos x="0" y="0"/>
                     <wp:positionH relativeFrom="margin">
                       <wp:align>right</wp:align>
@@ -426,7 +426,7 @@
                                   <w:t>Version 1.</w:t>
                                 </w:r>
                                 <w:r>
-                                  <w:t>1</w:t>
+                                  <w:t>2</w:t>
                                 </w:r>
                               </w:p>
                               <w:sdt>
@@ -435,7 +435,7 @@
                                   <w:tag w:val=""/>
                                   <w:id w:val="-340846552"/>
                                   <w:dataBinding w:prefixMappings="xmlns:ns0='http://schemas.microsoft.com/office/2006/coverPageProps' " w:xpath="/ns0:CoverPageProperties[1]/ns0:PublishDate[1]" w:storeItemID="{55AF091B-3C7A-41E3-B477-F2FDAA23CFDA}"/>
-                                  <w:date w:fullDate="2016-09-01T00:00:00Z">
+                                  <w:date w:fullDate="2017-03-01T00:00:00Z">
                                     <w:dateFormat w:val="MMMM d, yyyy"/>
                                     <w:lid w:val="en-US"/>
                                     <w:storeMappedDataAs w:val="dateTime"/>
@@ -449,10 +449,7 @@
                                       <w:pStyle w:val="Subtitle"/>
                                     </w:pPr>
                                     <w:r>
-                                      <w:t>September</w:t>
-                                    </w:r>
-                                    <w:r>
-                                      <w:t xml:space="preserve"> 1, 2016</w:t>
+                                      <w:t>March 1, 2017</w:t>
                                     </w:r>
                                   </w:p>
                                 </w:sdtContent>
@@ -503,6 +500,10 @@
               </mc:Choice>
               <mc:Fallback>
                 <w:pict>
+                  <v:shapetype w14:anchorId="48519EBF" id="_x0000_t202" coordsize="21600,21600" o:spt="202" path="m,l,21600r21600,l21600,xe">
+                    <v:stroke joinstyle="miter"/>
+                    <v:path gradientshapeok="t" o:connecttype="rect"/>
+                  </v:shapetype>
                   <v:shape id="Text Box 33" o:spid="_x0000_s1027" type="#_x0000_t202" alt="Version number and date" style="position:absolute;left:0;text-align:left;margin-left:237.05pt;margin-top:0;width:288.25pt;height:287.5pt;z-index:251655168;visibility:visible;mso-wrap-style:square;mso-width-percent:471;mso-height-percent:363;mso-top-percent:91;mso-wrap-distance-left:9pt;mso-wrap-distance-top:0;mso-wrap-distance-right:9pt;mso-wrap-distance-bottom:0;mso-position-horizontal:right;mso-position-horizontal-relative:margin;mso-position-vertical-relative:page;mso-width-percent:471;mso-height-percent:363;mso-top-percent:91;mso-width-relative:page;mso-height-relative:page;v-text-anchor:bottom" o:gfxdata="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" filled="f" stroked="f" strokeweight=".5pt">
                     <v:textbox style="mso-fit-shape-to-text:t" inset="0,0,0,0">
                       <w:txbxContent>
@@ -514,7 +515,7 @@
                             <w:t>Version 1.</w:t>
                           </w:r>
                           <w:r>
-                            <w:t>1</w:t>
+                            <w:t>2</w:t>
                           </w:r>
                         </w:p>
                         <w:sdt>
@@ -523,7 +524,7 @@
                             <w:tag w:val=""/>
                             <w:id w:val="-340846552"/>
                             <w:dataBinding w:prefixMappings="xmlns:ns0='http://schemas.microsoft.com/office/2006/coverPageProps' " w:xpath="/ns0:CoverPageProperties[1]/ns0:PublishDate[1]" w:storeItemID="{55AF091B-3C7A-41E3-B477-F2FDAA23CFDA}"/>
-                            <w:date w:fullDate="2016-09-01T00:00:00Z">
+                            <w:date w:fullDate="2017-03-01T00:00:00Z">
                               <w:dateFormat w:val="MMMM d, yyyy"/>
                               <w:lid w:val="en-US"/>
                               <w:storeMappedDataAs w:val="dateTime"/>
@@ -537,10 +538,7 @@
                                 <w:pStyle w:val="Subtitle"/>
                               </w:pPr>
                               <w:r>
-                                <w:t>September</w:t>
-                              </w:r>
-                              <w:r>
-                                <w:t xml:space="preserve"> 1, 2016</w:t>
+                                <w:t>March 1, 2017</w:t>
                               </w:r>
                             </w:p>
                           </w:sdtContent>
@@ -586,7 +584,7 @@
             <mc:AlternateContent>
               <mc:Choice Requires="wps">
                 <w:drawing>
-                  <wp:anchor distT="0" distB="0" distL="114300" distR="114300" simplePos="0" relativeHeight="251654144" behindDoc="0" locked="1" layoutInCell="1" allowOverlap="1">
+                  <wp:anchor distT="0" distB="0" distL="114300" distR="114300" simplePos="0" relativeHeight="251654144" behindDoc="0" locked="1" layoutInCell="1" allowOverlap="1" wp14:anchorId="0D981D15" wp14:editId="1FA05A2A">
                     <wp:simplePos x="0" y="0"/>
                     <wp:positionH relativeFrom="margin">
                       <wp:align>right</wp:align>
@@ -782,7 +780,7 @@
             <mc:AlternateContent>
               <mc:Choice Requires="wpg">
                 <w:drawing>
-                  <wp:anchor distT="0" distB="0" distL="114300" distR="114300" simplePos="0" relativeHeight="251651072" behindDoc="0" locked="1" layoutInCell="1" allowOverlap="1">
+                  <wp:anchor distT="0" distB="0" distL="114300" distR="114300" simplePos="0" relativeHeight="251651072" behindDoc="0" locked="1" layoutInCell="1" allowOverlap="1" wp14:anchorId="65AFC530" wp14:editId="232CAAAA">
                     <wp:simplePos x="0" y="0"/>
                     <mc:AlternateContent>
                       <mc:Choice Requires="wp14">
@@ -1869,7 +1867,7 @@
       <w:r>
         <w:t>(</w:t>
       </w:r>
-      <w:hyperlink r:id="rId12" w:history="1">
+      <w:hyperlink r:id="rId14" w:history="1">
         <w:r>
           <w:rPr>
             <w:color w:val="00B0F0"/>
@@ -2129,7 +2127,7 @@
       <w:r>
         <w:t xml:space="preserve">LICENSE.txt file and also available from </w:t>
       </w:r>
-      <w:hyperlink r:id="rId13" w:history="1">
+      <w:hyperlink r:id="rId15" w:history="1">
         <w:r>
           <w:rPr>
             <w:color w:val="00B0F0"/>
@@ -2255,7 +2253,7 @@
       <w:r>
         <w:t xml:space="preserve"> wish to know more about VASSAL functionality and how it works, please consult the </w:t>
       </w:r>
-      <w:hyperlink r:id="rId14" w:history="1">
+      <w:hyperlink r:id="rId16" w:history="1">
         <w:r>
           <w:rPr>
             <w:rStyle w:val="Hyperlink"/>
@@ -2266,7 +2264,7 @@
       <w:r>
         <w:t xml:space="preserve">. There are also a series of </w:t>
       </w:r>
-      <w:hyperlink r:id="rId15" w:history="1">
+      <w:hyperlink r:id="rId17" w:history="1">
         <w:r>
           <w:rPr>
             <w:rStyle w:val="Hyperlink"/>
@@ -2414,7 +2412,7 @@
       <w:r>
         <w:t xml:space="preserve"> install to play VASL. See the </w:t>
       </w:r>
-      <w:hyperlink r:id="rId16" w:history="1">
+      <w:hyperlink r:id="rId18" w:history="1">
         <w:r>
           <w:rPr>
             <w:rStyle w:val="Hyperlink"/>
@@ -2690,7 +2688,7 @@
         </w:rPr>
         <w:t xml:space="preserve"> </w:t>
       </w:r>
-      <w:hyperlink r:id="rId17" w:history="1">
+      <w:hyperlink r:id="rId19" w:history="1">
         <w:r>
           <w:rPr>
             <w:rStyle w:val="Hyperlink"/>
@@ -2813,7 +2811,7 @@
           <w:lang w:eastAsia="en-US"/>
         </w:rPr>
         <w:drawing>
-          <wp:anchor distT="0" distB="0" distL="114300" distR="114300" simplePos="0" relativeHeight="251650048" behindDoc="0" locked="0" layoutInCell="1" allowOverlap="1" wp14:anchorId="1DDC23C6" wp14:editId="215531AE">
+          <wp:anchor distT="0" distB="0" distL="114300" distR="114300" simplePos="0" relativeHeight="251650048" behindDoc="0" locked="0" layoutInCell="1" allowOverlap="1" wp14:anchorId="039C08A3" wp14:editId="140416A1">
             <wp:simplePos x="0" y="0"/>
             <wp:positionH relativeFrom="column">
               <wp:posOffset>457200</wp:posOffset>
@@ -2836,7 +2834,7 @@
                     <pic:cNvPicPr/>
                   </pic:nvPicPr>
                   <pic:blipFill>
-                    <a:blip r:embed="rId18">
+                    <a:blip r:embed="rId20">
                       <a:extLst>
                         <a:ext uri="{28A0092B-C50C-407E-A947-70E740481C1C}">
                           <a14:useLocalDpi xmlns:a14="http://schemas.microsoft.com/office/drawing/2010/main" val="0"/>
@@ -3400,7 +3398,7 @@
       <w:r>
         <w:t xml:space="preserve">reate a Github account at </w:t>
       </w:r>
-      <w:hyperlink r:id="rId19" w:history="1">
+      <w:hyperlink r:id="rId21" w:history="1">
         <w:r>
           <w:rPr>
             <w:rStyle w:val="Hyperlink"/>
@@ -3484,7 +3482,7 @@
       <w:r>
         <w:t xml:space="preserve">It can be found at </w:t>
       </w:r>
-      <w:hyperlink r:id="rId20" w:history="1">
+      <w:hyperlink r:id="rId22" w:history="1">
         <w:r>
           <w:rPr>
             <w:rStyle w:val="Hyperlink"/>
@@ -3682,7 +3680,7 @@
         </w:rPr>
         <w:lastRenderedPageBreak/>
         <w:drawing>
-          <wp:inline distT="0" distB="0" distL="0" distR="0" wp14:anchorId="68B6E216" wp14:editId="35CD7CEE">
+          <wp:inline distT="0" distB="0" distL="0" distR="0" wp14:anchorId="7BE4E7EA" wp14:editId="17A1FC83">
             <wp:extent cx="2440903" cy="1981200"/>
             <wp:effectExtent l="0" t="0" r="0" b="0"/>
             <wp:docPr id="15" name="Picture 15"/>
@@ -3697,7 +3695,7 @@
                     <pic:cNvPicPr/>
                   </pic:nvPicPr>
                   <pic:blipFill>
-                    <a:blip r:embed="rId21"/>
+                    <a:blip r:embed="rId23"/>
                     <a:stretch>
                       <a:fillRect/>
                     </a:stretch>
@@ -3818,7 +3816,7 @@
         </w:rPr>
         <w:t xml:space="preserve">Go to </w:t>
       </w:r>
-      <w:hyperlink r:id="rId22" w:history="1">
+      <w:hyperlink r:id="rId24" w:history="1">
         <w:r>
           <w:rPr>
             <w:rStyle w:val="Hyperlink"/>
@@ -3863,7 +3861,7 @@
           <w:lang w:eastAsia="en-US"/>
         </w:rPr>
         <w:drawing>
-          <wp:anchor distT="0" distB="0" distL="114300" distR="114300" simplePos="0" relativeHeight="251660800" behindDoc="0" locked="0" layoutInCell="1" allowOverlap="1" wp14:anchorId="6B91ABA5" wp14:editId="4E72C0A4">
+          <wp:anchor distT="0" distB="0" distL="114300" distR="114300" simplePos="0" relativeHeight="251660800" behindDoc="0" locked="0" layoutInCell="1" allowOverlap="1" wp14:anchorId="3C60F4D9" wp14:editId="6E9DF8B4">
             <wp:simplePos x="0" y="0"/>
             <wp:positionH relativeFrom="column">
               <wp:posOffset>914400</wp:posOffset>
@@ -3886,7 +3884,7 @@
                     <pic:cNvPicPr/>
                   </pic:nvPicPr>
                   <pic:blipFill>
-                    <a:blip r:embed="rId23"/>
+                    <a:blip r:embed="rId25"/>
                     <a:stretch>
                       <a:fillRect/>
                     </a:stretch>
@@ -4494,7 +4492,7 @@
       <w:r>
         <w:t xml:space="preserve"> to </w:t>
       </w:r>
-      <w:hyperlink r:id="rId24" w:history="1">
+      <w:hyperlink r:id="rId26" w:history="1">
         <w:r>
           <w:rPr>
             <w:rStyle w:val="Hyperlink"/>
@@ -4609,194 +4607,10 @@
           <w:lang w:eastAsia="en-US"/>
         </w:rPr>
         <w:drawing>
-          <wp:inline distT="0" distB="0" distL="0" distR="0" wp14:anchorId="6AA2130B" wp14:editId="66C174EB">
+          <wp:inline distT="0" distB="0" distL="0" distR="0" wp14:anchorId="3D5B035B" wp14:editId="679C9E89">
             <wp:extent cx="3648075" cy="1727379"/>
             <wp:effectExtent l="0" t="0" r="0" b="6350"/>
             <wp:docPr id="22" name="Picture 22"/>
-            <wp:cNvGraphicFramePr>
-              <a:graphicFrameLocks xmlns:a="http://schemas.openxmlformats.org/drawingml/2006/main" noChangeAspect="1"/>
-            </wp:cNvGraphicFramePr>
-            <a:graphic xmlns:a="http://schemas.openxmlformats.org/drawingml/2006/main">
-              <a:graphicData uri="http://schemas.openxmlformats.org/drawingml/2006/picture">
-                <pic:pic xmlns:pic="http://schemas.openxmlformats.org/drawingml/2006/picture">
-                  <pic:nvPicPr>
-                    <pic:cNvPr id="1" name=""/>
-                    <pic:cNvPicPr/>
-                  </pic:nvPicPr>
-                  <pic:blipFill>
-                    <a:blip r:embed="rId25"/>
-                    <a:stretch>
-                      <a:fillRect/>
-                    </a:stretch>
-                  </pic:blipFill>
-                  <pic:spPr>
-                    <a:xfrm>
-                      <a:off x="0" y="0"/>
-                      <a:ext cx="3667357" cy="1736509"/>
-                    </a:xfrm>
-                    <a:prstGeom prst="rect">
-                      <a:avLst/>
-                    </a:prstGeom>
-                  </pic:spPr>
-                </pic:pic>
-              </a:graphicData>
-            </a:graphic>
-          </wp:inline>
-        </w:drawing>
-      </w:r>
-    </w:p>
-    <w:p>
-      <w:pPr>
-        <w:ind w:left="1440"/>
-        <w:jc w:val="both"/>
-      </w:pPr>
-      <w:bookmarkStart w:id="15" w:name="Section314Step7"/>
-      <w:r>
-        <w:t>7</w:t>
-      </w:r>
-      <w:r>
-        <w:t>.</w:t>
-      </w:r>
-      <w:bookmarkEnd w:id="15"/>
-      <w:r>
-        <w:t xml:space="preserve"> Start SourceTree</w:t>
-      </w:r>
-      <w:r>
-        <w:t>.</w:t>
-      </w:r>
-      <w:r>
-        <w:t xml:space="preserve"> (As an alternate to steps 7-12, it is possible to clone the VASL code repository from within the IDE (see </w:t>
-      </w:r>
-      <w:hyperlink w:anchor="_4.1.4_Cloning_the" w:history="1">
-        <w:r>
-          <w:rPr>
-            <w:rStyle w:val="Hyperlink"/>
-          </w:rPr>
-          <w:t>Section 4.1.4</w:t>
-        </w:r>
-      </w:hyperlink>
-      <w:r>
-        <w:t>). However, it is strongly recommended to use SourceTree.)</w:t>
-      </w:r>
-    </w:p>
-    <w:p>
-      <w:pPr>
-        <w:ind w:left="1440"/>
-        <w:jc w:val="both"/>
-      </w:pPr>
-      <w:bookmarkStart w:id="16" w:name="Section314Step8"/>
-      <w:r>
-        <w:t>8</w:t>
-      </w:r>
-      <w:r>
-        <w:t>.</w:t>
-      </w:r>
-      <w:bookmarkEnd w:id="16"/>
-      <w:r>
-        <w:t xml:space="preserve"> Click the Clone/New button</w:t>
-      </w:r>
-      <w:r>
-        <w:t>.</w:t>
-      </w:r>
-    </w:p>
-    <w:p>
-      <w:pPr>
-        <w:ind w:left="1440"/>
-        <w:jc w:val="both"/>
-      </w:pPr>
-      <w:r>
-        <w:rPr>
-          <w:noProof/>
-          <w:lang w:eastAsia="en-US"/>
-        </w:rPr>
-        <w:drawing>
-          <wp:inline distT="0" distB="0" distL="0" distR="0" wp14:anchorId="043DCC58" wp14:editId="51D5036A">
-            <wp:extent cx="1049151" cy="1019175"/>
-            <wp:effectExtent l="0" t="0" r="0" b="0"/>
-            <wp:docPr id="23" name="Picture 23"/>
-            <wp:cNvGraphicFramePr>
-              <a:graphicFrameLocks xmlns:a="http://schemas.openxmlformats.org/drawingml/2006/main" noChangeAspect="1"/>
-            </wp:cNvGraphicFramePr>
-            <a:graphic xmlns:a="http://schemas.openxmlformats.org/drawingml/2006/main">
-              <a:graphicData uri="http://schemas.openxmlformats.org/drawingml/2006/picture">
-                <pic:pic xmlns:pic="http://schemas.openxmlformats.org/drawingml/2006/picture">
-                  <pic:nvPicPr>
-                    <pic:cNvPr id="1" name=""/>
-                    <pic:cNvPicPr/>
-                  </pic:nvPicPr>
-                  <pic:blipFill>
-                    <a:blip r:embed="rId26"/>
-                    <a:stretch>
-                      <a:fillRect/>
-                    </a:stretch>
-                  </pic:blipFill>
-                  <pic:spPr>
-                    <a:xfrm>
-                      <a:off x="0" y="0"/>
-                      <a:ext cx="1064140" cy="1033736"/>
-                    </a:xfrm>
-                    <a:prstGeom prst="rect">
-                      <a:avLst/>
-                    </a:prstGeom>
-                  </pic:spPr>
-                </pic:pic>
-              </a:graphicData>
-            </a:graphic>
-          </wp:inline>
-        </w:drawing>
-      </w:r>
-    </w:p>
-    <w:p>
-      <w:pPr>
-        <w:ind w:left="1440"/>
-        <w:jc w:val="both"/>
-      </w:pPr>
-      <w:r>
-        <w:t>9</w:t>
-      </w:r>
-      <w:r>
-        <w:t xml:space="preserve">. </w:t>
-      </w:r>
-      <w:r>
-        <w:t>Paste the HTTPS Clone URL for your branch into the “Source Path / URL” textbox</w:t>
-      </w:r>
-      <w:r>
-        <w:t>.</w:t>
-      </w:r>
-    </w:p>
-    <w:p>
-      <w:pPr>
-        <w:ind w:left="1440"/>
-        <w:jc w:val="both"/>
-      </w:pPr>
-      <w:bookmarkStart w:id="17" w:name="Section314Step10"/>
-      <w:r>
-        <w:t>10</w:t>
-      </w:r>
-      <w:bookmarkEnd w:id="17"/>
-      <w:r>
-        <w:t>. Select a destination location by typing the text box or clicking on the Directory button (which will allow you to create a new folder if desired)</w:t>
-      </w:r>
-      <w:r>
-        <w:t xml:space="preserve">. It is recommended that you use a directory where your IDE will store projects. </w:t>
-      </w:r>
-    </w:p>
-    <w:p>
-      <w:pPr>
-        <w:ind w:left="1440"/>
-        <w:jc w:val="both"/>
-      </w:pPr>
-      <w:r>
-        <w:rPr>
-          <w:noProof/>
-          <w:lang w:eastAsia="en-US"/>
-        </w:rPr>
-        <w:lastRenderedPageBreak/>
-        <w:drawing>
-          <wp:inline distT="0" distB="0" distL="0" distR="0" wp14:anchorId="73F0E33B" wp14:editId="7B4A3395">
-            <wp:extent cx="3104770" cy="1794530"/>
-            <wp:effectExtent l="0" t="0" r="635" b="0"/>
-            <wp:docPr id="24" name="Picture 24"/>
             <wp:cNvGraphicFramePr>
               <a:graphicFrameLocks xmlns:a="http://schemas.openxmlformats.org/drawingml/2006/main" noChangeAspect="1"/>
             </wp:cNvGraphicFramePr>
@@ -4816,7 +4630,7 @@
                   <pic:spPr>
                     <a:xfrm>
                       <a:off x="0" y="0"/>
-                      <a:ext cx="3129836" cy="1809018"/>
+                      <a:ext cx="3667357" cy="1736509"/>
                     </a:xfrm>
                     <a:prstGeom prst="rect">
                       <a:avLst/>
@@ -4834,318 +4648,59 @@
         <w:ind w:left="1440"/>
         <w:jc w:val="both"/>
       </w:pPr>
-      <w:r>
-        <w:t>11</w:t>
-      </w:r>
-      <w:r>
-        <w:t>. Click on the Advanced Options dropdown arrow. Enter the name of your new branch into the “Checkout Branch” textbox.</w:t>
-      </w:r>
-    </w:p>
-    <w:p>
-      <w:pPr>
-        <w:ind w:left="1440"/>
-        <w:jc w:val="both"/>
-      </w:pPr>
-      <w:r>
-        <w:t>12</w:t>
-      </w:r>
-      <w:r>
-        <w:t>. Click Clone</w:t>
+      <w:bookmarkStart w:id="15" w:name="Section314Step7"/>
+      <w:r>
+        <w:t>7</w:t>
       </w:r>
       <w:r>
         <w:t>.</w:t>
       </w:r>
-    </w:p>
-    <w:p>
-      <w:pPr>
-        <w:ind w:left="1440"/>
-        <w:jc w:val="both"/>
-      </w:pPr>
-      <w:r>
-        <w:t xml:space="preserve">The cloning process will take several minutes depending on your computer. </w:t>
-      </w:r>
-    </w:p>
-    <w:p>
-      <w:pPr>
-        <w:pStyle w:val="Heading2"/>
-        <w:jc w:val="both"/>
-      </w:pPr>
-      <w:bookmarkStart w:id="18" w:name="_4.0_working_with"/>
-      <w:bookmarkStart w:id="19" w:name="_Toc430603401"/>
-      <w:bookmarkEnd w:id="18"/>
-      <w:r>
-        <w:t xml:space="preserve">4.0 </w:t>
-      </w:r>
-      <w:r>
-        <w:t>working with the code: intellij</w:t>
-      </w:r>
-      <w:bookmarkEnd w:id="19"/>
-      <w:r>
-        <w:t xml:space="preserve"> </w:t>
-      </w:r>
-    </w:p>
-    <w:p>
-      <w:pPr>
-        <w:pStyle w:val="Heading3"/>
-        <w:jc w:val="both"/>
-      </w:pPr>
-      <w:r>
-        <w:t>4.1 The Intellij ide</w:t>
-      </w:r>
-    </w:p>
-    <w:p>
-      <w:pPr>
-        <w:jc w:val="both"/>
-      </w:pPr>
-      <w:r>
-        <w:t>Integrated Development Environments (IDE’s) provide a means of linking a number of tools together to allow developers to write software code and then manage their work by linking to project management tools and repositories.</w:t>
-      </w:r>
-      <w:r>
-        <w:t xml:space="preserve"> </w:t>
-      </w:r>
-      <w:r>
-        <w:t xml:space="preserve"> </w:t>
-      </w:r>
-    </w:p>
-    <w:p>
-      <w:pPr>
-        <w:pStyle w:val="Heading4"/>
-        <w:ind w:left="720"/>
-        <w:jc w:val="both"/>
-        <w:rPr>
-          <w:color w:val="002060"/>
-        </w:rPr>
-      </w:pPr>
-      <w:r>
-        <w:rPr>
-          <w:b/>
-          <w:color w:val="002060"/>
-        </w:rPr>
-        <w:t>4</w:t>
-      </w:r>
-      <w:r>
-        <w:rPr>
-          <w:b/>
-          <w:color w:val="002060"/>
-        </w:rPr>
+      <w:bookmarkEnd w:id="15"/>
+      <w:r>
+        <w:t xml:space="preserve"> Start SourceTree</w:t>
+      </w:r>
+      <w:r>
         <w:t>.</w:t>
       </w:r>
       <w:r>
-        <w:rPr>
-          <w:b/>
-          <w:color w:val="002060"/>
-        </w:rPr>
-        <w:t>1</w:t>
-      </w:r>
-      <w:r>
-        <w:rPr>
-          <w:b/>
-          <w:color w:val="002060"/>
-        </w:rPr>
-        <w:t>.</w:t>
-      </w:r>
-      <w:r>
-        <w:rPr>
-          <w:b/>
-          <w:color w:val="002060"/>
-        </w:rPr>
-        <w:t xml:space="preserve">1 </w:t>
-      </w:r>
-      <w:r>
-        <w:rPr>
-          <w:b/>
-          <w:color w:val="002060"/>
-        </w:rPr>
-        <w:t>IDE’s: why you need one and what they do</w:t>
-      </w:r>
-    </w:p>
-    <w:p>
-      <w:pPr>
-        <w:pStyle w:val="Heading4"/>
-        <w:ind w:left="720"/>
-        <w:jc w:val="both"/>
-      </w:pPr>
-      <w:r>
-        <w:t>Above all, the IDE is</w:t>
-      </w:r>
-      <w:r>
-        <w:t xml:space="preserve"> the place where code gets written. IDE’s link to underlying software development tools (such as the JDK) that then provide developers with access to coding languages, structures and libraries. They also integrate tools that allow </w:t>
-      </w:r>
-      <w:r>
-        <w:t xml:space="preserve">developers to </w:t>
-      </w:r>
-      <w:r>
-        <w:t>link their work to larger teams and projects.</w:t>
-      </w:r>
-      <w:r>
-        <w:t xml:space="preserve"> </w:t>
-      </w:r>
-    </w:p>
-    <w:p>
-      <w:pPr>
-        <w:ind w:left="720"/>
-      </w:pPr>
-      <w:r>
-        <w:t>A number of IDE’s can be used to write VASL source code in Java, for example, Eclipse.</w:t>
-      </w:r>
-      <w:r>
-        <w:t xml:space="preserve"> The following instructions apply specifically to another one, IntelliJ. They could be used as a guide to working with Eclipse or other IDE’s.</w:t>
-      </w:r>
-    </w:p>
-    <w:p>
-      <w:pPr>
-        <w:ind w:left="720"/>
-        <w:jc w:val="both"/>
-        <w:rPr>
-          <w:rFonts w:asciiTheme="majorHAnsi" w:eastAsiaTheme="majorEastAsia" w:hAnsiTheme="majorHAnsi" w:cstheme="majorBidi"/>
-          <w:b/>
-          <w:bCs/>
-          <w:color w:val="002060"/>
-        </w:rPr>
-      </w:pPr>
-      <w:r>
-        <w:rPr>
-          <w:b/>
-          <w:color w:val="002060"/>
-        </w:rPr>
-        <w:t>4</w:t>
-      </w:r>
-      <w:r>
-        <w:rPr>
-          <w:b/>
-          <w:color w:val="002060"/>
-        </w:rPr>
-        <w:t>.</w:t>
-      </w:r>
-      <w:r>
-        <w:rPr>
-          <w:b/>
-          <w:color w:val="002060"/>
-        </w:rPr>
-        <w:t>1</w:t>
-      </w:r>
-      <w:r>
-        <w:rPr>
-          <w:b/>
-          <w:color w:val="002060"/>
-        </w:rPr>
-        <w:t>.</w:t>
-      </w:r>
-      <w:r>
-        <w:rPr>
-          <w:b/>
-          <w:color w:val="002060"/>
-        </w:rPr>
-        <w:t xml:space="preserve">2 </w:t>
-      </w:r>
-      <w:r>
-        <w:rPr>
-          <w:rFonts w:asciiTheme="majorHAnsi" w:eastAsiaTheme="majorEastAsia" w:hAnsiTheme="majorHAnsi" w:cstheme="majorBidi"/>
-          <w:b/>
-          <w:bCs/>
-          <w:color w:val="002060"/>
-        </w:rPr>
-        <w:t xml:space="preserve">Installing an IDE: IntelliJ </w:t>
-      </w:r>
-    </w:p>
-    <w:p>
-      <w:pPr>
-        <w:ind w:left="720"/>
-        <w:jc w:val="both"/>
-        <w:rPr>
-          <w:rFonts w:asciiTheme="majorHAnsi" w:eastAsiaTheme="majorEastAsia" w:hAnsiTheme="majorHAnsi" w:cstheme="majorBidi"/>
-          <w:b/>
-        </w:rPr>
-      </w:pPr>
-      <w:r>
-        <w:rPr>
-          <w:rFonts w:asciiTheme="majorHAnsi" w:eastAsiaTheme="majorEastAsia" w:hAnsiTheme="majorHAnsi" w:cstheme="majorBidi"/>
-          <w:b/>
-        </w:rPr>
-        <w:t>To install IntelliJ:</w:t>
-      </w:r>
-    </w:p>
-    <w:p>
-      <w:pPr>
-        <w:ind w:left="720"/>
-        <w:jc w:val="both"/>
-        <w:rPr>
-          <w:rFonts w:ascii="Segoe UI" w:hAnsi="Segoe UI" w:cs="Segoe UI"/>
-          <w:color w:val="000000"/>
-          <w:kern w:val="0"/>
-          <w:sz w:val="20"/>
-          <w:szCs w:val="20"/>
-        </w:rPr>
-      </w:pPr>
-      <w:r>
-        <w:rPr>
-          <w:rFonts w:asciiTheme="majorHAnsi" w:eastAsiaTheme="majorEastAsia" w:hAnsiTheme="majorHAnsi" w:cstheme="majorBidi"/>
-        </w:rPr>
-        <w:t>1</w:t>
-      </w:r>
-      <w:r>
-        <w:rPr>
-          <w:rFonts w:asciiTheme="majorHAnsi" w:eastAsiaTheme="majorEastAsia" w:hAnsiTheme="majorHAnsi" w:cstheme="majorBidi"/>
-        </w:rPr>
-        <w:t xml:space="preserve">. Go to </w:t>
-      </w:r>
-      <w:hyperlink r:id="rId28" w:history="1">
+        <w:t xml:space="preserve"> (As an alternate to steps 7-12, it is possible to clone the VASL code repository from within the IDE (see </w:t>
+      </w:r>
+      <w:hyperlink w:anchor="_4.1.4_Cloning_the" w:history="1">
         <w:r>
           <w:rPr>
             <w:rStyle w:val="Hyperlink"/>
-            <w:rFonts w:ascii="Segoe UI" w:hAnsi="Segoe UI" w:cs="Segoe UI"/>
-            <w:kern w:val="0"/>
-            <w:sz w:val="20"/>
-            <w:szCs w:val="20"/>
           </w:rPr>
-          <w:t>https://www.jetbrains.com/idea/download/</w:t>
+          <w:t>Section 4.1.4</w:t>
         </w:r>
       </w:hyperlink>
-    </w:p>
-    <w:p>
-      <w:pPr>
-        <w:ind w:left="720"/>
-        <w:jc w:val="both"/>
-        <w:rPr>
-          <w:rFonts w:ascii="Segoe UI" w:hAnsi="Segoe UI" w:cs="Segoe UI"/>
-          <w:color w:val="000000"/>
-          <w:kern w:val="0"/>
-          <w:sz w:val="20"/>
-          <w:szCs w:val="20"/>
-        </w:rPr>
-      </w:pPr>
-      <w:r>
-        <w:rPr>
-          <w:rFonts w:ascii="Segoe UI" w:hAnsi="Segoe UI" w:cs="Segoe UI"/>
-          <w:color w:val="000000"/>
-          <w:kern w:val="0"/>
-          <w:sz w:val="20"/>
-          <w:szCs w:val="20"/>
-        </w:rPr>
-        <w:t>2</w:t>
-      </w:r>
-      <w:r>
-        <w:rPr>
-          <w:rFonts w:ascii="Segoe UI" w:hAnsi="Segoe UI" w:cs="Segoe UI"/>
-          <w:color w:val="000000"/>
-          <w:kern w:val="0"/>
-          <w:sz w:val="20"/>
-          <w:szCs w:val="20"/>
-        </w:rPr>
-        <w:t>. Download the Community Edition version for appropriate platform (Windows, Mac, etc.)</w:t>
-      </w:r>
-    </w:p>
-    <w:p>
-      <w:pPr>
-        <w:ind w:left="720"/>
-        <w:jc w:val="both"/>
-        <w:rPr>
-          <w:rFonts w:ascii="Segoe UI" w:hAnsi="Segoe UI" w:cs="Segoe UI"/>
-          <w:color w:val="000000"/>
-          <w:kern w:val="0"/>
-          <w:sz w:val="20"/>
-          <w:szCs w:val="20"/>
-        </w:rPr>
+      <w:r>
+        <w:t>). However, it is strongly recommended to use SourceTree.)</w:t>
+      </w:r>
+    </w:p>
+    <w:p>
+      <w:pPr>
+        <w:ind w:left="1440"/>
+        <w:jc w:val="both"/>
+      </w:pPr>
+      <w:bookmarkStart w:id="16" w:name="Section314Step8"/>
+      <w:r>
+        <w:t>8</w:t>
+      </w:r>
+      <w:r>
+        <w:t>.</w:t>
+      </w:r>
+      <w:bookmarkEnd w:id="16"/>
+      <w:r>
+        <w:t xml:space="preserve"> Click the Clone/New button</w:t>
+      </w:r>
+      <w:r>
+        <w:t>.</w:t>
+      </w:r>
+    </w:p>
+    <w:p>
+      <w:pPr>
+        <w:ind w:left="1440"/>
+        <w:jc w:val="both"/>
       </w:pPr>
       <w:r>
         <w:rPr>
@@ -5153,10 +4708,93 @@
           <w:lang w:eastAsia="en-US"/>
         </w:rPr>
         <w:drawing>
-          <wp:inline distT="0" distB="0" distL="0" distR="0" wp14:anchorId="68A9E3B9" wp14:editId="58920F24">
-            <wp:extent cx="3014345" cy="1351303"/>
-            <wp:effectExtent l="0" t="0" r="0" b="1270"/>
-            <wp:docPr id="19" name="Picture 19"/>
+          <wp:inline distT="0" distB="0" distL="0" distR="0" wp14:anchorId="7E7ADDDC" wp14:editId="4A9E36EF">
+            <wp:extent cx="1049151" cy="1019175"/>
+            <wp:effectExtent l="0" t="0" r="0" b="0"/>
+            <wp:docPr id="23" name="Picture 23"/>
+            <wp:cNvGraphicFramePr>
+              <a:graphicFrameLocks xmlns:a="http://schemas.openxmlformats.org/drawingml/2006/main" noChangeAspect="1"/>
+            </wp:cNvGraphicFramePr>
+            <a:graphic xmlns:a="http://schemas.openxmlformats.org/drawingml/2006/main">
+              <a:graphicData uri="http://schemas.openxmlformats.org/drawingml/2006/picture">
+                <pic:pic xmlns:pic="http://schemas.openxmlformats.org/drawingml/2006/picture">
+                  <pic:nvPicPr>
+                    <pic:cNvPr id="1" name=""/>
+                    <pic:cNvPicPr/>
+                  </pic:nvPicPr>
+                  <pic:blipFill>
+                    <a:blip r:embed="rId28"/>
+                    <a:stretch>
+                      <a:fillRect/>
+                    </a:stretch>
+                  </pic:blipFill>
+                  <pic:spPr>
+                    <a:xfrm>
+                      <a:off x="0" y="0"/>
+                      <a:ext cx="1064140" cy="1033736"/>
+                    </a:xfrm>
+                    <a:prstGeom prst="rect">
+                      <a:avLst/>
+                    </a:prstGeom>
+                  </pic:spPr>
+                </pic:pic>
+              </a:graphicData>
+            </a:graphic>
+          </wp:inline>
+        </w:drawing>
+      </w:r>
+    </w:p>
+    <w:p>
+      <w:pPr>
+        <w:ind w:left="1440"/>
+        <w:jc w:val="both"/>
+      </w:pPr>
+      <w:r>
+        <w:t>9</w:t>
+      </w:r>
+      <w:r>
+        <w:t xml:space="preserve">. </w:t>
+      </w:r>
+      <w:r>
+        <w:t>Paste the HTTPS Clone URL for your branch into the “Source Path / URL” textbox</w:t>
+      </w:r>
+      <w:r>
+        <w:t>.</w:t>
+      </w:r>
+    </w:p>
+    <w:p>
+      <w:pPr>
+        <w:ind w:left="1440"/>
+        <w:jc w:val="both"/>
+      </w:pPr>
+      <w:bookmarkStart w:id="17" w:name="Section314Step10"/>
+      <w:r>
+        <w:t>10</w:t>
+      </w:r>
+      <w:bookmarkEnd w:id="17"/>
+      <w:r>
+        <w:t>. Select a destination location by typing the text box or clicking on the Directory button (which will allow you to create a new folder if desired)</w:t>
+      </w:r>
+      <w:r>
+        <w:t xml:space="preserve">. It is recommended that you use a directory where your IDE will store projects. </w:t>
+      </w:r>
+    </w:p>
+    <w:p>
+      <w:pPr>
+        <w:ind w:left="1440"/>
+        <w:jc w:val="both"/>
+      </w:pPr>
+      <w:r>
+        <w:rPr>
+          <w:noProof/>
+          <w:lang w:eastAsia="en-US"/>
+        </w:rPr>
+        <w:lastRenderedPageBreak/>
+        <w:drawing>
+          <wp:inline distT="0" distB="0" distL="0" distR="0" wp14:anchorId="32AE4BF6" wp14:editId="63A4EDBD">
+            <wp:extent cx="3104770" cy="1794530"/>
+            <wp:effectExtent l="0" t="0" r="635" b="0"/>
+            <wp:docPr id="24" name="Picture 24"/>
             <wp:cNvGraphicFramePr>
               <a:graphicFrameLocks xmlns:a="http://schemas.openxmlformats.org/drawingml/2006/main" noChangeAspect="1"/>
             </wp:cNvGraphicFramePr>
@@ -5176,6 +4814,366 @@
                   <pic:spPr>
                     <a:xfrm>
                       <a:off x="0" y="0"/>
+                      <a:ext cx="3129836" cy="1809018"/>
+                    </a:xfrm>
+                    <a:prstGeom prst="rect">
+                      <a:avLst/>
+                    </a:prstGeom>
+                  </pic:spPr>
+                </pic:pic>
+              </a:graphicData>
+            </a:graphic>
+          </wp:inline>
+        </w:drawing>
+      </w:r>
+    </w:p>
+    <w:p>
+      <w:pPr>
+        <w:ind w:left="1440"/>
+        <w:jc w:val="both"/>
+      </w:pPr>
+      <w:r>
+        <w:t>11</w:t>
+      </w:r>
+      <w:r>
+        <w:t>. Click on the Advanced Options dropdown arrow. Enter the name of your new branch into the “Checkout Branch” textbox.</w:t>
+      </w:r>
+    </w:p>
+    <w:p>
+      <w:pPr>
+        <w:ind w:left="1440"/>
+        <w:jc w:val="both"/>
+      </w:pPr>
+      <w:r>
+        <w:t>12</w:t>
+      </w:r>
+      <w:r>
+        <w:t>. Click Clone</w:t>
+      </w:r>
+      <w:r>
+        <w:t>.</w:t>
+      </w:r>
+    </w:p>
+    <w:p>
+      <w:pPr>
+        <w:ind w:left="1440"/>
+        <w:jc w:val="both"/>
+      </w:pPr>
+      <w:r>
+        <w:t xml:space="preserve">The cloning process will take several minutes depending on your computer. </w:t>
+      </w:r>
+    </w:p>
+    <w:p>
+      <w:pPr>
+        <w:pStyle w:val="Heading2"/>
+        <w:jc w:val="both"/>
+      </w:pPr>
+      <w:bookmarkStart w:id="18" w:name="_4.0_working_with"/>
+      <w:bookmarkStart w:id="19" w:name="_Toc430603401"/>
+      <w:bookmarkEnd w:id="18"/>
+      <w:r>
+        <w:t xml:space="preserve">4.0 </w:t>
+      </w:r>
+      <w:r>
+        <w:t>working with the code: intellij</w:t>
+      </w:r>
+      <w:bookmarkEnd w:id="19"/>
+      <w:r>
+        <w:t xml:space="preserve"> </w:t>
+      </w:r>
+    </w:p>
+    <w:p>
+      <w:pPr>
+        <w:pStyle w:val="Heading3"/>
+        <w:jc w:val="both"/>
+      </w:pPr>
+      <w:r>
+        <w:t>4.1 The Intellij ide</w:t>
+      </w:r>
+    </w:p>
+    <w:p>
+      <w:pPr>
+        <w:jc w:val="both"/>
+      </w:pPr>
+      <w:r>
+        <w:t>Integrated Development Environments (IDE’s) provide a means of linking a number of tools together to allow developers to write software code and then manage their work by linking to project management tools and repositories.</w:t>
+      </w:r>
+      <w:r>
+        <w:t xml:space="preserve"> </w:t>
+      </w:r>
+      <w:r>
+        <w:t xml:space="preserve"> </w:t>
+      </w:r>
+    </w:p>
+    <w:p>
+      <w:pPr>
+        <w:pStyle w:val="Heading4"/>
+        <w:ind w:left="720"/>
+        <w:jc w:val="both"/>
+        <w:rPr>
+          <w:color w:val="002060"/>
+        </w:rPr>
+      </w:pPr>
+      <w:r>
+        <w:rPr>
+          <w:b/>
+          <w:color w:val="002060"/>
+        </w:rPr>
+        <w:t>4</w:t>
+      </w:r>
+      <w:r>
+        <w:rPr>
+          <w:b/>
+          <w:color w:val="002060"/>
+        </w:rPr>
+        <w:t>.</w:t>
+      </w:r>
+      <w:r>
+        <w:rPr>
+          <w:b/>
+          <w:color w:val="002060"/>
+        </w:rPr>
+        <w:t>1</w:t>
+      </w:r>
+      <w:r>
+        <w:rPr>
+          <w:b/>
+          <w:color w:val="002060"/>
+        </w:rPr>
+        <w:t>.</w:t>
+      </w:r>
+      <w:r>
+        <w:rPr>
+          <w:b/>
+          <w:color w:val="002060"/>
+        </w:rPr>
+        <w:t xml:space="preserve">1 </w:t>
+      </w:r>
+      <w:r>
+        <w:rPr>
+          <w:b/>
+          <w:color w:val="002060"/>
+        </w:rPr>
+        <w:t>IDE’s: why you need one and what they do</w:t>
+      </w:r>
+    </w:p>
+    <w:p>
+      <w:pPr>
+        <w:pStyle w:val="Heading4"/>
+        <w:ind w:left="720"/>
+        <w:jc w:val="both"/>
+      </w:pPr>
+      <w:r>
+        <w:t>Above all, the IDE is</w:t>
+      </w:r>
+      <w:r>
+        <w:t xml:space="preserve"> the place where code gets written. IDE’s link to underlying software development tools (such as the JDK) that then provide developers with access to coding languages, structures and libraries. They also integrate tools that allow </w:t>
+      </w:r>
+      <w:r>
+        <w:t xml:space="preserve">developers to </w:t>
+      </w:r>
+      <w:r>
+        <w:t>link their work to larger teams and projects.</w:t>
+      </w:r>
+      <w:r>
+        <w:t xml:space="preserve"> </w:t>
+      </w:r>
+    </w:p>
+    <w:p>
+      <w:pPr>
+        <w:ind w:left="720"/>
+      </w:pPr>
+      <w:r>
+        <w:t>A number of IDE’s can be used to write VASL source code in Java, for example, Eclipse.</w:t>
+      </w:r>
+      <w:r>
+        <w:t xml:space="preserve"> The following instructions apply specifically to another one, IntelliJ. They could be used as a guide to working with Eclipse or other IDE’s.</w:t>
+      </w:r>
+    </w:p>
+    <w:p>
+      <w:pPr>
+        <w:ind w:left="720"/>
+        <w:jc w:val="both"/>
+        <w:rPr>
+          <w:rFonts w:asciiTheme="majorHAnsi" w:eastAsiaTheme="majorEastAsia" w:hAnsiTheme="majorHAnsi" w:cstheme="majorBidi"/>
+          <w:b/>
+          <w:bCs/>
+          <w:color w:val="002060"/>
+        </w:rPr>
+      </w:pPr>
+      <w:r>
+        <w:rPr>
+          <w:b/>
+          <w:color w:val="002060"/>
+        </w:rPr>
+        <w:t>4</w:t>
+      </w:r>
+      <w:r>
+        <w:rPr>
+          <w:b/>
+          <w:color w:val="002060"/>
+        </w:rPr>
+        <w:t>.</w:t>
+      </w:r>
+      <w:r>
+        <w:rPr>
+          <w:b/>
+          <w:color w:val="002060"/>
+        </w:rPr>
+        <w:t>1</w:t>
+      </w:r>
+      <w:r>
+        <w:rPr>
+          <w:b/>
+          <w:color w:val="002060"/>
+        </w:rPr>
+        <w:t>.</w:t>
+      </w:r>
+      <w:r>
+        <w:rPr>
+          <w:b/>
+          <w:color w:val="002060"/>
+        </w:rPr>
+        <w:t xml:space="preserve">2 </w:t>
+      </w:r>
+      <w:r>
+        <w:rPr>
+          <w:rFonts w:asciiTheme="majorHAnsi" w:eastAsiaTheme="majorEastAsia" w:hAnsiTheme="majorHAnsi" w:cstheme="majorBidi"/>
+          <w:b/>
+          <w:bCs/>
+          <w:color w:val="002060"/>
+        </w:rPr>
+        <w:t xml:space="preserve">Installing an IDE: IntelliJ </w:t>
+      </w:r>
+    </w:p>
+    <w:p>
+      <w:pPr>
+        <w:ind w:left="720"/>
+        <w:jc w:val="both"/>
+        <w:rPr>
+          <w:rFonts w:asciiTheme="majorHAnsi" w:eastAsiaTheme="majorEastAsia" w:hAnsiTheme="majorHAnsi" w:cstheme="majorBidi"/>
+          <w:b/>
+        </w:rPr>
+      </w:pPr>
+      <w:r>
+        <w:rPr>
+          <w:rFonts w:asciiTheme="majorHAnsi" w:eastAsiaTheme="majorEastAsia" w:hAnsiTheme="majorHAnsi" w:cstheme="majorBidi"/>
+          <w:b/>
+        </w:rPr>
+        <w:t>To install IntelliJ:</w:t>
+      </w:r>
+    </w:p>
+    <w:p>
+      <w:pPr>
+        <w:ind w:left="720"/>
+        <w:jc w:val="both"/>
+        <w:rPr>
+          <w:rFonts w:ascii="Segoe UI" w:hAnsi="Segoe UI" w:cs="Segoe UI"/>
+          <w:color w:val="000000"/>
+          <w:kern w:val="0"/>
+          <w:sz w:val="20"/>
+          <w:szCs w:val="20"/>
+        </w:rPr>
+      </w:pPr>
+      <w:r>
+        <w:rPr>
+          <w:rFonts w:asciiTheme="majorHAnsi" w:eastAsiaTheme="majorEastAsia" w:hAnsiTheme="majorHAnsi" w:cstheme="majorBidi"/>
+        </w:rPr>
+        <w:t>1</w:t>
+      </w:r>
+      <w:r>
+        <w:rPr>
+          <w:rFonts w:asciiTheme="majorHAnsi" w:eastAsiaTheme="majorEastAsia" w:hAnsiTheme="majorHAnsi" w:cstheme="majorBidi"/>
+        </w:rPr>
+        <w:t xml:space="preserve">. Go to </w:t>
+      </w:r>
+      <w:hyperlink r:id="rId30" w:history="1">
+        <w:r>
+          <w:rPr>
+            <w:rStyle w:val="Hyperlink"/>
+            <w:rFonts w:ascii="Segoe UI" w:hAnsi="Segoe UI" w:cs="Segoe UI"/>
+            <w:kern w:val="0"/>
+            <w:sz w:val="20"/>
+            <w:szCs w:val="20"/>
+          </w:rPr>
+          <w:t>https://www.jetbrains.com/idea/download/</w:t>
+        </w:r>
+      </w:hyperlink>
+    </w:p>
+    <w:p>
+      <w:pPr>
+        <w:ind w:left="720"/>
+        <w:jc w:val="both"/>
+        <w:rPr>
+          <w:rFonts w:ascii="Segoe UI" w:hAnsi="Segoe UI" w:cs="Segoe UI"/>
+          <w:color w:val="000000"/>
+          <w:kern w:val="0"/>
+          <w:sz w:val="20"/>
+          <w:szCs w:val="20"/>
+        </w:rPr>
+      </w:pPr>
+      <w:r>
+        <w:rPr>
+          <w:rFonts w:ascii="Segoe UI" w:hAnsi="Segoe UI" w:cs="Segoe UI"/>
+          <w:color w:val="000000"/>
+          <w:kern w:val="0"/>
+          <w:sz w:val="20"/>
+          <w:szCs w:val="20"/>
+        </w:rPr>
+        <w:t>2</w:t>
+      </w:r>
+      <w:r>
+        <w:rPr>
+          <w:rFonts w:ascii="Segoe UI" w:hAnsi="Segoe UI" w:cs="Segoe UI"/>
+          <w:color w:val="000000"/>
+          <w:kern w:val="0"/>
+          <w:sz w:val="20"/>
+          <w:szCs w:val="20"/>
+        </w:rPr>
+        <w:t>. Download the Community Edition version for appropriate platform (Windows, Mac, etc.)</w:t>
+      </w:r>
+    </w:p>
+    <w:p>
+      <w:pPr>
+        <w:ind w:left="720"/>
+        <w:jc w:val="both"/>
+        <w:rPr>
+          <w:rFonts w:ascii="Segoe UI" w:hAnsi="Segoe UI" w:cs="Segoe UI"/>
+          <w:color w:val="000000"/>
+          <w:kern w:val="0"/>
+          <w:sz w:val="20"/>
+          <w:szCs w:val="20"/>
+        </w:rPr>
+      </w:pPr>
+      <w:r>
+        <w:rPr>
+          <w:noProof/>
+          <w:lang w:eastAsia="en-US"/>
+        </w:rPr>
+        <w:drawing>
+          <wp:inline distT="0" distB="0" distL="0" distR="0" wp14:anchorId="49414F8A" wp14:editId="69953FD7">
+            <wp:extent cx="3014345" cy="1351303"/>
+            <wp:effectExtent l="0" t="0" r="0" b="1270"/>
+            <wp:docPr id="19" name="Picture 19"/>
+            <wp:cNvGraphicFramePr>
+              <a:graphicFrameLocks xmlns:a="http://schemas.openxmlformats.org/drawingml/2006/main" noChangeAspect="1"/>
+            </wp:cNvGraphicFramePr>
+            <a:graphic xmlns:a="http://schemas.openxmlformats.org/drawingml/2006/main">
+              <a:graphicData uri="http://schemas.openxmlformats.org/drawingml/2006/picture">
+                <pic:pic xmlns:pic="http://schemas.openxmlformats.org/drawingml/2006/picture">
+                  <pic:nvPicPr>
+                    <pic:cNvPr id="1" name=""/>
+                    <pic:cNvPicPr/>
+                  </pic:nvPicPr>
+                  <pic:blipFill>
+                    <a:blip r:embed="rId31"/>
+                    <a:stretch>
+                      <a:fillRect/>
+                    </a:stretch>
+                  </pic:blipFill>
+                  <pic:spPr>
+                    <a:xfrm>
+                      <a:off x="0" y="0"/>
                       <a:ext cx="3041763" cy="1363594"/>
                     </a:xfrm>
                     <a:prstGeom prst="rect">
@@ -5385,7 +5383,7 @@
           <w:lang w:eastAsia="en-US"/>
         </w:rPr>
         <w:drawing>
-          <wp:anchor distT="0" distB="0" distL="114300" distR="114300" simplePos="0" relativeHeight="251656192" behindDoc="0" locked="0" layoutInCell="1" allowOverlap="1" wp14:anchorId="765BB73C" wp14:editId="37916CDD">
+          <wp:anchor distT="0" distB="0" distL="114300" distR="114300" simplePos="0" relativeHeight="251656192" behindDoc="0" locked="0" layoutInCell="1" allowOverlap="1" wp14:anchorId="1DBF0BBA" wp14:editId="45319245">
             <wp:simplePos x="0" y="0"/>
             <wp:positionH relativeFrom="column">
               <wp:posOffset>909320</wp:posOffset>
@@ -5410,7 +5408,7 @@
                     </pic:cNvPicPr>
                   </pic:nvPicPr>
                   <pic:blipFill>
-                    <a:blip r:embed="rId30">
+                    <a:blip r:embed="rId32">
                       <a:extLst>
                         <a:ext uri="{28A0092B-C50C-407E-A947-70E740481C1C}">
                           <a14:useLocalDpi xmlns:a14="http://schemas.microsoft.com/office/drawing/2010/main" val="0"/>
@@ -5501,7 +5499,7 @@
           <w:lang w:eastAsia="en-US"/>
         </w:rPr>
         <w:drawing>
-          <wp:anchor distT="0" distB="0" distL="114300" distR="114300" simplePos="0" relativeHeight="251657216" behindDoc="0" locked="0" layoutInCell="1" allowOverlap="1" wp14:anchorId="610A1BB2" wp14:editId="5BD56B75">
+          <wp:anchor distT="0" distB="0" distL="114300" distR="114300" simplePos="0" relativeHeight="251657216" behindDoc="0" locked="0" layoutInCell="1" allowOverlap="1" wp14:anchorId="19C547A5" wp14:editId="405A51F8">
             <wp:simplePos x="0" y="0"/>
             <wp:positionH relativeFrom="column">
               <wp:posOffset>3919220</wp:posOffset>
@@ -5513,257 +5511,6 @@
             <wp:effectExtent l="0" t="0" r="7620" b="0"/>
             <wp:wrapSquare wrapText="bothSides"/>
             <wp:docPr id="10" name="Picture 10"/>
-            <wp:cNvGraphicFramePr>
-              <a:graphicFrameLocks xmlns:a="http://schemas.openxmlformats.org/drawingml/2006/main" noChangeAspect="1"/>
-            </wp:cNvGraphicFramePr>
-            <a:graphic xmlns:a="http://schemas.openxmlformats.org/drawingml/2006/main">
-              <a:graphicData uri="http://schemas.openxmlformats.org/drawingml/2006/picture">
-                <pic:pic xmlns:pic="http://schemas.openxmlformats.org/drawingml/2006/picture">
-                  <pic:nvPicPr>
-                    <pic:cNvPr id="1" name=""/>
-                    <pic:cNvPicPr/>
-                  </pic:nvPicPr>
-                  <pic:blipFill>
-                    <a:blip r:embed="rId31">
-                      <a:extLst>
-                        <a:ext uri="{28A0092B-C50C-407E-A947-70E740481C1C}">
-                          <a14:useLocalDpi xmlns:a14="http://schemas.microsoft.com/office/drawing/2010/main" val="0"/>
-                        </a:ext>
-                      </a:extLst>
-                    </a:blip>
-                    <a:stretch>
-                      <a:fillRect/>
-                    </a:stretch>
-                  </pic:blipFill>
-                  <pic:spPr>
-                    <a:xfrm>
-                      <a:off x="0" y="0"/>
-                      <a:ext cx="1954790" cy="2047875"/>
-                    </a:xfrm>
-                    <a:prstGeom prst="rect">
-                      <a:avLst/>
-                    </a:prstGeom>
-                  </pic:spPr>
-                </pic:pic>
-              </a:graphicData>
-            </a:graphic>
-          </wp:anchor>
-        </w:drawing>
-      </w:r>
-      <w:r>
-        <w:t xml:space="preserve">Navigate to the folder where you stored the cloned branch from Git (see </w:t>
-      </w:r>
-      <w:hyperlink w:anchor="Section314Step8" w:history="1">
-        <w:r>
-          <w:rPr>
-            <w:rStyle w:val="Hyperlink"/>
-          </w:rPr>
-          <w:t>Section 3.1.4 Step 8</w:t>
-        </w:r>
-      </w:hyperlink>
-      <w:r>
-        <w:t>) and click OK.</w:t>
-      </w:r>
-    </w:p>
-    <w:p>
-      <w:pPr>
-        <w:ind w:left="792"/>
-        <w:jc w:val="both"/>
-      </w:pPr>
-    </w:p>
-    <w:p>
-      <w:pPr>
-        <w:ind w:left="792"/>
-        <w:jc w:val="both"/>
-      </w:pPr>
-    </w:p>
-    <w:p>
-      <w:pPr>
-        <w:ind w:left="792"/>
-        <w:jc w:val="both"/>
-      </w:pPr>
-    </w:p>
-    <w:p>
-      <w:pPr>
-        <w:ind w:left="792"/>
-        <w:jc w:val="both"/>
-      </w:pPr>
-    </w:p>
-    <w:p>
-      <w:pPr>
-        <w:ind w:left="792"/>
-        <w:jc w:val="both"/>
-      </w:pPr>
-    </w:p>
-    <w:p>
-      <w:pPr>
-        <w:ind w:left="792"/>
-        <w:jc w:val="both"/>
-      </w:pPr>
-    </w:p>
-    <w:p>
-      <w:pPr>
-        <w:ind w:left="1440"/>
-        <w:jc w:val="both"/>
-      </w:pPr>
-    </w:p>
-    <w:p>
-      <w:pPr>
-        <w:ind w:left="1440"/>
-        <w:jc w:val="both"/>
-      </w:pPr>
-      <w:r>
-        <w:t xml:space="preserve">On the next screen, “Import Project”, ensure the </w:t>
-      </w:r>
-      <w:r>
-        <w:t>“Create project from existing sources” button is selected then click Next. Leave the project name and location as is on the next screen and click Next.</w:t>
-      </w:r>
-    </w:p>
-    <w:p>
-      <w:pPr>
-        <w:ind w:left="1440"/>
-        <w:jc w:val="both"/>
-      </w:pPr>
-      <w:r>
-        <w:t>On the subsequent screen, ensure the listed folders are checked and click Finish.</w:t>
-      </w:r>
-    </w:p>
-    <w:p>
-      <w:pPr>
-        <w:ind w:left="792"/>
-        <w:jc w:val="both"/>
-      </w:pPr>
-    </w:p>
-    <w:p>
-      <w:pPr>
-        <w:ind w:left="792"/>
-        <w:jc w:val="both"/>
-      </w:pPr>
-    </w:p>
-    <w:p>
-      <w:pPr>
-        <w:ind w:left="792"/>
-        <w:jc w:val="both"/>
-      </w:pPr>
-      <w:r>
-        <w:rPr>
-          <w:noProof/>
-          <w:lang w:eastAsia="en-US"/>
-        </w:rPr>
-        <w:lastRenderedPageBreak/>
-        <w:drawing>
-          <wp:anchor distT="0" distB="0" distL="114300" distR="114300" simplePos="0" relativeHeight="251658240" behindDoc="0" locked="0" layoutInCell="1" allowOverlap="1" wp14:anchorId="258841A5" wp14:editId="774B1E1F">
-            <wp:simplePos x="0" y="0"/>
-            <wp:positionH relativeFrom="column">
-              <wp:posOffset>942975</wp:posOffset>
-            </wp:positionH>
-            <wp:positionV relativeFrom="paragraph">
-              <wp:posOffset>-475615</wp:posOffset>
-            </wp:positionV>
-            <wp:extent cx="1964055" cy="1927860"/>
-            <wp:effectExtent l="0" t="0" r="0" b="0"/>
-            <wp:wrapSquare wrapText="bothSides"/>
-            <wp:docPr id="11" name="Picture 11"/>
-            <wp:cNvGraphicFramePr>
-              <a:graphicFrameLocks xmlns:a="http://schemas.openxmlformats.org/drawingml/2006/main" noChangeAspect="1"/>
-            </wp:cNvGraphicFramePr>
-            <a:graphic xmlns:a="http://schemas.openxmlformats.org/drawingml/2006/main">
-              <a:graphicData uri="http://schemas.openxmlformats.org/drawingml/2006/picture">
-                <pic:pic xmlns:pic="http://schemas.openxmlformats.org/drawingml/2006/picture">
-                  <pic:nvPicPr>
-                    <pic:cNvPr id="1" name=""/>
-                    <pic:cNvPicPr/>
-                  </pic:nvPicPr>
-                  <pic:blipFill>
-                    <a:blip r:embed="rId32">
-                      <a:extLst>
-                        <a:ext uri="{28A0092B-C50C-407E-A947-70E740481C1C}">
-                          <a14:useLocalDpi xmlns:a14="http://schemas.microsoft.com/office/drawing/2010/main" val="0"/>
-                        </a:ext>
-                      </a:extLst>
-                    </a:blip>
-                    <a:stretch>
-                      <a:fillRect/>
-                    </a:stretch>
-                  </pic:blipFill>
-                  <pic:spPr>
-                    <a:xfrm>
-                      <a:off x="0" y="0"/>
-                      <a:ext cx="1964055" cy="1927860"/>
-                    </a:xfrm>
-                    <a:prstGeom prst="rect">
-                      <a:avLst/>
-                    </a:prstGeom>
-                  </pic:spPr>
-                </pic:pic>
-              </a:graphicData>
-            </a:graphic>
-          </wp:anchor>
-        </w:drawing>
-      </w:r>
-    </w:p>
-    <w:p>
-      <w:pPr>
-        <w:ind w:left="792"/>
-        <w:jc w:val="both"/>
-      </w:pPr>
-    </w:p>
-    <w:p>
-      <w:pPr>
-        <w:ind w:left="792"/>
-        <w:jc w:val="both"/>
-      </w:pPr>
-    </w:p>
-    <w:p>
-      <w:pPr>
-        <w:ind w:left="792"/>
-        <w:jc w:val="both"/>
-      </w:pPr>
-    </w:p>
-    <w:p>
-      <w:pPr>
-        <w:ind w:left="792"/>
-        <w:jc w:val="both"/>
-      </w:pPr>
-    </w:p>
-    <w:p>
-      <w:pPr>
-        <w:ind w:left="792"/>
-        <w:jc w:val="both"/>
-      </w:pPr>
-    </w:p>
-    <w:p>
-      <w:pPr>
-        <w:ind w:left="1440"/>
-        <w:jc w:val="both"/>
-      </w:pPr>
-      <w:r>
-        <w:t>IntelliJ may give you the following messages:</w:t>
-      </w:r>
-    </w:p>
-    <w:p>
-      <w:pPr>
-        <w:ind w:left="792"/>
-        <w:jc w:val="both"/>
-      </w:pPr>
-      <w:r>
-        <w:rPr>
-          <w:noProof/>
-          <w:lang w:eastAsia="en-US"/>
-        </w:rPr>
-        <w:drawing>
-          <wp:anchor distT="0" distB="0" distL="114300" distR="114300" simplePos="0" relativeHeight="251659264" behindDoc="0" locked="0" layoutInCell="1" allowOverlap="1" wp14:anchorId="17CF7A88" wp14:editId="0D9C8335">
-            <wp:simplePos x="0" y="0"/>
-            <wp:positionH relativeFrom="column">
-              <wp:posOffset>923925</wp:posOffset>
-            </wp:positionH>
-            <wp:positionV relativeFrom="paragraph">
-              <wp:posOffset>76835</wp:posOffset>
-            </wp:positionV>
-            <wp:extent cx="3037444" cy="787931"/>
-            <wp:effectExtent l="0" t="0" r="0" b="0"/>
-            <wp:wrapSquare wrapText="bothSides"/>
-            <wp:docPr id="12" name="Picture 12"/>
             <wp:cNvGraphicFramePr>
               <a:graphicFrameLocks xmlns:a="http://schemas.openxmlformats.org/drawingml/2006/main" noChangeAspect="1"/>
             </wp:cNvGraphicFramePr>
@@ -5789,7 +5536,7 @@
                   <pic:spPr>
                     <a:xfrm>
                       <a:off x="0" y="0"/>
-                      <a:ext cx="3037444" cy="787931"/>
+                      <a:ext cx="1954790" cy="2047875"/>
                     </a:xfrm>
                     <a:prstGeom prst="rect">
                       <a:avLst/>
@@ -5801,107 +5548,66 @@
           </wp:anchor>
         </w:drawing>
       </w:r>
-    </w:p>
-    <w:p>
-      <w:pPr>
-        <w:ind w:left="792"/>
-        <w:jc w:val="both"/>
-      </w:pPr>
-    </w:p>
-    <w:p>
-      <w:pPr>
-        <w:ind w:left="792"/>
-        <w:jc w:val="both"/>
-      </w:pPr>
-    </w:p>
-    <w:p>
-      <w:pPr>
-        <w:ind w:left="792"/>
-        <w:jc w:val="both"/>
-      </w:pPr>
-    </w:p>
-    <w:p>
-      <w:pPr>
-        <w:ind w:left="1440"/>
-        <w:jc w:val="both"/>
-      </w:pPr>
-      <w:r>
-        <w:t>Click on Add as Maven Project and Add Root. If one or both messages disappear before you can click on them, they can be viewed in the event log (Menu View → Tool Windows →Event Log), where they can be clicked.</w:t>
-      </w:r>
-    </w:p>
-    <w:p>
-      <w:pPr>
-        <w:ind w:left="792"/>
-        <w:jc w:val="both"/>
-      </w:pPr>
-      <w:r>
-        <w:t xml:space="preserve"> </w:t>
-      </w:r>
-      <w:bookmarkStart w:id="23" w:name="Section413Step2"/>
-      <w:r>
-        <w:t>2.</w:t>
-      </w:r>
-      <w:bookmarkEnd w:id="23"/>
-      <w:r>
-        <w:t xml:space="preserve"> Configure the VASL project</w:t>
-      </w:r>
-    </w:p>
-    <w:p>
-      <w:pPr>
-        <w:ind w:left="1440"/>
-        <w:jc w:val="both"/>
-      </w:pPr>
-      <w:r>
-        <w:t xml:space="preserve">You will </w:t>
-      </w:r>
-      <w:r>
-        <w:t xml:space="preserve">need to configure the project in order to enable tools such as the JDK and VASSAL code to be accessed when coding. </w:t>
-      </w:r>
-      <w:r>
-        <w:t xml:space="preserve"> </w:t>
-      </w:r>
-    </w:p>
-    <w:p>
-      <w:pPr>
-        <w:ind w:left="1440"/>
-        <w:jc w:val="both"/>
-      </w:pPr>
-      <w:r>
-        <w:t xml:space="preserve">Select Menu File →Project Structure. Select Project Settings and check that </w:t>
-      </w:r>
-      <w:r>
-        <w:t xml:space="preserve">Project SDK is the one that you installed (see </w:t>
-      </w:r>
-      <w:hyperlink w:anchor="Section213" w:history="1">
+      <w:r>
+        <w:t xml:space="preserve">Navigate to the folder where you stored the cloned branch from Git (see </w:t>
+      </w:r>
+      <w:hyperlink w:anchor="Section314Step8" w:history="1">
         <w:r>
           <w:rPr>
             <w:rStyle w:val="Hyperlink"/>
           </w:rPr>
-          <w:t>Section 2.1.3</w:t>
+          <w:t>Section 3.1.4 Step 8</w:t>
         </w:r>
       </w:hyperlink>
       <w:r>
-        <w:t xml:space="preserve">). If not, click the dropdown or “New” button to select the Java JDK.  </w:t>
-      </w:r>
+        <w:t>) and click OK.</w:t>
+      </w:r>
+    </w:p>
+    <w:p>
+      <w:pPr>
+        <w:ind w:left="792"/>
+        <w:jc w:val="both"/>
+      </w:pPr>
+    </w:p>
+    <w:p>
+      <w:pPr>
+        <w:ind w:left="792"/>
+        <w:jc w:val="both"/>
+      </w:pPr>
+    </w:p>
+    <w:p>
+      <w:pPr>
+        <w:ind w:left="792"/>
+        <w:jc w:val="both"/>
+      </w:pPr>
+    </w:p>
+    <w:p>
+      <w:pPr>
+        <w:ind w:left="792"/>
+        <w:jc w:val="both"/>
+      </w:pPr>
+    </w:p>
+    <w:p>
+      <w:pPr>
+        <w:ind w:left="792"/>
+        <w:jc w:val="both"/>
+      </w:pPr>
+    </w:p>
+    <w:p>
+      <w:pPr>
+        <w:ind w:left="792"/>
+        <w:jc w:val="both"/>
+      </w:pPr>
     </w:p>
     <w:p>
       <w:pPr>
         <w:ind w:left="1440"/>
         <w:jc w:val="both"/>
       </w:pPr>
-      <w:r>
-        <w:t>Click on the Project language level dropdown and select “</w:t>
-      </w:r>
-      <w:r>
-        <w:t>5.0</w:t>
-      </w:r>
-      <w:r>
-        <w:t>“.</w:t>
-      </w:r>
-    </w:p>
-    <w:p>
-      <w:pPr>
-        <w:ind w:left="792"/>
+    </w:p>
+    <w:p>
+      <w:pPr>
+        <w:ind w:left="1440"/>
         <w:jc w:val="both"/>
       </w:pPr>
       <w:r>
@@ -5910,18 +5616,18 @@
           <w:lang w:eastAsia="en-US"/>
         </w:rPr>
         <w:drawing>
-          <wp:anchor distT="0" distB="0" distL="114300" distR="114300" simplePos="0" relativeHeight="251661312" behindDoc="0" locked="0" layoutInCell="1" allowOverlap="1" wp14:anchorId="48624CE3" wp14:editId="7E2C88FD">
+          <wp:anchor distT="0" distB="0" distL="114300" distR="114300" simplePos="0" relativeHeight="251658240" behindDoc="0" locked="0" layoutInCell="1" allowOverlap="1" wp14:anchorId="64076671" wp14:editId="4A06471C">
             <wp:simplePos x="0" y="0"/>
             <wp:positionH relativeFrom="column">
               <wp:posOffset>923925</wp:posOffset>
             </wp:positionH>
             <wp:positionV relativeFrom="paragraph">
-              <wp:posOffset>74295</wp:posOffset>
+              <wp:posOffset>113665</wp:posOffset>
             </wp:positionV>
-            <wp:extent cx="3469460" cy="1633537"/>
-            <wp:effectExtent l="0" t="0" r="0" b="5080"/>
+            <wp:extent cx="1964055" cy="1927860"/>
+            <wp:effectExtent l="0" t="0" r="0" b="0"/>
             <wp:wrapSquare wrapText="bothSides"/>
-            <wp:docPr id="14" name="Picture 14"/>
+            <wp:docPr id="11" name="Picture 11"/>
             <wp:cNvGraphicFramePr>
               <a:graphicFrameLocks xmlns:a="http://schemas.openxmlformats.org/drawingml/2006/main" noChangeAspect="1"/>
             </wp:cNvGraphicFramePr>
@@ -5947,6 +5653,292 @@
                   <pic:spPr>
                     <a:xfrm>
                       <a:off x="0" y="0"/>
+                      <a:ext cx="1964055" cy="1927860"/>
+                    </a:xfrm>
+                    <a:prstGeom prst="rect">
+                      <a:avLst/>
+                    </a:prstGeom>
+                  </pic:spPr>
+                </pic:pic>
+              </a:graphicData>
+            </a:graphic>
+          </wp:anchor>
+        </w:drawing>
+      </w:r>
+      <w:r>
+        <w:t xml:space="preserve">On the next screen, “Import Project”, ensure the </w:t>
+      </w:r>
+      <w:r>
+        <w:t>“Create project from existing sources” button is selected then click Next. Leave the project name and location as is on the next screen and click Next.</w:t>
+      </w:r>
+    </w:p>
+    <w:p>
+      <w:pPr>
+        <w:ind w:left="1440"/>
+        <w:jc w:val="both"/>
+      </w:pPr>
+      <w:r>
+        <w:t>On the subsequent screen, ensure the listed folders are checked</w:t>
+      </w:r>
+      <w:r>
+        <w:t xml:space="preserve"> (as per image on the left)</w:t>
+      </w:r>
+      <w:r>
+        <w:t xml:space="preserve"> and click </w:t>
+      </w:r>
+      <w:r>
+        <w:t>Next.</w:t>
+      </w:r>
+    </w:p>
+    <w:p>
+      <w:pPr>
+        <w:ind w:left="792"/>
+        <w:jc w:val="both"/>
+      </w:pPr>
+    </w:p>
+    <w:p>
+      <w:pPr>
+        <w:ind w:left="792"/>
+        <w:jc w:val="both"/>
+      </w:pPr>
+    </w:p>
+    <w:p>
+      <w:pPr>
+        <w:ind w:left="792"/>
+        <w:jc w:val="both"/>
+      </w:pPr>
+    </w:p>
+    <w:p>
+      <w:pPr>
+        <w:ind w:left="792"/>
+        <w:jc w:val="both"/>
+      </w:pPr>
+    </w:p>
+    <w:p>
+      <w:pPr>
+        <w:ind w:left="1440"/>
+        <w:jc w:val="both"/>
+      </w:pPr>
+      <w:r>
+        <w:lastRenderedPageBreak/>
+        <w:t xml:space="preserve">On the following screen, ensure that under the Libraries list, “lib” is selected. Deselect “vassal-3.2.8-sources” if it is selected. Click Next. On the subsequent screen, ensure that anything listed under Modules is selected and Click Next. On the following screen, select the most recent SDK available (likely 1.7 or 1.8) and click Next. Finally, click Finish on the next screen. </w:t>
+      </w:r>
+    </w:p>
+    <w:p>
+      <w:pPr>
+        <w:ind w:left="1440"/>
+        <w:jc w:val="both"/>
+      </w:pPr>
+      <w:r>
+        <w:t>IntelliJ may give you the following messages:</w:t>
+      </w:r>
+    </w:p>
+    <w:p>
+      <w:pPr>
+        <w:ind w:left="792"/>
+        <w:jc w:val="both"/>
+      </w:pPr>
+      <w:r>
+        <w:rPr>
+          <w:noProof/>
+          <w:lang w:eastAsia="en-US"/>
+        </w:rPr>
+        <w:drawing>
+          <wp:anchor distT="0" distB="0" distL="114300" distR="114300" simplePos="0" relativeHeight="251659264" behindDoc="0" locked="0" layoutInCell="1" allowOverlap="1" wp14:anchorId="7CDBC2D4" wp14:editId="15CE4BE2">
+            <wp:simplePos x="0" y="0"/>
+            <wp:positionH relativeFrom="column">
+              <wp:posOffset>923925</wp:posOffset>
+            </wp:positionH>
+            <wp:positionV relativeFrom="paragraph">
+              <wp:posOffset>76835</wp:posOffset>
+            </wp:positionV>
+            <wp:extent cx="3037444" cy="787931"/>
+            <wp:effectExtent l="0" t="0" r="0" b="0"/>
+            <wp:wrapSquare wrapText="bothSides"/>
+            <wp:docPr id="12" name="Picture 12"/>
+            <wp:cNvGraphicFramePr>
+              <a:graphicFrameLocks xmlns:a="http://schemas.openxmlformats.org/drawingml/2006/main" noChangeAspect="1"/>
+            </wp:cNvGraphicFramePr>
+            <a:graphic xmlns:a="http://schemas.openxmlformats.org/drawingml/2006/main">
+              <a:graphicData uri="http://schemas.openxmlformats.org/drawingml/2006/picture">
+                <pic:pic xmlns:pic="http://schemas.openxmlformats.org/drawingml/2006/picture">
+                  <pic:nvPicPr>
+                    <pic:cNvPr id="1" name=""/>
+                    <pic:cNvPicPr/>
+                  </pic:nvPicPr>
+                  <pic:blipFill>
+                    <a:blip r:embed="rId35">
+                      <a:extLst>
+                        <a:ext uri="{28A0092B-C50C-407E-A947-70E740481C1C}">
+                          <a14:useLocalDpi xmlns:a14="http://schemas.microsoft.com/office/drawing/2010/main" val="0"/>
+                        </a:ext>
+                      </a:extLst>
+                    </a:blip>
+                    <a:stretch>
+                      <a:fillRect/>
+                    </a:stretch>
+                  </pic:blipFill>
+                  <pic:spPr>
+                    <a:xfrm>
+                      <a:off x="0" y="0"/>
+                      <a:ext cx="3037444" cy="787931"/>
+                    </a:xfrm>
+                    <a:prstGeom prst="rect">
+                      <a:avLst/>
+                    </a:prstGeom>
+                  </pic:spPr>
+                </pic:pic>
+              </a:graphicData>
+            </a:graphic>
+          </wp:anchor>
+        </w:drawing>
+      </w:r>
+    </w:p>
+    <w:p>
+      <w:pPr>
+        <w:ind w:left="792"/>
+        <w:jc w:val="both"/>
+      </w:pPr>
+    </w:p>
+    <w:p>
+      <w:pPr>
+        <w:ind w:left="792"/>
+        <w:jc w:val="both"/>
+      </w:pPr>
+    </w:p>
+    <w:p>
+      <w:pPr>
+        <w:ind w:left="792"/>
+        <w:jc w:val="both"/>
+      </w:pPr>
+    </w:p>
+    <w:p>
+      <w:pPr>
+        <w:ind w:left="1440"/>
+        <w:jc w:val="both"/>
+      </w:pPr>
+      <w:r>
+        <w:t>Click on Add as Maven Project and Add Root. If one or both messages disappear before you can click on them, they can be viewed in the event log (Menu View → Tool Windows →Event Log), where they can be clicked.</w:t>
+      </w:r>
+    </w:p>
+    <w:p>
+      <w:pPr>
+        <w:ind w:left="792"/>
+        <w:jc w:val="both"/>
+      </w:pPr>
+      <w:r>
+        <w:t xml:space="preserve"> </w:t>
+      </w:r>
+      <w:bookmarkStart w:id="23" w:name="Section413Step2"/>
+      <w:r>
+        <w:t>2.</w:t>
+      </w:r>
+      <w:bookmarkEnd w:id="23"/>
+      <w:r>
+        <w:t xml:space="preserve"> Configure the VASL project</w:t>
+      </w:r>
+    </w:p>
+    <w:p>
+      <w:pPr>
+        <w:ind w:left="1440"/>
+        <w:jc w:val="both"/>
+      </w:pPr>
+      <w:r>
+        <w:t xml:space="preserve">You will </w:t>
+      </w:r>
+      <w:r>
+        <w:t xml:space="preserve">need to configure the project in order to enable tools such as the JDK and VASSAL code to be accessed when coding. </w:t>
+      </w:r>
+      <w:r>
+        <w:t xml:space="preserve"> </w:t>
+      </w:r>
+    </w:p>
+    <w:p>
+      <w:pPr>
+        <w:ind w:left="1440"/>
+        <w:jc w:val="both"/>
+      </w:pPr>
+      <w:r>
+        <w:t xml:space="preserve">Select Menu File →Project Structure. Select Project Settings and check that </w:t>
+      </w:r>
+      <w:r>
+        <w:t xml:space="preserve">Project SDK is the one that you installed (see </w:t>
+      </w:r>
+      <w:hyperlink w:anchor="Section213" w:history="1">
+        <w:r>
+          <w:rPr>
+            <w:rStyle w:val="Hyperlink"/>
+          </w:rPr>
+          <w:t>Section 2.1.3</w:t>
+        </w:r>
+      </w:hyperlink>
+      <w:r>
+        <w:t xml:space="preserve">). If not, click the dropdown or “New” button to select the Java JDK.  </w:t>
+      </w:r>
+    </w:p>
+    <w:p>
+      <w:pPr>
+        <w:ind w:left="1440"/>
+        <w:jc w:val="both"/>
+      </w:pPr>
+      <w:r>
+        <w:t>Click on the Project language level dropdown and select “</w:t>
+      </w:r>
+      <w:r>
+        <w:t>5.0</w:t>
+      </w:r>
+      <w:r>
+        <w:t>“.</w:t>
+      </w:r>
+    </w:p>
+    <w:p>
+      <w:pPr>
+        <w:ind w:left="792"/>
+        <w:jc w:val="both"/>
+      </w:pPr>
+      <w:r>
+        <w:rPr>
+          <w:noProof/>
+          <w:lang w:eastAsia="en-US"/>
+        </w:rPr>
+        <w:drawing>
+          <wp:anchor distT="0" distB="0" distL="114300" distR="114300" simplePos="0" relativeHeight="251661312" behindDoc="0" locked="0" layoutInCell="1" allowOverlap="1" wp14:anchorId="2641E329" wp14:editId="48B46F5D">
+            <wp:simplePos x="0" y="0"/>
+            <wp:positionH relativeFrom="column">
+              <wp:posOffset>923925</wp:posOffset>
+            </wp:positionH>
+            <wp:positionV relativeFrom="paragraph">
+              <wp:posOffset>74295</wp:posOffset>
+            </wp:positionV>
+            <wp:extent cx="3469460" cy="1633537"/>
+            <wp:effectExtent l="0" t="0" r="0" b="5080"/>
+            <wp:wrapSquare wrapText="bothSides"/>
+            <wp:docPr id="14" name="Picture 14"/>
+            <wp:cNvGraphicFramePr>
+              <a:graphicFrameLocks xmlns:a="http://schemas.openxmlformats.org/drawingml/2006/main" noChangeAspect="1"/>
+            </wp:cNvGraphicFramePr>
+            <a:graphic xmlns:a="http://schemas.openxmlformats.org/drawingml/2006/main">
+              <a:graphicData uri="http://schemas.openxmlformats.org/drawingml/2006/picture">
+                <pic:pic xmlns:pic="http://schemas.openxmlformats.org/drawingml/2006/picture">
+                  <pic:nvPicPr>
+                    <pic:cNvPr id="1" name=""/>
+                    <pic:cNvPicPr/>
+                  </pic:nvPicPr>
+                  <pic:blipFill>
+                    <a:blip r:embed="rId36">
+                      <a:extLst>
+                        <a:ext uri="{28A0092B-C50C-407E-A947-70E740481C1C}">
+                          <a14:useLocalDpi xmlns:a14="http://schemas.microsoft.com/office/drawing/2010/main" val="0"/>
+                        </a:ext>
+                      </a:extLst>
+                    </a:blip>
+                    <a:stretch>
+                      <a:fillRect/>
+                    </a:stretch>
+                  </pic:blipFill>
+                  <pic:spPr>
+                    <a:xfrm>
+                      <a:off x="0" y="0"/>
                       <a:ext cx="3469460" cy="1633537"/>
                     </a:xfrm>
                     <a:prstGeom prst="rect">
@@ -6021,9 +6013,8 @@
           <w:noProof/>
           <w:lang w:eastAsia="en-US"/>
         </w:rPr>
-        <w:lastRenderedPageBreak/>
         <w:drawing>
-          <wp:inline distT="0" distB="0" distL="0" distR="0" wp14:anchorId="0D903AAA" wp14:editId="71273CD5">
+          <wp:inline distT="0" distB="0" distL="0" distR="0" wp14:anchorId="4D2129F6" wp14:editId="0C53A0C8">
             <wp:extent cx="4057650" cy="1551964"/>
             <wp:effectExtent l="0" t="0" r="0" b="0"/>
             <wp:docPr id="16" name="Picture 16"/>
@@ -6038,7 +6029,7 @@
                     <pic:cNvPicPr/>
                   </pic:nvPicPr>
                   <pic:blipFill>
-                    <a:blip r:embed="rId35"/>
+                    <a:blip r:embed="rId37"/>
                     <a:stretch>
                       <a:fillRect/>
                     </a:stretch>
@@ -6065,6 +6056,7 @@
         <w:jc w:val="both"/>
       </w:pPr>
       <w:r>
+        <w:lastRenderedPageBreak/>
         <w:t xml:space="preserve">If the Java item is missing, click the green </w:t>
       </w:r>
       <w:r>
@@ -6195,7 +6187,7 @@
           <w:lang w:eastAsia="en-US"/>
         </w:rPr>
         <w:drawing>
-          <wp:anchor distT="0" distB="0" distL="114300" distR="114300" simplePos="0" relativeHeight="251662336" behindDoc="0" locked="0" layoutInCell="1" allowOverlap="1" wp14:anchorId="0955B69C" wp14:editId="384B42A2">
+          <wp:anchor distT="0" distB="0" distL="114300" distR="114300" simplePos="0" relativeHeight="251662336" behindDoc="0" locked="0" layoutInCell="1" allowOverlap="1" wp14:anchorId="7F4BC709" wp14:editId="191F8ED2">
             <wp:simplePos x="0" y="0"/>
             <wp:positionH relativeFrom="column">
               <wp:posOffset>941705</wp:posOffset>
@@ -6218,7 +6210,7 @@
                     <pic:cNvPicPr/>
                   </pic:nvPicPr>
                   <pic:blipFill>
-                    <a:blip r:embed="rId36">
+                    <a:blip r:embed="rId38">
                       <a:extLst>
                         <a:ext uri="{28A0092B-C50C-407E-A947-70E740481C1C}">
                           <a14:useLocalDpi xmlns:a14="http://schemas.microsoft.com/office/drawing/2010/main" val="0"/>
@@ -6323,7 +6315,6 @@
         <w:jc w:val="both"/>
       </w:pPr>
       <w:r>
-        <w:lastRenderedPageBreak/>
         <w:t xml:space="preserve">For GitHub, click on the GitHub tab on the same Settings screen and enter your username and password for GitHub. Make sure Host shows GitHub.com and click Test to verify the connection is enabled and then click OK. </w:t>
       </w:r>
     </w:p>
@@ -6337,8 +6328,9 @@
           <w:noProof/>
           <w:lang w:eastAsia="en-US"/>
         </w:rPr>
+        <w:lastRenderedPageBreak/>
         <w:drawing>
-          <wp:inline distT="0" distB="0" distL="0" distR="0" wp14:anchorId="3A481107" wp14:editId="79C1FAA7">
+          <wp:inline distT="0" distB="0" distL="0" distR="0" wp14:anchorId="6AB6CD27" wp14:editId="01E93A39">
             <wp:extent cx="3061082" cy="1520403"/>
             <wp:effectExtent l="0" t="0" r="6350" b="3810"/>
             <wp:docPr id="2" name="Picture 2"/>
@@ -6353,7 +6345,7 @@
                     <pic:cNvPicPr/>
                   </pic:nvPicPr>
                   <pic:blipFill>
-                    <a:blip r:embed="rId37"/>
+                    <a:blip r:embed="rId39"/>
                     <a:stretch>
                       <a:fillRect/>
                     </a:stretch>
@@ -6416,7 +6408,7 @@
         <w:jc w:val="both"/>
       </w:pPr>
       <w:r>
-        <w:t>Enter “</w:t>
+        <w:t xml:space="preserve">Enter </w:t>
       </w:r>
       <w:r>
         <w:t>--standalone "</w:t>
@@ -6455,6 +6447,9 @@
         <w:t>file</w:t>
       </w:r>
       <w:r>
+        <w:t xml:space="preserve"> is located</w:t>
+      </w:r>
+      <w:r>
         <w:t>.</w:t>
       </w:r>
       <w:r>
@@ -6466,6 +6461,32 @@
       <w:r>
         <w:t xml:space="preserve">”) will change over time. </w:t>
       </w:r>
+      <w:r>
+        <w:t xml:space="preserve">This must point to an actual .jar file so when running a module for the first time it is necessary to either build the module first (see </w:t>
+      </w:r>
+      <w:hyperlink w:anchor="_6.1_Building_the" w:history="1">
+        <w:r>
+          <w:rPr>
+            <w:rStyle w:val="Hyperlink"/>
+          </w:rPr>
+          <w:t>Sect</w:t>
+        </w:r>
+        <w:r>
+          <w:rPr>
+            <w:rStyle w:val="Hyperlink"/>
+          </w:rPr>
+          <w:t>i</w:t>
+        </w:r>
+        <w:r>
+          <w:rPr>
+            <w:rStyle w:val="Hyperlink"/>
+          </w:rPr>
+          <w:t>on 6.1</w:t>
+        </w:r>
+      </w:hyperlink>
+      <w:r>
+        <w:t xml:space="preserve">) or point to already existing file. </w:t>
+      </w:r>
     </w:p>
     <w:p>
       <w:pPr>
@@ -6474,6 +6495,12 @@
       </w:pPr>
       <w:r>
         <w:t>Ensure that the Working Directory textbox refers to the folder where the current project is located. If not, type in the folder name or navigate to it using the Directory button beside the textbox.</w:t>
+      </w:r>
+      <w:r>
+        <w:t xml:space="preserve"> Select the classpath of module from choices available from the dropdown arrow; </w:t>
+      </w:r>
+      <w:r>
+        <w:t>do not select “test”. Instead use the option similar to your project name.</w:t>
       </w:r>
     </w:p>
     <w:p>
@@ -6487,7 +6514,7 @@
           <w:lang w:eastAsia="en-US"/>
         </w:rPr>
         <w:drawing>
-          <wp:inline distT="0" distB="0" distL="0" distR="0" wp14:anchorId="0A1404EA" wp14:editId="41EE9FAE">
+          <wp:inline distT="0" distB="0" distL="0" distR="0" wp14:anchorId="6B6B4325" wp14:editId="0CFBC341">
             <wp:extent cx="2675202" cy="1752600"/>
             <wp:effectExtent l="0" t="0" r="0" b="0"/>
             <wp:docPr id="27" name="Picture 27"/>
@@ -6502,7 +6529,7 @@
                     <pic:cNvPicPr/>
                   </pic:nvPicPr>
                   <pic:blipFill>
-                    <a:blip r:embed="rId38"/>
+                    <a:blip r:embed="rId40"/>
                     <a:stretch>
                       <a:fillRect/>
                     </a:stretch>
@@ -6614,7 +6641,19 @@
           <w:rPr>
             <w:rStyle w:val="Hyperlink"/>
           </w:rPr>
-          <w:t>Section 4.1.3</w:t>
+          <w:t>Sectio</w:t>
+        </w:r>
+        <w:r>
+          <w:rPr>
+            <w:rStyle w:val="Hyperlink"/>
+          </w:rPr>
+          <w:t>n</w:t>
+        </w:r>
+        <w:r>
+          <w:rPr>
+            <w:rStyle w:val="Hyperlink"/>
+          </w:rPr>
+          <w:t xml:space="preserve"> 4.1.3</w:t>
         </w:r>
       </w:hyperlink>
       <w:r>
@@ -6676,7 +6715,7 @@
         </w:rPr>
         <w:lastRenderedPageBreak/>
         <w:drawing>
-          <wp:anchor distT="0" distB="0" distL="114300" distR="114300" simplePos="0" relativeHeight="251652096" behindDoc="0" locked="0" layoutInCell="1" allowOverlap="1" wp14:anchorId="669DE323" wp14:editId="521F9E3D">
+          <wp:anchor distT="0" distB="0" distL="114300" distR="114300" simplePos="0" relativeHeight="251652096" behindDoc="0" locked="0" layoutInCell="1" allowOverlap="1" wp14:anchorId="317E52E1" wp14:editId="563E5967">
             <wp:simplePos x="0" y="0"/>
             <wp:positionH relativeFrom="column">
               <wp:posOffset>485775</wp:posOffset>
@@ -6701,7 +6740,7 @@
                     </pic:cNvPicPr>
                   </pic:nvPicPr>
                   <pic:blipFill>
-                    <a:blip r:embed="rId39">
+                    <a:blip r:embed="rId41">
                       <a:extLst>
                         <a:ext uri="{28A0092B-C50C-407E-A947-70E740481C1C}">
                           <a14:useLocalDpi xmlns:a14="http://schemas.microsoft.com/office/drawing/2010/main" val="0"/>
@@ -6760,7 +6799,7 @@
           <w:lang w:eastAsia="en-US"/>
         </w:rPr>
         <w:drawing>
-          <wp:anchor distT="0" distB="0" distL="114300" distR="114300" simplePos="0" relativeHeight="251663360" behindDoc="0" locked="0" layoutInCell="1" allowOverlap="1" wp14:anchorId="28E44B9F" wp14:editId="5935C8EF">
+          <wp:anchor distT="0" distB="0" distL="114300" distR="114300" simplePos="0" relativeHeight="251663360" behindDoc="0" locked="0" layoutInCell="1" allowOverlap="1" wp14:anchorId="30F8B230" wp14:editId="4FD8B93F">
             <wp:simplePos x="0" y="0"/>
             <wp:positionH relativeFrom="column">
               <wp:posOffset>499745</wp:posOffset>
@@ -6785,7 +6824,7 @@
                     </pic:cNvPicPr>
                   </pic:nvPicPr>
                   <pic:blipFill>
-                    <a:blip r:embed="rId40">
+                    <a:blip r:embed="rId42">
                       <a:extLst>
                         <a:ext uri="{28A0092B-C50C-407E-A947-70E740481C1C}">
                           <a14:useLocalDpi xmlns:a14="http://schemas.microsoft.com/office/drawing/2010/main" val="0"/>
@@ -7165,7 +7204,7 @@
           <w:lang w:eastAsia="en-US"/>
         </w:rPr>
         <w:drawing>
-          <wp:inline distT="0" distB="0" distL="0" distR="0" wp14:anchorId="1FD4C066" wp14:editId="3D5FE459">
+          <wp:inline distT="0" distB="0" distL="0" distR="0" wp14:anchorId="48478F9C" wp14:editId="7C5D38D2">
             <wp:extent cx="1944010" cy="1423987"/>
             <wp:effectExtent l="0" t="0" r="0" b="5080"/>
             <wp:docPr id="7" name="Picture 7"/>
@@ -7180,7 +7219,7 @@
                     <pic:cNvPicPr/>
                   </pic:nvPicPr>
                   <pic:blipFill>
-                    <a:blip r:embed="rId41"/>
+                    <a:blip r:embed="rId43"/>
                     <a:stretch>
                       <a:fillRect/>
                     </a:stretch>
@@ -7236,7 +7275,7 @@
           <w:lang w:eastAsia="en-US"/>
         </w:rPr>
         <w:drawing>
-          <wp:inline distT="0" distB="0" distL="0" distR="0" wp14:anchorId="2271625A" wp14:editId="22CED08D">
+          <wp:inline distT="0" distB="0" distL="0" distR="0" wp14:anchorId="1F59D8BC" wp14:editId="54DC754B">
             <wp:extent cx="2747962" cy="1867499"/>
             <wp:effectExtent l="0" t="0" r="0" b="0"/>
             <wp:docPr id="8" name="Picture 8"/>
@@ -7251,7 +7290,7 @@
                     <pic:cNvPicPr/>
                   </pic:nvPicPr>
                   <pic:blipFill>
-                    <a:blip r:embed="rId42"/>
+                    <a:blip r:embed="rId44"/>
                     <a:stretch>
                       <a:fillRect/>
                     </a:stretch>
@@ -7333,7 +7372,7 @@
       <w:r>
         <w:t xml:space="preserve"> message in the textbox below the Unstaged files list. You can see examples of commit messages in Git repository and should put the issue number (E.g. #12) in the commit message. If you do Github will automatically link the issue to the commit. This is very handy. Here's an example: </w:t>
       </w:r>
-      <w:hyperlink r:id="rId43" w:history="1">
+      <w:hyperlink r:id="rId45" w:history="1">
         <w:r>
           <w:rPr>
             <w:rStyle w:val="Hyperlink"/>
@@ -7495,7 +7534,7 @@
           <w:lang w:eastAsia="en-US"/>
         </w:rPr>
         <w:drawing>
-          <wp:anchor distT="0" distB="0" distL="114300" distR="114300" simplePos="0" relativeHeight="251664384" behindDoc="0" locked="0" layoutInCell="1" allowOverlap="1" wp14:anchorId="6256162B" wp14:editId="1B9D4EA2">
+          <wp:anchor distT="0" distB="0" distL="114300" distR="114300" simplePos="0" relativeHeight="251664384" behindDoc="0" locked="0" layoutInCell="1" allowOverlap="1" wp14:anchorId="288CA5A6" wp14:editId="36BB9E42">
             <wp:simplePos x="0" y="0"/>
             <wp:positionH relativeFrom="column">
               <wp:posOffset>1381125</wp:posOffset>
@@ -7520,7 +7559,7 @@
                     </pic:cNvPicPr>
                   </pic:nvPicPr>
                   <pic:blipFill>
-                    <a:blip r:embed="rId44">
+                    <a:blip r:embed="rId46">
                       <a:extLst>
                         <a:ext uri="{28A0092B-C50C-407E-A947-70E740481C1C}">
                           <a14:useLocalDpi xmlns:a14="http://schemas.microsoft.com/office/drawing/2010/main" val="0"/>
@@ -7578,7 +7617,7 @@
           <w:lang w:eastAsia="en-US"/>
         </w:rPr>
         <w:drawing>
-          <wp:anchor distT="0" distB="0" distL="114300" distR="114300" simplePos="0" relativeHeight="251665408" behindDoc="0" locked="0" layoutInCell="1" allowOverlap="1">
+          <wp:anchor distT="0" distB="0" distL="114300" distR="114300" simplePos="0" relativeHeight="251665408" behindDoc="0" locked="0" layoutInCell="1" allowOverlap="1" wp14:anchorId="56B3125B" wp14:editId="2ED418BB">
             <wp:simplePos x="0" y="0"/>
             <wp:positionH relativeFrom="column">
               <wp:posOffset>1381125</wp:posOffset>
@@ -7603,7 +7642,7 @@
                     </pic:cNvPicPr>
                   </pic:nvPicPr>
                   <pic:blipFill>
-                    <a:blip r:embed="rId45">
+                    <a:blip r:embed="rId47">
                       <a:extLst>
                         <a:ext uri="{28A0092B-C50C-407E-A947-70E740481C1C}">
                           <a14:useLocalDpi xmlns:a14="http://schemas.microsoft.com/office/drawing/2010/main" val="0"/>
@@ -7683,7 +7722,7 @@
         </w:rPr>
         <w:lastRenderedPageBreak/>
         <w:drawing>
-          <wp:inline distT="0" distB="0" distL="0" distR="0" wp14:anchorId="3BD37C06" wp14:editId="7E3DE806">
+          <wp:inline distT="0" distB="0" distL="0" distR="0" wp14:anchorId="19C59873" wp14:editId="4C763770">
             <wp:extent cx="2781300" cy="2312996"/>
             <wp:effectExtent l="0" t="0" r="0" b="0"/>
             <wp:docPr id="20" name="Picture 20"/>
@@ -7698,7 +7737,7 @@
                     <pic:cNvPicPr/>
                   </pic:nvPicPr>
                   <pic:blipFill>
-                    <a:blip r:embed="rId46"/>
+                    <a:blip r:embed="rId48"/>
                     <a:stretch>
                       <a:fillRect/>
                     </a:stretch>
@@ -7763,6 +7802,10 @@
         <w:pStyle w:val="Heading3"/>
         <w:jc w:val="both"/>
       </w:pPr>
+      <w:bookmarkStart w:id="28" w:name="_6.1_Building_the"/>
+      <w:bookmarkStart w:id="29" w:name="_GoBack"/>
+      <w:bookmarkEnd w:id="28"/>
+      <w:bookmarkEnd w:id="29"/>
       <w:r>
         <w:t xml:space="preserve">6.1 Building the vasl Module </w:t>
       </w:r>
@@ -7866,7 +7909,7 @@
         </w:rPr>
         <w:t xml:space="preserve"> </w:t>
       </w:r>
-      <w:hyperlink r:id="rId47" w:history="1">
+      <w:hyperlink r:id="rId49" w:history="1">
         <w:r>
           <w:rPr>
             <w:rStyle w:val="Hyperlink"/>
@@ -8406,7 +8449,7 @@
           <w:lang w:eastAsia="en-US"/>
         </w:rPr>
         <w:drawing>
-          <wp:inline distT="0" distB="0" distL="0" distR="0" wp14:anchorId="6F6BBE4C" wp14:editId="590E50B0">
+          <wp:inline distT="0" distB="0" distL="0" distR="0" wp14:anchorId="6E399E59" wp14:editId="337CB44B">
             <wp:extent cx="3848100" cy="722341"/>
             <wp:effectExtent l="0" t="0" r="0" b="1905"/>
             <wp:docPr id="26" name="Picture 26"/>
@@ -8421,7 +8464,7 @@
                     <pic:cNvPicPr/>
                   </pic:nvPicPr>
                   <pic:blipFill>
-                    <a:blip r:embed="rId48"/>
+                    <a:blip r:embed="rId50"/>
                     <a:stretch>
                       <a:fillRect/>
                     </a:stretch>
@@ -8510,8 +8553,6 @@
       <w:r>
         <w:t>build creates a jar file in the target</w:t>
       </w:r>
-      <w:bookmarkStart w:id="28" w:name="_GoBack"/>
-      <w:bookmarkEnd w:id="28"/>
       <w:r>
         <w:t>.</w:t>
       </w:r>
@@ -8656,12 +8697,12 @@
       <w:pPr>
         <w:jc w:val="both"/>
       </w:pPr>
-      <w:bookmarkStart w:id="29" w:name="AnnexA"/>
+      <w:bookmarkStart w:id="30" w:name="AnnexA"/>
       <w:r>
         <w:lastRenderedPageBreak/>
         <w:t>Annex A</w:t>
       </w:r>
-      <w:bookmarkEnd w:id="29"/>
+      <w:bookmarkEnd w:id="30"/>
     </w:p>
     <w:p>
       <w:pPr>
@@ -8696,7 +8737,7 @@
       <w:r>
         <w:t xml:space="preserve">Below is a short primer on Git, based on “Getting Started with Git”, a more detailed resource found on the Git-scm website at </w:t>
       </w:r>
-      <w:hyperlink r:id="rId49" w:history="1">
+      <w:hyperlink r:id="rId51" w:history="1">
         <w:r>
           <w:rPr>
             <w:rStyle w:val="Hyperlink"/>
@@ -9090,10 +9131,37 @@
     <w:p>
       <w:pPr>
         <w:jc w:val="both"/>
+        <w:rPr>
+          <w:lang w:val="en"/>
+        </w:rPr>
+      </w:pPr>
+      <w:r>
+        <w:rPr>
+          <w:lang w:val="en"/>
+        </w:rPr>
+        <w:t>March, 2017</w:t>
+      </w:r>
+      <w:r>
+        <w:rPr>
+          <w:lang w:val="en"/>
+        </w:rPr>
+        <w:tab/>
+      </w:r>
+      <w:r>
+        <w:rPr>
+          <w:lang w:val="en"/>
+        </w:rPr>
+        <w:tab/>
+        <w:t>Minor text edits related to Idea IDE changes</w:t>
+      </w:r>
+    </w:p>
+    <w:p>
+      <w:pPr>
+        <w:jc w:val="both"/>
       </w:pPr>
     </w:p>
     <w:sectPr>
-      <w:footerReference w:type="default" r:id="rId50"/>
+      <w:footerReference w:type="default" r:id="rId52"/>
       <w:pgSz w:w="12240" w:h="15840"/>
       <w:pgMar w:top="1440" w:right="1440" w:bottom="1440" w:left="1440" w:header="720" w:footer="576" w:gutter="0"/>
       <w:pgNumType w:start="0"/>
@@ -9106,7 +9174,7 @@
 </file>
 
 <file path=word/endnotes.xml><?xml version="1.0" encoding="utf-8"?>
-<w:endnotes xmlns:wpc="http://schemas.microsoft.com/office/word/2010/wordprocessingCanvas" xmlns:cx="http://schemas.microsoft.com/office/drawing/2014/chartex" xmlns:cx1="http://schemas.microsoft.com/office/drawing/2015/9/8/chartex" xmlns:cx2="http://schemas.microsoft.com/office/drawing/2015/10/21/chartex" xmlns:mc="http://schemas.openxmlformats.org/markup-compatibility/2006" xmlns:o="urn:schemas-microsoft-com:office:office" xmlns:r="http://schemas.openxmlformats.org/officeDocument/2006/relationships" xmlns:m="http://schemas.openxmlformats.org/officeDocument/2006/math" xmlns:v="urn:schemas-microsoft-com:vml" xmlns:wp14="http://schemas.microsoft.com/office/word/2010/wordprocessingDrawing" xmlns:wp="http://schemas.openxmlformats.org/drawingml/2006/wordprocessingDrawing" xmlns:w10="urn:schemas-microsoft-com:office:word" xmlns:w="http://schemas.openxmlformats.org/wordprocessingml/2006/main" xmlns:w14="http://schemas.microsoft.com/office/word/2010/wordml" xmlns:w15="http://schemas.microsoft.com/office/word/2012/wordml" xmlns:w16se="http://schemas.microsoft.com/office/word/2015/wordml/symex" xmlns:wpg="http://schemas.microsoft.com/office/word/2010/wordprocessingGroup" xmlns:wpi="http://schemas.microsoft.com/office/word/2010/wordprocessingInk" xmlns:wne="http://schemas.microsoft.com/office/word/2006/wordml" xmlns:wps="http://schemas.microsoft.com/office/word/2010/wordprocessingShape" mc:Ignorable="w14 w15 w16se wp14">
+<w:endnotes xmlns:wpc="http://schemas.microsoft.com/office/word/2010/wordprocessingCanvas" xmlns:cx="http://schemas.microsoft.com/office/drawing/2014/chartex" xmlns:cx1="http://schemas.microsoft.com/office/drawing/2015/9/8/chartex" xmlns:cx2="http://schemas.microsoft.com/office/drawing/2015/10/21/chartex" xmlns:cx3="http://schemas.microsoft.com/office/drawing/2016/5/9/chartex" xmlns:cx4="http://schemas.microsoft.com/office/drawing/2016/5/10/chartex" xmlns:cx5="http://schemas.microsoft.com/office/drawing/2016/5/11/chartex" xmlns:mc="http://schemas.openxmlformats.org/markup-compatibility/2006" xmlns:o="urn:schemas-microsoft-com:office:office" xmlns:r="http://schemas.openxmlformats.org/officeDocument/2006/relationships" xmlns:m="http://schemas.openxmlformats.org/officeDocument/2006/math" xmlns:v="urn:schemas-microsoft-com:vml" xmlns:wp14="http://schemas.microsoft.com/office/word/2010/wordprocessingDrawing" xmlns:wp="http://schemas.openxmlformats.org/drawingml/2006/wordprocessingDrawing" xmlns:w10="urn:schemas-microsoft-com:office:word" xmlns:w="http://schemas.openxmlformats.org/wordprocessingml/2006/main" xmlns:w14="http://schemas.microsoft.com/office/word/2010/wordml" xmlns:w15="http://schemas.microsoft.com/office/word/2012/wordml" xmlns:w16se="http://schemas.microsoft.com/office/word/2015/wordml/symex" xmlns:wpg="http://schemas.microsoft.com/office/word/2010/wordprocessingGroup" xmlns:wpi="http://schemas.microsoft.com/office/word/2010/wordprocessingInk" xmlns:wne="http://schemas.microsoft.com/office/word/2006/wordml" xmlns:wps="http://schemas.microsoft.com/office/word/2010/wordprocessingShape" mc:Ignorable="w14 w15 w16se wp14">
   <w:endnote w:type="separator" w:id="-1">
     <w:p>
       <w:r>
@@ -9125,7 +9193,7 @@
 </file>
 
 <file path=word/footer1.xml><?xml version="1.0" encoding="utf-8"?>
-<w:ftr xmlns:wpc="http://schemas.microsoft.com/office/word/2010/wordprocessingCanvas" xmlns:cx="http://schemas.microsoft.com/office/drawing/2014/chartex" xmlns:cx1="http://schemas.microsoft.com/office/drawing/2015/9/8/chartex" xmlns:cx2="http://schemas.microsoft.com/office/drawing/2015/10/21/chartex" xmlns:mc="http://schemas.openxmlformats.org/markup-compatibility/2006" xmlns:o="urn:schemas-microsoft-com:office:office" xmlns:r="http://schemas.openxmlformats.org/officeDocument/2006/relationships" xmlns:m="http://schemas.openxmlformats.org/officeDocument/2006/math" xmlns:v="urn:schemas-microsoft-com:vml" xmlns:wp14="http://schemas.microsoft.com/office/word/2010/wordprocessingDrawing" xmlns:wp="http://schemas.openxmlformats.org/drawingml/2006/wordprocessingDrawing" xmlns:w10="urn:schemas-microsoft-com:office:word" xmlns:w="http://schemas.openxmlformats.org/wordprocessingml/2006/main" xmlns:w14="http://schemas.microsoft.com/office/word/2010/wordml" xmlns:w15="http://schemas.microsoft.com/office/word/2012/wordml" xmlns:w16se="http://schemas.microsoft.com/office/word/2015/wordml/symex" xmlns:wpg="http://schemas.microsoft.com/office/word/2010/wordprocessingGroup" xmlns:wpi="http://schemas.microsoft.com/office/word/2010/wordprocessingInk" xmlns:wne="http://schemas.microsoft.com/office/word/2006/wordml" xmlns:wps="http://schemas.microsoft.com/office/word/2010/wordprocessingShape" mc:Ignorable="w14 w15 w16se wp14">
+<w:ftr xmlns:wpc="http://schemas.microsoft.com/office/word/2010/wordprocessingCanvas" xmlns:cx="http://schemas.microsoft.com/office/drawing/2014/chartex" xmlns:cx1="http://schemas.microsoft.com/office/drawing/2015/9/8/chartex" xmlns:cx2="http://schemas.microsoft.com/office/drawing/2015/10/21/chartex" xmlns:cx3="http://schemas.microsoft.com/office/drawing/2016/5/9/chartex" xmlns:cx4="http://schemas.microsoft.com/office/drawing/2016/5/10/chartex" xmlns:cx5="http://schemas.microsoft.com/office/drawing/2016/5/11/chartex" xmlns:mc="http://schemas.openxmlformats.org/markup-compatibility/2006" xmlns:o="urn:schemas-microsoft-com:office:office" xmlns:r="http://schemas.openxmlformats.org/officeDocument/2006/relationships" xmlns:m="http://schemas.openxmlformats.org/officeDocument/2006/math" xmlns:v="urn:schemas-microsoft-com:vml" xmlns:wp14="http://schemas.microsoft.com/office/word/2010/wordprocessingDrawing" xmlns:wp="http://schemas.openxmlformats.org/drawingml/2006/wordprocessingDrawing" xmlns:w10="urn:schemas-microsoft-com:office:word" xmlns:w="http://schemas.openxmlformats.org/wordprocessingml/2006/main" xmlns:w14="http://schemas.microsoft.com/office/word/2010/wordml" xmlns:w15="http://schemas.microsoft.com/office/word/2012/wordml" xmlns:w16se="http://schemas.microsoft.com/office/word/2015/wordml/symex" xmlns:wpg="http://schemas.microsoft.com/office/word/2010/wordprocessingGroup" xmlns:wpi="http://schemas.microsoft.com/office/word/2010/wordprocessingInk" xmlns:wne="http://schemas.microsoft.com/office/word/2006/wordml" xmlns:wps="http://schemas.microsoft.com/office/word/2010/wordprocessingShape" mc:Ignorable="w14 w15 w16se wp14">
   <w:tbl>
     <w:tblPr>
       <w:tblW w:w="5000" w:type="pct"/>
@@ -9156,7 +9224,7 @@
               <w:tag w:val=""/>
               <w:id w:val="-1713949326"/>
               <w:dataBinding w:prefixMappings="xmlns:ns0='http://schemas.microsoft.com/office/2006/coverPageProps' " w:xpath="/ns0:CoverPageProperties[1]/ns0:PublishDate[1]" w:storeItemID="{55AF091B-3C7A-41E3-B477-F2FDAA23CFDA}"/>
-              <w:date w:fullDate="2016-09-01T00:00:00Z">
+              <w:date w:fullDate="2017-03-01T00:00:00Z">
                 <w:dateFormat w:val="M/d/yyyy"/>
                 <w:lid w:val="en-US"/>
                 <w:storeMappedDataAs w:val="dateTime"/>
@@ -9166,7 +9234,7 @@
             <w:sdtEndPr/>
             <w:sdtContent>
               <w:r>
-                <w:t>9/1/2016</w:t>
+                <w:t>3/1/2017</w:t>
               </w:r>
             </w:sdtContent>
           </w:sdt>
@@ -9220,7 +9288,7 @@
             <w:rPr>
               <w:noProof/>
             </w:rPr>
-            <w:t>18</w:t>
+            <w:t>13</w:t>
           </w:r>
           <w:r>
             <w:rPr>
@@ -9242,7 +9310,7 @@
 </file>
 
 <file path=word/footnotes.xml><?xml version="1.0" encoding="utf-8"?>
-<w:footnotes xmlns:wpc="http://schemas.microsoft.com/office/word/2010/wordprocessingCanvas" xmlns:cx="http://schemas.microsoft.com/office/drawing/2014/chartex" xmlns:cx1="http://schemas.microsoft.com/office/drawing/2015/9/8/chartex" xmlns:cx2="http://schemas.microsoft.com/office/drawing/2015/10/21/chartex" xmlns:mc="http://schemas.openxmlformats.org/markup-compatibility/2006" xmlns:o="urn:schemas-microsoft-com:office:office" xmlns:r="http://schemas.openxmlformats.org/officeDocument/2006/relationships" xmlns:m="http://schemas.openxmlformats.org/officeDocument/2006/math" xmlns:v="urn:schemas-microsoft-com:vml" xmlns:wp14="http://schemas.microsoft.com/office/word/2010/wordprocessingDrawing" xmlns:wp="http://schemas.openxmlformats.org/drawingml/2006/wordprocessingDrawing" xmlns:w10="urn:schemas-microsoft-com:office:word" xmlns:w="http://schemas.openxmlformats.org/wordprocessingml/2006/main" xmlns:w14="http://schemas.microsoft.com/office/word/2010/wordml" xmlns:w15="http://schemas.microsoft.com/office/word/2012/wordml" xmlns:w16se="http://schemas.microsoft.com/office/word/2015/wordml/symex" xmlns:wpg="http://schemas.microsoft.com/office/word/2010/wordprocessingGroup" xmlns:wpi="http://schemas.microsoft.com/office/word/2010/wordprocessingInk" xmlns:wne="http://schemas.microsoft.com/office/word/2006/wordml" xmlns:wps="http://schemas.microsoft.com/office/word/2010/wordprocessingShape" mc:Ignorable="w14 w15 w16se wp14">
+<w:footnotes xmlns:wpc="http://schemas.microsoft.com/office/word/2010/wordprocessingCanvas" xmlns:cx="http://schemas.microsoft.com/office/drawing/2014/chartex" xmlns:cx1="http://schemas.microsoft.com/office/drawing/2015/9/8/chartex" xmlns:cx2="http://schemas.microsoft.com/office/drawing/2015/10/21/chartex" xmlns:cx3="http://schemas.microsoft.com/office/drawing/2016/5/9/chartex" xmlns:cx4="http://schemas.microsoft.com/office/drawing/2016/5/10/chartex" xmlns:cx5="http://schemas.microsoft.com/office/drawing/2016/5/11/chartex" xmlns:mc="http://schemas.openxmlformats.org/markup-compatibility/2006" xmlns:o="urn:schemas-microsoft-com:office:office" xmlns:r="http://schemas.openxmlformats.org/officeDocument/2006/relationships" xmlns:m="http://schemas.openxmlformats.org/officeDocument/2006/math" xmlns:v="urn:schemas-microsoft-com:vml" xmlns:wp14="http://schemas.microsoft.com/office/word/2010/wordprocessingDrawing" xmlns:wp="http://schemas.openxmlformats.org/drawingml/2006/wordprocessingDrawing" xmlns:w10="urn:schemas-microsoft-com:office:word" xmlns:w="http://schemas.openxmlformats.org/wordprocessingml/2006/main" xmlns:w14="http://schemas.microsoft.com/office/word/2010/wordml" xmlns:w15="http://schemas.microsoft.com/office/word/2012/wordml" xmlns:w16se="http://schemas.microsoft.com/office/word/2015/wordml/symex" xmlns:wpg="http://schemas.microsoft.com/office/word/2010/wordprocessingGroup" xmlns:wpi="http://schemas.microsoft.com/office/word/2010/wordprocessingInk" xmlns:wne="http://schemas.microsoft.com/office/word/2006/wordml" xmlns:wps="http://schemas.microsoft.com/office/word/2010/wordprocessingShape" mc:Ignorable="w14 w15 w16se wp14">
   <w:footnote w:type="separator" w:id="-1">
     <w:p>
       <w:r>
@@ -9261,7 +9329,7 @@
 </file>
 
 <file path=word/numbering.xml><?xml version="1.0" encoding="utf-8"?>
-<w:numbering xmlns:wpc="http://schemas.microsoft.com/office/word/2010/wordprocessingCanvas" xmlns:cx="http://schemas.microsoft.com/office/drawing/2014/chartex" xmlns:cx1="http://schemas.microsoft.com/office/drawing/2015/9/8/chartex" xmlns:cx2="http://schemas.microsoft.com/office/drawing/2015/10/21/chartex" xmlns:mc="http://schemas.openxmlformats.org/markup-compatibility/2006" xmlns:o="urn:schemas-microsoft-com:office:office" xmlns:r="http://schemas.openxmlformats.org/officeDocument/2006/relationships" xmlns:m="http://schemas.openxmlformats.org/officeDocument/2006/math" xmlns:v="urn:schemas-microsoft-com:vml" xmlns:wp14="http://schemas.microsoft.com/office/word/2010/wordprocessingDrawing" xmlns:wp="http://schemas.openxmlformats.org/drawingml/2006/wordprocessingDrawing" xmlns:w10="urn:schemas-microsoft-com:office:word" xmlns:w="http://schemas.openxmlformats.org/wordprocessingml/2006/main" xmlns:w14="http://schemas.microsoft.com/office/word/2010/wordml" xmlns:w15="http://schemas.microsoft.com/office/word/2012/wordml" xmlns:w16se="http://schemas.microsoft.com/office/word/2015/wordml/symex" xmlns:wpg="http://schemas.microsoft.com/office/word/2010/wordprocessingGroup" xmlns:wpi="http://schemas.microsoft.com/office/word/2010/wordprocessingInk" xmlns:wne="http://schemas.microsoft.com/office/word/2006/wordml" xmlns:wps="http://schemas.microsoft.com/office/word/2010/wordprocessingShape" mc:Ignorable="w14 w15 w16se wp14">
+<w:numbering xmlns:wpc="http://schemas.microsoft.com/office/word/2010/wordprocessingCanvas" xmlns:cx="http://schemas.microsoft.com/office/drawing/2014/chartex" xmlns:cx1="http://schemas.microsoft.com/office/drawing/2015/9/8/chartex" xmlns:cx2="http://schemas.microsoft.com/office/drawing/2015/10/21/chartex" xmlns:cx3="http://schemas.microsoft.com/office/drawing/2016/5/9/chartex" xmlns:cx4="http://schemas.microsoft.com/office/drawing/2016/5/10/chartex" xmlns:cx5="http://schemas.microsoft.com/office/drawing/2016/5/11/chartex" xmlns:mc="http://schemas.openxmlformats.org/markup-compatibility/2006" xmlns:o="urn:schemas-microsoft-com:office:office" xmlns:r="http://schemas.openxmlformats.org/officeDocument/2006/relationships" xmlns:m="http://schemas.openxmlformats.org/officeDocument/2006/math" xmlns:v="urn:schemas-microsoft-com:vml" xmlns:wp14="http://schemas.microsoft.com/office/word/2010/wordprocessingDrawing" xmlns:wp="http://schemas.openxmlformats.org/drawingml/2006/wordprocessingDrawing" xmlns:w10="urn:schemas-microsoft-com:office:word" xmlns:w="http://schemas.openxmlformats.org/wordprocessingml/2006/main" xmlns:w14="http://schemas.microsoft.com/office/word/2010/wordml" xmlns:w15="http://schemas.microsoft.com/office/word/2012/wordml" xmlns:w16se="http://schemas.microsoft.com/office/word/2015/wordml/symex" xmlns:wpg="http://schemas.microsoft.com/office/word/2010/wordprocessingGroup" xmlns:wpi="http://schemas.microsoft.com/office/word/2010/wordprocessingInk" xmlns:wne="http://schemas.microsoft.com/office/word/2006/wordml" xmlns:wps="http://schemas.microsoft.com/office/word/2010/wordprocessingShape" mc:Ignorable="w14 w15 w16se wp14">
   <w:abstractNum w:abstractNumId="0" w15:restartNumberingAfterBreak="0">
     <w:nsid w:val="FFFFFF88"/>
     <w:multiLevelType w:val="singleLevel"/>
@@ -10614,7 +10682,7 @@
       </w:pPr>
     </w:pPrDefault>
   </w:docDefaults>
-  <w:latentStyles w:defLockedState="0" w:defUIPriority="99" w:defSemiHidden="0" w:defUnhideWhenUsed="0" w:defQFormat="0" w:count="373">
+  <w:latentStyles w:defLockedState="0" w:defUIPriority="99" w:defSemiHidden="0" w:defUnhideWhenUsed="0" w:defQFormat="0" w:count="374">
     <w:lsdException w:name="Normal" w:uiPriority="0" w:qFormat="1"/>
     <w:lsdException w:name="heading 1" w:uiPriority="0" w:qFormat="1"/>
     <w:lsdException w:name="heading 2" w:semiHidden="1" w:uiPriority="0" w:unhideWhenUsed="1" w:qFormat="1"/>
@@ -10765,7 +10833,7 @@
     <w:lsdException w:name="Table Subtle 1" w:semiHidden="1" w:unhideWhenUsed="1"/>
     <w:lsdException w:name="Table Subtle 2" w:semiHidden="1" w:unhideWhenUsed="1"/>
     <w:lsdException w:name="Table Web 1" w:semiHidden="1" w:unhideWhenUsed="1"/>
-    <w:lsdException w:name="Table Web 3" w:semiHidden="1" w:unhideWhenUsed="1"/>
+    <w:lsdException w:name="Table Web 2" w:semiHidden="1" w:unhideWhenUsed="1"/>
     <w:lsdException w:name="Balloon Text" w:semiHidden="1" w:unhideWhenUsed="1"/>
     <w:lsdException w:name="Table Grid" w:uiPriority="39"/>
     <w:lsdException w:name="Placeholder Text" w:semiHidden="1" w:uiPriority="1"/>
@@ -10985,6 +11053,7 @@
     <w:lsdException w:name="List Table 7 Colorful Accent 6" w:uiPriority="52"/>
     <w:lsdException w:name="Mention" w:semiHidden="1" w:unhideWhenUsed="1"/>
     <w:lsdException w:name="Smart Hyperlink" w:semiHidden="1" w:unhideWhenUsed="1"/>
+    <w:lsdException w:name="Hashtag" w:semiHidden="1" w:unhideWhenUsed="1"/>
   </w:latentStyles>
   <w:style w:type="paragraph" w:default="1" w:styleId="Normal">
     <w:name w:val="Normal"/>
@@ -13279,11 +13348,76 @@
       <w:szCs w:val="16"/>
     </w:rPr>
   </w:style>
+  <w:style w:type="character" w:styleId="CommentReference">
+    <w:name w:val="annotation reference"/>
+    <w:basedOn w:val="DefaultParagraphFont"/>
+    <w:uiPriority w:val="99"/>
+    <w:semiHidden/>
+    <w:unhideWhenUsed/>
+    <w:rsid w:val="00B41319"/>
+    <w:rPr>
+      <w:sz w:val="16"/>
+      <w:szCs w:val="16"/>
+    </w:rPr>
+  </w:style>
+  <w:style w:type="paragraph" w:styleId="CommentText">
+    <w:name w:val="annotation text"/>
+    <w:basedOn w:val="Normal"/>
+    <w:link w:val="CommentTextChar"/>
+    <w:uiPriority w:val="99"/>
+    <w:semiHidden/>
+    <w:unhideWhenUsed/>
+    <w:rsid w:val="00B41319"/>
+    <w:rPr>
+      <w:sz w:val="20"/>
+      <w:szCs w:val="20"/>
+    </w:rPr>
+  </w:style>
+  <w:style w:type="character" w:customStyle="1" w:styleId="CommentTextChar">
+    <w:name w:val="Comment Text Char"/>
+    <w:basedOn w:val="DefaultParagraphFont"/>
+    <w:link w:val="CommentText"/>
+    <w:uiPriority w:val="99"/>
+    <w:semiHidden/>
+    <w:rsid w:val="00B41319"/>
+    <w:rPr>
+      <w:sz w:val="20"/>
+      <w:szCs w:val="20"/>
+    </w:rPr>
+  </w:style>
+  <w:style w:type="paragraph" w:styleId="CommentSubject">
+    <w:name w:val="annotation subject"/>
+    <w:basedOn w:val="CommentText"/>
+    <w:next w:val="CommentText"/>
+    <w:link w:val="CommentSubjectChar"/>
+    <w:uiPriority w:val="99"/>
+    <w:semiHidden/>
+    <w:unhideWhenUsed/>
+    <w:rsid w:val="00B41319"/>
+    <w:rPr>
+      <w:b/>
+      <w:bCs/>
+    </w:rPr>
+  </w:style>
+  <w:style w:type="character" w:customStyle="1" w:styleId="CommentSubjectChar">
+    <w:name w:val="Comment Subject Char"/>
+    <w:basedOn w:val="CommentTextChar"/>
+    <w:link w:val="CommentSubject"/>
+    <w:uiPriority w:val="99"/>
+    <w:semiHidden/>
+    <w:rsid w:val="00B41319"/>
+    <w:rPr>
+      <w:b/>
+      <w:bCs/>
+      <w:sz w:val="20"/>
+      <w:szCs w:val="20"/>
+    </w:rPr>
+  </w:style>
 </w:styles>
 </file>
 
 <file path=word/glossary/document.xml><?xml version="1.0" encoding="utf-8"?>
-<w:glossaryDocument xmlns:wpc="http://schemas.microsoft.com/office/word/2010/wordprocessingCanvas" xmlns:cx="http://schemas.microsoft.com/office/drawing/2014/chartex" xmlns:cx1="http://schemas.microsoft.com/office/drawing/2015/9/8/chartex" xmlns:cx2="http://schemas.microsoft.com/office/drawing/2015/10/21/chartex" xmlns:mc="http://schemas.openxmlformats.org/markup-compatibility/2006" xmlns:o="urn:schemas-microsoft-com:office:office" xmlns:r="http://schemas.openxmlformats.org/officeDocument/2006/relationships" xmlns:m="http://schemas.openxmlformats.org/officeDocument/2006/math" xmlns:v="urn:schemas-microsoft-com:vml" xmlns:wp14="http://schemas.microsoft.com/office/word/2010/wordprocessingDrawing" xmlns:wp="http://schemas.openxmlformats.org/drawingml/2006/wordprocessingDrawing" xmlns:w10="urn:schemas-microsoft-com:office:word" xmlns:w="http://schemas.openxmlformats.org/wordprocessingml/2006/main" xmlns:w14="http://schemas.microsoft.com/office/word/2010/wordml" xmlns:w15="http://schemas.microsoft.com/office/word/2012/wordml" xmlns:w16se="http://schemas.microsoft.com/office/word/2015/wordml/symex" xmlns:wpg="http://schemas.microsoft.com/office/word/2010/wordprocessingGroup" xmlns:wpi="http://schemas.microsoft.com/office/word/2010/wordprocessingInk" xmlns:wne="http://schemas.microsoft.com/office/word/2006/wordml" xmlns:wps="http://schemas.microsoft.com/office/word/2010/wordprocessingShape" mc:Ignorable="w14 w15 w16se wp14">
+<w:glossaryDocument xmlns:wpc="http://schemas.microsoft.com/office/word/2010/wordprocessingCanvas" xmlns:cx="http://schemas.microsoft.com/office/drawing/2014/chartex" xmlns:cx1="http://schemas.microsoft.com/office/drawing/2015/9/8/chartex" xmlns:cx2="http://schemas.microsoft.com/office/drawing/2015/10/21/chartex" xmlns:cx3="http://schemas.microsoft.com/office/drawing/2016/5/9/chartex" xmlns:cx4="http://schemas.microsoft.com/office/drawing/2016/5/10/chartex" xmlns:cx5="http://schemas.microsoft.com/office/drawing/2016/5/11/chartex" xmlns:mc="http://schemas.openxmlformats.org/markup-compatibility/2006" xmlns:o="urn:schemas-microsoft-com:office:office" xmlns:r="http://schemas.openxmlformats.org/officeDocument/2006/relationships" xmlns:m="http://schemas.openxmlformats.org/officeDocument/2006/math" xmlns:v="urn:schemas-microsoft-com:vml" xmlns:wp14="http://schemas.microsoft.com/office/word/2010/wordprocessingDrawing" xmlns:wp="http://schemas.openxmlformats.org/drawingml/2006/wordprocessingDrawing" xmlns:w10="urn:schemas-microsoft-com:office:word" xmlns:w="http://schemas.openxmlformats.org/wordprocessingml/2006/main" xmlns:w14="http://schemas.microsoft.com/office/word/2010/wordml" xmlns:w15="http://schemas.microsoft.com/office/word/2012/wordml" xmlns:w16se="http://schemas.microsoft.com/office/word/2015/wordml/symex" xmlns:wpg="http://schemas.microsoft.com/office/word/2010/wordprocessingGroup" xmlns:wpi="http://schemas.microsoft.com/office/word/2010/wordprocessingInk" xmlns:wne="http://schemas.microsoft.com/office/word/2006/wordml" xmlns:wps="http://schemas.microsoft.com/office/word/2010/wordprocessingShape" mc:Ignorable="w14 w15 w16se wp14">
   <w:docParts>
     <w:docPart>
       <w:docPartPr>
@@ -13411,7 +13545,7 @@
     <w:charset w:val="00"/>
     <w:family w:val="swiss"/>
     <w:pitch w:val="variable"/>
-    <w:sig w:usb0="E0002AFF" w:usb1="C000247B" w:usb2="00000009" w:usb3="00000000" w:csb0="000001FF" w:csb1="00000000"/>
+    <w:sig w:usb0="A0002AEF" w:usb1="4000207B" w:usb2="00000000" w:usb3="00000000" w:csb0="000001FF" w:csb1="00000000"/>
   </w:font>
 </w:fonts>
 </file>
@@ -13438,8 +13572,10 @@
     <w:rsid w:val="002B6BE7"/>
     <w:rsid w:val="00380622"/>
     <w:rsid w:val="003A74B2"/>
+    <w:rsid w:val="00510140"/>
     <w:rsid w:val="006A487E"/>
     <w:rsid w:val="007267FA"/>
+    <w:rsid w:val="00796B71"/>
     <w:rsid w:val="00857315"/>
     <w:rsid w:val="008C0680"/>
     <w:rsid w:val="00947693"/>
@@ -13449,6 +13585,7 @@
     <w:rsid w:val="00E222DD"/>
     <w:rsid w:val="00E86B30"/>
     <w:rsid w:val="00ED6DE5"/>
+    <w:rsid w:val="00F93245"/>
   </w:rsids>
   <m:mathPr>
     <m:mathFont m:val="Cambria Math"/>
@@ -13487,7 +13624,7 @@
       </w:pPr>
     </w:pPrDefault>
   </w:docDefaults>
-  <w:latentStyles w:defLockedState="0" w:defUIPriority="99" w:defSemiHidden="0" w:defUnhideWhenUsed="0" w:defQFormat="0" w:count="373">
+  <w:latentStyles w:defLockedState="0" w:defUIPriority="99" w:defSemiHidden="0" w:defUnhideWhenUsed="0" w:defQFormat="0" w:count="374">
     <w:lsdException w:name="Normal" w:uiPriority="0" w:qFormat="1"/>
     <w:lsdException w:name="heading 1" w:uiPriority="9" w:qFormat="1"/>
     <w:lsdException w:name="heading 2" w:semiHidden="1" w:uiPriority="9" w:unhideWhenUsed="1" w:qFormat="1"/>
@@ -13638,7 +13775,7 @@
     <w:lsdException w:name="Table Subtle 1" w:semiHidden="1" w:unhideWhenUsed="1"/>
     <w:lsdException w:name="Table Subtle 2" w:semiHidden="1" w:unhideWhenUsed="1"/>
     <w:lsdException w:name="Table Web 1" w:semiHidden="1" w:unhideWhenUsed="1"/>
-    <w:lsdException w:name="Table Web 3" w:semiHidden="1" w:unhideWhenUsed="1"/>
+    <w:lsdException w:name="Table Web 2" w:semiHidden="1" w:unhideWhenUsed="1"/>
     <w:lsdException w:name="Balloon Text" w:semiHidden="1" w:unhideWhenUsed="1"/>
     <w:lsdException w:name="Table Grid" w:uiPriority="39"/>
     <w:lsdException w:name="Placeholder Text" w:semiHidden="1"/>
@@ -13858,6 +13995,7 @@
     <w:lsdException w:name="List Table 7 Colorful Accent 6" w:uiPriority="52"/>
     <w:lsdException w:name="Mention" w:semiHidden="1" w:unhideWhenUsed="1"/>
     <w:lsdException w:name="Smart Hyperlink" w:semiHidden="1" w:unhideWhenUsed="1"/>
+    <w:lsdException w:name="Hashtag" w:semiHidden="1" w:unhideWhenUsed="1"/>
   </w:latentStyles>
   <w:style w:type="paragraph" w:default="1" w:styleId="Normal">
     <w:name w:val="Normal"/>
@@ -14196,7 +14334,7 @@
 
 <file path=customXml/item1.xml><?xml version="1.0" encoding="utf-8"?>
 <CoverPageProperties xmlns="http://schemas.microsoft.com/office/2006/coverPageProps">
-  <PublishDate>2016-09-01T00:00:00</PublishDate>
+  <PublishDate>2017-03-01T00:00:00</PublishDate>
   <Abstract/>
   <CompanyAddress/>
   <CompanyPhone/>
@@ -14235,7 +14373,7 @@
 </file>
 
 <file path=customXml/itemProps3.xml><?xml version="1.0" encoding="utf-8"?>
-<ds:datastoreItem xmlns:ds="http://schemas.openxmlformats.org/officeDocument/2006/customXml" ds:itemID="{FFD64A23-76D3-44FF-8565-C589F0DE1466}">
+<ds:datastoreItem xmlns:ds="http://schemas.openxmlformats.org/officeDocument/2006/customXml" ds:itemID="{3B682E0B-CA93-44E7-9714-5DFBEE8CBFC1}">
   <ds:schemaRefs>
     <ds:schemaRef ds:uri="http://schemas.openxmlformats.org/officeDocument/2006/bibliography"/>
   </ds:schemaRefs>

</xml_diff>

<commit_message>
Regular update of VASL documentation
</commit_message>
<xml_diff>
--- a/dev documentation/GettingStartedWithVASLDevelopment.docx
+++ b/dev documentation/GettingStartedWithVASLDevelopment.docx
@@ -1,6 +1,6 @@
 
 <file path=word/document.xml><?xml version="1.0" encoding="utf-8"?>
-<w:document xmlns:wpc="http://schemas.microsoft.com/office/word/2010/wordprocessingCanvas" xmlns:cx="http://schemas.microsoft.com/office/drawing/2014/chartex" xmlns:cx1="http://schemas.microsoft.com/office/drawing/2015/9/8/chartex" xmlns:cx2="http://schemas.microsoft.com/office/drawing/2015/10/21/chartex" xmlns:cx3="http://schemas.microsoft.com/office/drawing/2016/5/9/chartex" xmlns:cx4="http://schemas.microsoft.com/office/drawing/2016/5/10/chartex" xmlns:cx5="http://schemas.microsoft.com/office/drawing/2016/5/11/chartex" xmlns:mc="http://schemas.openxmlformats.org/markup-compatibility/2006" xmlns:o="urn:schemas-microsoft-com:office:office" xmlns:r="http://schemas.openxmlformats.org/officeDocument/2006/relationships" xmlns:m="http://schemas.openxmlformats.org/officeDocument/2006/math" xmlns:v="urn:schemas-microsoft-com:vml" xmlns:wp14="http://schemas.microsoft.com/office/word/2010/wordprocessingDrawing" xmlns:wp="http://schemas.openxmlformats.org/drawingml/2006/wordprocessingDrawing" xmlns:w10="urn:schemas-microsoft-com:office:word" xmlns:w="http://schemas.openxmlformats.org/wordprocessingml/2006/main" xmlns:w14="http://schemas.microsoft.com/office/word/2010/wordml" xmlns:w15="http://schemas.microsoft.com/office/word/2012/wordml" xmlns:w16se="http://schemas.microsoft.com/office/word/2015/wordml/symex" xmlns:wpg="http://schemas.microsoft.com/office/word/2010/wordprocessingGroup" xmlns:wpi="http://schemas.microsoft.com/office/word/2010/wordprocessingInk" xmlns:wne="http://schemas.microsoft.com/office/word/2006/wordml" xmlns:wps="http://schemas.microsoft.com/office/word/2010/wordprocessingShape" mc:Ignorable="w14 w15 w16se wp14">
+<w:document xmlns:wpc="http://schemas.microsoft.com/office/word/2010/wordprocessingCanvas" xmlns:cx="http://schemas.microsoft.com/office/drawing/2014/chartex" xmlns:cx1="http://schemas.microsoft.com/office/drawing/2015/9/8/chartex" xmlns:cx2="http://schemas.microsoft.com/office/drawing/2015/10/21/chartex" xmlns:cx3="http://schemas.microsoft.com/office/drawing/2016/5/9/chartex" xmlns:cx4="http://schemas.microsoft.com/office/drawing/2016/5/10/chartex" xmlns:cx5="http://schemas.microsoft.com/office/drawing/2016/5/11/chartex" xmlns:cx6="http://schemas.microsoft.com/office/drawing/2016/5/12/chartex" xmlns:cx7="http://schemas.microsoft.com/office/drawing/2016/5/13/chartex" xmlns:cx8="http://schemas.microsoft.com/office/drawing/2016/5/14/chartex" xmlns:mc="http://schemas.openxmlformats.org/markup-compatibility/2006" xmlns:aink="http://schemas.microsoft.com/office/drawing/2016/ink" xmlns:am3d="http://schemas.microsoft.com/office/drawing/2017/model3d" xmlns:o="urn:schemas-microsoft-com:office:office" xmlns:r="http://schemas.openxmlformats.org/officeDocument/2006/relationships" xmlns:m="http://schemas.openxmlformats.org/officeDocument/2006/math" xmlns:v="urn:schemas-microsoft-com:vml" xmlns:wp14="http://schemas.microsoft.com/office/word/2010/wordprocessingDrawing" xmlns:wp="http://schemas.openxmlformats.org/drawingml/2006/wordprocessingDrawing" xmlns:w10="urn:schemas-microsoft-com:office:word" xmlns:w="http://schemas.openxmlformats.org/wordprocessingml/2006/main" xmlns:w14="http://schemas.microsoft.com/office/word/2010/wordml" xmlns:w15="http://schemas.microsoft.com/office/word/2012/wordml" xmlns:w16cid="http://schemas.microsoft.com/office/word/2016/wordml/cid" xmlns:w16se="http://schemas.microsoft.com/office/word/2015/wordml/symex" xmlns:wpg="http://schemas.microsoft.com/office/word/2010/wordprocessingGroup" xmlns:wpi="http://schemas.microsoft.com/office/word/2010/wordprocessingInk" xmlns:wne="http://schemas.microsoft.com/office/word/2006/wordml" xmlns:wps="http://schemas.microsoft.com/office/word/2010/wordprocessingShape" mc:Ignorable="w14 w15 w16se w16cid wp14">
   <w:body>
     <w:sdt>
       <w:sdtPr>
@@ -222,7 +222,7 @@
               </mc:Choice>
               <mc:Fallback>
                 <w:pict>
-                  <v:shapetype id="_x0000_t202" coordsize="21600,21600" o:spt="202" path="m,l,21600r21600,l21600,xe">
+                  <v:shapetype w14:anchorId="3991B2EF" id="_x0000_t202" coordsize="21600,21600" o:spt="202" path="m,l,21600r21600,l21600,xe">
                     <v:stroke joinstyle="miter"/>
                     <v:path gradientshapeok="t" o:connecttype="rect"/>
                   </v:shapetype>
@@ -243,11 +243,11 @@
                               <w:lang w:eastAsia="en-US"/>
                             </w:rPr>
                             <w:drawing>
-                              <wp:inline distT="0" distB="0" distL="0" distR="0" wp14:anchorId="61C29A84" wp14:editId="60EED4D3">
+                              <wp:inline distT="0" distB="0" distL="0" distR="0" wp14:anchorId="7A90B816" wp14:editId="1CF3168F">
                                 <wp:extent cx="2571750" cy="685800"/>
                                 <wp:effectExtent l="0" t="0" r="0" b="0"/>
                                 <wp:docPr id="1" name="Picture 1" descr="VASSAL, the open-source boardgame engine">
-                                  <a:hlinkClick xmlns:a="http://schemas.openxmlformats.org/drawingml/2006/main" r:id="rId12"/>
+                                  <a:hlinkClick xmlns:a="http://schemas.openxmlformats.org/drawingml/2006/main" r:id="rId10"/>
                                 </wp:docPr>
                                 <wp:cNvGraphicFramePr>
                                   <a:graphicFrameLocks xmlns:a="http://schemas.openxmlformats.org/drawingml/2006/main" noChangeAspect="1"/>
@@ -257,14 +257,14 @@
                                     <pic:pic xmlns:pic="http://schemas.openxmlformats.org/drawingml/2006/picture">
                                       <pic:nvPicPr>
                                         <pic:cNvPr id="0" name="Picture 9" descr="VASSAL, the open-source boardgame engine">
-                                          <a:hlinkClick r:id="rId12"/>
+                                          <a:hlinkClick r:id="rId10"/>
                                         </pic:cNvPr>
                                         <pic:cNvPicPr>
                                           <a:picLocks noChangeAspect="1" noChangeArrowheads="1"/>
                                         </pic:cNvPicPr>
                                       </pic:nvPicPr>
                                       <pic:blipFill>
-                                        <a:blip r:embed="rId13">
+                                        <a:blip r:embed="rId11">
                                           <a:extLst>
                                             <a:ext uri="{28A0092B-C50C-407E-A947-70E740481C1C}">
                                               <a14:useLocalDpi xmlns:a14="http://schemas.microsoft.com/office/drawing/2010/main" val="0"/>
@@ -426,7 +426,7 @@
                                   <w:t>Version 1.</w:t>
                                 </w:r>
                                 <w:r>
-                                  <w:t>2</w:t>
+                                  <w:t>3</w:t>
                                 </w:r>
                               </w:p>
                               <w:sdt>
@@ -435,7 +435,7 @@
                                   <w:tag w:val=""/>
                                   <w:id w:val="-340846552"/>
                                   <w:dataBinding w:prefixMappings="xmlns:ns0='http://schemas.microsoft.com/office/2006/coverPageProps' " w:xpath="/ns0:CoverPageProperties[1]/ns0:PublishDate[1]" w:storeItemID="{55AF091B-3C7A-41E3-B477-F2FDAA23CFDA}"/>
-                                  <w:date w:fullDate="2017-03-01T00:00:00Z">
+                                  <w:date w:fullDate="2017-09-01T00:00:00Z">
                                     <w:dateFormat w:val="MMMM d, yyyy"/>
                                     <w:lid w:val="en-US"/>
                                     <w:storeMappedDataAs w:val="dateTime"/>
@@ -449,7 +449,10 @@
                                       <w:pStyle w:val="Subtitle"/>
                                     </w:pPr>
                                     <w:r>
-                                      <w:t>March 1, 2017</w:t>
+                                      <w:t>September</w:t>
+                                    </w:r>
+                                    <w:r>
+                                      <w:t xml:space="preserve"> 1, 2017</w:t>
                                     </w:r>
                                   </w:p>
                                 </w:sdtContent>
@@ -500,11 +503,7 @@
               </mc:Choice>
               <mc:Fallback>
                 <w:pict>
-                  <v:shapetype w14:anchorId="48519EBF" id="_x0000_t202" coordsize="21600,21600" o:spt="202" path="m,l,21600r21600,l21600,xe">
-                    <v:stroke joinstyle="miter"/>
-                    <v:path gradientshapeok="t" o:connecttype="rect"/>
-                  </v:shapetype>
-                  <v:shape id="Text Box 33" o:spid="_x0000_s1027" type="#_x0000_t202" alt="Version number and date" style="position:absolute;left:0;text-align:left;margin-left:237.05pt;margin-top:0;width:288.25pt;height:287.5pt;z-index:251655168;visibility:visible;mso-wrap-style:square;mso-width-percent:471;mso-height-percent:363;mso-top-percent:91;mso-wrap-distance-left:9pt;mso-wrap-distance-top:0;mso-wrap-distance-right:9pt;mso-wrap-distance-bottom:0;mso-position-horizontal:right;mso-position-horizontal-relative:margin;mso-position-vertical-relative:page;mso-width-percent:471;mso-height-percent:363;mso-top-percent:91;mso-width-relative:page;mso-height-relative:page;v-text-anchor:bottom" o:gfxdata="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" filled="f" stroked="f" strokeweight=".5pt">
+                  <v:shape w14:anchorId="48519EBF" id="Text Box 33" o:spid="_x0000_s1027" type="#_x0000_t202" alt="Version number and date" style="position:absolute;left:0;text-align:left;margin-left:237.05pt;margin-top:0;width:288.25pt;height:287.5pt;z-index:251655168;visibility:visible;mso-wrap-style:square;mso-width-percent:471;mso-height-percent:363;mso-top-percent:91;mso-wrap-distance-left:9pt;mso-wrap-distance-top:0;mso-wrap-distance-right:9pt;mso-wrap-distance-bottom:0;mso-position-horizontal:right;mso-position-horizontal-relative:margin;mso-position-vertical-relative:page;mso-width-percent:471;mso-height-percent:363;mso-top-percent:91;mso-width-relative:page;mso-height-relative:page;v-text-anchor:bottom" o:gfxdata="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" filled="f" stroked="f" strokeweight=".5pt">
                     <v:textbox style="mso-fit-shape-to-text:t" inset="0,0,0,0">
                       <w:txbxContent>
                         <w:p>
@@ -515,7 +514,7 @@
                             <w:t>Version 1.</w:t>
                           </w:r>
                           <w:r>
-                            <w:t>2</w:t>
+                            <w:t>3</w:t>
                           </w:r>
                         </w:p>
                         <w:sdt>
@@ -524,7 +523,7 @@
                             <w:tag w:val=""/>
                             <w:id w:val="-340846552"/>
                             <w:dataBinding w:prefixMappings="xmlns:ns0='http://schemas.microsoft.com/office/2006/coverPageProps' " w:xpath="/ns0:CoverPageProperties[1]/ns0:PublishDate[1]" w:storeItemID="{55AF091B-3C7A-41E3-B477-F2FDAA23CFDA}"/>
-                            <w:date w:fullDate="2017-03-01T00:00:00Z">
+                            <w:date w:fullDate="2017-09-01T00:00:00Z">
                               <w:dateFormat w:val="MMMM d, yyyy"/>
                               <w:lid w:val="en-US"/>
                               <w:storeMappedDataAs w:val="dateTime"/>
@@ -538,7 +537,10 @@
                                 <w:pStyle w:val="Subtitle"/>
                               </w:pPr>
                               <w:r>
-                                <w:t>March 1, 2017</w:t>
+                                <w:t>September</w:t>
+                              </w:r>
+                              <w:r>
+                                <w:t xml:space="preserve"> 1, 2017</w:t>
                               </w:r>
                             </w:p>
                           </w:sdtContent>
@@ -711,7 +713,7 @@
               </mc:Choice>
               <mc:Fallback>
                 <w:pict>
-                  <v:shape id="Text Box 35" o:spid="_x0000_s1028" type="#_x0000_t202" alt="Presenter, company name and address" style="position:absolute;left:0;text-align:left;margin-left:401.8pt;margin-top:0;width:453pt;height:51.4pt;z-index:251654144;visibility:visible;mso-wrap-style:square;mso-width-percent:471;mso-height-percent:80;mso-top-percent:837;mso-wrap-distance-left:9pt;mso-wrap-distance-top:0;mso-wrap-distance-right:9pt;mso-wrap-distance-bottom:0;mso-position-horizontal:right;mso-position-horizontal-relative:margin;mso-position-vertical-relative:page;mso-width-percent:471;mso-height-percent:80;mso-top-percent:837;mso-width-relative:page;mso-height-relative:page;v-text-anchor:bottom" o:gfxdata="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" filled="f" stroked="f" strokeweight=".5pt">
+                  <v:shape w14:anchorId="0D981D15" id="Text Box 35" o:spid="_x0000_s1028" type="#_x0000_t202" alt="Presenter, company name and address" style="position:absolute;left:0;text-align:left;margin-left:401.8pt;margin-top:0;width:453pt;height:51.4pt;z-index:251654144;visibility:visible;mso-wrap-style:square;mso-width-percent:471;mso-height-percent:80;mso-top-percent:837;mso-wrap-distance-left:9pt;mso-wrap-distance-top:0;mso-wrap-distance-right:9pt;mso-wrap-distance-bottom:0;mso-position-horizontal:right;mso-position-horizontal-relative:margin;mso-position-vertical-relative:page;mso-width-percent:471;mso-height-percent:80;mso-top-percent:837;mso-width-relative:page;mso-height-relative:page;v-text-anchor:bottom" o:gfxdata="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" filled="f" stroked="f" strokeweight=".5pt">
                     <v:textbox inset="0,0,0,0">
                       <w:txbxContent>
                         <w:p>
@@ -1320,7 +1322,19 @@
           <w:rPr>
             <w:rStyle w:val="Heading3Char"/>
           </w:rPr>
-          <w:t>getting the underlying tools: jdk</w:t>
+          <w:t>getting the und</w:t>
+        </w:r>
+        <w:r>
+          <w:rPr>
+            <w:rStyle w:val="Heading3Char"/>
+          </w:rPr>
+          <w:t>e</w:t>
+        </w:r>
+        <w:r>
+          <w:rPr>
+            <w:rStyle w:val="Heading3Char"/>
+          </w:rPr>
+          <w:t>rlying tools: jdk</w:t>
         </w:r>
         <w:r>
           <w:rPr>
@@ -1396,7 +1410,19 @@
           <w:rPr>
             <w:rStyle w:val="Heading3Char"/>
           </w:rPr>
-          <w:t>getting the code: github AND SOURCETREE</w:t>
+          <w:t>getting</w:t>
+        </w:r>
+        <w:r>
+          <w:rPr>
+            <w:rStyle w:val="Heading3Char"/>
+          </w:rPr>
+          <w:t xml:space="preserve"> </w:t>
+        </w:r>
+        <w:r>
+          <w:rPr>
+            <w:rStyle w:val="Heading3Char"/>
+          </w:rPr>
+          <w:t>the code: github AND SOURCETREE</w:t>
         </w:r>
         <w:r>
           <w:rPr>
@@ -1766,15 +1792,31 @@
         <w:t>This document provides instructions on</w:t>
       </w:r>
       <w:r>
-        <w:t xml:space="preserve"> obtaining, installing, and using a number of tools necessary to enable VASL development.</w:t>
-      </w:r>
-    </w:p>
-    <w:p>
-      <w:pPr>
-        <w:jc w:val="both"/>
-      </w:pPr>
-      <w:r>
-        <w:t xml:space="preserve">This is a multi-step process involving a number of separate tools and products and can appear quite complex. This document tries to provide sufficient detail to allow those interested to get up and running on their own. In the event of problems requiring assistance, contact information is provided. </w:t>
+        <w:t xml:space="preserve"> obtaining, installing, and using </w:t>
+      </w:r>
+      <w:proofErr w:type="gramStart"/>
+      <w:r>
+        <w:t>a number of</w:t>
+      </w:r>
+      <w:proofErr w:type="gramEnd"/>
+      <w:r>
+        <w:t xml:space="preserve"> tools necessary to enable VASL development.</w:t>
+      </w:r>
+    </w:p>
+    <w:p>
+      <w:pPr>
+        <w:jc w:val="both"/>
+      </w:pPr>
+      <w:r>
+        <w:t xml:space="preserve">This is a multi-step process involving </w:t>
+      </w:r>
+      <w:proofErr w:type="gramStart"/>
+      <w:r>
+        <w:t>a number of</w:t>
+      </w:r>
+      <w:proofErr w:type="gramEnd"/>
+      <w:r>
+        <w:t xml:space="preserve"> separate tools and products and can appear quite complex. This document tries to provide sufficient detail to allow those interested to get up and running on their own. In the event of problems requiring assistance, contact information is provided. </w:t>
       </w:r>
     </w:p>
     <w:p>
@@ -1801,7 +1843,15 @@
         </w:r>
       </w:hyperlink>
       <w:r>
-        <w:t xml:space="preserve"> below for information on GitHub). Both GitHub and SourceTree (see </w:t>
+        <w:t xml:space="preserve"> below for information on GitHub). Both GitHub and </w:t>
+      </w:r>
+      <w:proofErr w:type="spellStart"/>
+      <w:r>
+        <w:t>SourceTree</w:t>
+      </w:r>
+      <w:proofErr w:type="spellEnd"/>
+      <w:r>
+        <w:t xml:space="preserve"> (see </w:t>
       </w:r>
       <w:hyperlink w:anchor="_3.0_getting_the" w:history="1">
         <w:r>
@@ -1849,8 +1899,13 @@
         </w:tabs>
         <w:jc w:val="both"/>
       </w:pPr>
-      <w:r>
-        <w:t xml:space="preserve">In order to work on VASL source code, a number of steps must be completed. The VASL source code is </w:t>
+      <w:proofErr w:type="gramStart"/>
+      <w:r>
+        <w:t>In order to</w:t>
+      </w:r>
+      <w:proofErr w:type="gramEnd"/>
+      <w:r>
+        <w:t xml:space="preserve"> work on VASL source code, a number of steps must be completed. The VASL source code is </w:t>
       </w:r>
       <w:r>
         <w:t>a library, not a complete</w:t>
@@ -1867,7 +1922,7 @@
       <w:r>
         <w:t>(</w:t>
       </w:r>
-      <w:hyperlink r:id="rId14" w:history="1">
+      <w:hyperlink r:id="rId12" w:history="1">
         <w:r>
           <w:rPr>
             <w:color w:val="00B0F0"/>
@@ -1953,8 +2008,13 @@
         <w:t>Repository</w:t>
       </w:r>
       <w:r>
-        <w:t xml:space="preserve"> and SourceTree</w:t>
-      </w:r>
+        <w:t xml:space="preserve"> and </w:t>
+      </w:r>
+      <w:proofErr w:type="spellStart"/>
+      <w:r>
+        <w:t>SourceTree</w:t>
+      </w:r>
+      <w:proofErr w:type="spellEnd"/>
       <w:r>
         <w:t xml:space="preserve">. This requires </w:t>
       </w:r>
@@ -1970,8 +2030,13 @@
       <w:r>
         <w:t xml:space="preserve">installing software, and using </w:t>
       </w:r>
-      <w:r>
-        <w:t>SourceTree to obtain and manage code change</w:t>
+      <w:proofErr w:type="spellStart"/>
+      <w:r>
+        <w:t>SourceTree</w:t>
+      </w:r>
+      <w:proofErr w:type="spellEnd"/>
+      <w:r>
+        <w:t xml:space="preserve"> to obtain and manage code change</w:t>
       </w:r>
       <w:r>
         <w:t>s</w:t>
@@ -1985,7 +2050,15 @@
         <w:jc w:val="both"/>
       </w:pPr>
       <w:r>
-        <w:t xml:space="preserve">To actually develop new code requires an </w:t>
+        <w:t xml:space="preserve">To </w:t>
+      </w:r>
+      <w:proofErr w:type="gramStart"/>
+      <w:r>
+        <w:t>actually develop</w:t>
+      </w:r>
+      <w:proofErr w:type="gramEnd"/>
+      <w:r>
+        <w:t xml:space="preserve"> new code requires an </w:t>
       </w:r>
       <w:r>
         <w:t>Integrated Development Environment (IDE)</w:t>
@@ -2019,8 +2092,13 @@
       <w:pPr>
         <w:jc w:val="both"/>
       </w:pPr>
-      <w:r>
-        <w:t xml:space="preserve">In order to </w:t>
+      <w:proofErr w:type="gramStart"/>
+      <w:r>
+        <w:t>In order to</w:t>
+      </w:r>
+      <w:proofErr w:type="gramEnd"/>
+      <w:r>
+        <w:t xml:space="preserve"> </w:t>
       </w:r>
       <w:r>
         <w:t>integrate certain</w:t>
@@ -2032,7 +2110,23 @@
         <w:t>ing</w:t>
       </w:r>
       <w:r>
-        <w:t xml:space="preserve"> a tool named Maven which has to be obtained and installed. </w:t>
+        <w:t xml:space="preserve"> a tool named Maven which </w:t>
+      </w:r>
+      <w:proofErr w:type="gramStart"/>
+      <w:r>
+        <w:t>has to</w:t>
+      </w:r>
+      <w:proofErr w:type="gramEnd"/>
+      <w:r>
+        <w:t xml:space="preserve"> be obtained and installed. </w:t>
+      </w:r>
+    </w:p>
+    <w:p>
+      <w:pPr>
+        <w:jc w:val="both"/>
+      </w:pPr>
+      <w:r>
+        <w:t>While many of the above tools can be purchased, all have “community” or free-access versions that can be used for VASL development. No purchases are necessary.</w:t>
       </w:r>
     </w:p>
     <w:p>
@@ -2049,7 +2143,15 @@
         <w:t>s</w:t>
       </w:r>
       <w:r>
-        <w:t xml:space="preserve"> more detailed instructions on how to obtain, install and use all of the above-mentioned tools.</w:t>
+        <w:t xml:space="preserve"> more detailed instructions on how to obtain, install and use </w:t>
+      </w:r>
+      <w:proofErr w:type="gramStart"/>
+      <w:r>
+        <w:t>all of</w:t>
+      </w:r>
+      <w:proofErr w:type="gramEnd"/>
+      <w:r>
+        <w:t xml:space="preserve"> the above-mentioned tools.</w:t>
       </w:r>
     </w:p>
     <w:p>
@@ -2125,9 +2227,17 @@
         <w:t xml:space="preserve"> </w:t>
       </w:r>
       <w:r>
-        <w:t xml:space="preserve">LICENSE.txt file and also available from </w:t>
-      </w:r>
-      <w:hyperlink r:id="rId15" w:history="1">
+        <w:t xml:space="preserve">LICENSE.txt file </w:t>
+      </w:r>
+      <w:proofErr w:type="gramStart"/>
+      <w:r>
+        <w:t>and also</w:t>
+      </w:r>
+      <w:proofErr w:type="gramEnd"/>
+      <w:r>
+        <w:t xml:space="preserve"> available from </w:t>
+      </w:r>
+      <w:hyperlink r:id="rId13" w:history="1">
         <w:r>
           <w:rPr>
             <w:color w:val="00B0F0"/>
@@ -2154,10 +2264,26 @@
         <w:jc w:val="both"/>
       </w:pPr>
       <w:r>
-        <w:t>VASSAL is a standalone application which is used in conjunction with modules such as VASL to provide game interfaces. Neither VASSAL nor any of its modules is a complete game in itself. Both VASSAL and a game module are required</w:t>
-      </w:r>
-      <w:r>
-        <w:t xml:space="preserve"> in order to play</w:t>
+        <w:t xml:space="preserve">VASSAL is a standalone application which is used in conjunction with modules such as VASL to provide game interfaces. Neither VASSAL nor any of its modules is a complete </w:t>
+      </w:r>
+      <w:proofErr w:type="gramStart"/>
+      <w:r>
+        <w:t>game in itself</w:t>
+      </w:r>
+      <w:proofErr w:type="gramEnd"/>
+      <w:r>
+        <w:t>. Both VASSAL and a game module are required</w:t>
+      </w:r>
+      <w:r>
+        <w:t xml:space="preserve"> </w:t>
+      </w:r>
+      <w:proofErr w:type="gramStart"/>
+      <w:r>
+        <w:t>in order to</w:t>
+      </w:r>
+      <w:proofErr w:type="gramEnd"/>
+      <w:r>
+        <w:t xml:space="preserve"> play</w:t>
       </w:r>
       <w:r>
         <w:t xml:space="preserve">. </w:t>
@@ -2253,7 +2379,7 @@
       <w:r>
         <w:t xml:space="preserve"> wish to know more about VASSAL functionality and how it works, please consult the </w:t>
       </w:r>
-      <w:hyperlink r:id="rId16" w:history="1">
+      <w:hyperlink r:id="rId14" w:history="1">
         <w:r>
           <w:rPr>
             <w:rStyle w:val="Hyperlink"/>
@@ -2264,7 +2390,7 @@
       <w:r>
         <w:t xml:space="preserve">. There are also a series of </w:t>
       </w:r>
-      <w:hyperlink r:id="rId17" w:history="1">
+      <w:hyperlink r:id="rId15" w:history="1">
         <w:r>
           <w:rPr>
             <w:rStyle w:val="Hyperlink"/>
@@ -2345,13 +2471,21 @@
         </w:r>
       </w:hyperlink>
       <w:r>
-        <w:t>). I</w:t>
+        <w:t xml:space="preserve">). </w:t>
+      </w:r>
+      <w:proofErr w:type="gramStart"/>
+      <w:r>
+        <w:t>I</w:t>
       </w:r>
       <w:r>
         <w:t>n</w:t>
       </w:r>
       <w:r>
-        <w:t xml:space="preserve"> order to access the VASSAL functionality from within VASL, several references to VASSAL will be created in Section </w:t>
+        <w:t xml:space="preserve"> order to</w:t>
+      </w:r>
+      <w:proofErr w:type="gramEnd"/>
+      <w:r>
+        <w:t xml:space="preserve"> access the VASSAL functionality from within VASL, several references to VASSAL will be created in Section </w:t>
       </w:r>
       <w:hyperlink w:anchor="Section413Step2" w:history="1">
         <w:r>
@@ -2370,7 +2504,13 @@
           <w:rPr>
             <w:rStyle w:val="Hyperlink"/>
           </w:rPr>
-          <w:t xml:space="preserve"> Step 2</w:t>
+          <w:t xml:space="preserve"> </w:t>
+        </w:r>
+        <w:r>
+          <w:rPr>
+            <w:rStyle w:val="Hyperlink"/>
+          </w:rPr>
+          <w:t>Step 2</w:t>
         </w:r>
       </w:hyperlink>
       <w:r>
@@ -2412,7 +2552,7 @@
       <w:r>
         <w:t xml:space="preserve"> install to play VASL. See the </w:t>
       </w:r>
-      <w:hyperlink r:id="rId18" w:history="1">
+      <w:hyperlink r:id="rId16" w:history="1">
         <w:r>
           <w:rPr>
             <w:rStyle w:val="Hyperlink"/>
@@ -2466,7 +2606,15 @@
         </w:r>
       </w:hyperlink>
       <w:r>
-        <w:t xml:space="preserve"> describes how Java code is used in the VASL module to enhance standard VASSAL features. In order to be able to use Java code from within VASL, a Java Development Kit </w:t>
+        <w:t xml:space="preserve"> describes how Java code is used in the VASL module to enhance standard VASSAL features. </w:t>
+      </w:r>
+      <w:proofErr w:type="gramStart"/>
+      <w:r>
+        <w:t>In order to</w:t>
+      </w:r>
+      <w:proofErr w:type="gramEnd"/>
+      <w:r>
+        <w:t xml:space="preserve"> be able to use Java code from within VASL, a Java Development Kit </w:t>
       </w:r>
       <w:r>
         <w:t xml:space="preserve">(JDK) </w:t>
@@ -2688,7 +2836,7 @@
         </w:rPr>
         <w:t xml:space="preserve"> </w:t>
       </w:r>
-      <w:hyperlink r:id="rId19" w:history="1">
+      <w:hyperlink r:id="rId17" w:history="1">
         <w:r>
           <w:rPr>
             <w:rStyle w:val="Hyperlink"/>
@@ -2794,7 +2942,13 @@
         <w:jc w:val="both"/>
       </w:pPr>
       <w:r>
-        <w:t>Java offers several versions of the JDK. Java SE 8u60 is the latest version to be successfully used with VASL. When newer versions appear, feel free to try them.</w:t>
+        <w:t xml:space="preserve">Java offers several versions of the JDK. Java SE </w:t>
+      </w:r>
+      <w:r>
+        <w:t xml:space="preserve">Development Kit </w:t>
+      </w:r>
+      <w:r>
+        <w:t>8u60 is the latest version to be successfully used with VASL. When newer versions appear, feel free to try them.</w:t>
       </w:r>
       <w:r>
         <w:t xml:space="preserve"> If you encounter problems, install and reference the version cited here.</w:t>
@@ -2834,7 +2988,7 @@
                     <pic:cNvPicPr/>
                   </pic:nvPicPr>
                   <pic:blipFill>
-                    <a:blip r:embed="rId20">
+                    <a:blip r:embed="rId18">
                       <a:extLst>
                         <a:ext uri="{28A0092B-C50C-407E-A947-70E740481C1C}">
                           <a14:useLocalDpi xmlns:a14="http://schemas.microsoft.com/office/drawing/2010/main" val="0"/>
@@ -2985,8 +3139,13 @@
         <w:ind w:left="720"/>
         <w:jc w:val="both"/>
       </w:pPr>
-      <w:r>
-        <w:t xml:space="preserve">In order to validate the JDK install and to ensure that Java is in the path (this will be needed in Section 6), go to the command line and type “java -version” without the quotation marks. If you don’t know how to find the command line, please Google it as there are many ways to get there depending on computer types and OS versions. </w:t>
+      <w:proofErr w:type="gramStart"/>
+      <w:r>
+        <w:t>In order to</w:t>
+      </w:r>
+      <w:proofErr w:type="gramEnd"/>
+      <w:r>
+        <w:t xml:space="preserve"> validate the JDK install and to ensure that Java is in the path (this will be needed in Section 6), go to the command line and type “java -version” without the quotation marks. If you don’t know how to find the command line, please Google it as there are many ways to get there depending on computer types and OS versions. </w:t>
       </w:r>
       <w:r>
         <w:t xml:space="preserve">If typing “java –version” does not return a reference to Java then you will need to add it to your path </w:t>
@@ -3137,7 +3296,15 @@
         <w:t>Git is</w:t>
       </w:r>
       <w:r>
-        <w:t xml:space="preserve"> used to store all of the VASL source code. </w:t>
+        <w:t xml:space="preserve"> used to store </w:t>
+      </w:r>
+      <w:proofErr w:type="gramStart"/>
+      <w:r>
+        <w:t>all of</w:t>
+      </w:r>
+      <w:proofErr w:type="gramEnd"/>
+      <w:r>
+        <w:t xml:space="preserve"> the VASL source code. </w:t>
       </w:r>
       <w:r>
         <w:t xml:space="preserve">In addition, Git is a </w:t>
@@ -3222,7 +3389,27 @@
             <w:sz w:val="20"/>
             <w:szCs w:val="20"/>
           </w:rPr>
-          <w:t>Annex A</w:t>
+          <w:t>Ann</w:t>
+        </w:r>
+        <w:r>
+          <w:rPr>
+            <w:rStyle w:val="Hyperlink"/>
+            <w:rFonts w:ascii="Segoe UI" w:hAnsi="Segoe UI" w:cs="Segoe UI"/>
+            <w:kern w:val="0"/>
+            <w:sz w:val="20"/>
+            <w:szCs w:val="20"/>
+          </w:rPr>
+          <w:t>e</w:t>
+        </w:r>
+        <w:r>
+          <w:rPr>
+            <w:rStyle w:val="Hyperlink"/>
+            <w:rFonts w:ascii="Segoe UI" w:hAnsi="Segoe UI" w:cs="Segoe UI"/>
+            <w:kern w:val="0"/>
+            <w:sz w:val="20"/>
+            <w:szCs w:val="20"/>
+          </w:rPr>
+          <w:t>x A</w:t>
         </w:r>
       </w:hyperlink>
       <w:r>
@@ -3269,11 +3456,21 @@
       <w:r>
         <w:t xml:space="preserve">install </w:t>
       </w:r>
-      <w:r>
-        <w:t xml:space="preserve">SourceTree. </w:t>
-      </w:r>
-      <w:r>
-        <w:t xml:space="preserve">Both of these tools work with Git to provide access to/manage the VASL repository in Git. </w:t>
+      <w:proofErr w:type="spellStart"/>
+      <w:r>
+        <w:t>SourceTree</w:t>
+      </w:r>
+      <w:proofErr w:type="spellEnd"/>
+      <w:r>
+        <w:t xml:space="preserve">. </w:t>
+      </w:r>
+      <w:proofErr w:type="gramStart"/>
+      <w:r>
+        <w:t>Both of these</w:t>
+      </w:r>
+      <w:proofErr w:type="gramEnd"/>
+      <w:r>
+        <w:t xml:space="preserve"> tools work with Git to provide access to/manage the VASL repository in Git. </w:t>
       </w:r>
     </w:p>
     <w:p>
@@ -3352,8 +3549,18 @@
           <w:bCs/>
           <w:color w:val="002060"/>
         </w:rPr>
-        <w:t xml:space="preserve"> SourceTree</w:t>
-      </w:r>
+        <w:t xml:space="preserve"> </w:t>
+      </w:r>
+      <w:proofErr w:type="spellStart"/>
+      <w:r>
+        <w:rPr>
+          <w:b/>
+          <w:bCs/>
+          <w:color w:val="002060"/>
+        </w:rPr>
+        <w:t>SourceTree</w:t>
+      </w:r>
+      <w:proofErr w:type="spellEnd"/>
       <w:r>
         <w:rPr>
           <w:b/>
@@ -3396,9 +3603,17 @@
         <w:t>C</w:t>
       </w:r>
       <w:r>
-        <w:t xml:space="preserve">reate a Github account at </w:t>
-      </w:r>
-      <w:hyperlink r:id="rId21" w:history="1">
+        <w:t xml:space="preserve">reate a </w:t>
+      </w:r>
+      <w:proofErr w:type="spellStart"/>
+      <w:r>
+        <w:t>Github</w:t>
+      </w:r>
+      <w:proofErr w:type="spellEnd"/>
+      <w:r>
+        <w:t xml:space="preserve"> account at </w:t>
+      </w:r>
+      <w:hyperlink r:id="rId19" w:history="1">
         <w:r>
           <w:rPr>
             <w:rStyle w:val="Hyperlink"/>
@@ -3482,7 +3697,7 @@
       <w:r>
         <w:t xml:space="preserve">It can be found at </w:t>
       </w:r>
-      <w:hyperlink r:id="rId22" w:history="1">
+      <w:hyperlink r:id="rId20" w:history="1">
         <w:r>
           <w:rPr>
             <w:rStyle w:val="Hyperlink"/>
@@ -3502,13 +3717,10 @@
           <w:sz w:val="20"/>
           <w:szCs w:val="20"/>
         </w:rPr>
-        <w:t xml:space="preserve"> or by googling ‘git-scm’ if the link does not work. Git-scm is available for most major operating systems. Choose the latest version for your system. </w:t>
-      </w:r>
-    </w:p>
-    <w:p>
-      <w:pPr>
-        <w:ind w:left="1440"/>
-        <w:jc w:val="both"/>
+        <w:t xml:space="preserve"> or by googling ‘git-</w:t>
+      </w:r>
+      <w:proofErr w:type="spellStart"/>
+      <w:r>
         <w:rPr>
           <w:rFonts w:ascii="Segoe UI" w:hAnsi="Segoe UI" w:cs="Segoe UI"/>
           <w:color w:val="000000"/>
@@ -3516,7 +3728,9 @@
           <w:sz w:val="20"/>
           <w:szCs w:val="20"/>
         </w:rPr>
-      </w:pPr>
+        <w:t>scm</w:t>
+      </w:r>
+      <w:proofErr w:type="spellEnd"/>
       <w:r>
         <w:rPr>
           <w:rFonts w:ascii="Segoe UI" w:hAnsi="Segoe UI" w:cs="Segoe UI"/>
@@ -3525,8 +3739,9 @@
           <w:sz w:val="20"/>
           <w:szCs w:val="20"/>
         </w:rPr>
-        <w:t>You</w:t>
-      </w:r>
+        <w:t>’ if the link does not work. Git-</w:t>
+      </w:r>
+      <w:proofErr w:type="spellStart"/>
       <w:r>
         <w:rPr>
           <w:rFonts w:ascii="Segoe UI" w:hAnsi="Segoe UI" w:cs="Segoe UI"/>
@@ -3535,8 +3750,9 @@
           <w:sz w:val="20"/>
           <w:szCs w:val="20"/>
         </w:rPr>
-        <w:t xml:space="preserve"> </w:t>
-      </w:r>
+        <w:t>scm</w:t>
+      </w:r>
+      <w:proofErr w:type="spellEnd"/>
       <w:r>
         <w:rPr>
           <w:rFonts w:ascii="Segoe UI" w:hAnsi="Segoe UI" w:cs="Segoe UI"/>
@@ -3545,9 +3761,13 @@
           <w:sz w:val="20"/>
           <w:szCs w:val="20"/>
         </w:rPr>
-        <w:t>may</w:t>
-      </w:r>
-      <w:r>
+        <w:t xml:space="preserve"> is available for most major operating systems. Choose the latest version for your system. </w:t>
+      </w:r>
+    </w:p>
+    <w:p>
+      <w:pPr>
+        <w:ind w:left="1440"/>
+        <w:jc w:val="both"/>
         <w:rPr>
           <w:rFonts w:ascii="Segoe UI" w:hAnsi="Segoe UI" w:cs="Segoe UI"/>
           <w:color w:val="000000"/>
@@ -3555,8 +3775,7 @@
           <w:sz w:val="20"/>
           <w:szCs w:val="20"/>
         </w:rPr>
-        <w:t xml:space="preserve"> see references to </w:t>
-      </w:r>
+      </w:pPr>
       <w:r>
         <w:rPr>
           <w:rFonts w:ascii="Segoe UI" w:hAnsi="Segoe UI" w:cs="Segoe UI"/>
@@ -3565,7 +3784,7 @@
           <w:sz w:val="20"/>
           <w:szCs w:val="20"/>
         </w:rPr>
-        <w:t xml:space="preserve">the GitHub desktop </w:t>
+        <w:t>You</w:t>
       </w:r>
       <w:r>
         <w:rPr>
@@ -3575,7 +3794,7 @@
           <w:sz w:val="20"/>
           <w:szCs w:val="20"/>
         </w:rPr>
-        <w:t xml:space="preserve">or GitHub GUI. For the purposes of VASL development, it is NOT recommended that </w:t>
+        <w:t xml:space="preserve"> </w:t>
       </w:r>
       <w:r>
         <w:rPr>
@@ -3585,7 +3804,7 @@
           <w:sz w:val="20"/>
           <w:szCs w:val="20"/>
         </w:rPr>
-        <w:t>you</w:t>
+        <w:t>may</w:t>
       </w:r>
       <w:r>
         <w:rPr>
@@ -3595,13 +3814,9 @@
           <w:sz w:val="20"/>
           <w:szCs w:val="20"/>
         </w:rPr>
-        <w:t xml:space="preserve"> install this software. SourceTree should be used instead. </w:t>
-      </w:r>
-    </w:p>
-    <w:p>
-      <w:pPr>
-        <w:ind w:left="1440"/>
-        <w:jc w:val="both"/>
+        <w:t xml:space="preserve"> see references to </w:t>
+      </w:r>
+      <w:r>
         <w:rPr>
           <w:rFonts w:ascii="Segoe UI" w:hAnsi="Segoe UI" w:cs="Segoe UI"/>
           <w:color w:val="000000"/>
@@ -3609,7 +3824,8 @@
           <w:sz w:val="20"/>
           <w:szCs w:val="20"/>
         </w:rPr>
-      </w:pPr>
+        <w:t xml:space="preserve">the GitHub desktop </w:t>
+      </w:r>
       <w:r>
         <w:rPr>
           <w:rFonts w:ascii="Segoe UI" w:hAnsi="Segoe UI" w:cs="Segoe UI"/>
@@ -3618,7 +3834,7 @@
           <w:sz w:val="20"/>
           <w:szCs w:val="20"/>
         </w:rPr>
-        <w:t xml:space="preserve">When installing git-scm on Windows </w:t>
+        <w:t xml:space="preserve">or GitHub GUI. For the purposes of VASL development, it is NOT recommended that </w:t>
       </w:r>
       <w:r>
         <w:rPr>
@@ -3628,7 +3844,116 @@
           <w:sz w:val="20"/>
           <w:szCs w:val="20"/>
         </w:rPr>
-        <w:t xml:space="preserve">use the default options with the exception of </w:t>
+        <w:t>you</w:t>
+      </w:r>
+      <w:r>
+        <w:rPr>
+          <w:rFonts w:ascii="Segoe UI" w:hAnsi="Segoe UI" w:cs="Segoe UI"/>
+          <w:color w:val="000000"/>
+          <w:kern w:val="0"/>
+          <w:sz w:val="20"/>
+          <w:szCs w:val="20"/>
+        </w:rPr>
+        <w:t xml:space="preserve"> install this software. </w:t>
+      </w:r>
+      <w:proofErr w:type="spellStart"/>
+      <w:r>
+        <w:rPr>
+          <w:rFonts w:ascii="Segoe UI" w:hAnsi="Segoe UI" w:cs="Segoe UI"/>
+          <w:color w:val="000000"/>
+          <w:kern w:val="0"/>
+          <w:sz w:val="20"/>
+          <w:szCs w:val="20"/>
+        </w:rPr>
+        <w:t>SourceTree</w:t>
+      </w:r>
+      <w:proofErr w:type="spellEnd"/>
+      <w:r>
+        <w:rPr>
+          <w:rFonts w:ascii="Segoe UI" w:hAnsi="Segoe UI" w:cs="Segoe UI"/>
+          <w:color w:val="000000"/>
+          <w:kern w:val="0"/>
+          <w:sz w:val="20"/>
+          <w:szCs w:val="20"/>
+        </w:rPr>
+        <w:t xml:space="preserve"> should be used instead. </w:t>
+      </w:r>
+    </w:p>
+    <w:p>
+      <w:pPr>
+        <w:ind w:left="1440"/>
+        <w:jc w:val="both"/>
+        <w:rPr>
+          <w:rFonts w:ascii="Segoe UI" w:hAnsi="Segoe UI" w:cs="Segoe UI"/>
+          <w:color w:val="000000"/>
+          <w:kern w:val="0"/>
+          <w:sz w:val="20"/>
+          <w:szCs w:val="20"/>
+        </w:rPr>
+      </w:pPr>
+      <w:r>
+        <w:rPr>
+          <w:rFonts w:ascii="Segoe UI" w:hAnsi="Segoe UI" w:cs="Segoe UI"/>
+          <w:color w:val="000000"/>
+          <w:kern w:val="0"/>
+          <w:sz w:val="20"/>
+          <w:szCs w:val="20"/>
+        </w:rPr>
+        <w:t>When installing git-</w:t>
+      </w:r>
+      <w:proofErr w:type="spellStart"/>
+      <w:r>
+        <w:rPr>
+          <w:rFonts w:ascii="Segoe UI" w:hAnsi="Segoe UI" w:cs="Segoe UI"/>
+          <w:color w:val="000000"/>
+          <w:kern w:val="0"/>
+          <w:sz w:val="20"/>
+          <w:szCs w:val="20"/>
+        </w:rPr>
+        <w:t>scm</w:t>
+      </w:r>
+      <w:proofErr w:type="spellEnd"/>
+      <w:r>
+        <w:rPr>
+          <w:rFonts w:ascii="Segoe UI" w:hAnsi="Segoe UI" w:cs="Segoe UI"/>
+          <w:color w:val="000000"/>
+          <w:kern w:val="0"/>
+          <w:sz w:val="20"/>
+          <w:szCs w:val="20"/>
+        </w:rPr>
+        <w:t xml:space="preserve"> on Windows </w:t>
+      </w:r>
+      <w:r>
+        <w:rPr>
+          <w:rFonts w:ascii="Segoe UI" w:hAnsi="Segoe UI" w:cs="Segoe UI"/>
+          <w:color w:val="000000"/>
+          <w:kern w:val="0"/>
+          <w:sz w:val="20"/>
+          <w:szCs w:val="20"/>
+        </w:rPr>
+        <w:t xml:space="preserve">use the default options </w:t>
+      </w:r>
+      <w:proofErr w:type="gramStart"/>
+      <w:r>
+        <w:rPr>
+          <w:rFonts w:ascii="Segoe UI" w:hAnsi="Segoe UI" w:cs="Segoe UI"/>
+          <w:color w:val="000000"/>
+          <w:kern w:val="0"/>
+          <w:sz w:val="20"/>
+          <w:szCs w:val="20"/>
+        </w:rPr>
+        <w:t>with the exception of</w:t>
+      </w:r>
+      <w:proofErr w:type="gramEnd"/>
+      <w:r>
+        <w:rPr>
+          <w:rFonts w:ascii="Segoe UI" w:hAnsi="Segoe UI" w:cs="Segoe UI"/>
+          <w:color w:val="000000"/>
+          <w:kern w:val="0"/>
+          <w:sz w:val="20"/>
+          <w:szCs w:val="20"/>
+        </w:rPr>
+        <w:t xml:space="preserve"> </w:t>
       </w:r>
       <w:r>
         <w:rPr>
@@ -3695,7 +4020,7 @@
                     <pic:cNvPicPr/>
                   </pic:nvPicPr>
                   <pic:blipFill>
-                    <a:blip r:embed="rId23"/>
+                    <a:blip r:embed="rId21"/>
                     <a:stretch>
                       <a:fillRect/>
                     </a:stretch>
@@ -3760,8 +4085,21 @@
           <w:sz w:val="20"/>
           <w:szCs w:val="20"/>
         </w:rPr>
-        <w:t xml:space="preserve"> SourceTree</w:t>
-      </w:r>
+        <w:t xml:space="preserve"> </w:t>
+      </w:r>
+      <w:proofErr w:type="spellStart"/>
+      <w:r>
+        <w:rPr>
+          <w:rFonts w:ascii="Segoe UI" w:hAnsi="Segoe UI" w:cs="Segoe UI"/>
+          <w:b/>
+          <w:color w:val="000000"/>
+          <w:kern w:val="0"/>
+          <w:sz w:val="20"/>
+          <w:szCs w:val="20"/>
+        </w:rPr>
+        <w:t>SourceTree</w:t>
+      </w:r>
+      <w:proofErr w:type="spellEnd"/>
     </w:p>
     <w:p>
       <w:pPr>
@@ -3787,7 +4125,29 @@
           <w:sz w:val="20"/>
           <w:szCs w:val="20"/>
         </w:rPr>
-        <w:t xml:space="preserve">NOTE: There are many git client tools available, but we are recommending SourceTree as it’s one of the easiest to use. </w:t>
+        <w:t xml:space="preserve">NOTE: There are many git client tools available, but we are recommending </w:t>
+      </w:r>
+      <w:proofErr w:type="spellStart"/>
+      <w:r>
+        <w:rPr>
+          <w:rFonts w:ascii="Segoe UI" w:hAnsi="Segoe UI" w:cs="Segoe UI"/>
+          <w:color w:val="000000"/>
+          <w:kern w:val="0"/>
+          <w:sz w:val="20"/>
+          <w:szCs w:val="20"/>
+        </w:rPr>
+        <w:t>SourceTree</w:t>
+      </w:r>
+      <w:proofErr w:type="spellEnd"/>
+      <w:r>
+        <w:rPr>
+          <w:rFonts w:ascii="Segoe UI" w:hAnsi="Segoe UI" w:cs="Segoe UI"/>
+          <w:color w:val="000000"/>
+          <w:kern w:val="0"/>
+          <w:sz w:val="20"/>
+          <w:szCs w:val="20"/>
+        </w:rPr>
+        <w:t xml:space="preserve"> as it’s one of the easiest to use. </w:t>
       </w:r>
     </w:p>
     <w:p>
@@ -3816,7 +4176,7 @@
         </w:rPr>
         <w:t xml:space="preserve">Go to </w:t>
       </w:r>
-      <w:hyperlink r:id="rId24" w:history="1">
+      <w:hyperlink r:id="rId22" w:history="1">
         <w:r>
           <w:rPr>
             <w:rStyle w:val="Hyperlink"/>
@@ -3857,17 +4217,297 @@
       </w:pPr>
       <w:r>
         <w:rPr>
+          <w:rFonts w:ascii="Segoe UI" w:hAnsi="Segoe UI" w:cs="Segoe UI"/>
+          <w:color w:val="000000"/>
+          <w:kern w:val="0"/>
+          <w:sz w:val="20"/>
+          <w:szCs w:val="20"/>
+        </w:rPr>
+        <w:t xml:space="preserve">Click on Download </w:t>
+      </w:r>
+      <w:proofErr w:type="spellStart"/>
+      <w:r>
+        <w:rPr>
+          <w:rFonts w:ascii="Segoe UI" w:hAnsi="Segoe UI" w:cs="Segoe UI"/>
+          <w:color w:val="000000"/>
+          <w:kern w:val="0"/>
+          <w:sz w:val="20"/>
+          <w:szCs w:val="20"/>
+        </w:rPr>
+        <w:t>SourceTree</w:t>
+      </w:r>
+      <w:proofErr w:type="spellEnd"/>
+      <w:r>
+        <w:rPr>
+          <w:rFonts w:ascii="Segoe UI" w:hAnsi="Segoe UI" w:cs="Segoe UI"/>
+          <w:color w:val="000000"/>
+          <w:kern w:val="0"/>
+          <w:sz w:val="20"/>
+          <w:szCs w:val="20"/>
+        </w:rPr>
+        <w:t xml:space="preserve"> Free (for Windows. Click on the appropriate links </w:t>
+      </w:r>
+      <w:proofErr w:type="gramStart"/>
+      <w:r>
+        <w:rPr>
+          <w:rFonts w:ascii="Segoe UI" w:hAnsi="Segoe UI" w:cs="Segoe UI"/>
+          <w:color w:val="000000"/>
+          <w:kern w:val="0"/>
+          <w:sz w:val="20"/>
+          <w:szCs w:val="20"/>
+        </w:rPr>
+        <w:t xml:space="preserve">for </w:t>
+      </w:r>
+      <w:r>
+        <w:rPr>
+          <w:rFonts w:ascii="Segoe UI" w:hAnsi="Segoe UI" w:cs="Segoe UI"/>
+          <w:color w:val="000000"/>
+          <w:kern w:val="0"/>
+          <w:sz w:val="20"/>
+          <w:szCs w:val="20"/>
+        </w:rPr>
+        <w:t xml:space="preserve"> </w:t>
+      </w:r>
+      <w:r>
+        <w:rPr>
+          <w:rFonts w:ascii="Segoe UI" w:hAnsi="Segoe UI" w:cs="Segoe UI"/>
+          <w:color w:val="000000"/>
+          <w:kern w:val="0"/>
+          <w:sz w:val="20"/>
+          <w:szCs w:val="20"/>
+        </w:rPr>
+        <w:t>other</w:t>
+      </w:r>
+      <w:proofErr w:type="gramEnd"/>
+      <w:r>
+        <w:rPr>
+          <w:rFonts w:ascii="Segoe UI" w:hAnsi="Segoe UI" w:cs="Segoe UI"/>
+          <w:color w:val="000000"/>
+          <w:kern w:val="0"/>
+          <w:sz w:val="20"/>
+          <w:szCs w:val="20"/>
+        </w:rPr>
+        <w:t xml:space="preserve"> OS).</w:t>
+      </w:r>
+    </w:p>
+    <w:p>
+      <w:pPr>
+        <w:pStyle w:val="ListParagraph"/>
+        <w:numPr>
+          <w:ilvl w:val="0"/>
+          <w:numId w:val="24"/>
+        </w:numPr>
+        <w:jc w:val="both"/>
+        <w:rPr>
+          <w:rFonts w:ascii="Segoe UI" w:hAnsi="Segoe UI" w:cs="Segoe UI"/>
+          <w:color w:val="000000"/>
+          <w:kern w:val="0"/>
+          <w:sz w:val="20"/>
+          <w:szCs w:val="20"/>
+        </w:rPr>
+      </w:pPr>
+      <w:r>
+        <w:rPr>
+          <w:rFonts w:ascii="Segoe UI" w:hAnsi="Segoe UI" w:cs="Segoe UI"/>
+          <w:color w:val="000000"/>
+          <w:kern w:val="0"/>
+          <w:sz w:val="20"/>
+          <w:szCs w:val="20"/>
+        </w:rPr>
+        <w:t xml:space="preserve">Click Run in the dialog box. </w:t>
+      </w:r>
+    </w:p>
+    <w:p>
+      <w:pPr>
+        <w:pStyle w:val="ListParagraph"/>
+        <w:numPr>
+          <w:ilvl w:val="0"/>
+          <w:numId w:val="24"/>
+        </w:numPr>
+        <w:jc w:val="both"/>
+        <w:rPr>
+          <w:rFonts w:ascii="Segoe UI" w:hAnsi="Segoe UI" w:cs="Segoe UI"/>
+          <w:color w:val="000000"/>
+          <w:kern w:val="0"/>
+          <w:sz w:val="20"/>
+          <w:szCs w:val="20"/>
+        </w:rPr>
+      </w:pPr>
+      <w:r>
+        <w:rPr>
+          <w:rFonts w:ascii="Segoe UI" w:hAnsi="Segoe UI" w:cs="Segoe UI"/>
+          <w:color w:val="000000"/>
+          <w:kern w:val="0"/>
+          <w:sz w:val="20"/>
+          <w:szCs w:val="20"/>
+        </w:rPr>
+        <w:t>Follow standard install instructions on screen</w:t>
+      </w:r>
+      <w:r>
+        <w:rPr>
+          <w:rFonts w:ascii="Segoe UI" w:hAnsi="Segoe UI" w:cs="Segoe UI"/>
+          <w:color w:val="000000"/>
+          <w:kern w:val="0"/>
+          <w:sz w:val="20"/>
+          <w:szCs w:val="20"/>
+        </w:rPr>
+        <w:t xml:space="preserve"> using the </w:t>
+      </w:r>
+      <w:proofErr w:type="spellStart"/>
+      <w:r>
+        <w:rPr>
+          <w:rFonts w:ascii="Segoe UI" w:hAnsi="Segoe UI" w:cs="Segoe UI"/>
+          <w:color w:val="000000"/>
+          <w:kern w:val="0"/>
+          <w:sz w:val="20"/>
+          <w:szCs w:val="20"/>
+        </w:rPr>
+        <w:t>SourceTree</w:t>
+      </w:r>
+      <w:proofErr w:type="spellEnd"/>
+      <w:r>
+        <w:rPr>
+          <w:rFonts w:ascii="Segoe UI" w:hAnsi="Segoe UI" w:cs="Segoe UI"/>
+          <w:color w:val="000000"/>
+          <w:kern w:val="0"/>
+          <w:sz w:val="20"/>
+          <w:szCs w:val="20"/>
+        </w:rPr>
+        <w:t xml:space="preserve"> Setup Wizard</w:t>
+      </w:r>
+      <w:r>
+        <w:rPr>
+          <w:rFonts w:ascii="Segoe UI" w:hAnsi="Segoe UI" w:cs="Segoe UI"/>
+          <w:color w:val="000000"/>
+          <w:kern w:val="0"/>
+          <w:sz w:val="20"/>
+          <w:szCs w:val="20"/>
+        </w:rPr>
+        <w:t>.</w:t>
+      </w:r>
+    </w:p>
+    <w:p>
+      <w:pPr>
+        <w:pStyle w:val="ListParagraph"/>
+        <w:numPr>
+          <w:ilvl w:val="0"/>
+          <w:numId w:val="24"/>
+        </w:numPr>
+        <w:jc w:val="both"/>
+        <w:rPr>
+          <w:rFonts w:ascii="Segoe UI" w:hAnsi="Segoe UI" w:cs="Segoe UI"/>
+          <w:color w:val="000000"/>
+          <w:kern w:val="0"/>
+          <w:sz w:val="20"/>
+          <w:szCs w:val="20"/>
+        </w:rPr>
+      </w:pPr>
+      <w:r>
+        <w:rPr>
+          <w:rFonts w:ascii="Segoe UI" w:hAnsi="Segoe UI" w:cs="Segoe UI"/>
+          <w:color w:val="000000"/>
+          <w:kern w:val="0"/>
+          <w:sz w:val="20"/>
+          <w:szCs w:val="20"/>
+        </w:rPr>
+        <w:t xml:space="preserve">Launch </w:t>
+      </w:r>
+      <w:proofErr w:type="spellStart"/>
+      <w:r>
+        <w:rPr>
+          <w:rFonts w:ascii="Segoe UI" w:hAnsi="Segoe UI" w:cs="Segoe UI"/>
+          <w:color w:val="000000"/>
+          <w:kern w:val="0"/>
+          <w:sz w:val="20"/>
+          <w:szCs w:val="20"/>
+        </w:rPr>
+        <w:t>SourceTree</w:t>
+      </w:r>
+      <w:proofErr w:type="spellEnd"/>
+      <w:r>
+        <w:rPr>
+          <w:rFonts w:ascii="Segoe UI" w:hAnsi="Segoe UI" w:cs="Segoe UI"/>
+          <w:color w:val="000000"/>
+          <w:kern w:val="0"/>
+          <w:sz w:val="20"/>
+          <w:szCs w:val="20"/>
+        </w:rPr>
+        <w:t xml:space="preserve"> to validate installation. If prompted to create an SSH key, click ‘No’ as this is not required.</w:t>
+      </w:r>
+    </w:p>
+    <w:p>
+      <w:pPr>
+        <w:pStyle w:val="ListParagraph"/>
+        <w:numPr>
+          <w:ilvl w:val="0"/>
+          <w:numId w:val="24"/>
+        </w:numPr>
+        <w:jc w:val="both"/>
+        <w:rPr>
+          <w:rFonts w:ascii="Segoe UI" w:hAnsi="Segoe UI" w:cs="Segoe UI"/>
+          <w:color w:val="000000"/>
+          <w:kern w:val="0"/>
+          <w:sz w:val="20"/>
+          <w:szCs w:val="20"/>
+        </w:rPr>
+      </w:pPr>
+      <w:r>
+        <w:rPr>
+          <w:rFonts w:ascii="Segoe UI" w:hAnsi="Segoe UI" w:cs="Segoe UI"/>
+          <w:color w:val="000000"/>
+          <w:kern w:val="0"/>
+          <w:sz w:val="20"/>
+          <w:szCs w:val="20"/>
+        </w:rPr>
+        <w:t xml:space="preserve">While </w:t>
+      </w:r>
+      <w:proofErr w:type="spellStart"/>
+      <w:r>
+        <w:rPr>
+          <w:rFonts w:ascii="Segoe UI" w:hAnsi="Segoe UI" w:cs="Segoe UI"/>
+          <w:color w:val="000000"/>
+          <w:kern w:val="0"/>
+          <w:sz w:val="20"/>
+          <w:szCs w:val="20"/>
+        </w:rPr>
+        <w:t>SourceTree</w:t>
+      </w:r>
+      <w:proofErr w:type="spellEnd"/>
+      <w:r>
+        <w:rPr>
+          <w:rFonts w:ascii="Segoe UI" w:hAnsi="Segoe UI" w:cs="Segoe UI"/>
+          <w:color w:val="000000"/>
+          <w:kern w:val="0"/>
+          <w:sz w:val="20"/>
+          <w:szCs w:val="20"/>
+        </w:rPr>
+        <w:t xml:space="preserve"> is free, you will need to register with them to use it beyond 30 days. Click Menu File → Registration.</w:t>
+      </w:r>
+    </w:p>
+    <w:p>
+      <w:pPr>
+        <w:jc w:val="both"/>
+        <w:rPr>
+          <w:rFonts w:ascii="Segoe UI" w:hAnsi="Segoe UI" w:cs="Segoe UI"/>
+          <w:color w:val="000000"/>
+          <w:kern w:val="0"/>
+          <w:sz w:val="20"/>
+          <w:szCs w:val="20"/>
+        </w:rPr>
+      </w:pPr>
+      <w:r>
+        <w:rPr>
           <w:noProof/>
           <w:lang w:eastAsia="en-US"/>
         </w:rPr>
         <w:drawing>
-          <wp:anchor distT="0" distB="0" distL="114300" distR="114300" simplePos="0" relativeHeight="251660800" behindDoc="0" locked="0" layoutInCell="1" allowOverlap="1" wp14:anchorId="3C60F4D9" wp14:editId="6E9DF8B4">
+          <wp:anchor distT="0" distB="0" distL="114300" distR="114300" simplePos="0" relativeHeight="251660800" behindDoc="0" locked="0" layoutInCell="1" allowOverlap="1" wp14:anchorId="3C60F4D9" wp14:editId="71928690">
             <wp:simplePos x="0" y="0"/>
             <wp:positionH relativeFrom="column">
-              <wp:posOffset>914400</wp:posOffset>
+              <wp:posOffset>971550</wp:posOffset>
             </wp:positionH>
             <wp:positionV relativeFrom="paragraph">
-              <wp:posOffset>450850</wp:posOffset>
+              <wp:posOffset>72390</wp:posOffset>
             </wp:positionV>
             <wp:extent cx="3657273" cy="1689144"/>
             <wp:effectExtent l="0" t="0" r="635" b="6350"/>
@@ -3884,7 +4524,7 @@
                     <pic:cNvPicPr/>
                   </pic:nvPicPr>
                   <pic:blipFill>
-                    <a:blip r:embed="rId25"/>
+                    <a:blip r:embed="rId23"/>
                     <a:stretch>
                       <a:fillRect/>
                     </a:stretch>
@@ -3904,7 +4544,10 @@
           </wp:anchor>
         </w:drawing>
       </w:r>
-      <w:r>
+    </w:p>
+    <w:p>
+      <w:pPr>
+        <w:jc w:val="both"/>
         <w:rPr>
           <w:rFonts w:ascii="Segoe UI" w:hAnsi="Segoe UI" w:cs="Segoe UI"/>
           <w:color w:val="000000"/>
@@ -3912,9 +4555,11 @@
           <w:sz w:val="20"/>
           <w:szCs w:val="20"/>
         </w:rPr>
-        <w:t xml:space="preserve">Click on Download SourceTree Free (for Windows. Click on the appropriate links for </w:t>
-      </w:r>
-      <w:r>
+      </w:pPr>
+    </w:p>
+    <w:p>
+      <w:pPr>
+        <w:jc w:val="both"/>
         <w:rPr>
           <w:rFonts w:ascii="Segoe UI" w:hAnsi="Segoe UI" w:cs="Segoe UI"/>
           <w:color w:val="000000"/>
@@ -3922,9 +4567,11 @@
           <w:sz w:val="20"/>
           <w:szCs w:val="20"/>
         </w:rPr>
-        <w:t xml:space="preserve"> </w:t>
-      </w:r>
-      <w:r>
+      </w:pPr>
+    </w:p>
+    <w:p>
+      <w:pPr>
+        <w:jc w:val="both"/>
         <w:rPr>
           <w:rFonts w:ascii="Segoe UI" w:hAnsi="Segoe UI" w:cs="Segoe UI"/>
           <w:color w:val="000000"/>
@@ -3932,16 +4579,10 @@
           <w:sz w:val="20"/>
           <w:szCs w:val="20"/>
         </w:rPr>
-        <w:t>other OS).</w:t>
-      </w:r>
-    </w:p>
-    <w:p>
-      <w:pPr>
-        <w:pStyle w:val="ListParagraph"/>
-        <w:numPr>
-          <w:ilvl w:val="0"/>
-          <w:numId w:val="24"/>
-        </w:numPr>
+      </w:pPr>
+    </w:p>
+    <w:p>
+      <w:pPr>
         <w:jc w:val="both"/>
         <w:rPr>
           <w:rFonts w:ascii="Segoe UI" w:hAnsi="Segoe UI" w:cs="Segoe UI"/>
@@ -3951,7 +4592,10 @@
           <w:szCs w:val="20"/>
         </w:rPr>
       </w:pPr>
-      <w:r>
+    </w:p>
+    <w:p>
+      <w:pPr>
+        <w:jc w:val="both"/>
         <w:rPr>
           <w:rFonts w:ascii="Segoe UI" w:hAnsi="Segoe UI" w:cs="Segoe UI"/>
           <w:color w:val="000000"/>
@@ -3959,16 +4603,10 @@
           <w:sz w:val="20"/>
           <w:szCs w:val="20"/>
         </w:rPr>
-        <w:t xml:space="preserve">Click Run in the dialog box. </w:t>
-      </w:r>
-    </w:p>
-    <w:p>
-      <w:pPr>
-        <w:pStyle w:val="ListParagraph"/>
-        <w:numPr>
-          <w:ilvl w:val="0"/>
-          <w:numId w:val="24"/>
-        </w:numPr>
+      </w:pPr>
+    </w:p>
+    <w:p>
+      <w:pPr>
         <w:jc w:val="both"/>
         <w:rPr>
           <w:rFonts w:ascii="Segoe UI" w:hAnsi="Segoe UI" w:cs="Segoe UI"/>
@@ -3978,7 +4616,10 @@
           <w:szCs w:val="20"/>
         </w:rPr>
       </w:pPr>
-      <w:r>
+    </w:p>
+    <w:p>
+      <w:pPr>
+        <w:jc w:val="both"/>
         <w:rPr>
           <w:rFonts w:ascii="Segoe UI" w:hAnsi="Segoe UI" w:cs="Segoe UI"/>
           <w:color w:val="000000"/>
@@ -3986,82 +4627,7 @@
           <w:sz w:val="20"/>
           <w:szCs w:val="20"/>
         </w:rPr>
-        <w:t>Follow standard install instructions on screen</w:t>
-      </w:r>
-      <w:r>
-        <w:rPr>
-          <w:rFonts w:ascii="Segoe UI" w:hAnsi="Segoe UI" w:cs="Segoe UI"/>
-          <w:color w:val="000000"/>
-          <w:kern w:val="0"/>
-          <w:sz w:val="20"/>
-          <w:szCs w:val="20"/>
-        </w:rPr>
-        <w:t xml:space="preserve"> using the SourceTree Setup Wizard</w:t>
-      </w:r>
-      <w:r>
-        <w:rPr>
-          <w:rFonts w:ascii="Segoe UI" w:hAnsi="Segoe UI" w:cs="Segoe UI"/>
-          <w:color w:val="000000"/>
-          <w:kern w:val="0"/>
-          <w:sz w:val="20"/>
-          <w:szCs w:val="20"/>
-        </w:rPr>
-        <w:t>.</w:t>
-      </w:r>
-    </w:p>
-    <w:p>
-      <w:pPr>
-        <w:pStyle w:val="ListParagraph"/>
-        <w:numPr>
-          <w:ilvl w:val="0"/>
-          <w:numId w:val="24"/>
-        </w:numPr>
-        <w:jc w:val="both"/>
-        <w:rPr>
-          <w:rFonts w:ascii="Segoe UI" w:hAnsi="Segoe UI" w:cs="Segoe UI"/>
-          <w:color w:val="000000"/>
-          <w:kern w:val="0"/>
-          <w:sz w:val="20"/>
-          <w:szCs w:val="20"/>
-        </w:rPr>
-      </w:pPr>
-      <w:r>
-        <w:rPr>
-          <w:rFonts w:ascii="Segoe UI" w:hAnsi="Segoe UI" w:cs="Segoe UI"/>
-          <w:color w:val="000000"/>
-          <w:kern w:val="0"/>
-          <w:sz w:val="20"/>
-          <w:szCs w:val="20"/>
-        </w:rPr>
-        <w:t>Launch SourceTree to validate installation. If prompted to create an SSH key, click ‘No’ as this is not required.</w:t>
-      </w:r>
-    </w:p>
-    <w:p>
-      <w:pPr>
-        <w:pStyle w:val="ListParagraph"/>
-        <w:numPr>
-          <w:ilvl w:val="0"/>
-          <w:numId w:val="24"/>
-        </w:numPr>
-        <w:jc w:val="both"/>
-        <w:rPr>
-          <w:rFonts w:ascii="Segoe UI" w:hAnsi="Segoe UI" w:cs="Segoe UI"/>
-          <w:color w:val="000000"/>
-          <w:kern w:val="0"/>
-          <w:sz w:val="20"/>
-          <w:szCs w:val="20"/>
-        </w:rPr>
-      </w:pPr>
-      <w:r>
-        <w:rPr>
-          <w:rFonts w:ascii="Segoe UI" w:hAnsi="Segoe UI" w:cs="Segoe UI"/>
-          <w:color w:val="000000"/>
-          <w:kern w:val="0"/>
-          <w:sz w:val="20"/>
-          <w:szCs w:val="20"/>
-        </w:rPr>
-        <w:t>While SourceTree is free, you will need to register with them to use it beyond 30 days. Click Menu File → Registration.</w:t>
-      </w:r>
+      </w:pPr>
     </w:p>
     <w:p>
       <w:pPr>
@@ -4162,9 +4728,11 @@
       <w:r>
         <w:t xml:space="preserve">pen </w:t>
       </w:r>
+      <w:proofErr w:type="spellStart"/>
       <w:r>
         <w:t>SourceTree</w:t>
       </w:r>
+      <w:proofErr w:type="spellEnd"/>
       <w:r>
         <w:t>.</w:t>
       </w:r>
@@ -4230,7 +4798,29 @@
           <w:szCs w:val="22"/>
           <w:lang w:eastAsia="ja-JP"/>
         </w:rPr>
-        <w:t>Ensure that the “Allow SourceTree to modify your global Git and Mercurial config files” is checked</w:t>
+        <w:t xml:space="preserve">Ensure that the “Allow </w:t>
+      </w:r>
+      <w:proofErr w:type="spellStart"/>
+      <w:r>
+        <w:rPr>
+          <w:rFonts w:asciiTheme="minorHAnsi" w:eastAsiaTheme="minorEastAsia" w:hAnsiTheme="minorHAnsi" w:cstheme="minorBidi"/>
+          <w:kern w:val="22"/>
+          <w:sz w:val="22"/>
+          <w:szCs w:val="22"/>
+          <w:lang w:eastAsia="ja-JP"/>
+        </w:rPr>
+        <w:t>SourceTree</w:t>
+      </w:r>
+      <w:proofErr w:type="spellEnd"/>
+      <w:r>
+        <w:rPr>
+          <w:rFonts w:asciiTheme="minorHAnsi" w:eastAsiaTheme="minorEastAsia" w:hAnsiTheme="minorHAnsi" w:cstheme="minorBidi"/>
+          <w:kern w:val="22"/>
+          <w:sz w:val="22"/>
+          <w:szCs w:val="22"/>
+          <w:lang w:eastAsia="ja-JP"/>
+        </w:rPr>
+        <w:t xml:space="preserve"> to modify your global Git and Mercurial config files” is checked</w:t>
       </w:r>
       <w:r>
         <w:rPr>
@@ -4428,6 +5018,7 @@
           <w:b/>
           <w:color w:val="002060"/>
         </w:rPr>
+        <w:lastRenderedPageBreak/>
         <w:t>3</w:t>
       </w:r>
       <w:r>
@@ -4474,17 +5065,29 @@
         <w:jc w:val="both"/>
       </w:pPr>
       <w:r>
-        <w:lastRenderedPageBreak/>
         <w:t xml:space="preserve">1. </w:t>
       </w:r>
-      <w:r>
-        <w:t xml:space="preserve">In order to </w:t>
+      <w:proofErr w:type="gramStart"/>
+      <w:r>
+        <w:t>In order to</w:t>
+      </w:r>
+      <w:proofErr w:type="gramEnd"/>
+      <w:r>
+        <w:t xml:space="preserve"> </w:t>
       </w:r>
       <w:r>
         <w:t>update</w:t>
       </w:r>
       <w:r>
-        <w:t xml:space="preserve"> the VASL code repository, it is necessary to join the vasl-developers team on GitHub. To do so, </w:t>
+        <w:t xml:space="preserve"> the VASL code repository, it is necessary to join the </w:t>
+      </w:r>
+      <w:proofErr w:type="spellStart"/>
+      <w:r>
+        <w:t>vasl</w:t>
+      </w:r>
+      <w:proofErr w:type="spellEnd"/>
+      <w:r>
+        <w:t xml:space="preserve">-developers team on GitHub. To do so, </w:t>
       </w:r>
       <w:r>
         <w:t>go</w:t>
@@ -4492,7 +5095,7 @@
       <w:r>
         <w:t xml:space="preserve"> to </w:t>
       </w:r>
-      <w:hyperlink r:id="rId26" w:history="1">
+      <w:hyperlink r:id="rId24" w:history="1">
         <w:r>
           <w:rPr>
             <w:rStyle w:val="Hyperlink"/>
@@ -4561,7 +5164,31 @@
         <w:t>4</w:t>
       </w:r>
       <w:r>
-        <w:t>. Select “vasl-developers/vasl” (click on the ‘vasl’ at the end as it is a separate hyperlink)</w:t>
+        <w:t>. Select “</w:t>
+      </w:r>
+      <w:proofErr w:type="spellStart"/>
+      <w:r>
+        <w:t>vasl</w:t>
+      </w:r>
+      <w:proofErr w:type="spellEnd"/>
+      <w:r>
+        <w:t>-developers/</w:t>
+      </w:r>
+      <w:proofErr w:type="spellStart"/>
+      <w:r>
+        <w:t>vasl</w:t>
+      </w:r>
+      <w:proofErr w:type="spellEnd"/>
+      <w:r>
+        <w:t>” (click on the ‘</w:t>
+      </w:r>
+      <w:proofErr w:type="spellStart"/>
+      <w:r>
+        <w:t>vasl</w:t>
+      </w:r>
+      <w:proofErr w:type="spellEnd"/>
+      <w:r>
+        <w:t>’ at the end as it is a separate hyperlink)</w:t>
       </w:r>
       <w:r>
         <w:t>.</w:t>
@@ -4581,7 +5208,15 @@
       </w:r>
       <w:bookmarkEnd w:id="14"/>
       <w:r>
-        <w:t xml:space="preserve"> Click on Branch-develop and type a name for a new branch in the textbox then click on “Create Branch:”. If “Create Branch:” does not appear, check that you are a member of the vasl-developers group.</w:t>
+        <w:t xml:space="preserve"> Click on Branch-develop and type a name for a new branch in the textbox then click on “Create Branch:”. If “Create Branch:” does not appear, check that you are a member of the </w:t>
+      </w:r>
+      <w:proofErr w:type="spellStart"/>
+      <w:r>
+        <w:t>vasl</w:t>
+      </w:r>
+      <w:proofErr w:type="spellEnd"/>
+      <w:r>
+        <w:t>-developers group.</w:t>
       </w:r>
       <w:r>
         <w:t xml:space="preserve"> For those wishing to develop and contribute code, please start your branch name with the prefix “feature/”.</w:t>
@@ -4593,7 +5228,13 @@
         <w:jc w:val="both"/>
       </w:pPr>
       <w:r>
-        <w:t>6. Copy the HTTPS Clone URL for your branch to the Clipboard.</w:t>
+        <w:t>6. Copy the HTTPS Clone URL for your branch to the Clipboard</w:t>
+      </w:r>
+      <w:r>
+        <w:t xml:space="preserve"> by clicking on the “Cone or download” button on GitHub and copying the URL for the text box that will display</w:t>
+      </w:r>
+      <w:r>
+        <w:t>.</w:t>
       </w:r>
     </w:p>
     <w:p>
@@ -4604,13 +5245,12 @@
       <w:r>
         <w:rPr>
           <w:noProof/>
-          <w:lang w:eastAsia="en-US"/>
         </w:rPr>
         <w:drawing>
-          <wp:inline distT="0" distB="0" distL="0" distR="0" wp14:anchorId="3D5B035B" wp14:editId="679C9E89">
-            <wp:extent cx="3648075" cy="1727379"/>
-            <wp:effectExtent l="0" t="0" r="0" b="6350"/>
-            <wp:docPr id="22" name="Picture 22"/>
+          <wp:inline distT="0" distB="0" distL="0" distR="0" wp14:anchorId="42AF76F7" wp14:editId="1D5A86EA">
+            <wp:extent cx="4690667" cy="1141095"/>
+            <wp:effectExtent l="0" t="0" r="0" b="1905"/>
+            <wp:docPr id="6" name="Picture 6"/>
             <wp:cNvGraphicFramePr>
               <a:graphicFrameLocks xmlns:a="http://schemas.openxmlformats.org/drawingml/2006/main" noChangeAspect="1"/>
             </wp:cNvGraphicFramePr>
@@ -4618,11 +5258,11 @@
               <a:graphicData uri="http://schemas.openxmlformats.org/drawingml/2006/picture">
                 <pic:pic xmlns:pic="http://schemas.openxmlformats.org/drawingml/2006/picture">
                   <pic:nvPicPr>
-                    <pic:cNvPr id="1" name=""/>
+                    <pic:cNvPr id="6" name="GitHub.JPG"/>
                     <pic:cNvPicPr/>
                   </pic:nvPicPr>
                   <pic:blipFill>
-                    <a:blip r:embed="rId27"/>
+                    <a:blip r:embed="rId25"/>
                     <a:stretch>
                       <a:fillRect/>
                     </a:stretch>
@@ -4630,7 +5270,7 @@
                   <pic:spPr>
                     <a:xfrm>
                       <a:off x="0" y="0"/>
-                      <a:ext cx="3667357" cy="1736509"/>
+                      <a:ext cx="4700352" cy="1143451"/>
                     </a:xfrm>
                     <a:prstGeom prst="rect">
                       <a:avLst/>
@@ -4657,8 +5297,13 @@
       </w:r>
       <w:bookmarkEnd w:id="15"/>
       <w:r>
-        <w:t xml:space="preserve"> Start SourceTree</w:t>
-      </w:r>
+        <w:t xml:space="preserve"> Start </w:t>
+      </w:r>
+      <w:proofErr w:type="spellStart"/>
+      <w:r>
+        <w:t>SourceTree</w:t>
+      </w:r>
+      <w:proofErr w:type="spellEnd"/>
       <w:r>
         <w:t>.</w:t>
       </w:r>
@@ -4674,7 +5319,15 @@
         </w:r>
       </w:hyperlink>
       <w:r>
-        <w:t>). However, it is strongly recommended to use SourceTree.)</w:t>
+        <w:t xml:space="preserve">). However, it is strongly recommended to use </w:t>
+      </w:r>
+      <w:proofErr w:type="spellStart"/>
+      <w:r>
+        <w:t>SourceTree</w:t>
+      </w:r>
+      <w:proofErr w:type="spellEnd"/>
+      <w:r>
+        <w:t>.)</w:t>
       </w:r>
     </w:p>
     <w:p>
@@ -4692,6 +5345,17 @@
       <w:bookmarkEnd w:id="16"/>
       <w:r>
         <w:t xml:space="preserve"> Click the Clone/New button</w:t>
+      </w:r>
+      <w:r>
+        <w:t xml:space="preserve"> (or, depending on the version of </w:t>
+      </w:r>
+      <w:proofErr w:type="spellStart"/>
+      <w:r>
+        <w:t>SourceTree</w:t>
+      </w:r>
+      <w:proofErr w:type="spellEnd"/>
+      <w:r>
+        <w:t>, click the File menu and then select Clone/New)</w:t>
       </w:r>
       <w:r>
         <w:t>.</w:t>
@@ -4723,7 +5387,7 @@
                     <pic:cNvPicPr/>
                   </pic:nvPicPr>
                   <pic:blipFill>
-                    <a:blip r:embed="rId28"/>
+                    <a:blip r:embed="rId26"/>
                     <a:stretch>
                       <a:fillRect/>
                     </a:stretch>
@@ -4773,7 +5437,13 @@
       </w:r>
       <w:bookmarkEnd w:id="17"/>
       <w:r>
-        <w:t>. Select a destination location by typing the text box or clicking on the Directory button (which will allow you to create a new folder if desired)</w:t>
+        <w:t xml:space="preserve">. Select a destination location by typing the text box or clicking on the </w:t>
+      </w:r>
+      <w:r>
+        <w:t>Browse</w:t>
+      </w:r>
+      <w:r>
+        <w:t xml:space="preserve"> button (which will allow you to create a new folder if desired)</w:t>
       </w:r>
       <w:r>
         <w:t xml:space="preserve">. It is recommended that you use a directory where your IDE will store projects. </w:t>
@@ -4783,18 +5453,38 @@
       <w:pPr>
         <w:ind w:left="1440"/>
         <w:jc w:val="both"/>
-      </w:pPr>
-      <w:r>
         <w:rPr>
           <w:noProof/>
-          <w:lang w:eastAsia="en-US"/>
+        </w:rPr>
+      </w:pPr>
+      <w:r>
+        <w:t>11</w:t>
+      </w:r>
+      <w:r>
+        <w:t>. Click on the Advanced Options dropdown arrow. Enter the name of your new branch into the “Checkout Branch” textbox.</w:t>
+      </w:r>
+      <w:r>
+        <w:rPr>
+          <w:noProof/>
+        </w:rPr>
+        <w:t xml:space="preserve"> </w:t>
+      </w:r>
+    </w:p>
+    <w:p>
+      <w:pPr>
+        <w:ind w:left="1440"/>
+        <w:jc w:val="both"/>
+      </w:pPr>
+      <w:r>
+        <w:rPr>
+          <w:noProof/>
         </w:rPr>
         <w:lastRenderedPageBreak/>
         <w:drawing>
-          <wp:inline distT="0" distB="0" distL="0" distR="0" wp14:anchorId="32AE4BF6" wp14:editId="63A4EDBD">
-            <wp:extent cx="3104770" cy="1794530"/>
-            <wp:effectExtent l="0" t="0" r="635" b="0"/>
-            <wp:docPr id="24" name="Picture 24"/>
+          <wp:inline distT="0" distB="0" distL="0" distR="0" wp14:anchorId="6A8EF6A3" wp14:editId="697124C9">
+            <wp:extent cx="3438525" cy="2533650"/>
+            <wp:effectExtent l="0" t="0" r="9525" b="0"/>
+            <wp:docPr id="25" name="Picture 25"/>
             <wp:cNvGraphicFramePr>
               <a:graphicFrameLocks xmlns:a="http://schemas.openxmlformats.org/drawingml/2006/main" noChangeAspect="1"/>
             </wp:cNvGraphicFramePr>
@@ -4802,11 +5492,11 @@
               <a:graphicData uri="http://schemas.openxmlformats.org/drawingml/2006/picture">
                 <pic:pic xmlns:pic="http://schemas.openxmlformats.org/drawingml/2006/picture">
                   <pic:nvPicPr>
-                    <pic:cNvPr id="1" name=""/>
+                    <pic:cNvPr id="25" name="SourceTree.JPG"/>
                     <pic:cNvPicPr/>
                   </pic:nvPicPr>
                   <pic:blipFill>
-                    <a:blip r:embed="rId29"/>
+                    <a:blip r:embed="rId27"/>
                     <a:stretch>
                       <a:fillRect/>
                     </a:stretch>
@@ -4814,7 +5504,7 @@
                   <pic:spPr>
                     <a:xfrm>
                       <a:off x="0" y="0"/>
-                      <a:ext cx="3129836" cy="1809018"/>
+                      <a:ext cx="3438525" cy="2533650"/>
                     </a:xfrm>
                     <a:prstGeom prst="rect">
                       <a:avLst/>
@@ -4833,18 +5523,6 @@
         <w:jc w:val="both"/>
       </w:pPr>
       <w:r>
-        <w:t>11</w:t>
-      </w:r>
-      <w:r>
-        <w:t>. Click on the Advanced Options dropdown arrow. Enter the name of your new branch into the “Checkout Branch” textbox.</w:t>
-      </w:r>
-    </w:p>
-    <w:p>
-      <w:pPr>
-        <w:ind w:left="1440"/>
-        <w:jc w:val="both"/>
-      </w:pPr>
-      <w:r>
         <w:t>12</w:t>
       </w:r>
       <w:r>
@@ -4896,7 +5574,15 @@
         <w:jc w:val="both"/>
       </w:pPr>
       <w:r>
-        <w:t>Integrated Development Environments (IDE’s) provide a means of linking a number of tools together to allow developers to write software code and then manage their work by linking to project management tools and repositories.</w:t>
+        <w:t xml:space="preserve">Integrated Development Environments (IDE’s) provide a means of linking </w:t>
+      </w:r>
+      <w:proofErr w:type="gramStart"/>
+      <w:r>
+        <w:t>a number of</w:t>
+      </w:r>
+      <w:proofErr w:type="gramEnd"/>
+      <w:r>
+        <w:t xml:space="preserve"> tools together to allow developers to write software code and then manage their work by linking to project management tools and repositories.</w:t>
       </w:r>
       <w:r>
         <w:t xml:space="preserve"> </w:t>
@@ -4983,11 +5669,24 @@
       <w:pPr>
         <w:ind w:left="720"/>
       </w:pPr>
-      <w:r>
-        <w:t>A number of IDE’s can be used to write VASL source code in Java, for example, Eclipse.</w:t>
-      </w:r>
-      <w:r>
-        <w:t xml:space="preserve"> The following instructions apply specifically to another one, IntelliJ. They could be used as a guide to working with Eclipse or other IDE’s.</w:t>
+      <w:proofErr w:type="gramStart"/>
+      <w:r>
+        <w:t>A number of</w:t>
+      </w:r>
+      <w:proofErr w:type="gramEnd"/>
+      <w:r>
+        <w:t xml:space="preserve"> IDE’s can be used to write VASL source code in Java, for example, Eclipse.</w:t>
+      </w:r>
+      <w:r>
+        <w:t xml:space="preserve"> The following instructions apply specifically to another one, IntelliJ. They could be used as a guide to </w:t>
+      </w:r>
+      <w:proofErr w:type="gramStart"/>
+      <w:r>
+        <w:t>working</w:t>
+      </w:r>
+      <w:proofErr w:type="gramEnd"/>
+      <w:r>
+        <w:t xml:space="preserve"> with Eclipse or other IDE’s.</w:t>
       </w:r>
     </w:p>
     <w:p>
@@ -5087,7 +5786,7 @@
         </w:rPr>
         <w:t xml:space="preserve">. Go to </w:t>
       </w:r>
-      <w:hyperlink r:id="rId30" w:history="1">
+      <w:hyperlink r:id="rId28" w:history="1">
         <w:r>
           <w:rPr>
             <w:rStyle w:val="Hyperlink"/>
@@ -5147,58 +5846,14 @@
       </w:pPr>
       <w:r>
         <w:rPr>
-          <w:noProof/>
-          <w:lang w:eastAsia="en-US"/>
-        </w:rPr>
-        <w:drawing>
-          <wp:inline distT="0" distB="0" distL="0" distR="0" wp14:anchorId="49414F8A" wp14:editId="69953FD7">
-            <wp:extent cx="3014345" cy="1351303"/>
-            <wp:effectExtent l="0" t="0" r="0" b="1270"/>
-            <wp:docPr id="19" name="Picture 19"/>
-            <wp:cNvGraphicFramePr>
-              <a:graphicFrameLocks xmlns:a="http://schemas.openxmlformats.org/drawingml/2006/main" noChangeAspect="1"/>
-            </wp:cNvGraphicFramePr>
-            <a:graphic xmlns:a="http://schemas.openxmlformats.org/drawingml/2006/main">
-              <a:graphicData uri="http://schemas.openxmlformats.org/drawingml/2006/picture">
-                <pic:pic xmlns:pic="http://schemas.openxmlformats.org/drawingml/2006/picture">
-                  <pic:nvPicPr>
-                    <pic:cNvPr id="1" name=""/>
-                    <pic:cNvPicPr/>
-                  </pic:nvPicPr>
-                  <pic:blipFill>
-                    <a:blip r:embed="rId31"/>
-                    <a:stretch>
-                      <a:fillRect/>
-                    </a:stretch>
-                  </pic:blipFill>
-                  <pic:spPr>
-                    <a:xfrm>
-                      <a:off x="0" y="0"/>
-                      <a:ext cx="3041763" cy="1363594"/>
-                    </a:xfrm>
-                    <a:prstGeom prst="rect">
-                      <a:avLst/>
-                    </a:prstGeom>
-                  </pic:spPr>
-                </pic:pic>
-              </a:graphicData>
-            </a:graphic>
-          </wp:inline>
-        </w:drawing>
-      </w:r>
-    </w:p>
-    <w:p>
-      <w:pPr>
-        <w:ind w:left="720"/>
-        <w:jc w:val="both"/>
-        <w:rPr>
           <w:rFonts w:ascii="Segoe UI" w:hAnsi="Segoe UI" w:cs="Segoe UI"/>
           <w:color w:val="000000"/>
           <w:kern w:val="0"/>
           <w:sz w:val="20"/>
           <w:szCs w:val="20"/>
         </w:rPr>
-      </w:pPr>
+        <w:t>3</w:t>
+      </w:r>
       <w:r>
         <w:rPr>
           <w:rFonts w:ascii="Segoe UI" w:hAnsi="Segoe UI" w:cs="Segoe UI"/>
@@ -5207,10 +5862,13 @@
           <w:sz w:val="20"/>
           <w:szCs w:val="20"/>
         </w:rPr>
-        <w:lastRenderedPageBreak/>
-        <w:t>3</w:t>
-      </w:r>
-      <w:r>
+        <w:t>. Run install as normal for the platform (i.e. on Windows, click “Open” or “Run” in the dialog boxes)</w:t>
+      </w:r>
+    </w:p>
+    <w:p>
+      <w:pPr>
+        <w:ind w:left="720"/>
+        <w:jc w:val="both"/>
         <w:rPr>
           <w:rFonts w:ascii="Segoe UI" w:hAnsi="Segoe UI" w:cs="Segoe UI"/>
           <w:color w:val="000000"/>
@@ -5218,8 +5876,46 @@
           <w:sz w:val="20"/>
           <w:szCs w:val="20"/>
         </w:rPr>
-        <w:t>. Run install as normal for the platform (i.e. on Windows, click “Open” or “Run” in the dialog boxes)</w:t>
-      </w:r>
+      </w:pPr>
+    </w:p>
+    <w:p>
+      <w:pPr>
+        <w:ind w:left="720"/>
+        <w:jc w:val="both"/>
+        <w:rPr>
+          <w:rFonts w:ascii="Segoe UI" w:hAnsi="Segoe UI" w:cs="Segoe UI"/>
+          <w:color w:val="000000"/>
+          <w:kern w:val="0"/>
+          <w:sz w:val="20"/>
+          <w:szCs w:val="20"/>
+        </w:rPr>
+      </w:pPr>
+    </w:p>
+    <w:p>
+      <w:pPr>
+        <w:ind w:left="720"/>
+        <w:jc w:val="both"/>
+        <w:rPr>
+          <w:rFonts w:ascii="Segoe UI" w:hAnsi="Segoe UI" w:cs="Segoe UI"/>
+          <w:color w:val="000000"/>
+          <w:kern w:val="0"/>
+          <w:sz w:val="20"/>
+          <w:szCs w:val="20"/>
+        </w:rPr>
+      </w:pPr>
+    </w:p>
+    <w:p>
+      <w:pPr>
+        <w:ind w:left="720"/>
+        <w:jc w:val="both"/>
+        <w:rPr>
+          <w:rFonts w:ascii="Segoe UI" w:hAnsi="Segoe UI" w:cs="Segoe UI"/>
+          <w:color w:val="000000"/>
+          <w:kern w:val="0"/>
+          <w:sz w:val="20"/>
+          <w:szCs w:val="20"/>
+        </w:rPr>
+      </w:pPr>
     </w:p>
     <w:p>
       <w:pPr>
@@ -5239,6 +5935,7 @@
           <w:b/>
           <w:color w:val="002060"/>
         </w:rPr>
+        <w:lastRenderedPageBreak/>
         <w:t>4</w:t>
       </w:r>
       <w:r>
@@ -5321,7 +6018,15 @@
         <w:ind w:left="1440"/>
       </w:pPr>
       <w:r>
-        <w:t xml:space="preserve">The following instructions assume that you cloned the VASL code repository using SourceTree as per </w:t>
+        <w:t xml:space="preserve">The following instructions assume that you cloned the VASL code repository using </w:t>
+      </w:r>
+      <w:proofErr w:type="spellStart"/>
+      <w:r>
+        <w:t>SourceTree</w:t>
+      </w:r>
+      <w:proofErr w:type="spellEnd"/>
+      <w:r>
+        <w:t xml:space="preserve"> as per </w:t>
       </w:r>
       <w:hyperlink w:anchor="Section314Step7" w:history="1">
         <w:r>
@@ -5370,6 +6075,9 @@
       </w:r>
       <w:r>
         <w:t xml:space="preserve"> project. Select that option. </w:t>
+      </w:r>
+      <w:r>
+        <w:t>The screen may have differences from the one shown below due to version changes but should still have an Import Project option. Click it.</w:t>
       </w:r>
     </w:p>
     <w:p>
@@ -5408,7 +6116,7 @@
                     </pic:cNvPicPr>
                   </pic:nvPicPr>
                   <pic:blipFill>
-                    <a:blip r:embed="rId32">
+                    <a:blip r:embed="rId29">
                       <a:extLst>
                         <a:ext uri="{28A0092B-C50C-407E-A947-70E740481C1C}">
                           <a14:useLocalDpi xmlns:a14="http://schemas.microsoft.com/office/drawing/2010/main" val="0"/>
@@ -5522,7 +6230,7 @@
                     <pic:cNvPicPr/>
                   </pic:nvPicPr>
                   <pic:blipFill>
-                    <a:blip r:embed="rId33">
+                    <a:blip r:embed="rId30">
                       <a:extLst>
                         <a:ext uri="{28A0092B-C50C-407E-A947-70E740481C1C}">
                           <a14:useLocalDpi xmlns:a14="http://schemas.microsoft.com/office/drawing/2010/main" val="0"/>
@@ -5611,65 +6319,15 @@
         <w:jc w:val="both"/>
       </w:pPr>
       <w:r>
-        <w:rPr>
-          <w:noProof/>
-          <w:lang w:eastAsia="en-US"/>
-        </w:rPr>
-        <w:drawing>
-          <wp:anchor distT="0" distB="0" distL="114300" distR="114300" simplePos="0" relativeHeight="251658240" behindDoc="0" locked="0" layoutInCell="1" allowOverlap="1" wp14:anchorId="64076671" wp14:editId="4A06471C">
-            <wp:simplePos x="0" y="0"/>
-            <wp:positionH relativeFrom="column">
-              <wp:posOffset>923925</wp:posOffset>
-            </wp:positionH>
-            <wp:positionV relativeFrom="paragraph">
-              <wp:posOffset>113665</wp:posOffset>
-            </wp:positionV>
-            <wp:extent cx="1964055" cy="1927860"/>
-            <wp:effectExtent l="0" t="0" r="0" b="0"/>
-            <wp:wrapSquare wrapText="bothSides"/>
-            <wp:docPr id="11" name="Picture 11"/>
-            <wp:cNvGraphicFramePr>
-              <a:graphicFrameLocks xmlns:a="http://schemas.openxmlformats.org/drawingml/2006/main" noChangeAspect="1"/>
-            </wp:cNvGraphicFramePr>
-            <a:graphic xmlns:a="http://schemas.openxmlformats.org/drawingml/2006/main">
-              <a:graphicData uri="http://schemas.openxmlformats.org/drawingml/2006/picture">
-                <pic:pic xmlns:pic="http://schemas.openxmlformats.org/drawingml/2006/picture">
-                  <pic:nvPicPr>
-                    <pic:cNvPr id="1" name=""/>
-                    <pic:cNvPicPr/>
-                  </pic:nvPicPr>
-                  <pic:blipFill>
-                    <a:blip r:embed="rId34">
-                      <a:extLst>
-                        <a:ext uri="{28A0092B-C50C-407E-A947-70E740481C1C}">
-                          <a14:useLocalDpi xmlns:a14="http://schemas.microsoft.com/office/drawing/2010/main" val="0"/>
-                        </a:ext>
-                      </a:extLst>
-                    </a:blip>
-                    <a:stretch>
-                      <a:fillRect/>
-                    </a:stretch>
-                  </pic:blipFill>
-                  <pic:spPr>
-                    <a:xfrm>
-                      <a:off x="0" y="0"/>
-                      <a:ext cx="1964055" cy="1927860"/>
-                    </a:xfrm>
-                    <a:prstGeom prst="rect">
-                      <a:avLst/>
-                    </a:prstGeom>
-                  </pic:spPr>
-                </pic:pic>
-              </a:graphicData>
-            </a:graphic>
-          </wp:anchor>
-        </w:drawing>
-      </w:r>
-      <w:r>
-        <w:t xml:space="preserve">On the next screen, “Import Project”, ensure the </w:t>
-      </w:r>
-      <w:r>
-        <w:t>“Create project from existing sources” button is selected then click Next. Leave the project name and location as is on the next screen and click Next.</w:t>
+        <w:t xml:space="preserve">IntelliJ will then present </w:t>
+      </w:r>
+      <w:proofErr w:type="gramStart"/>
+      <w:r>
+        <w:t>a number of</w:t>
+      </w:r>
+      <w:proofErr w:type="gramEnd"/>
+      <w:r>
+        <w:t xml:space="preserve"> screens to complete the importation process. These screens change often and thus are not shown or described in detail. For the most part it is ok to accept the default choices present by IntelliJ. A few key points to check are highlighted below.</w:t>
       </w:r>
     </w:p>
     <w:p>
@@ -5678,16 +6336,39 @@
         <w:jc w:val="both"/>
       </w:pPr>
       <w:r>
-        <w:t>On the subsequent screen, ensure the listed folders are checked</w:t>
-      </w:r>
-      <w:r>
-        <w:t xml:space="preserve"> (as per image on the left)</w:t>
-      </w:r>
-      <w:r>
-        <w:t xml:space="preserve"> and click </w:t>
-      </w:r>
-      <w:r>
-        <w:t>Next.</w:t>
+        <w:t xml:space="preserve">On </w:t>
+      </w:r>
+      <w:r>
+        <w:t xml:space="preserve">a </w:t>
+      </w:r>
+      <w:r>
+        <w:t>screen</w:t>
+      </w:r>
+      <w:r>
+        <w:t xml:space="preserve"> labelled something like</w:t>
+      </w:r>
+      <w:r>
+        <w:t xml:space="preserve"> “Import Project”, ensure the </w:t>
+      </w:r>
+      <w:r>
+        <w:t xml:space="preserve">“Create project from existing sources” button is selected then click Next. </w:t>
+      </w:r>
+      <w:r>
+        <w:t xml:space="preserve">If shown </w:t>
+      </w:r>
+      <w:proofErr w:type="gramStart"/>
+      <w:r>
+        <w:t xml:space="preserve">a </w:t>
+      </w:r>
+      <w:r>
+        <w:t xml:space="preserve"> project</w:t>
+      </w:r>
+      <w:proofErr w:type="gramEnd"/>
+      <w:r>
+        <w:t xml:space="preserve"> name and location</w:t>
+      </w:r>
+      <w:r>
+        <w:t xml:space="preserve">, accept the defaults. </w:t>
       </w:r>
     </w:p>
     <w:p>
@@ -5721,7 +6402,65 @@
       </w:pPr>
       <w:r>
         <w:lastRenderedPageBreak/>
-        <w:t xml:space="preserve">On the following screen, ensure that under the Libraries list, “lib” is selected. Deselect “vassal-3.2.8-sources” if it is selected. Click Next. On the subsequent screen, ensure that anything listed under Modules is selected and Click Next. On the following screen, select the most recent SDK available (likely 1.7 or 1.8) and click Next. Finally, click Finish on the next screen. </w:t>
+        <w:t xml:space="preserve">If shown a screen with </w:t>
+      </w:r>
+      <w:proofErr w:type="gramStart"/>
+      <w:r>
+        <w:t xml:space="preserve">a </w:t>
+      </w:r>
+      <w:r>
+        <w:t xml:space="preserve"> Libraries</w:t>
+      </w:r>
+      <w:proofErr w:type="gramEnd"/>
+      <w:r>
+        <w:t xml:space="preserve"> list,</w:t>
+      </w:r>
+      <w:r>
+        <w:t xml:space="preserve"> ensure</w:t>
+      </w:r>
+      <w:r>
+        <w:t xml:space="preserve"> “lib” is selected. Deselect “vassal-3.2.8-sources” if it is selected. </w:t>
+      </w:r>
+      <w:r>
+        <w:t>If shown a screen with a “</w:t>
+      </w:r>
+      <w:r>
+        <w:t>Modules</w:t>
+      </w:r>
+      <w:r>
+        <w:t>” list,</w:t>
+      </w:r>
+      <w:r>
+        <w:t xml:space="preserve"> select</w:t>
+      </w:r>
+      <w:r>
+        <w:t xml:space="preserve"> those shown. If shown a screen about the Java</w:t>
+      </w:r>
+      <w:r>
+        <w:t xml:space="preserve"> SDK,</w:t>
+      </w:r>
+      <w:r>
+        <w:t xml:space="preserve"> select the most recent SDK available</w:t>
+      </w:r>
+      <w:r>
+        <w:t xml:space="preserve"> (and that you have installed; </w:t>
+      </w:r>
+      <w:r>
+        <w:t xml:space="preserve">likely 1.7 or 1.8). </w:t>
+      </w:r>
+      <w:r>
+        <w:t xml:space="preserve">Note that if you installed Java SDK 8.0 in </w:t>
+      </w:r>
+      <w:hyperlink w:anchor="Section213" w:history="1">
+        <w:r>
+          <w:rPr>
+            <w:rStyle w:val="Hyperlink"/>
+          </w:rPr>
+          <w:t>Section 2.1.3</w:t>
+        </w:r>
+      </w:hyperlink>
+      <w:r>
+        <w:t>, this will show up as 1.8.</w:t>
       </w:r>
     </w:p>
     <w:p>
@@ -5729,6 +6468,9 @@
         <w:ind w:left="1440"/>
         <w:jc w:val="both"/>
       </w:pPr>
+      <w:r>
+        <w:t xml:space="preserve">At the end of this process, </w:t>
+      </w:r>
       <w:r>
         <w:t>IntelliJ may give you the following messages:</w:t>
       </w:r>
@@ -5767,7 +6509,7 @@
                     <pic:cNvPicPr/>
                   </pic:nvPicPr>
                   <pic:blipFill>
-                    <a:blip r:embed="rId35">
+                    <a:blip r:embed="rId31">
                       <a:extLst>
                         <a:ext uri="{28A0092B-C50C-407E-A947-70E740481C1C}">
                           <a14:useLocalDpi xmlns:a14="http://schemas.microsoft.com/office/drawing/2010/main" val="0"/>
@@ -5847,7 +6589,15 @@
         <w:t xml:space="preserve">You will </w:t>
       </w:r>
       <w:r>
-        <w:t xml:space="preserve">need to configure the project in order to enable tools such as the JDK and VASSAL code to be accessed when coding. </w:t>
+        <w:t xml:space="preserve">need to configure the project </w:t>
+      </w:r>
+      <w:proofErr w:type="gramStart"/>
+      <w:r>
+        <w:t>in order to</w:t>
+      </w:r>
+      <w:proofErr w:type="gramEnd"/>
+      <w:r>
+        <w:t xml:space="preserve"> enable tools such as the JDK and VASSAL code to be accessed when coding. </w:t>
       </w:r>
       <w:r>
         <w:t xml:space="preserve"> </w:t>
@@ -5925,7 +6675,7 @@
                     <pic:cNvPicPr/>
                   </pic:nvPicPr>
                   <pic:blipFill>
-                    <a:blip r:embed="rId36">
+                    <a:blip r:embed="rId32">
                       <a:extLst>
                         <a:ext uri="{28A0092B-C50C-407E-A947-70E740481C1C}">
                           <a14:useLocalDpi xmlns:a14="http://schemas.microsoft.com/office/drawing/2010/main" val="0"/>
@@ -6029,7 +6779,7 @@
                     <pic:cNvPicPr/>
                   </pic:nvPicPr>
                   <pic:blipFill>
-                    <a:blip r:embed="rId37"/>
+                    <a:blip r:embed="rId33"/>
                     <a:stretch>
                       <a:fillRect/>
                     </a:stretch>
@@ -6069,8 +6819,13 @@
         <w:t xml:space="preserve"> sign and </w:t>
       </w:r>
       <w:r>
-        <w:t>select “Library”→</w:t>
-      </w:r>
+        <w:t>select “</w:t>
+      </w:r>
+      <w:proofErr w:type="gramStart"/>
+      <w:r>
+        <w:t>Library”→</w:t>
+      </w:r>
+      <w:proofErr w:type="gramEnd"/>
       <w:r>
         <w:t xml:space="preserve"> </w:t>
       </w:r>
@@ -6093,11 +6848,16 @@
         <w:jc w:val="both"/>
       </w:pPr>
       <w:r>
-        <w:t>If the V</w:t>
+        <w:t xml:space="preserve">If the </w:t>
+      </w:r>
+      <w:proofErr w:type="spellStart"/>
+      <w:r>
+        <w:t>V</w:t>
       </w:r>
       <w:r>
         <w:t>engine</w:t>
       </w:r>
+      <w:proofErr w:type="spellEnd"/>
       <w:r>
         <w:t xml:space="preserve"> item is missing, click the green </w:t>
       </w:r>
@@ -6108,7 +6868,7 @@
         <w:t>+</w:t>
       </w:r>
       <w:r>
-        <w:t xml:space="preserve"> sign and select “Jars or Directories”. Then navigate to the “lib” directory of the current project and select “Vengine-3.2.14.jar (version numbers might be different), then click OK. Select “Vengine-3.2.14.jar” and use the up and down arrows to move it to the very top of the list. </w:t>
+        <w:t xml:space="preserve"> sign and select “Jars or Directories”. Then navigate to the “lib” directory of the current project and select “Vengine.jar (version numbers might be different), then click OK. Select “Vengine.jar” and use the up and down arrows to move it to the very top of the list. </w:t>
       </w:r>
     </w:p>
     <w:p>
@@ -6141,7 +6901,7 @@
         <w:t xml:space="preserve">previous </w:t>
       </w:r>
       <w:r>
-        <w:t>two steps must be done separately and the “Vengine-3.2.14.jar” item MUST be at the top of the list.</w:t>
+        <w:t>two steps must be done separately and the “Vengine.jar” item MUST be at the top of the list.</w:t>
       </w:r>
       <w:r>
         <w:t xml:space="preserve"> </w:t>
@@ -6210,7 +6970,7 @@
                     <pic:cNvPicPr/>
                   </pic:nvPicPr>
                   <pic:blipFill>
-                    <a:blip r:embed="rId38">
+                    <a:blip r:embed="rId34">
                       <a:extLst>
                         <a:ext uri="{28A0092B-C50C-407E-A947-70E740481C1C}">
                           <a14:useLocalDpi xmlns:a14="http://schemas.microsoft.com/office/drawing/2010/main" val="0"/>
@@ -6296,24 +7056,6 @@
         <w:ind w:left="1440"/>
         <w:jc w:val="both"/>
       </w:pPr>
-    </w:p>
-    <w:p>
-      <w:pPr>
-        <w:ind w:left="1440"/>
-        <w:jc w:val="both"/>
-      </w:pPr>
-    </w:p>
-    <w:p>
-      <w:pPr>
-        <w:ind w:left="1440"/>
-        <w:jc w:val="both"/>
-      </w:pPr>
-    </w:p>
-    <w:p>
-      <w:pPr>
-        <w:ind w:left="1440"/>
-        <w:jc w:val="both"/>
-      </w:pPr>
       <w:r>
         <w:t xml:space="preserve">For GitHub, click on the GitHub tab on the same Settings screen and enter your username and password for GitHub. Make sure Host shows GitHub.com and click Test to verify the connection is enabled and then click OK. </w:t>
       </w:r>
@@ -6328,7 +7070,6 @@
           <w:noProof/>
           <w:lang w:eastAsia="en-US"/>
         </w:rPr>
-        <w:lastRenderedPageBreak/>
         <w:drawing>
           <wp:inline distT="0" distB="0" distL="0" distR="0" wp14:anchorId="6AB6CD27" wp14:editId="01E93A39">
             <wp:extent cx="3061082" cy="1520403"/>
@@ -6345,7 +7086,7 @@
                     <pic:cNvPicPr/>
                   </pic:nvPicPr>
                   <pic:blipFill>
-                    <a:blip r:embed="rId39"/>
+                    <a:blip r:embed="rId35"/>
                     <a:stretch>
                       <a:fillRect/>
                     </a:stretch>
@@ -6381,7 +7122,19 @@
         <w:t xml:space="preserve"> is listed </w:t>
       </w:r>
       <w:r>
-        <w:t xml:space="preserve">in left-hand listbox, click the green </w:t>
+        <w:t xml:space="preserve">in left-hand </w:t>
+      </w:r>
+      <w:proofErr w:type="spellStart"/>
+      <w:r>
+        <w:t>listbox</w:t>
+      </w:r>
+      <w:proofErr w:type="spellEnd"/>
+      <w:r>
+        <w:t xml:space="preserve">, </w:t>
+      </w:r>
+      <w:r>
+        <w:lastRenderedPageBreak/>
+        <w:t xml:space="preserve">click the green </w:t>
       </w:r>
       <w:r>
         <w:rPr>
@@ -6396,8 +7149,15 @@
         <w:t>N</w:t>
       </w:r>
       <w:r>
-        <w:t>ame textbox and “VASSAL.launch.Player</w:t>
-      </w:r>
+        <w:t>ame textbox and “</w:t>
+      </w:r>
+      <w:proofErr w:type="spellStart"/>
+      <w:proofErr w:type="gramStart"/>
+      <w:r>
+        <w:t>VASSAL.launch.Player</w:t>
+      </w:r>
+      <w:proofErr w:type="spellEnd"/>
+      <w:proofErr w:type="gramEnd"/>
       <w:r>
         <w:t>” in the Main Class textbox.</w:t>
       </w:r>
@@ -6426,10 +7186,16 @@
         <w:t>\</w:t>
       </w:r>
       <w:r>
-        <w:t>vasl-6.3.</w:t>
-      </w:r>
-      <w:r>
-        <w:t>3</w:t>
+        <w:t>vasl-6.</w:t>
+      </w:r>
+      <w:r>
+        <w:t>4</w:t>
+      </w:r>
+      <w:r>
+        <w:t>.</w:t>
+      </w:r>
+      <w:r>
+        <w:t>1</w:t>
       </w:r>
       <w:r>
         <w:t>-Snapshot.jar</w:t>
@@ -6453,13 +7219,30 @@
         <w:t>.</w:t>
       </w:r>
       <w:r>
-        <w:t xml:space="preserve"> Note that versions numbers (“6.3.3</w:t>
+        <w:t xml:space="preserve"> Note that versions numbers (“</w:t>
+      </w:r>
+      <w:proofErr w:type="gramStart"/>
+      <w:r>
+        <w:t>6.</w:t>
+      </w:r>
+      <w:r>
+        <w:t>4</w:t>
+      </w:r>
+      <w:r>
+        <w:t>.</w:t>
+      </w:r>
+      <w:r>
+        <w:t>1</w:t>
       </w:r>
       <w:r>
         <w:t xml:space="preserve"> </w:t>
       </w:r>
       <w:r>
-        <w:t xml:space="preserve">”) will change over time. </w:t>
+        <w:t>”</w:t>
+      </w:r>
+      <w:proofErr w:type="gramEnd"/>
+      <w:r>
+        <w:t xml:space="preserve">) will change over time. </w:t>
       </w:r>
       <w:r>
         <w:t xml:space="preserve">This must point to an actual .jar file so when running a module for the first time it is necessary to either build the module first (see </w:t>
@@ -6469,23 +7252,17 @@
           <w:rPr>
             <w:rStyle w:val="Hyperlink"/>
           </w:rPr>
-          <w:t>Sect</w:t>
-        </w:r>
-        <w:r>
-          <w:rPr>
-            <w:rStyle w:val="Hyperlink"/>
-          </w:rPr>
-          <w:t>i</w:t>
-        </w:r>
-        <w:r>
-          <w:rPr>
-            <w:rStyle w:val="Hyperlink"/>
-          </w:rPr>
-          <w:t>on 6.1</w:t>
+          <w:t>Section 6.1</w:t>
         </w:r>
       </w:hyperlink>
       <w:r>
-        <w:t xml:space="preserve">) or point to already existing file. </w:t>
+        <w:t>) or point to already existing file</w:t>
+      </w:r>
+      <w:r>
+        <w:t xml:space="preserve"> (such as the one used to play VASL games)</w:t>
+      </w:r>
+      <w:r>
+        <w:t xml:space="preserve">. </w:t>
       </w:r>
     </w:p>
     <w:p>
@@ -6497,10 +7274,26 @@
         <w:t>Ensure that the Working Directory textbox refers to the folder where the current project is located. If not, type in the folder name or navigate to it using the Directory button beside the textbox.</w:t>
       </w:r>
       <w:r>
-        <w:t xml:space="preserve"> Select the classpath of module from choices available from the dropdown arrow; </w:t>
-      </w:r>
-      <w:r>
-        <w:t>do not select “test”. Instead use the option similar to your project name.</w:t>
+        <w:t xml:space="preserve"> Select the </w:t>
+      </w:r>
+      <w:proofErr w:type="spellStart"/>
+      <w:r>
+        <w:t>classpath</w:t>
+      </w:r>
+      <w:proofErr w:type="spellEnd"/>
+      <w:r>
+        <w:t xml:space="preserve"> of module from choices available from the dropdown arrow; </w:t>
+      </w:r>
+      <w:r>
+        <w:t xml:space="preserve">do not select “test”. Instead use the option </w:t>
+      </w:r>
+      <w:proofErr w:type="gramStart"/>
+      <w:r>
+        <w:t>similar to</w:t>
+      </w:r>
+      <w:proofErr w:type="gramEnd"/>
+      <w:r>
+        <w:t xml:space="preserve"> your project name.</w:t>
       </w:r>
     </w:p>
     <w:p>
@@ -6529,7 +7322,7 @@
                     <pic:cNvPicPr/>
                   </pic:nvPicPr>
                   <pic:blipFill>
-                    <a:blip r:embed="rId40"/>
+                    <a:blip r:embed="rId36"/>
                     <a:stretch>
                       <a:fillRect/>
                     </a:stretch>
@@ -6631,7 +7424,15 @@
         <w:jc w:val="both"/>
       </w:pPr>
       <w:r>
-        <w:t xml:space="preserve">1. In order to </w:t>
+        <w:t xml:space="preserve">1. </w:t>
+      </w:r>
+      <w:proofErr w:type="gramStart"/>
+      <w:r>
+        <w:t>In order to</w:t>
+      </w:r>
+      <w:proofErr w:type="gramEnd"/>
+      <w:r>
+        <w:t xml:space="preserve"> </w:t>
       </w:r>
       <w:r>
         <w:t xml:space="preserve">clone the VASL code repository from within IntelliJ, follow the steps in </w:t>
@@ -6641,19 +7442,7 @@
           <w:rPr>
             <w:rStyle w:val="Hyperlink"/>
           </w:rPr>
-          <w:t>Sectio</w:t>
-        </w:r>
-        <w:r>
-          <w:rPr>
-            <w:rStyle w:val="Hyperlink"/>
-          </w:rPr>
-          <w:t>n</w:t>
-        </w:r>
-        <w:r>
-          <w:rPr>
-            <w:rStyle w:val="Hyperlink"/>
-          </w:rPr>
-          <w:t xml:space="preserve"> 4.1.3</w:t>
+          <w:t>Section 4.1.3</w:t>
         </w:r>
       </w:hyperlink>
       <w:r>
@@ -6713,7 +7502,6 @@
           <w:noProof/>
           <w:lang w:eastAsia="en-US"/>
         </w:rPr>
-        <w:lastRenderedPageBreak/>
         <w:drawing>
           <wp:anchor distT="0" distB="0" distL="114300" distR="114300" simplePos="0" relativeHeight="251652096" behindDoc="0" locked="0" layoutInCell="1" allowOverlap="1" wp14:anchorId="317E52E1" wp14:editId="563E5967">
             <wp:simplePos x="0" y="0"/>
@@ -6740,7 +7528,7 @@
                     </pic:cNvPicPr>
                   </pic:nvPicPr>
                   <pic:blipFill>
-                    <a:blip r:embed="rId41">
+                    <a:blip r:embed="rId37">
                       <a:extLst>
                         <a:ext uri="{28A0092B-C50C-407E-A947-70E740481C1C}">
                           <a14:useLocalDpi xmlns:a14="http://schemas.microsoft.com/office/drawing/2010/main" val="0"/>
@@ -6798,6 +7586,7 @@
           <w:noProof/>
           <w:lang w:eastAsia="en-US"/>
         </w:rPr>
+        <w:lastRenderedPageBreak/>
         <w:drawing>
           <wp:anchor distT="0" distB="0" distL="114300" distR="114300" simplePos="0" relativeHeight="251663360" behindDoc="0" locked="0" layoutInCell="1" allowOverlap="1" wp14:anchorId="30F8B230" wp14:editId="4FD8B93F">
             <wp:simplePos x="0" y="0"/>
@@ -6824,7 +7613,7 @@
                     </pic:cNvPicPr>
                   </pic:nvPicPr>
                   <pic:blipFill>
-                    <a:blip r:embed="rId42">
+                    <a:blip r:embed="rId38">
                       <a:extLst>
                         <a:ext uri="{28A0092B-C50C-407E-A947-70E740481C1C}">
                           <a14:useLocalDpi xmlns:a14="http://schemas.microsoft.com/office/drawing/2010/main" val="0"/>
@@ -6935,9 +7724,11 @@
       <w:r>
         <w:t xml:space="preserve"> is another issue. The IDE and </w:t>
       </w:r>
+      <w:proofErr w:type="spellStart"/>
       <w:r>
         <w:t>SourceTree</w:t>
       </w:r>
+      <w:proofErr w:type="spellEnd"/>
       <w:r>
         <w:t xml:space="preserve"> work together to do so.</w:t>
       </w:r>
@@ -6981,7 +7772,21 @@
         <w:rPr>
           <w:bCs/>
         </w:rPr>
-        <w:t>All developers must access the VASL code and commit changes properly in order to maintain an integrated set of code files that will produce the VASL module for use by ASL players.</w:t>
+        <w:t xml:space="preserve">All developers must access the VASL code and commit changes properly </w:t>
+      </w:r>
+      <w:proofErr w:type="gramStart"/>
+      <w:r>
+        <w:rPr>
+          <w:bCs/>
+        </w:rPr>
+        <w:t>in order to</w:t>
+      </w:r>
+      <w:proofErr w:type="gramEnd"/>
+      <w:r>
+        <w:rPr>
+          <w:bCs/>
+        </w:rPr>
+        <w:t xml:space="preserve"> maintain an integrated set of code files that will produce the VASL module for use by ASL players.</w:t>
       </w:r>
     </w:p>
     <w:p>
@@ -7015,8 +7820,16 @@
         <w:rPr>
           <w:bCs/>
         </w:rPr>
-        <w:t>Developers should create a branch and use it for specific coding tasks before proceeding to write code. Branches should be created before cloning the source code from Git to SourceTree</w:t>
-      </w:r>
+        <w:t xml:space="preserve">Developers should create a branch and use it for specific coding tasks before proceeding to write code. Branches should be created before cloning the source code from Git to </w:t>
+      </w:r>
+      <w:proofErr w:type="spellStart"/>
+      <w:r>
+        <w:rPr>
+          <w:bCs/>
+        </w:rPr>
+        <w:t>SourceTree</w:t>
+      </w:r>
+      <w:proofErr w:type="spellEnd"/>
       <w:r>
         <w:rPr>
           <w:bCs/>
@@ -7129,7 +7942,21 @@
         <w:rPr>
           <w:bCs/>
         </w:rPr>
-        <w:t>5.1.3.1 If you used SourceTree to clone the repository:</w:t>
+        <w:t xml:space="preserve">5.1.3.1 If you used </w:t>
+      </w:r>
+      <w:proofErr w:type="spellStart"/>
+      <w:r>
+        <w:rPr>
+          <w:bCs/>
+        </w:rPr>
+        <w:t>SourceTree</w:t>
+      </w:r>
+      <w:proofErr w:type="spellEnd"/>
+      <w:r>
+        <w:rPr>
+          <w:bCs/>
+        </w:rPr>
+        <w:t xml:space="preserve"> to clone the repository:</w:t>
       </w:r>
     </w:p>
     <w:p>
@@ -7144,9 +7971,16 @@
         <w:rPr>
           <w:bCs/>
         </w:rPr>
-        <w:lastRenderedPageBreak/>
-        <w:t>1. Open SourceTree</w:t>
-      </w:r>
+        <w:t xml:space="preserve">1. Open </w:t>
+      </w:r>
+      <w:proofErr w:type="spellStart"/>
+      <w:r>
+        <w:rPr>
+          <w:bCs/>
+        </w:rPr>
+        <w:t>SourceTree</w:t>
+      </w:r>
+      <w:proofErr w:type="spellEnd"/>
       <w:r>
         <w:rPr>
           <w:bCs/>
@@ -7203,6 +8037,7 @@
           <w:noProof/>
           <w:lang w:eastAsia="en-US"/>
         </w:rPr>
+        <w:lastRenderedPageBreak/>
         <w:drawing>
           <wp:inline distT="0" distB="0" distL="0" distR="0" wp14:anchorId="48478F9C" wp14:editId="7C5D38D2">
             <wp:extent cx="1944010" cy="1423987"/>
@@ -7219,7 +8054,7 @@
                     <pic:cNvPicPr/>
                   </pic:nvPicPr>
                   <pic:blipFill>
-                    <a:blip r:embed="rId43"/>
+                    <a:blip r:embed="rId39"/>
                     <a:stretch>
                       <a:fillRect/>
                     </a:stretch>
@@ -7290,7 +8125,7 @@
                     <pic:cNvPicPr/>
                   </pic:nvPicPr>
                   <pic:blipFill>
-                    <a:blip r:embed="rId44"/>
+                    <a:blip r:embed="rId40"/>
                     <a:stretch>
                       <a:fillRect/>
                     </a:stretch>
@@ -7323,7 +8158,49 @@
         <w:rPr>
           <w:bCs/>
         </w:rPr>
-        <w:t xml:space="preserve">4. Files ready to commit should be listed under Staged Files. If the files you want to commit appear under Unstaged files, click the checkbox beside the file to move it to Staged Files. Clicking the checkbox beside Unstaged files will move all the unstaged files to Staged Files at once. </w:t>
+        <w:t xml:space="preserve">4. Files ready to commit should be listed under Staged Files. If the files you want to commit appear under </w:t>
+      </w:r>
+      <w:proofErr w:type="spellStart"/>
+      <w:r>
+        <w:rPr>
+          <w:bCs/>
+        </w:rPr>
+        <w:t>Unstaged</w:t>
+      </w:r>
+      <w:proofErr w:type="spellEnd"/>
+      <w:r>
+        <w:rPr>
+          <w:bCs/>
+        </w:rPr>
+        <w:t xml:space="preserve"> files, click the checkbox beside the file to move it to Staged Files. Clicking the checkbox beside </w:t>
+      </w:r>
+      <w:proofErr w:type="spellStart"/>
+      <w:r>
+        <w:rPr>
+          <w:bCs/>
+        </w:rPr>
+        <w:t>Unstaged</w:t>
+      </w:r>
+      <w:proofErr w:type="spellEnd"/>
+      <w:r>
+        <w:rPr>
+          <w:bCs/>
+        </w:rPr>
+        <w:t xml:space="preserve"> files will move all the </w:t>
+      </w:r>
+      <w:proofErr w:type="spellStart"/>
+      <w:r>
+        <w:rPr>
+          <w:bCs/>
+        </w:rPr>
+        <w:t>unstaged</w:t>
+      </w:r>
+      <w:proofErr w:type="spellEnd"/>
+      <w:r>
+        <w:rPr>
+          <w:bCs/>
+        </w:rPr>
+        <w:t xml:space="preserve"> files to Staged Files at once. </w:t>
       </w:r>
     </w:p>
     <w:p>
@@ -7338,7 +8215,93 @@
         <w:rPr>
           <w:bCs/>
         </w:rPr>
-        <w:t>If for some reason the “pom.xml” file shows in the list of Staged or Unstaged files, leave it as an Unstaged file. There is no need to push this file up to GitHub.</w:t>
+        <w:t xml:space="preserve">If for some reason the “pom.xml” file shows in the list of Staged or </w:t>
+      </w:r>
+      <w:proofErr w:type="spellStart"/>
+      <w:r>
+        <w:rPr>
+          <w:bCs/>
+        </w:rPr>
+        <w:t>Unstaged</w:t>
+      </w:r>
+      <w:proofErr w:type="spellEnd"/>
+      <w:r>
+        <w:rPr>
+          <w:bCs/>
+        </w:rPr>
+        <w:t xml:space="preserve"> files, leave it as an </w:t>
+      </w:r>
+      <w:proofErr w:type="spellStart"/>
+      <w:r>
+        <w:rPr>
+          <w:bCs/>
+        </w:rPr>
+        <w:t>Unstaged</w:t>
+      </w:r>
+      <w:proofErr w:type="spellEnd"/>
+      <w:r>
+        <w:rPr>
+          <w:bCs/>
+        </w:rPr>
+        <w:t xml:space="preserve"> file. </w:t>
+      </w:r>
+      <w:r>
+        <w:rPr>
+          <w:bCs/>
+        </w:rPr>
+        <w:t xml:space="preserve">Other files with </w:t>
+      </w:r>
+      <w:proofErr w:type="gramStart"/>
+      <w:r>
+        <w:rPr>
+          <w:bCs/>
+        </w:rPr>
+        <w:t>“.</w:t>
+      </w:r>
+      <w:proofErr w:type="spellStart"/>
+      <w:r>
+        <w:rPr>
+          <w:bCs/>
+        </w:rPr>
+        <w:t>iml</w:t>
+      </w:r>
+      <w:proofErr w:type="spellEnd"/>
+      <w:proofErr w:type="gramEnd"/>
+      <w:r>
+        <w:rPr>
+          <w:bCs/>
+        </w:rPr>
+        <w:t xml:space="preserve">” suffixes can also be ignored. </w:t>
+      </w:r>
+      <w:r>
+        <w:rPr>
+          <w:bCs/>
+        </w:rPr>
+        <w:t>There is no need to push th</w:t>
+      </w:r>
+      <w:r>
+        <w:rPr>
+          <w:bCs/>
+        </w:rPr>
+        <w:t>ese</w:t>
+      </w:r>
+      <w:r>
+        <w:rPr>
+          <w:bCs/>
+        </w:rPr>
+        <w:t xml:space="preserve"> file</w:t>
+      </w:r>
+      <w:r>
+        <w:rPr>
+          <w:bCs/>
+        </w:rPr>
+        <w:t>s</w:t>
+      </w:r>
+      <w:r>
+        <w:rPr>
+          <w:bCs/>
+        </w:rPr>
+        <w:t xml:space="preserve"> up to GitHub.</w:t>
       </w:r>
     </w:p>
     <w:p>
@@ -7370,9 +8333,25 @@
         <w:t>, please add a commit</w:t>
       </w:r>
       <w:r>
-        <w:t xml:space="preserve"> message in the textbox below the Unstaged files list. You can see examples of commit messages in Git repository and should put the issue number (E.g. #12) in the commit message. If you do Github will automatically link the issue to the commit. This is very handy. Here's an example: </w:t>
-      </w:r>
-      <w:hyperlink r:id="rId45" w:history="1">
+        <w:t xml:space="preserve"> message in the textbox below the </w:t>
+      </w:r>
+      <w:proofErr w:type="spellStart"/>
+      <w:r>
+        <w:t>Unstaged</w:t>
+      </w:r>
+      <w:proofErr w:type="spellEnd"/>
+      <w:r>
+        <w:t xml:space="preserve"> files list. You can see examples of commit messages in Git repository and should put the issue number (E.g. #12) in the commit message. If you do </w:t>
+      </w:r>
+      <w:proofErr w:type="spellStart"/>
+      <w:r>
+        <w:t>Github</w:t>
+      </w:r>
+      <w:proofErr w:type="spellEnd"/>
+      <w:r>
+        <w:t xml:space="preserve"> will automatically link the issue to the commit. This is very handy. Here's an example: </w:t>
+      </w:r>
+      <w:hyperlink r:id="rId41" w:history="1">
         <w:r>
           <w:rPr>
             <w:rStyle w:val="Hyperlink"/>
@@ -7444,7 +8423,21 @@
         <w:rPr>
           <w:bCs/>
         </w:rPr>
-        <w:t xml:space="preserve">It is not necessary to immediately “Push” committed files. They will stay committed in SourceTree until pushed or uncommitted. </w:t>
+        <w:t xml:space="preserve">It is not necessary to immediately “Push” committed files. They will stay committed in </w:t>
+      </w:r>
+      <w:proofErr w:type="spellStart"/>
+      <w:r>
+        <w:rPr>
+          <w:bCs/>
+        </w:rPr>
+        <w:t>SourceTree</w:t>
+      </w:r>
+      <w:proofErr w:type="spellEnd"/>
+      <w:r>
+        <w:rPr>
+          <w:bCs/>
+        </w:rPr>
+        <w:t xml:space="preserve"> until pushed or uncommitted. </w:t>
       </w:r>
     </w:p>
     <w:p>
@@ -7461,6 +8454,12 @@
         </w:rPr>
         <w:t xml:space="preserve">The Fetch, Pull and Merge buttons allow you to update your branch with changes that others have made to the VASL source code in separate branches. </w:t>
       </w:r>
+      <w:r>
+        <w:rPr>
+          <w:bCs/>
+        </w:rPr>
+        <w:t>Alternately, you can bring changes to the VASL source code on GitHub directly into your IntelliJ project – see Section 5.1.3.2 Step 5.</w:t>
+      </w:r>
     </w:p>
     <w:p>
       <w:pPr>
@@ -7474,7 +8473,6 @@
         <w:rPr>
           <w:bCs/>
         </w:rPr>
-        <w:lastRenderedPageBreak/>
         <w:t xml:space="preserve">5.1.3.2 If you cloned the VASL source code from within IntelliJ (or another IDE) as per </w:t>
       </w:r>
       <w:hyperlink w:anchor="_4.1.4_Cloning_the" w:history="1">
@@ -7504,6 +8502,7 @@
         <w:rPr>
           <w:bCs/>
         </w:rPr>
+        <w:lastRenderedPageBreak/>
         <w:tab/>
       </w:r>
       <w:r>
@@ -7559,7 +8558,7 @@
                     </pic:cNvPicPr>
                   </pic:nvPicPr>
                   <pic:blipFill>
-                    <a:blip r:embed="rId46">
+                    <a:blip r:embed="rId42">
                       <a:extLst>
                         <a:ext uri="{28A0092B-C50C-407E-A947-70E740481C1C}">
                           <a14:useLocalDpi xmlns:a14="http://schemas.microsoft.com/office/drawing/2010/main" val="0"/>
@@ -7642,7 +8641,7 @@
                     </pic:cNvPicPr>
                   </pic:nvPicPr>
                   <pic:blipFill>
-                    <a:blip r:embed="rId47">
+                    <a:blip r:embed="rId43">
                       <a:extLst>
                         <a:ext uri="{28A0092B-C50C-407E-A947-70E740481C1C}">
                           <a14:useLocalDpi xmlns:a14="http://schemas.microsoft.com/office/drawing/2010/main" val="0"/>
@@ -7715,6 +8714,11 @@
       <w:pPr>
         <w:ind w:left="2160"/>
       </w:pPr>
+    </w:p>
+    <w:p>
+      <w:pPr>
+        <w:ind w:left="2160"/>
+      </w:pPr>
       <w:r>
         <w:rPr>
           <w:noProof/>
@@ -7737,7 +8741,7 @@
                     <pic:cNvPicPr/>
                   </pic:nvPicPr>
                   <pic:blipFill>
-                    <a:blip r:embed="rId48"/>
+                    <a:blip r:embed="rId44"/>
                     <a:stretch>
                       <a:fillRect/>
                     </a:stretch>
@@ -7761,9 +8765,6 @@
     <w:p>
       <w:pPr>
         <w:ind w:left="2160"/>
-        <w:rPr>
-          <w:bCs/>
-        </w:rPr>
       </w:pPr>
       <w:r>
         <w:t xml:space="preserve">Alternately, you can use the Dropdown on the Commit button in </w:t>
@@ -7782,6 +8783,77 @@
     </w:p>
     <w:p>
       <w:pPr>
+        <w:ind w:left="2160"/>
+      </w:pPr>
+      <w:r>
+        <w:t>5. To obtain updates from GitHub, select the Git drop down, usually found in the bottom right corner of IntelliJ.</w:t>
+      </w:r>
+    </w:p>
+    <w:p>
+      <w:pPr>
+        <w:ind w:left="2160"/>
+        <w:rPr>
+          <w:bCs/>
+        </w:rPr>
+      </w:pPr>
+      <w:r>
+        <w:rPr>
+          <w:bCs/>
+          <w:noProof/>
+        </w:rPr>
+        <w:drawing>
+          <wp:inline distT="0" distB="0" distL="0" distR="0" wp14:anchorId="5A0F3765" wp14:editId="06A2E438">
+            <wp:extent cx="2257425" cy="790575"/>
+            <wp:effectExtent l="0" t="0" r="9525" b="9525"/>
+            <wp:docPr id="28" name="Picture 28"/>
+            <wp:cNvGraphicFramePr>
+              <a:graphicFrameLocks xmlns:a="http://schemas.openxmlformats.org/drawingml/2006/main" noChangeAspect="1"/>
+            </wp:cNvGraphicFramePr>
+            <a:graphic xmlns:a="http://schemas.openxmlformats.org/drawingml/2006/main">
+              <a:graphicData uri="http://schemas.openxmlformats.org/drawingml/2006/picture">
+                <pic:pic xmlns:pic="http://schemas.openxmlformats.org/drawingml/2006/picture">
+                  <pic:nvPicPr>
+                    <pic:cNvPr id="28" name="GitHubIntelliJ.JPG"/>
+                    <pic:cNvPicPr/>
+                  </pic:nvPicPr>
+                  <pic:blipFill>
+                    <a:blip r:embed="rId45"/>
+                    <a:stretch>
+                      <a:fillRect/>
+                    </a:stretch>
+                  </pic:blipFill>
+                  <pic:spPr>
+                    <a:xfrm>
+                      <a:off x="0" y="0"/>
+                      <a:ext cx="2257425" cy="790575"/>
+                    </a:xfrm>
+                    <a:prstGeom prst="rect">
+                      <a:avLst/>
+                    </a:prstGeom>
+                  </pic:spPr>
+                </pic:pic>
+              </a:graphicData>
+            </a:graphic>
+          </wp:inline>
+        </w:drawing>
+      </w:r>
+    </w:p>
+    <w:p>
+      <w:pPr>
+        <w:ind w:left="2160"/>
+        <w:rPr>
+          <w:bCs/>
+        </w:rPr>
+      </w:pPr>
+      <w:r>
+        <w:rPr>
+          <w:bCs/>
+        </w:rPr>
+        <w:t xml:space="preserve">This will bring up a list of GitHub branches. Select the one that corresponds to your project and then click Merge from the popup menu. </w:t>
+      </w:r>
+    </w:p>
+    <w:p>
+      <w:pPr>
         <w:pStyle w:val="Heading2"/>
         <w:jc w:val="both"/>
       </w:pPr>
@@ -7803,9 +8875,7 @@
         <w:jc w:val="both"/>
       </w:pPr>
       <w:bookmarkStart w:id="28" w:name="_6.1_Building_the"/>
-      <w:bookmarkStart w:id="29" w:name="_GoBack"/>
       <w:bookmarkEnd w:id="28"/>
-      <w:bookmarkEnd w:id="29"/>
       <w:r>
         <w:t xml:space="preserve">6.1 Building the vasl Module </w:t>
       </w:r>
@@ -7830,13 +8900,26 @@
         <w:t xml:space="preserve"> </w:t>
       </w:r>
       <w:r>
-        <w:t xml:space="preserve">You need to build the VASL module if you modified any of the files in the "dist" folder (note there's no code there). </w:t>
-      </w:r>
+        <w:t>You need to build the VASL module if you modified any of the files in the "</w:t>
+      </w:r>
+      <w:proofErr w:type="spellStart"/>
+      <w:r>
+        <w:t>dist</w:t>
+      </w:r>
+      <w:proofErr w:type="spellEnd"/>
+      <w:r>
+        <w:t xml:space="preserve">" folder (note there's no code there). </w:t>
+      </w:r>
+      <w:proofErr w:type="gramStart"/>
       <w:r>
         <w:t>All</w:t>
       </w:r>
       <w:r>
-        <w:t xml:space="preserve"> of the images are in there. If you add counters, new images will be added and the build file will be modified to add the new counters to the counter tray. </w:t>
+        <w:t xml:space="preserve"> of</w:t>
+      </w:r>
+      <w:proofErr w:type="gramEnd"/>
+      <w:r>
+        <w:t xml:space="preserve"> the images are in there. If you add counters, new images will be added and the build file will be modified to add the new counters to the counter tray. </w:t>
       </w:r>
     </w:p>
     <w:p>
@@ -7868,7 +8951,15 @@
         <w:t>ou should build the VASL module</w:t>
       </w:r>
       <w:r>
-        <w:t xml:space="preserve"> if you added or changed files in the “dist” folder. </w:t>
+        <w:t xml:space="preserve"> if you added or changed files in the “</w:t>
+      </w:r>
+      <w:proofErr w:type="spellStart"/>
+      <w:r>
+        <w:t>dist</w:t>
+      </w:r>
+      <w:proofErr w:type="spellEnd"/>
+      <w:r>
+        <w:t xml:space="preserve">” folder. </w:t>
       </w:r>
       <w:r>
         <w:t xml:space="preserve">This requires the use of software called Maven, which must be installed and then used to create the VASL module. </w:t>
@@ -7909,7 +9000,7 @@
         </w:rPr>
         <w:t xml:space="preserve"> </w:t>
       </w:r>
-      <w:hyperlink r:id="rId49" w:history="1">
+      <w:hyperlink r:id="rId46" w:history="1">
         <w:r>
           <w:rPr>
             <w:rStyle w:val="Hyperlink"/>
@@ -7932,7 +9023,15 @@
         <w:t xml:space="preserve">. </w:t>
       </w:r>
       <w:r>
-        <w:t>Once downloaded, click on the Install link on the page and then follow the install instructions. While not difficult, there are several particular steps that must be followed and it is preferable to use the instructions on the Maven site.</w:t>
+        <w:t xml:space="preserve">Once downloaded, click on the Install link on the page and then follow the install instructions. While not difficult, there are several </w:t>
+      </w:r>
+      <w:proofErr w:type="gramStart"/>
+      <w:r>
+        <w:t>particular steps</w:t>
+      </w:r>
+      <w:proofErr w:type="gramEnd"/>
+      <w:r>
+        <w:t xml:space="preserve"> that must be followed and it is preferable to use the instructions on the Maven site.</w:t>
       </w:r>
     </w:p>
     <w:p>
@@ -7941,13 +9040,22 @@
         <w:jc w:val="both"/>
       </w:pPr>
       <w:r>
+        <w:lastRenderedPageBreak/>
         <w:t xml:space="preserve">For convenience add the Maven bin folder to you path. This will allow you to build the VASL module from the command line and the terminal </w:t>
       </w:r>
       <w:r>
         <w:t>window</w:t>
       </w:r>
       <w:r>
-        <w:t xml:space="preserve"> in IntelliJ. To confirm Maven has been properly installed type “mvn –version” at the command line to display the installed version. </w:t>
+        <w:t xml:space="preserve"> in IntelliJ. To confirm Maven has been properly installed type “</w:t>
+      </w:r>
+      <w:proofErr w:type="spellStart"/>
+      <w:r>
+        <w:t>mvn</w:t>
+      </w:r>
+      <w:proofErr w:type="spellEnd"/>
+      <w:r>
+        <w:t xml:space="preserve"> –version” at the command line to display the installed version. </w:t>
       </w:r>
     </w:p>
     <w:p>
@@ -8027,7 +9135,15 @@
         <w:t>After installing Maven, c</w:t>
       </w:r>
       <w:r>
-        <w:t xml:space="preserve">opy the "settings.xml.TEMPLATE" </w:t>
+        <w:t>opy the "</w:t>
+      </w:r>
+      <w:proofErr w:type="spellStart"/>
+      <w:r>
+        <w:t>settings.xml.TEMPLATE</w:t>
+      </w:r>
+      <w:proofErr w:type="spellEnd"/>
+      <w:r>
+        <w:t xml:space="preserve">" </w:t>
       </w:r>
       <w:r>
         <w:t xml:space="preserve">document found in the directory to which you cloned your VASL branch in </w:t>
@@ -8069,8 +9185,13 @@
       <w:r>
         <w:t>C:\Users\</w:t>
       </w:r>
-      <w:r>
-        <w:t xml:space="preserve">YourUserName” directory.  </w:t>
+      <w:proofErr w:type="spellStart"/>
+      <w:r>
+        <w:t>YourUserName</w:t>
+      </w:r>
+      <w:proofErr w:type="spellEnd"/>
+      <w:r>
+        <w:t xml:space="preserve">” directory.  </w:t>
       </w:r>
     </w:p>
     <w:p>
@@ -8128,7 +9249,6 @@
         <w:ind w:right="0"/>
       </w:pPr>
       <w:r>
-        <w:lastRenderedPageBreak/>
         <w:t xml:space="preserve">Rename the file in the .m2 directory to “Settings.xml”. Open the file, using a text editor such as Notepad on Windows. </w:t>
       </w:r>
       <w:r>
@@ -8213,8 +9333,13 @@
         <w:t xml:space="preserve">Go to the command line. How you do this will depend on your operating system. Check its help system or the web for details. In Windows, for example, press the </w:t>
       </w:r>
       <w:r>
-        <w:t>Winkey + R then type cmd</w:t>
-      </w:r>
+        <w:t xml:space="preserve">Winkey + R then type </w:t>
+      </w:r>
+      <w:proofErr w:type="spellStart"/>
+      <w:r>
+        <w:t>cmd</w:t>
+      </w:r>
+      <w:proofErr w:type="spellEnd"/>
       <w:r>
         <w:t xml:space="preserve"> in the dialog box that appears.</w:t>
       </w:r>
@@ -8279,14 +9404,32 @@
       <w:r>
         <w:t>“</w:t>
       </w:r>
-      <w:r>
-        <w:t>chdir DirectoryName</w:t>
-      </w:r>
+      <w:proofErr w:type="spellStart"/>
+      <w:r>
+        <w:t>chdir</w:t>
+      </w:r>
+      <w:proofErr w:type="spellEnd"/>
+      <w:r>
+        <w:t xml:space="preserve"> </w:t>
+      </w:r>
+      <w:proofErr w:type="spellStart"/>
+      <w:r>
+        <w:t>DirectoryName</w:t>
+      </w:r>
+      <w:proofErr w:type="spellEnd"/>
       <w:r>
         <w:t>”</w:t>
       </w:r>
       <w:r>
-        <w:t xml:space="preserve"> at the command prompt where DirectoryName is the project directory (full path required)</w:t>
+        <w:t xml:space="preserve"> at the command prompt where </w:t>
+      </w:r>
+      <w:proofErr w:type="spellStart"/>
+      <w:r>
+        <w:t>DirectoryName</w:t>
+      </w:r>
+      <w:proofErr w:type="spellEnd"/>
+      <w:r>
+        <w:t xml:space="preserve"> is the project directory (full path required)</w:t>
       </w:r>
     </w:p>
     <w:p>
@@ -8316,11 +9459,6 @@
     </w:p>
     <w:p>
       <w:pPr>
-        <w:pStyle w:val="ListParagraph"/>
-        <w:numPr>
-          <w:ilvl w:val="1"/>
-          <w:numId w:val="28"/>
-        </w:numPr>
         <w:shd w:val="clear" w:color="auto" w:fill="FFFFFF"/>
         <w:tabs>
           <w:tab w:val="left" w:pos="916"/>
@@ -8341,10 +9479,18 @@
           <w:tab w:val="left" w:pos="14656"/>
         </w:tabs>
         <w:spacing w:before="0"/>
-        <w:ind w:right="0"/>
-      </w:pPr>
-      <w:r>
-        <w:t xml:space="preserve">Example: chdir </w:t>
+        <w:ind w:left="1080" w:right="0"/>
+      </w:pPr>
+      <w:r>
+        <w:t xml:space="preserve">Example: </w:t>
+      </w:r>
+      <w:proofErr w:type="spellStart"/>
+      <w:r>
+        <w:t>chdir</w:t>
+      </w:r>
+      <w:proofErr w:type="spellEnd"/>
+      <w:r>
+        <w:t xml:space="preserve"> </w:t>
       </w:r>
       <w:r>
         <w:t>C:\Users\dougr_000\IdeaProjects\STtest</w:t>
@@ -8414,7 +9560,15 @@
         <w:t>type</w:t>
       </w:r>
       <w:r>
-        <w:t xml:space="preserve"> "mvn </w:t>
+        <w:t xml:space="preserve"> "</w:t>
+      </w:r>
+      <w:proofErr w:type="spellStart"/>
+      <w:r>
+        <w:t>mvn</w:t>
+      </w:r>
+      <w:proofErr w:type="spellEnd"/>
+      <w:r>
+        <w:t xml:space="preserve"> </w:t>
       </w:r>
       <w:r>
         <w:t xml:space="preserve">clean </w:t>
@@ -8438,7 +9592,15 @@
         <w:t>,</w:t>
       </w:r>
       <w:r>
-        <w:t xml:space="preserve"> the final messages displayed will be similar to this:</w:t>
+        <w:t xml:space="preserve"> the final messages displayed will be </w:t>
+      </w:r>
+      <w:proofErr w:type="gramStart"/>
+      <w:r>
+        <w:t>similar to</w:t>
+      </w:r>
+      <w:proofErr w:type="gramEnd"/>
+      <w:r>
+        <w:t xml:space="preserve"> this:</w:t>
       </w:r>
       <w:r>
         <w:br/>
@@ -8464,7 +9626,7 @@
                     <pic:cNvPicPr/>
                   </pic:nvPicPr>
                   <pic:blipFill>
-                    <a:blip r:embed="rId50"/>
+                    <a:blip r:embed="rId47"/>
                     <a:stretch>
                       <a:fillRect/>
                     </a:stretch>
@@ -8551,9 +9713,44 @@
         <w:t xml:space="preserve">The </w:t>
       </w:r>
       <w:r>
-        <w:t>build creates a jar file in the target</w:t>
-      </w:r>
-      <w:r>
+        <w:t xml:space="preserve">build creates a </w:t>
+      </w:r>
+      <w:r>
+        <w:t>.</w:t>
+      </w:r>
+      <w:r>
+        <w:t xml:space="preserve">jar file in the </w:t>
+      </w:r>
+      <w:r>
+        <w:t>\</w:t>
+      </w:r>
+      <w:r>
+        <w:t>target</w:t>
+      </w:r>
+      <w:r>
+        <w:t xml:space="preserve"> directory of the project directory referenced in step 4</w:t>
+      </w:r>
+      <w:r>
+        <w:t>.</w:t>
+      </w:r>
+      <w:r>
+        <w:t xml:space="preserve"> This .jar file can be used to in the “Program arguments” text box referred to </w:t>
+      </w:r>
+      <w:r>
+        <w:t xml:space="preserve">in </w:t>
+      </w:r>
+      <w:hyperlink w:anchor="_4.1.3_Setting_up" w:history="1">
+        <w:r>
+          <w:rPr>
+            <w:rStyle w:val="Hyperlink"/>
+          </w:rPr>
+          <w:t>Section 4.1.3</w:t>
+        </w:r>
+      </w:hyperlink>
+      <w:r>
+        <w:rPr>
+          <w:rStyle w:val="Hyperlink"/>
+        </w:rPr>
         <w:t>.</w:t>
       </w:r>
     </w:p>
@@ -8626,7 +9823,23 @@
         <w:t>type</w:t>
       </w:r>
       <w:r>
-        <w:t xml:space="preserve"> "mvn exec:exec" </w:t>
+        <w:t xml:space="preserve"> "</w:t>
+      </w:r>
+      <w:proofErr w:type="spellStart"/>
+      <w:r>
+        <w:t>mvn</w:t>
+      </w:r>
+      <w:proofErr w:type="spellEnd"/>
+      <w:r>
+        <w:t xml:space="preserve"> </w:t>
+      </w:r>
+      <w:proofErr w:type="spellStart"/>
+      <w:r>
+        <w:t>exec:exec</w:t>
+      </w:r>
+      <w:proofErr w:type="spellEnd"/>
+      <w:r>
+        <w:t xml:space="preserve">" </w:t>
       </w:r>
       <w:r>
         <w:t xml:space="preserve">at </w:t>
@@ -8657,6 +9870,11 @@
       <w:r>
         <w:t>.</w:t>
       </w:r>
+      <w:r>
+        <w:t xml:space="preserve"> </w:t>
+      </w:r>
+      <w:bookmarkStart w:id="29" w:name="_GoBack"/>
+      <w:bookmarkEnd w:id="29"/>
     </w:p>
     <w:p>
       <w:pPr>
@@ -8735,9 +9953,17 @@
         </w:rPr>
       </w:pPr>
       <w:r>
-        <w:t xml:space="preserve">Below is a short primer on Git, based on “Getting Started with Git”, a more detailed resource found on the Git-scm website at </w:t>
-      </w:r>
-      <w:hyperlink r:id="rId51" w:history="1">
+        <w:t>Below is a short primer on Git, based on “Getting Started with Git”, a more detailed resource found on the Git-</w:t>
+      </w:r>
+      <w:proofErr w:type="spellStart"/>
+      <w:r>
+        <w:t>scm</w:t>
+      </w:r>
+      <w:proofErr w:type="spellEnd"/>
+      <w:r>
+        <w:t xml:space="preserve"> website at </w:t>
+      </w:r>
+      <w:hyperlink r:id="rId48" w:history="1">
         <w:r>
           <w:rPr>
             <w:rStyle w:val="Hyperlink"/>
@@ -8833,7 +10059,21 @@
         <w:rPr>
           <w:lang w:val="en"/>
         </w:rPr>
-        <w:t>This leads to the three main sections of a Git project: the Git directory, the working directory, and the staging area.</w:t>
+        <w:t xml:space="preserve">This leads to the three main sections of a Git project: </w:t>
+      </w:r>
+      <w:proofErr w:type="gramStart"/>
+      <w:r>
+        <w:rPr>
+          <w:lang w:val="en"/>
+        </w:rPr>
+        <w:t>the</w:t>
+      </w:r>
+      <w:proofErr w:type="gramEnd"/>
+      <w:r>
+        <w:rPr>
+          <w:lang w:val="en"/>
+        </w:rPr>
+        <w:t xml:space="preserve"> Git directory, the working directory, and the staging area.</w:t>
       </w:r>
       <w:r>
         <w:rPr>
@@ -9052,21 +10292,49 @@
         <w:rPr>
           <w:lang w:val="en"/>
         </w:rPr>
-        <w:t xml:space="preserve">If a particular version of a file is in the Git directory, it’s considered committed. If it has been modified and was added to the staging area, it is staged. And if it was changed since it was checked out but has not been staged, it is modified. </w:t>
-      </w:r>
-    </w:p>
-    <w:p>
-      <w:pPr>
-        <w:jc w:val="both"/>
+        <w:t xml:space="preserve">If a </w:t>
+      </w:r>
+      <w:proofErr w:type="gramStart"/>
+      <w:r>
         <w:rPr>
           <w:lang w:val="en"/>
         </w:rPr>
-      </w:pPr>
+        <w:t>particular version</w:t>
+      </w:r>
+      <w:proofErr w:type="gramEnd"/>
       <w:r>
         <w:rPr>
           <w:lang w:val="en"/>
         </w:rPr>
-        <w:t>There are a lot of different ways to use Git. There are the original command line tools, and there are many graphical user interfaces of varying capabilities. Some knowledge of Terminal in Mac or Command Prompt or Powershell in Windows would be useful.</w:t>
+        <w:t xml:space="preserve"> of a file is in the Git directory, it’s considered committed. If it has been modified and was added to the staging area, it is staged. And if it was changed since it was checked out but has not been staged, it is modified. </w:t>
+      </w:r>
+    </w:p>
+    <w:p>
+      <w:pPr>
+        <w:jc w:val="both"/>
+        <w:rPr>
+          <w:lang w:val="en"/>
+        </w:rPr>
+      </w:pPr>
+      <w:r>
+        <w:rPr>
+          <w:lang w:val="en"/>
+        </w:rPr>
+        <w:t xml:space="preserve">There are a lot of different ways to use Git. There are the original command line tools, and there are many graphical user interfaces of varying capabilities. Some knowledge of Terminal in Mac or Command Prompt or </w:t>
+      </w:r>
+      <w:proofErr w:type="spellStart"/>
+      <w:r>
+        <w:rPr>
+          <w:lang w:val="en"/>
+        </w:rPr>
+        <w:t>Powershell</w:t>
+      </w:r>
+      <w:proofErr w:type="spellEnd"/>
+      <w:r>
+        <w:rPr>
+          <w:lang w:val="en"/>
+        </w:rPr>
+        <w:t xml:space="preserve"> in Windows would be useful.</w:t>
       </w:r>
     </w:p>
     <w:p>
@@ -9114,11 +10382,19 @@
           <w:lang w:val="en"/>
         </w:rPr>
       </w:pPr>
+      <w:proofErr w:type="gramStart"/>
       <w:r>
         <w:rPr>
           <w:lang w:val="en"/>
         </w:rPr>
-        <w:t>September, 2016</w:t>
+        <w:t>September,</w:t>
+      </w:r>
+      <w:proofErr w:type="gramEnd"/>
+      <w:r>
+        <w:rPr>
+          <w:lang w:val="en"/>
+        </w:rPr>
+        <w:t xml:space="preserve"> 2016</w:t>
       </w:r>
       <w:r>
         <w:rPr>
@@ -9135,11 +10411,19 @@
           <w:lang w:val="en"/>
         </w:rPr>
       </w:pPr>
+      <w:proofErr w:type="gramStart"/>
       <w:r>
         <w:rPr>
           <w:lang w:val="en"/>
         </w:rPr>
-        <w:t>March, 2017</w:t>
+        <w:t>March,</w:t>
+      </w:r>
+      <w:proofErr w:type="gramEnd"/>
+      <w:r>
+        <w:rPr>
+          <w:lang w:val="en"/>
+        </w:rPr>
+        <w:t xml:space="preserve"> 2017</w:t>
       </w:r>
       <w:r>
         <w:rPr>
@@ -9161,7 +10445,7 @@
       </w:pPr>
     </w:p>
     <w:sectPr>
-      <w:footerReference w:type="default" r:id="rId52"/>
+      <w:footerReference w:type="default" r:id="rId49"/>
       <w:pgSz w:w="12240" w:h="15840"/>
       <w:pgMar w:top="1440" w:right="1440" w:bottom="1440" w:left="1440" w:header="720" w:footer="576" w:gutter="0"/>
       <w:pgNumType w:start="0"/>
@@ -9174,7 +10458,7 @@
 </file>
 
 <file path=word/endnotes.xml><?xml version="1.0" encoding="utf-8"?>
-<w:endnotes xmlns:wpc="http://schemas.microsoft.com/office/word/2010/wordprocessingCanvas" xmlns:cx="http://schemas.microsoft.com/office/drawing/2014/chartex" xmlns:cx1="http://schemas.microsoft.com/office/drawing/2015/9/8/chartex" xmlns:cx2="http://schemas.microsoft.com/office/drawing/2015/10/21/chartex" xmlns:cx3="http://schemas.microsoft.com/office/drawing/2016/5/9/chartex" xmlns:cx4="http://schemas.microsoft.com/office/drawing/2016/5/10/chartex" xmlns:cx5="http://schemas.microsoft.com/office/drawing/2016/5/11/chartex" xmlns:mc="http://schemas.openxmlformats.org/markup-compatibility/2006" xmlns:o="urn:schemas-microsoft-com:office:office" xmlns:r="http://schemas.openxmlformats.org/officeDocument/2006/relationships" xmlns:m="http://schemas.openxmlformats.org/officeDocument/2006/math" xmlns:v="urn:schemas-microsoft-com:vml" xmlns:wp14="http://schemas.microsoft.com/office/word/2010/wordprocessingDrawing" xmlns:wp="http://schemas.openxmlformats.org/drawingml/2006/wordprocessingDrawing" xmlns:w10="urn:schemas-microsoft-com:office:word" xmlns:w="http://schemas.openxmlformats.org/wordprocessingml/2006/main" xmlns:w14="http://schemas.microsoft.com/office/word/2010/wordml" xmlns:w15="http://schemas.microsoft.com/office/word/2012/wordml" xmlns:w16se="http://schemas.microsoft.com/office/word/2015/wordml/symex" xmlns:wpg="http://schemas.microsoft.com/office/word/2010/wordprocessingGroup" xmlns:wpi="http://schemas.microsoft.com/office/word/2010/wordprocessingInk" xmlns:wne="http://schemas.microsoft.com/office/word/2006/wordml" xmlns:wps="http://schemas.microsoft.com/office/word/2010/wordprocessingShape" mc:Ignorable="w14 w15 w16se wp14">
+<w:endnotes xmlns:wpc="http://schemas.microsoft.com/office/word/2010/wordprocessingCanvas" xmlns:cx="http://schemas.microsoft.com/office/drawing/2014/chartex" xmlns:cx1="http://schemas.microsoft.com/office/drawing/2015/9/8/chartex" xmlns:cx2="http://schemas.microsoft.com/office/drawing/2015/10/21/chartex" xmlns:cx3="http://schemas.microsoft.com/office/drawing/2016/5/9/chartex" xmlns:cx4="http://schemas.microsoft.com/office/drawing/2016/5/10/chartex" xmlns:cx5="http://schemas.microsoft.com/office/drawing/2016/5/11/chartex" xmlns:cx6="http://schemas.microsoft.com/office/drawing/2016/5/12/chartex" xmlns:cx7="http://schemas.microsoft.com/office/drawing/2016/5/13/chartex" xmlns:cx8="http://schemas.microsoft.com/office/drawing/2016/5/14/chartex" xmlns:mc="http://schemas.openxmlformats.org/markup-compatibility/2006" xmlns:aink="http://schemas.microsoft.com/office/drawing/2016/ink" xmlns:am3d="http://schemas.microsoft.com/office/drawing/2017/model3d" xmlns:o="urn:schemas-microsoft-com:office:office" xmlns:r="http://schemas.openxmlformats.org/officeDocument/2006/relationships" xmlns:m="http://schemas.openxmlformats.org/officeDocument/2006/math" xmlns:v="urn:schemas-microsoft-com:vml" xmlns:wp14="http://schemas.microsoft.com/office/word/2010/wordprocessingDrawing" xmlns:wp="http://schemas.openxmlformats.org/drawingml/2006/wordprocessingDrawing" xmlns:w10="urn:schemas-microsoft-com:office:word" xmlns:w="http://schemas.openxmlformats.org/wordprocessingml/2006/main" xmlns:w14="http://schemas.microsoft.com/office/word/2010/wordml" xmlns:w15="http://schemas.microsoft.com/office/word/2012/wordml" xmlns:w16cid="http://schemas.microsoft.com/office/word/2016/wordml/cid" xmlns:w16se="http://schemas.microsoft.com/office/word/2015/wordml/symex" xmlns:wpg="http://schemas.microsoft.com/office/word/2010/wordprocessingGroup" xmlns:wpi="http://schemas.microsoft.com/office/word/2010/wordprocessingInk" xmlns:wne="http://schemas.microsoft.com/office/word/2006/wordml" xmlns:wps="http://schemas.microsoft.com/office/word/2010/wordprocessingShape" mc:Ignorable="w14 w15 w16se w16cid wp14">
   <w:endnote w:type="separator" w:id="-1">
     <w:p>
       <w:r>
@@ -9193,7 +10477,7 @@
 </file>
 
 <file path=word/footer1.xml><?xml version="1.0" encoding="utf-8"?>
-<w:ftr xmlns:wpc="http://schemas.microsoft.com/office/word/2010/wordprocessingCanvas" xmlns:cx="http://schemas.microsoft.com/office/drawing/2014/chartex" xmlns:cx1="http://schemas.microsoft.com/office/drawing/2015/9/8/chartex" xmlns:cx2="http://schemas.microsoft.com/office/drawing/2015/10/21/chartex" xmlns:cx3="http://schemas.microsoft.com/office/drawing/2016/5/9/chartex" xmlns:cx4="http://schemas.microsoft.com/office/drawing/2016/5/10/chartex" xmlns:cx5="http://schemas.microsoft.com/office/drawing/2016/5/11/chartex" xmlns:mc="http://schemas.openxmlformats.org/markup-compatibility/2006" xmlns:o="urn:schemas-microsoft-com:office:office" xmlns:r="http://schemas.openxmlformats.org/officeDocument/2006/relationships" xmlns:m="http://schemas.openxmlformats.org/officeDocument/2006/math" xmlns:v="urn:schemas-microsoft-com:vml" xmlns:wp14="http://schemas.microsoft.com/office/word/2010/wordprocessingDrawing" xmlns:wp="http://schemas.openxmlformats.org/drawingml/2006/wordprocessingDrawing" xmlns:w10="urn:schemas-microsoft-com:office:word" xmlns:w="http://schemas.openxmlformats.org/wordprocessingml/2006/main" xmlns:w14="http://schemas.microsoft.com/office/word/2010/wordml" xmlns:w15="http://schemas.microsoft.com/office/word/2012/wordml" xmlns:w16se="http://schemas.microsoft.com/office/word/2015/wordml/symex" xmlns:wpg="http://schemas.microsoft.com/office/word/2010/wordprocessingGroup" xmlns:wpi="http://schemas.microsoft.com/office/word/2010/wordprocessingInk" xmlns:wne="http://schemas.microsoft.com/office/word/2006/wordml" xmlns:wps="http://schemas.microsoft.com/office/word/2010/wordprocessingShape" mc:Ignorable="w14 w15 w16se wp14">
+<w:ftr xmlns:wpc="http://schemas.microsoft.com/office/word/2010/wordprocessingCanvas" xmlns:cx="http://schemas.microsoft.com/office/drawing/2014/chartex" xmlns:cx1="http://schemas.microsoft.com/office/drawing/2015/9/8/chartex" xmlns:cx2="http://schemas.microsoft.com/office/drawing/2015/10/21/chartex" xmlns:cx3="http://schemas.microsoft.com/office/drawing/2016/5/9/chartex" xmlns:cx4="http://schemas.microsoft.com/office/drawing/2016/5/10/chartex" xmlns:cx5="http://schemas.microsoft.com/office/drawing/2016/5/11/chartex" xmlns:cx6="http://schemas.microsoft.com/office/drawing/2016/5/12/chartex" xmlns:cx7="http://schemas.microsoft.com/office/drawing/2016/5/13/chartex" xmlns:cx8="http://schemas.microsoft.com/office/drawing/2016/5/14/chartex" xmlns:mc="http://schemas.openxmlformats.org/markup-compatibility/2006" xmlns:aink="http://schemas.microsoft.com/office/drawing/2016/ink" xmlns:am3d="http://schemas.microsoft.com/office/drawing/2017/model3d" xmlns:o="urn:schemas-microsoft-com:office:office" xmlns:r="http://schemas.openxmlformats.org/officeDocument/2006/relationships" xmlns:m="http://schemas.openxmlformats.org/officeDocument/2006/math" xmlns:v="urn:schemas-microsoft-com:vml" xmlns:wp14="http://schemas.microsoft.com/office/word/2010/wordprocessingDrawing" xmlns:wp="http://schemas.openxmlformats.org/drawingml/2006/wordprocessingDrawing" xmlns:w10="urn:schemas-microsoft-com:office:word" xmlns:w="http://schemas.openxmlformats.org/wordprocessingml/2006/main" xmlns:w14="http://schemas.microsoft.com/office/word/2010/wordml" xmlns:w15="http://schemas.microsoft.com/office/word/2012/wordml" xmlns:w16cid="http://schemas.microsoft.com/office/word/2016/wordml/cid" xmlns:w16se="http://schemas.microsoft.com/office/word/2015/wordml/symex" xmlns:wpg="http://schemas.microsoft.com/office/word/2010/wordprocessingGroup" xmlns:wpi="http://schemas.microsoft.com/office/word/2010/wordprocessingInk" xmlns:wne="http://schemas.microsoft.com/office/word/2006/wordml" xmlns:wps="http://schemas.microsoft.com/office/word/2010/wordprocessingShape" mc:Ignorable="w14 w15 w16se w16cid wp14">
   <w:tbl>
     <w:tblPr>
       <w:tblW w:w="5000" w:type="pct"/>
@@ -9224,7 +10508,7 @@
               <w:tag w:val=""/>
               <w:id w:val="-1713949326"/>
               <w:dataBinding w:prefixMappings="xmlns:ns0='http://schemas.microsoft.com/office/2006/coverPageProps' " w:xpath="/ns0:CoverPageProperties[1]/ns0:PublishDate[1]" w:storeItemID="{55AF091B-3C7A-41E3-B477-F2FDAA23CFDA}"/>
-              <w:date w:fullDate="2017-03-01T00:00:00Z">
+              <w:date w:fullDate="2017-09-01T00:00:00Z">
                 <w:dateFormat w:val="M/d/yyyy"/>
                 <w:lid w:val="en-US"/>
                 <w:storeMappedDataAs w:val="dateTime"/>
@@ -9234,7 +10518,7 @@
             <w:sdtEndPr/>
             <w:sdtContent>
               <w:r>
-                <w:t>3/1/2017</w:t>
+                <w:t>9/1/2017</w:t>
               </w:r>
             </w:sdtContent>
           </w:sdt>
@@ -9260,7 +10544,15 @@
             <w:sdtEndPr/>
             <w:sdtContent>
               <w:r>
-                <w:t>getting started with vasl development</w:t>
+                <w:t xml:space="preserve">getting started with </w:t>
+              </w:r>
+              <w:proofErr w:type="spellStart"/>
+              <w:r>
+                <w:t>vasl</w:t>
+              </w:r>
+              <w:proofErr w:type="spellEnd"/>
+              <w:r>
+                <w:t xml:space="preserve"> development</w:t>
               </w:r>
             </w:sdtContent>
           </w:sdt>
@@ -9288,7 +10580,7 @@
             <w:rPr>
               <w:noProof/>
             </w:rPr>
-            <w:t>13</w:t>
+            <w:t>19</w:t>
           </w:r>
           <w:r>
             <w:rPr>
@@ -9310,7 +10602,7 @@
 </file>
 
 <file path=word/footnotes.xml><?xml version="1.0" encoding="utf-8"?>
-<w:footnotes xmlns:wpc="http://schemas.microsoft.com/office/word/2010/wordprocessingCanvas" xmlns:cx="http://schemas.microsoft.com/office/drawing/2014/chartex" xmlns:cx1="http://schemas.microsoft.com/office/drawing/2015/9/8/chartex" xmlns:cx2="http://schemas.microsoft.com/office/drawing/2015/10/21/chartex" xmlns:cx3="http://schemas.microsoft.com/office/drawing/2016/5/9/chartex" xmlns:cx4="http://schemas.microsoft.com/office/drawing/2016/5/10/chartex" xmlns:cx5="http://schemas.microsoft.com/office/drawing/2016/5/11/chartex" xmlns:mc="http://schemas.openxmlformats.org/markup-compatibility/2006" xmlns:o="urn:schemas-microsoft-com:office:office" xmlns:r="http://schemas.openxmlformats.org/officeDocument/2006/relationships" xmlns:m="http://schemas.openxmlformats.org/officeDocument/2006/math" xmlns:v="urn:schemas-microsoft-com:vml" xmlns:wp14="http://schemas.microsoft.com/office/word/2010/wordprocessingDrawing" xmlns:wp="http://schemas.openxmlformats.org/drawingml/2006/wordprocessingDrawing" xmlns:w10="urn:schemas-microsoft-com:office:word" xmlns:w="http://schemas.openxmlformats.org/wordprocessingml/2006/main" xmlns:w14="http://schemas.microsoft.com/office/word/2010/wordml" xmlns:w15="http://schemas.microsoft.com/office/word/2012/wordml" xmlns:w16se="http://schemas.microsoft.com/office/word/2015/wordml/symex" xmlns:wpg="http://schemas.microsoft.com/office/word/2010/wordprocessingGroup" xmlns:wpi="http://schemas.microsoft.com/office/word/2010/wordprocessingInk" xmlns:wne="http://schemas.microsoft.com/office/word/2006/wordml" xmlns:wps="http://schemas.microsoft.com/office/word/2010/wordprocessingShape" mc:Ignorable="w14 w15 w16se wp14">
+<w:footnotes xmlns:wpc="http://schemas.microsoft.com/office/word/2010/wordprocessingCanvas" xmlns:cx="http://schemas.microsoft.com/office/drawing/2014/chartex" xmlns:cx1="http://schemas.microsoft.com/office/drawing/2015/9/8/chartex" xmlns:cx2="http://schemas.microsoft.com/office/drawing/2015/10/21/chartex" xmlns:cx3="http://schemas.microsoft.com/office/drawing/2016/5/9/chartex" xmlns:cx4="http://schemas.microsoft.com/office/drawing/2016/5/10/chartex" xmlns:cx5="http://schemas.microsoft.com/office/drawing/2016/5/11/chartex" xmlns:cx6="http://schemas.microsoft.com/office/drawing/2016/5/12/chartex" xmlns:cx7="http://schemas.microsoft.com/office/drawing/2016/5/13/chartex" xmlns:cx8="http://schemas.microsoft.com/office/drawing/2016/5/14/chartex" xmlns:mc="http://schemas.openxmlformats.org/markup-compatibility/2006" xmlns:aink="http://schemas.microsoft.com/office/drawing/2016/ink" xmlns:am3d="http://schemas.microsoft.com/office/drawing/2017/model3d" xmlns:o="urn:schemas-microsoft-com:office:office" xmlns:r="http://schemas.openxmlformats.org/officeDocument/2006/relationships" xmlns:m="http://schemas.openxmlformats.org/officeDocument/2006/math" xmlns:v="urn:schemas-microsoft-com:vml" xmlns:wp14="http://schemas.microsoft.com/office/word/2010/wordprocessingDrawing" xmlns:wp="http://schemas.openxmlformats.org/drawingml/2006/wordprocessingDrawing" xmlns:w10="urn:schemas-microsoft-com:office:word" xmlns:w="http://schemas.openxmlformats.org/wordprocessingml/2006/main" xmlns:w14="http://schemas.microsoft.com/office/word/2010/wordml" xmlns:w15="http://schemas.microsoft.com/office/word/2012/wordml" xmlns:w16cid="http://schemas.microsoft.com/office/word/2016/wordml/cid" xmlns:w16se="http://schemas.microsoft.com/office/word/2015/wordml/symex" xmlns:wpg="http://schemas.microsoft.com/office/word/2010/wordprocessingGroup" xmlns:wpi="http://schemas.microsoft.com/office/word/2010/wordprocessingInk" xmlns:wne="http://schemas.microsoft.com/office/word/2006/wordml" xmlns:wps="http://schemas.microsoft.com/office/word/2010/wordprocessingShape" mc:Ignorable="w14 w15 w16se w16cid wp14">
   <w:footnote w:type="separator" w:id="-1">
     <w:p>
       <w:r>
@@ -9329,7 +10621,7 @@
 </file>
 
 <file path=word/numbering.xml><?xml version="1.0" encoding="utf-8"?>
-<w:numbering xmlns:wpc="http://schemas.microsoft.com/office/word/2010/wordprocessingCanvas" xmlns:cx="http://schemas.microsoft.com/office/drawing/2014/chartex" xmlns:cx1="http://schemas.microsoft.com/office/drawing/2015/9/8/chartex" xmlns:cx2="http://schemas.microsoft.com/office/drawing/2015/10/21/chartex" xmlns:cx3="http://schemas.microsoft.com/office/drawing/2016/5/9/chartex" xmlns:cx4="http://schemas.microsoft.com/office/drawing/2016/5/10/chartex" xmlns:cx5="http://schemas.microsoft.com/office/drawing/2016/5/11/chartex" xmlns:mc="http://schemas.openxmlformats.org/markup-compatibility/2006" xmlns:o="urn:schemas-microsoft-com:office:office" xmlns:r="http://schemas.openxmlformats.org/officeDocument/2006/relationships" xmlns:m="http://schemas.openxmlformats.org/officeDocument/2006/math" xmlns:v="urn:schemas-microsoft-com:vml" xmlns:wp14="http://schemas.microsoft.com/office/word/2010/wordprocessingDrawing" xmlns:wp="http://schemas.openxmlformats.org/drawingml/2006/wordprocessingDrawing" xmlns:w10="urn:schemas-microsoft-com:office:word" xmlns:w="http://schemas.openxmlformats.org/wordprocessingml/2006/main" xmlns:w14="http://schemas.microsoft.com/office/word/2010/wordml" xmlns:w15="http://schemas.microsoft.com/office/word/2012/wordml" xmlns:w16se="http://schemas.microsoft.com/office/word/2015/wordml/symex" xmlns:wpg="http://schemas.microsoft.com/office/word/2010/wordprocessingGroup" xmlns:wpi="http://schemas.microsoft.com/office/word/2010/wordprocessingInk" xmlns:wne="http://schemas.microsoft.com/office/word/2006/wordml" xmlns:wps="http://schemas.microsoft.com/office/word/2010/wordprocessingShape" mc:Ignorable="w14 w15 w16se wp14">
+<w:numbering xmlns:wpc="http://schemas.microsoft.com/office/word/2010/wordprocessingCanvas" xmlns:cx="http://schemas.microsoft.com/office/drawing/2014/chartex" xmlns:cx1="http://schemas.microsoft.com/office/drawing/2015/9/8/chartex" xmlns:cx2="http://schemas.microsoft.com/office/drawing/2015/10/21/chartex" xmlns:cx3="http://schemas.microsoft.com/office/drawing/2016/5/9/chartex" xmlns:cx4="http://schemas.microsoft.com/office/drawing/2016/5/10/chartex" xmlns:cx5="http://schemas.microsoft.com/office/drawing/2016/5/11/chartex" xmlns:cx6="http://schemas.microsoft.com/office/drawing/2016/5/12/chartex" xmlns:cx7="http://schemas.microsoft.com/office/drawing/2016/5/13/chartex" xmlns:cx8="http://schemas.microsoft.com/office/drawing/2016/5/14/chartex" xmlns:mc="http://schemas.openxmlformats.org/markup-compatibility/2006" xmlns:aink="http://schemas.microsoft.com/office/drawing/2016/ink" xmlns:am3d="http://schemas.microsoft.com/office/drawing/2017/model3d" xmlns:o="urn:schemas-microsoft-com:office:office" xmlns:r="http://schemas.openxmlformats.org/officeDocument/2006/relationships" xmlns:m="http://schemas.openxmlformats.org/officeDocument/2006/math" xmlns:v="urn:schemas-microsoft-com:vml" xmlns:wp14="http://schemas.microsoft.com/office/word/2010/wordprocessingDrawing" xmlns:wp="http://schemas.openxmlformats.org/drawingml/2006/wordprocessingDrawing" xmlns:w10="urn:schemas-microsoft-com:office:word" xmlns:w="http://schemas.openxmlformats.org/wordprocessingml/2006/main" xmlns:w14="http://schemas.microsoft.com/office/word/2010/wordml" xmlns:w15="http://schemas.microsoft.com/office/word/2012/wordml" xmlns:w16cid="http://schemas.microsoft.com/office/word/2016/wordml/cid" xmlns:w16se="http://schemas.microsoft.com/office/word/2015/wordml/symex" xmlns:wpg="http://schemas.microsoft.com/office/word/2010/wordprocessingGroup" xmlns:wpi="http://schemas.microsoft.com/office/word/2010/wordprocessingInk" xmlns:wne="http://schemas.microsoft.com/office/word/2006/wordml" xmlns:wps="http://schemas.microsoft.com/office/word/2010/wordprocessingShape" mc:Ignorable="w14 w15 w16se w16cid wp14">
   <w:abstractNum w:abstractNumId="0" w15:restartNumberingAfterBreak="0">
     <w:nsid w:val="FFFFFF88"/>
     <w:multiLevelType w:val="singleLevel"/>
@@ -10664,7 +11956,7 @@
 </file>
 
 <file path=word/styles.xml><?xml version="1.0" encoding="utf-8"?>
-<w:styles xmlns:mc="http://schemas.openxmlformats.org/markup-compatibility/2006" xmlns:r="http://schemas.openxmlformats.org/officeDocument/2006/relationships" xmlns:w="http://schemas.openxmlformats.org/wordprocessingml/2006/main" xmlns:w14="http://schemas.microsoft.com/office/word/2010/wordml" xmlns:w15="http://schemas.microsoft.com/office/word/2012/wordml" xmlns:w16se="http://schemas.microsoft.com/office/word/2015/wordml/symex" mc:Ignorable="w14 w15 w16se">
+<w:styles xmlns:mc="http://schemas.openxmlformats.org/markup-compatibility/2006" xmlns:r="http://schemas.openxmlformats.org/officeDocument/2006/relationships" xmlns:w="http://schemas.openxmlformats.org/wordprocessingml/2006/main" xmlns:w14="http://schemas.microsoft.com/office/word/2010/wordml" xmlns:w15="http://schemas.microsoft.com/office/word/2012/wordml" xmlns:w16cid="http://schemas.microsoft.com/office/word/2016/wordml/cid" xmlns:w16se="http://schemas.microsoft.com/office/word/2015/wordml/symex" mc:Ignorable="w14 w15 w16se w16cid">
   <w:docDefaults>
     <w:rPrDefault>
       <w:rPr>
@@ -10682,7 +11974,7 @@
       </w:pPr>
     </w:pPrDefault>
   </w:docDefaults>
-  <w:latentStyles w:defLockedState="0" w:defUIPriority="99" w:defSemiHidden="0" w:defUnhideWhenUsed="0" w:defQFormat="0" w:count="374">
+  <w:latentStyles w:defLockedState="0" w:defUIPriority="99" w:defSemiHidden="0" w:defUnhideWhenUsed="0" w:defQFormat="0" w:count="375">
     <w:lsdException w:name="Normal" w:uiPriority="0" w:qFormat="1"/>
     <w:lsdException w:name="heading 1" w:uiPriority="0" w:qFormat="1"/>
     <w:lsdException w:name="heading 2" w:semiHidden="1" w:uiPriority="0" w:unhideWhenUsed="1" w:qFormat="1"/>
@@ -11054,6 +12346,7 @@
     <w:lsdException w:name="Mention" w:semiHidden="1" w:unhideWhenUsed="1"/>
     <w:lsdException w:name="Smart Hyperlink" w:semiHidden="1" w:unhideWhenUsed="1"/>
     <w:lsdException w:name="Hashtag" w:semiHidden="1" w:unhideWhenUsed="1"/>
+    <w:lsdException w:name="Unresolved Mention" w:semiHidden="1" w:unhideWhenUsed="1"/>
   </w:latentStyles>
   <w:style w:type="paragraph" w:default="1" w:styleId="Normal">
     <w:name w:val="Normal"/>
@@ -13417,7 +14710,7 @@
 </file>
 
 <file path=word/glossary/document.xml><?xml version="1.0" encoding="utf-8"?>
-<w:glossaryDocument xmlns:wpc="http://schemas.microsoft.com/office/word/2010/wordprocessingCanvas" xmlns:cx="http://schemas.microsoft.com/office/drawing/2014/chartex" xmlns:cx1="http://schemas.microsoft.com/office/drawing/2015/9/8/chartex" xmlns:cx2="http://schemas.microsoft.com/office/drawing/2015/10/21/chartex" xmlns:cx3="http://schemas.microsoft.com/office/drawing/2016/5/9/chartex" xmlns:cx4="http://schemas.microsoft.com/office/drawing/2016/5/10/chartex" xmlns:cx5="http://schemas.microsoft.com/office/drawing/2016/5/11/chartex" xmlns:mc="http://schemas.openxmlformats.org/markup-compatibility/2006" xmlns:o="urn:schemas-microsoft-com:office:office" xmlns:r="http://schemas.openxmlformats.org/officeDocument/2006/relationships" xmlns:m="http://schemas.openxmlformats.org/officeDocument/2006/math" xmlns:v="urn:schemas-microsoft-com:vml" xmlns:wp14="http://schemas.microsoft.com/office/word/2010/wordprocessingDrawing" xmlns:wp="http://schemas.openxmlformats.org/drawingml/2006/wordprocessingDrawing" xmlns:w10="urn:schemas-microsoft-com:office:word" xmlns:w="http://schemas.openxmlformats.org/wordprocessingml/2006/main" xmlns:w14="http://schemas.microsoft.com/office/word/2010/wordml" xmlns:w15="http://schemas.microsoft.com/office/word/2012/wordml" xmlns:w16se="http://schemas.microsoft.com/office/word/2015/wordml/symex" xmlns:wpg="http://schemas.microsoft.com/office/word/2010/wordprocessingGroup" xmlns:wpi="http://schemas.microsoft.com/office/word/2010/wordprocessingInk" xmlns:wne="http://schemas.microsoft.com/office/word/2006/wordml" xmlns:wps="http://schemas.microsoft.com/office/word/2010/wordprocessingShape" mc:Ignorable="w14 w15 w16se wp14">
+<w:glossaryDocument xmlns:wpc="http://schemas.microsoft.com/office/word/2010/wordprocessingCanvas" xmlns:cx="http://schemas.microsoft.com/office/drawing/2014/chartex" xmlns:cx1="http://schemas.microsoft.com/office/drawing/2015/9/8/chartex" xmlns:cx2="http://schemas.microsoft.com/office/drawing/2015/10/21/chartex" xmlns:cx3="http://schemas.microsoft.com/office/drawing/2016/5/9/chartex" xmlns:cx4="http://schemas.microsoft.com/office/drawing/2016/5/10/chartex" xmlns:cx5="http://schemas.microsoft.com/office/drawing/2016/5/11/chartex" xmlns:cx6="http://schemas.microsoft.com/office/drawing/2016/5/12/chartex" xmlns:cx7="http://schemas.microsoft.com/office/drawing/2016/5/13/chartex" xmlns:cx8="http://schemas.microsoft.com/office/drawing/2016/5/14/chartex" xmlns:mc="http://schemas.openxmlformats.org/markup-compatibility/2006" xmlns:aink="http://schemas.microsoft.com/office/drawing/2016/ink" xmlns:am3d="http://schemas.microsoft.com/office/drawing/2017/model3d" xmlns:o="urn:schemas-microsoft-com:office:office" xmlns:r="http://schemas.openxmlformats.org/officeDocument/2006/relationships" xmlns:m="http://schemas.openxmlformats.org/officeDocument/2006/math" xmlns:v="urn:schemas-microsoft-com:vml" xmlns:wp14="http://schemas.microsoft.com/office/word/2010/wordprocessingDrawing" xmlns:wp="http://schemas.openxmlformats.org/drawingml/2006/wordprocessingDrawing" xmlns:w10="urn:schemas-microsoft-com:office:word" xmlns:w="http://schemas.openxmlformats.org/wordprocessingml/2006/main" xmlns:w14="http://schemas.microsoft.com/office/word/2010/wordml" xmlns:w15="http://schemas.microsoft.com/office/word/2012/wordml" xmlns:w16cid="http://schemas.microsoft.com/office/word/2016/wordml/cid" xmlns:w16se="http://schemas.microsoft.com/office/word/2015/wordml/symex" xmlns:wpg="http://schemas.microsoft.com/office/word/2010/wordprocessingGroup" xmlns:wpi="http://schemas.microsoft.com/office/word/2010/wordprocessingInk" xmlns:wne="http://schemas.microsoft.com/office/word/2006/wordml" xmlns:wps="http://schemas.microsoft.com/office/word/2010/wordprocessingShape" mc:Ignorable="w14 w15 w16se w16cid wp14">
   <w:docParts>
     <w:docPart>
       <w:docPartPr>
@@ -13476,7 +14769,7 @@
 </file>
 
 <file path=word/glossary/fontTable.xml><?xml version="1.0" encoding="utf-8"?>
-<w:fonts xmlns:mc="http://schemas.openxmlformats.org/markup-compatibility/2006" xmlns:r="http://schemas.openxmlformats.org/officeDocument/2006/relationships" xmlns:w="http://schemas.openxmlformats.org/wordprocessingml/2006/main" xmlns:w14="http://schemas.microsoft.com/office/word/2010/wordml" xmlns:w15="http://schemas.microsoft.com/office/word/2012/wordml" xmlns:w16se="http://schemas.microsoft.com/office/word/2015/wordml/symex" mc:Ignorable="w14 w15 w16se">
+<w:fonts xmlns:mc="http://schemas.openxmlformats.org/markup-compatibility/2006" xmlns:r="http://schemas.openxmlformats.org/officeDocument/2006/relationships" xmlns:w="http://schemas.openxmlformats.org/wordprocessingml/2006/main" xmlns:w14="http://schemas.microsoft.com/office/word/2010/wordml" xmlns:w15="http://schemas.microsoft.com/office/word/2012/wordml" xmlns:w16cid="http://schemas.microsoft.com/office/word/2016/wordml/cid" xmlns:w16se="http://schemas.microsoft.com/office/word/2015/wordml/symex" mc:Ignorable="w14 w15 w16se w16cid">
   <w:font w:name="Times New Roman">
     <w:panose1 w:val="02020603050405020304"/>
     <w:charset w:val="00"/>
@@ -13545,13 +14838,13 @@
     <w:charset w:val="00"/>
     <w:family w:val="swiss"/>
     <w:pitch w:val="variable"/>
-    <w:sig w:usb0="A0002AEF" w:usb1="4000207B" w:usb2="00000000" w:usb3="00000000" w:csb0="000001FF" w:csb1="00000000"/>
+    <w:sig w:usb0="E0002AFF" w:usb1="C000247B" w:usb2="00000009" w:usb3="00000000" w:csb0="000001FF" w:csb1="00000000"/>
   </w:font>
 </w:fonts>
 </file>
 
 <file path=word/glossary/settings.xml><?xml version="1.0" encoding="utf-8"?>
-<w:settings xmlns:mc="http://schemas.openxmlformats.org/markup-compatibility/2006" xmlns:o="urn:schemas-microsoft-com:office:office" xmlns:r="http://schemas.openxmlformats.org/officeDocument/2006/relationships" xmlns:m="http://schemas.openxmlformats.org/officeDocument/2006/math" xmlns:v="urn:schemas-microsoft-com:vml" xmlns:w10="urn:schemas-microsoft-com:office:word" xmlns:w="http://schemas.openxmlformats.org/wordprocessingml/2006/main" xmlns:w14="http://schemas.microsoft.com/office/word/2010/wordml" xmlns:w15="http://schemas.microsoft.com/office/word/2012/wordml" xmlns:w16se="http://schemas.microsoft.com/office/word/2015/wordml/symex" xmlns:sl="http://schemas.openxmlformats.org/schemaLibrary/2006/main" mc:Ignorable="w14 w15 w16se">
+<w:settings xmlns:mc="http://schemas.openxmlformats.org/markup-compatibility/2006" xmlns:o="urn:schemas-microsoft-com:office:office" xmlns:r="http://schemas.openxmlformats.org/officeDocument/2006/relationships" xmlns:m="http://schemas.openxmlformats.org/officeDocument/2006/math" xmlns:v="urn:schemas-microsoft-com:vml" xmlns:w10="urn:schemas-microsoft-com:office:word" xmlns:w="http://schemas.openxmlformats.org/wordprocessingml/2006/main" xmlns:w14="http://schemas.microsoft.com/office/word/2010/wordml" xmlns:w15="http://schemas.microsoft.com/office/word/2012/wordml" xmlns:w16cid="http://schemas.microsoft.com/office/word/2016/wordml/cid" xmlns:w16se="http://schemas.microsoft.com/office/word/2015/wordml/symex" xmlns:sl="http://schemas.openxmlformats.org/schemaLibrary/2006/main" mc:Ignorable="w14 w15 w16se w16cid">
   <w:view w:val="normal"/>
   <w:defaultTabStop w:val="720"/>
   <w:characterSpacingControl w:val="doNotCompress"/>
@@ -13585,6 +14878,7 @@
     <w:rsid w:val="00E222DD"/>
     <w:rsid w:val="00E86B30"/>
     <w:rsid w:val="00ED6DE5"/>
+    <w:rsid w:val="00F67F68"/>
     <w:rsid w:val="00F93245"/>
   </w:rsids>
   <m:mathPr>
@@ -13608,7 +14902,7 @@
 </file>
 
 <file path=word/glossary/styles.xml><?xml version="1.0" encoding="utf-8"?>
-<w:styles xmlns:mc="http://schemas.openxmlformats.org/markup-compatibility/2006" xmlns:r="http://schemas.openxmlformats.org/officeDocument/2006/relationships" xmlns:w="http://schemas.openxmlformats.org/wordprocessingml/2006/main" xmlns:w14="http://schemas.microsoft.com/office/word/2010/wordml" xmlns:w15="http://schemas.microsoft.com/office/word/2012/wordml" xmlns:w16se="http://schemas.microsoft.com/office/word/2015/wordml/symex" mc:Ignorable="w14 w15 w16se">
+<w:styles xmlns:mc="http://schemas.openxmlformats.org/markup-compatibility/2006" xmlns:r="http://schemas.openxmlformats.org/officeDocument/2006/relationships" xmlns:w="http://schemas.openxmlformats.org/wordprocessingml/2006/main" xmlns:w14="http://schemas.microsoft.com/office/word/2010/wordml" xmlns:w15="http://schemas.microsoft.com/office/word/2012/wordml" xmlns:w16cid="http://schemas.microsoft.com/office/word/2016/wordml/cid" xmlns:w16se="http://schemas.microsoft.com/office/word/2015/wordml/symex" mc:Ignorable="w14 w15 w16se w16cid">
   <w:docDefaults>
     <w:rPrDefault>
       <w:rPr>
@@ -13624,7 +14918,7 @@
       </w:pPr>
     </w:pPrDefault>
   </w:docDefaults>
-  <w:latentStyles w:defLockedState="0" w:defUIPriority="99" w:defSemiHidden="0" w:defUnhideWhenUsed="0" w:defQFormat="0" w:count="374">
+  <w:latentStyles w:defLockedState="0" w:defUIPriority="99" w:defSemiHidden="0" w:defUnhideWhenUsed="0" w:defQFormat="0" w:count="375">
     <w:lsdException w:name="Normal" w:uiPriority="0" w:qFormat="1"/>
     <w:lsdException w:name="heading 1" w:uiPriority="9" w:qFormat="1"/>
     <w:lsdException w:name="heading 2" w:semiHidden="1" w:uiPriority="9" w:unhideWhenUsed="1" w:qFormat="1"/>
@@ -13996,6 +15290,7 @@
     <w:lsdException w:name="Mention" w:semiHidden="1" w:unhideWhenUsed="1"/>
     <w:lsdException w:name="Smart Hyperlink" w:semiHidden="1" w:unhideWhenUsed="1"/>
     <w:lsdException w:name="Hashtag" w:semiHidden="1" w:unhideWhenUsed="1"/>
+    <w:lsdException w:name="Unresolved Mention" w:semiHidden="1" w:unhideWhenUsed="1"/>
   </w:latentStyles>
   <w:style w:type="paragraph" w:default="1" w:styleId="Normal">
     <w:name w:val="Normal"/>
@@ -14082,7 +15377,7 @@
 </file>
 
 <file path=word/glossary/webSettings.xml><?xml version="1.0" encoding="utf-8"?>
-<w:webSettings xmlns:mc="http://schemas.openxmlformats.org/markup-compatibility/2006" xmlns:r="http://schemas.openxmlformats.org/officeDocument/2006/relationships" xmlns:w="http://schemas.openxmlformats.org/wordprocessingml/2006/main" xmlns:w14="http://schemas.microsoft.com/office/word/2010/wordml" xmlns:w15="http://schemas.microsoft.com/office/word/2012/wordml" xmlns:w16se="http://schemas.microsoft.com/office/word/2015/wordml/symex" mc:Ignorable="w14 w15 w16se">
+<w:webSettings xmlns:mc="http://schemas.openxmlformats.org/markup-compatibility/2006" xmlns:r="http://schemas.openxmlformats.org/officeDocument/2006/relationships" xmlns:w="http://schemas.openxmlformats.org/wordprocessingml/2006/main" xmlns:w14="http://schemas.microsoft.com/office/word/2010/wordml" xmlns:w15="http://schemas.microsoft.com/office/word/2012/wordml" xmlns:w16cid="http://schemas.microsoft.com/office/word/2016/wordml/cid" xmlns:w16se="http://schemas.microsoft.com/office/word/2015/wordml/symex" mc:Ignorable="w14 w15 w16se w16cid">
   <w:optimizeForBrowser/>
   <w:allowPNG/>
 </w:webSettings>
@@ -14334,7 +15629,7 @@
 
 <file path=customXml/item1.xml><?xml version="1.0" encoding="utf-8"?>
 <CoverPageProperties xmlns="http://schemas.microsoft.com/office/2006/coverPageProps">
-  <PublishDate>2017-03-01T00:00:00</PublishDate>
+  <PublishDate>2017-09-01T00:00:00</PublishDate>
   <Abstract/>
   <CompanyAddress/>
   <CompanyPhone/>
@@ -14373,7 +15668,7 @@
 </file>
 
 <file path=customXml/itemProps3.xml><?xml version="1.0" encoding="utf-8"?>
-<ds:datastoreItem xmlns:ds="http://schemas.openxmlformats.org/officeDocument/2006/customXml" ds:itemID="{3B682E0B-CA93-44E7-9714-5DFBEE8CBFC1}">
+<ds:datastoreItem xmlns:ds="http://schemas.openxmlformats.org/officeDocument/2006/customXml" ds:itemID="{2F34C9FC-2F9A-4A6E-A458-75A39CF25021}">
   <ds:schemaRefs>
     <ds:schemaRef ds:uri="http://schemas.openxmlformats.org/officeDocument/2006/bibliography"/>
   </ds:schemaRefs>

</xml_diff>

<commit_message>
#248 bug fix to previous commit re Booby Trap DR, plus regular documentation update
</commit_message>
<xml_diff>
--- a/dev documentation/GettingStartedWithVASLDevelopment.docx
+++ b/dev documentation/GettingStartedWithVASLDevelopment.docx
@@ -88,6 +88,7 @@
                                 <w:pPr>
                                   <w:pStyle w:val="Logo"/>
                                 </w:pPr>
+                                <w:bookmarkStart w:id="0" w:name="_GoBack"/>
                                 <w:r>
                                   <w:rPr>
                                     <w:rFonts w:ascii="Arial" w:hAnsi="Arial" w:cs="Arial"/>
@@ -150,6 +151,7 @@
                                     </wp:inline>
                                   </w:drawing>
                                 </w:r>
+                                <w:bookmarkEnd w:id="0"/>
                               </w:p>
                               <w:sdt>
                                 <w:sdtPr>
@@ -233,6 +235,7 @@
                           <w:pPr>
                             <w:pStyle w:val="Logo"/>
                           </w:pPr>
+                          <w:bookmarkStart w:id="1" w:name="_GoBack"/>
                           <w:r>
                             <w:rPr>
                               <w:rFonts w:ascii="Arial" w:hAnsi="Arial" w:cs="Arial"/>
@@ -295,6 +298,7 @@
                               </wp:inline>
                             </w:drawing>
                           </w:r>
+                          <w:bookmarkEnd w:id="1"/>
                         </w:p>
                         <w:sdt>
                           <w:sdtPr>
@@ -426,7 +430,7 @@
                                   <w:t>Version 1.</w:t>
                                 </w:r>
                                 <w:r>
-                                  <w:t>3</w:t>
+                                  <w:t>4</w:t>
                                 </w:r>
                               </w:p>
                               <w:sdt>
@@ -435,7 +439,7 @@
                                   <w:tag w:val=""/>
                                   <w:id w:val="-340846552"/>
                                   <w:dataBinding w:prefixMappings="xmlns:ns0='http://schemas.microsoft.com/office/2006/coverPageProps' " w:xpath="/ns0:CoverPageProperties[1]/ns0:PublishDate[1]" w:storeItemID="{55AF091B-3C7A-41E3-B477-F2FDAA23CFDA}"/>
-                                  <w:date w:fullDate="2017-09-01T00:00:00Z">
+                                  <w:date w:fullDate="2018-03-01T00:00:00Z">
                                     <w:dateFormat w:val="MMMM d, yyyy"/>
                                     <w:lid w:val="en-US"/>
                                     <w:storeMappedDataAs w:val="dateTime"/>
@@ -449,10 +453,13 @@
                                       <w:pStyle w:val="Subtitle"/>
                                     </w:pPr>
                                     <w:r>
-                                      <w:t>September</w:t>
+                                      <w:t>March</w:t>
                                     </w:r>
                                     <w:r>
-                                      <w:t xml:space="preserve"> 1, 2017</w:t>
+                                      <w:t xml:space="preserve"> 1, 201</w:t>
+                                    </w:r>
+                                    <w:r>
+                                      <w:t>8</w:t>
                                     </w:r>
                                   </w:p>
                                 </w:sdtContent>
@@ -514,7 +521,7 @@
                             <w:t>Version 1.</w:t>
                           </w:r>
                           <w:r>
-                            <w:t>3</w:t>
+                            <w:t>4</w:t>
                           </w:r>
                         </w:p>
                         <w:sdt>
@@ -523,7 +530,7 @@
                             <w:tag w:val=""/>
                             <w:id w:val="-340846552"/>
                             <w:dataBinding w:prefixMappings="xmlns:ns0='http://schemas.microsoft.com/office/2006/coverPageProps' " w:xpath="/ns0:CoverPageProperties[1]/ns0:PublishDate[1]" w:storeItemID="{55AF091B-3C7A-41E3-B477-F2FDAA23CFDA}"/>
-                            <w:date w:fullDate="2017-09-01T00:00:00Z">
+                            <w:date w:fullDate="2018-03-01T00:00:00Z">
                               <w:dateFormat w:val="MMMM d, yyyy"/>
                               <w:lid w:val="en-US"/>
                               <w:storeMappedDataAs w:val="dateTime"/>
@@ -537,10 +544,13 @@
                                 <w:pStyle w:val="Subtitle"/>
                               </w:pPr>
                               <w:r>
-                                <w:t>September</w:t>
+                                <w:t>March</w:t>
                               </w:r>
                               <w:r>
-                                <w:t xml:space="preserve"> 1, 2017</w:t>
+                                <w:t xml:space="preserve"> 1, 201</w:t>
+                              </w:r>
+                              <w:r>
+                                <w:t>8</w:t>
                               </w:r>
                             </w:p>
                           </w:sdtContent>
@@ -938,7 +948,7 @@
         </w:p>
       </w:sdtContent>
     </w:sdt>
-    <w:bookmarkStart w:id="0" w:name="_Toc430603394" w:displacedByCustomXml="next"/>
+    <w:bookmarkStart w:id="2" w:name="_Toc430603394" w:displacedByCustomXml="next"/>
     <w:sdt>
       <w:sdtPr>
         <w:alias w:val="Title"/>
@@ -963,7 +973,7 @@
         </w:p>
       </w:sdtContent>
     </w:sdt>
-    <w:bookmarkEnd w:id="0" w:displacedByCustomXml="prev"/>
+    <w:bookmarkEnd w:id="2" w:displacedByCustomXml="prev"/>
     <w:p>
       <w:pPr>
         <w:spacing w:before="0" w:after="240" w:line="252" w:lineRule="auto"/>
@@ -1322,19 +1332,7 @@
           <w:rPr>
             <w:rStyle w:val="Heading3Char"/>
           </w:rPr>
-          <w:t>getting the und</w:t>
-        </w:r>
-        <w:r>
-          <w:rPr>
-            <w:rStyle w:val="Heading3Char"/>
-          </w:rPr>
-          <w:t>e</w:t>
-        </w:r>
-        <w:r>
-          <w:rPr>
-            <w:rStyle w:val="Heading3Char"/>
-          </w:rPr>
-          <w:t>rlying tools: jdk</w:t>
+          <w:t>getting the underlying tools: jdk</w:t>
         </w:r>
         <w:r>
           <w:rPr>
@@ -1410,19 +1408,7 @@
           <w:rPr>
             <w:rStyle w:val="Heading3Char"/>
           </w:rPr>
-          <w:t>getting</w:t>
-        </w:r>
-        <w:r>
-          <w:rPr>
-            <w:rStyle w:val="Heading3Char"/>
-          </w:rPr>
-          <w:t xml:space="preserve"> </w:t>
-        </w:r>
-        <w:r>
-          <w:rPr>
-            <w:rStyle w:val="Heading3Char"/>
-          </w:rPr>
-          <w:t>the code: github AND SOURCETREE</w:t>
+          <w:t>getting the code: github AND SOURCETREE</w:t>
         </w:r>
         <w:r>
           <w:rPr>
@@ -1724,7 +1710,7 @@
         <w:br w:type="page"/>
       </w:r>
     </w:p>
-    <w:bookmarkStart w:id="1" w:name="_Toc430603395" w:displacedByCustomXml="next"/>
+    <w:bookmarkStart w:id="3" w:name="_Toc430603395" w:displacedByCustomXml="next"/>
     <w:sdt>
       <w:sdtPr>
         <w:rPr>
@@ -1772,17 +1758,17 @@
         </w:p>
       </w:sdtContent>
     </w:sdt>
-    <w:bookmarkEnd w:id="1" w:displacedByCustomXml="prev"/>
+    <w:bookmarkEnd w:id="3" w:displacedByCustomXml="prev"/>
     <w:p>
       <w:pPr>
         <w:pStyle w:val="Heading2"/>
         <w:jc w:val="both"/>
       </w:pPr>
-      <w:bookmarkStart w:id="2" w:name="_Toc430603396"/>
+      <w:bookmarkStart w:id="4" w:name="_Toc430603396"/>
       <w:r>
         <w:t>document overview</w:t>
       </w:r>
-      <w:bookmarkEnd w:id="2"/>
+      <w:bookmarkEnd w:id="4"/>
     </w:p>
     <w:p>
       <w:pPr>
@@ -1843,15 +1829,7 @@
         </w:r>
       </w:hyperlink>
       <w:r>
-        <w:t xml:space="preserve"> below for information on GitHub). Both GitHub and </w:t>
-      </w:r>
-      <w:proofErr w:type="spellStart"/>
-      <w:r>
-        <w:t>SourceTree</w:t>
-      </w:r>
-      <w:proofErr w:type="spellEnd"/>
-      <w:r>
-        <w:t xml:space="preserve"> (see </w:t>
+        <w:t xml:space="preserve"> below for information on GitHub). Both GitHub and SourceTree (see </w:t>
       </w:r>
       <w:hyperlink w:anchor="_3.0_getting_the" w:history="1">
         <w:r>
@@ -1870,11 +1848,11 @@
         <w:pStyle w:val="Heading2"/>
         <w:jc w:val="both"/>
       </w:pPr>
-      <w:bookmarkStart w:id="3" w:name="_Toc430603397"/>
+      <w:bookmarkStart w:id="5" w:name="_Toc430603397"/>
       <w:r>
         <w:t>getting started overview</w:t>
       </w:r>
-      <w:bookmarkEnd w:id="3"/>
+      <w:bookmarkEnd w:id="5"/>
     </w:p>
     <w:p>
       <w:pPr>
@@ -2008,13 +1986,8 @@
         <w:t>Repository</w:t>
       </w:r>
       <w:r>
-        <w:t xml:space="preserve"> and </w:t>
-      </w:r>
-      <w:proofErr w:type="spellStart"/>
-      <w:r>
-        <w:t>SourceTree</w:t>
-      </w:r>
-      <w:proofErr w:type="spellEnd"/>
+        <w:t xml:space="preserve"> and SourceTree</w:t>
+      </w:r>
       <w:r>
         <w:t xml:space="preserve">. This requires </w:t>
       </w:r>
@@ -2030,13 +2003,8 @@
       <w:r>
         <w:t xml:space="preserve">installing software, and using </w:t>
       </w:r>
-      <w:proofErr w:type="spellStart"/>
-      <w:r>
-        <w:t>SourceTree</w:t>
-      </w:r>
-      <w:proofErr w:type="spellEnd"/>
-      <w:r>
-        <w:t xml:space="preserve"> to obtain and manage code change</w:t>
+      <w:r>
+        <w:t>SourceTree to obtain and manage code change</w:t>
       </w:r>
       <w:r>
         <w:t>s</w:t>
@@ -2067,7 +2035,15 @@
         <w:t xml:space="preserve">. </w:t>
       </w:r>
       <w:r>
-        <w:t>Several IDE’s can be used to provide an</w:t>
+        <w:t xml:space="preserve">Several IDE’s can be used to </w:t>
+      </w:r>
+      <w:proofErr w:type="gramStart"/>
+      <w:r>
+        <w:t>provide</w:t>
+      </w:r>
+      <w:proofErr w:type="gramEnd"/>
+      <w:r>
+        <w:t xml:space="preserve"> an</w:t>
       </w:r>
       <w:r>
         <w:t>d this d</w:t>
@@ -2110,47 +2086,39 @@
         <w:t>ing</w:t>
       </w:r>
       <w:r>
-        <w:t xml:space="preserve"> a tool named Maven which </w:t>
+        <w:t xml:space="preserve"> a tool named Maven which has to be obtained and installed. </w:t>
+      </w:r>
+    </w:p>
+    <w:p>
+      <w:pPr>
+        <w:jc w:val="both"/>
+      </w:pPr>
+      <w:r>
+        <w:t>While many of the above tools can be purchased, all have “community” or free-access versions that can be used for VASL development. No purchases are necessary.</w:t>
+      </w:r>
+    </w:p>
+    <w:p>
+      <w:pPr>
+        <w:jc w:val="both"/>
+      </w:pPr>
+      <w:r>
+        <w:t xml:space="preserve">Finally, this document </w:t>
+      </w:r>
+      <w:r>
+        <w:t>provide</w:t>
+      </w:r>
+      <w:r>
+        <w:t>s</w:t>
+      </w:r>
+      <w:r>
+        <w:t xml:space="preserve"> more detailed instructions on how to obtain, install and use </w:t>
       </w:r>
       <w:proofErr w:type="gramStart"/>
       <w:r>
-        <w:t>has to</w:t>
+        <w:t>all of</w:t>
       </w:r>
       <w:proofErr w:type="gramEnd"/>
       <w:r>
-        <w:t xml:space="preserve"> be obtained and installed. </w:t>
-      </w:r>
-    </w:p>
-    <w:p>
-      <w:pPr>
-        <w:jc w:val="both"/>
-      </w:pPr>
-      <w:r>
-        <w:t>While many of the above tools can be purchased, all have “community” or free-access versions that can be used for VASL development. No purchases are necessary.</w:t>
-      </w:r>
-    </w:p>
-    <w:p>
-      <w:pPr>
-        <w:jc w:val="both"/>
-      </w:pPr>
-      <w:r>
-        <w:t xml:space="preserve">Finally, this document </w:t>
-      </w:r>
-      <w:r>
-        <w:t>provide</w:t>
-      </w:r>
-      <w:r>
-        <w:t>s</w:t>
-      </w:r>
-      <w:r>
-        <w:t xml:space="preserve"> more detailed instructions on how to obtain, install and use </w:t>
-      </w:r>
-      <w:proofErr w:type="gramStart"/>
-      <w:r>
-        <w:t>all of</w:t>
-      </w:r>
-      <w:proofErr w:type="gramEnd"/>
-      <w:r>
         <w:t xml:space="preserve"> the above-mentioned tools.</w:t>
       </w:r>
     </w:p>
@@ -2159,14 +2127,14 @@
         <w:pStyle w:val="Heading2"/>
         <w:jc w:val="both"/>
       </w:pPr>
-      <w:bookmarkStart w:id="4" w:name="_Toc430603398"/>
+      <w:bookmarkStart w:id="6" w:name="_Toc430603398"/>
       <w:r>
         <w:t xml:space="preserve">1.0 </w:t>
       </w:r>
       <w:r>
         <w:t>vasl and vassal</w:t>
       </w:r>
-      <w:bookmarkEnd w:id="4"/>
+      <w:bookmarkEnd w:id="6"/>
     </w:p>
     <w:p>
       <w:pPr>
@@ -2294,8 +2262,8 @@
         <w:pStyle w:val="Heading4"/>
         <w:ind w:left="720"/>
       </w:pPr>
-      <w:bookmarkStart w:id="5" w:name="_1.2.1_VASSAL_under"/>
-      <w:bookmarkEnd w:id="5"/>
+      <w:bookmarkStart w:id="7" w:name="_1.2.1_VASSAL_under"/>
+      <w:bookmarkEnd w:id="7"/>
       <w:r>
         <w:rPr>
           <w:b/>
@@ -2504,13 +2472,7 @@
           <w:rPr>
             <w:rStyle w:val="Hyperlink"/>
           </w:rPr>
-          <w:t xml:space="preserve"> </w:t>
-        </w:r>
-        <w:r>
-          <w:rPr>
-            <w:rStyle w:val="Hyperlink"/>
-          </w:rPr>
-          <w:t>Step 2</w:t>
+          <w:t xml:space="preserve"> Step 2</w:t>
         </w:r>
       </w:hyperlink>
       <w:r>
@@ -2569,14 +2531,20 @@
         <w:pStyle w:val="Heading2"/>
         <w:jc w:val="both"/>
       </w:pPr>
-      <w:bookmarkStart w:id="6" w:name="_Toc430603399"/>
+      <w:bookmarkStart w:id="8" w:name="_Toc430603399"/>
       <w:r>
         <w:t xml:space="preserve">2.0 </w:t>
       </w:r>
       <w:r>
-        <w:t>getting the underlying tools: jdk</w:t>
-      </w:r>
-      <w:bookmarkEnd w:id="6"/>
+        <w:t xml:space="preserve">getting the underlying tools: </w:t>
+      </w:r>
+      <w:r>
+        <w:t>S</w:t>
+      </w:r>
+      <w:r>
+        <w:t>dk</w:t>
+      </w:r>
+      <w:bookmarkEnd w:id="8"/>
     </w:p>
     <w:p>
       <w:pPr>
@@ -2584,7 +2552,19 @@
         <w:jc w:val="both"/>
       </w:pPr>
       <w:r>
-        <w:t>2.1 setting up The Java development kit (JDK)</w:t>
+        <w:t xml:space="preserve">2.1 setting up The Java </w:t>
+      </w:r>
+      <w:r>
+        <w:t xml:space="preserve">SOFTWARE </w:t>
+      </w:r>
+      <w:r>
+        <w:t>development kit (</w:t>
+      </w:r>
+      <w:r>
+        <w:t>S</w:t>
+      </w:r>
+      <w:r>
+        <w:t>DK)</w:t>
       </w:r>
     </w:p>
     <w:p>
@@ -2614,10 +2594,22 @@
       </w:r>
       <w:proofErr w:type="gramEnd"/>
       <w:r>
-        <w:t xml:space="preserve"> be able to use Java code from within VASL, a Java Development Kit </w:t>
-      </w:r>
-      <w:r>
-        <w:t xml:space="preserve">(JDK) </w:t>
+        <w:t xml:space="preserve"> be able to use Java code from within VASL, a Java </w:t>
+      </w:r>
+      <w:r>
+        <w:t xml:space="preserve">Software </w:t>
+      </w:r>
+      <w:r>
+        <w:t xml:space="preserve">Development Kit </w:t>
+      </w:r>
+      <w:r>
+        <w:t>(</w:t>
+      </w:r>
+      <w:r>
+        <w:t>S</w:t>
+      </w:r>
+      <w:r>
+        <w:t xml:space="preserve">DK) </w:t>
       </w:r>
       <w:r>
         <w:t>must be installed and then referenced</w:t>
@@ -2629,7 +2621,13 @@
         <w:t xml:space="preserve">how to reference </w:t>
       </w:r>
       <w:r>
-        <w:t xml:space="preserve">the JDK </w:t>
+        <w:t xml:space="preserve">the </w:t>
+      </w:r>
+      <w:r>
+        <w:t>S</w:t>
+      </w:r>
+      <w:r>
+        <w:t xml:space="preserve">DK </w:t>
       </w:r>
       <w:r>
         <w:t xml:space="preserve">in VASL projects will be included in </w:t>
@@ -2722,7 +2720,21 @@
           <w:b/>
           <w:color w:val="002060"/>
         </w:rPr>
-        <w:t>The JDK: why you need it and what it does</w:t>
+        <w:t xml:space="preserve">The </w:t>
+      </w:r>
+      <w:r>
+        <w:rPr>
+          <w:b/>
+          <w:color w:val="002060"/>
+        </w:rPr>
+        <w:t>S</w:t>
+      </w:r>
+      <w:r>
+        <w:rPr>
+          <w:b/>
+          <w:color w:val="002060"/>
+        </w:rPr>
+        <w:t>DK: why you need it and what it does</w:t>
       </w:r>
     </w:p>
     <w:p>
@@ -2731,7 +2743,19 @@
         <w:jc w:val="both"/>
       </w:pPr>
       <w:r>
-        <w:t xml:space="preserve">The JDK works primarily behind the scenes in VASL development to enable the use of Java code in the VASL module. The JDK includes tools for developing, debugging, and monitoring Java applications which are exposed to the developer via their Integrated Development Environment (see </w:t>
+        <w:t xml:space="preserve">The </w:t>
+      </w:r>
+      <w:r>
+        <w:t>S</w:t>
+      </w:r>
+      <w:r>
+        <w:t xml:space="preserve">DK works primarily behind the scenes in VASL development to enable the use of Java code in the VASL module. The </w:t>
+      </w:r>
+      <w:r>
+        <w:t>S</w:t>
+      </w:r>
+      <w:r>
+        <w:t xml:space="preserve">DK includes tools for developing, debugging, and monitoring Java applications which are exposed to the developer via their Integrated Development Environment (see </w:t>
       </w:r>
       <w:hyperlink w:anchor="_4.0_working_with" w:history="1">
         <w:r>
@@ -2805,13 +2829,29 @@
           <w:b/>
           <w:color w:val="002060"/>
         </w:rPr>
-        <w:t>Getting the JDK</w:t>
+        <w:t xml:space="preserve">Getting the </w:t>
+      </w:r>
+      <w:r>
+        <w:rPr>
+          <w:b/>
+          <w:color w:val="002060"/>
+        </w:rPr>
+        <w:t>S</w:t>
+      </w:r>
+      <w:r>
+        <w:rPr>
+          <w:b/>
+          <w:color w:val="002060"/>
+        </w:rPr>
+        <w:t>DK</w:t>
       </w:r>
     </w:p>
     <w:p>
       <w:pPr>
         <w:ind w:left="720"/>
         <w:jc w:val="both"/>
+      </w:pPr>
+      <w:r>
         <w:rPr>
           <w:rFonts w:ascii="Segoe UI" w:hAnsi="Segoe UI" w:cs="Segoe UI"/>
           <w:color w:val="000000"/>
@@ -2819,8 +2859,30 @@
           <w:sz w:val="20"/>
           <w:szCs w:val="20"/>
         </w:rPr>
-      </w:pPr>
-      <w:r>
+        <w:t>The JDK can be found at</w:t>
+      </w:r>
+      <w:r>
+        <w:rPr>
+          <w:color w:val="002060"/>
+        </w:rPr>
+        <w:t xml:space="preserve"> </w:t>
+      </w:r>
+      <w:hyperlink r:id="rId17" w:history="1">
+        <w:r>
+          <w:rPr>
+            <w:rStyle w:val="Hyperlink"/>
+          </w:rPr>
+          <w:t>http://www.oracle.com/technetwork/java/javase/downloads/jdk8-downloads-2133151.html</w:t>
+        </w:r>
+      </w:hyperlink>
+      <w:r>
+        <w:t>.</w:t>
+      </w:r>
+    </w:p>
+    <w:p>
+      <w:pPr>
+        <w:ind w:left="720"/>
+        <w:jc w:val="both"/>
         <w:rPr>
           <w:rFonts w:ascii="Segoe UI" w:hAnsi="Segoe UI" w:cs="Segoe UI"/>
           <w:color w:val="000000"/>
@@ -2828,26 +2890,7 @@
           <w:sz w:val="20"/>
           <w:szCs w:val="20"/>
         </w:rPr>
-        <w:t>The JDK can be found at</w:t>
-      </w:r>
-      <w:r>
-        <w:rPr>
-          <w:color w:val="002060"/>
-        </w:rPr>
-        <w:t xml:space="preserve"> </w:t>
-      </w:r>
-      <w:hyperlink r:id="rId17" w:history="1">
-        <w:r>
-          <w:rPr>
-            <w:rStyle w:val="Hyperlink"/>
-            <w:rFonts w:ascii="Segoe UI" w:hAnsi="Segoe UI" w:cs="Segoe UI"/>
-            <w:kern w:val="0"/>
-            <w:sz w:val="20"/>
-            <w:szCs w:val="20"/>
-          </w:rPr>
-          <w:t>http://www.oracle.com/technetwork/java/javase/downloads/index.html</w:t>
-        </w:r>
-      </w:hyperlink>
+      </w:pPr>
       <w:r>
         <w:rPr>
           <w:rFonts w:ascii="Segoe UI" w:hAnsi="Segoe UI" w:cs="Segoe UI"/>
@@ -2856,13 +2899,9 @@
           <w:sz w:val="20"/>
           <w:szCs w:val="20"/>
         </w:rPr>
-        <w:t>.</w:t>
-      </w:r>
-    </w:p>
-    <w:p>
-      <w:pPr>
-        <w:ind w:left="720"/>
-        <w:jc w:val="both"/>
+        <w:t xml:space="preserve">If this link does not work, search for the Java </w:t>
+      </w:r>
+      <w:r>
         <w:rPr>
           <w:rFonts w:ascii="Segoe UI" w:hAnsi="Segoe UI" w:cs="Segoe UI"/>
           <w:color w:val="000000"/>
@@ -2870,7 +2909,8 @@
           <w:sz w:val="20"/>
           <w:szCs w:val="20"/>
         </w:rPr>
-      </w:pPr>
+        <w:t xml:space="preserve">Software </w:t>
+      </w:r>
       <w:r>
         <w:rPr>
           <w:rFonts w:ascii="Segoe UI" w:hAnsi="Segoe UI" w:cs="Segoe UI"/>
@@ -2879,7 +2919,7 @@
           <w:sz w:val="20"/>
           <w:szCs w:val="20"/>
         </w:rPr>
-        <w:t>If this link does not work, search for the Java Development Kit.</w:t>
+        <w:t>Development Kit.</w:t>
       </w:r>
     </w:p>
     <w:p>
@@ -2891,7 +2931,7 @@
           <w:color w:val="002060"/>
         </w:rPr>
       </w:pPr>
-      <w:bookmarkStart w:id="7" w:name="Section213"/>
+      <w:bookmarkStart w:id="9" w:name="Section213"/>
       <w:r>
         <w:rPr>
           <w:b/>
@@ -2932,9 +2972,23 @@
           <w:b/>
           <w:color w:val="002060"/>
         </w:rPr>
-        <w:t>Installing the JDK</w:t>
-      </w:r>
-      <w:bookmarkEnd w:id="7"/>
+        <w:t xml:space="preserve">Installing the </w:t>
+      </w:r>
+      <w:r>
+        <w:rPr>
+          <w:b/>
+          <w:color w:val="002060"/>
+        </w:rPr>
+        <w:t>S</w:t>
+      </w:r>
+      <w:r>
+        <w:rPr>
+          <w:b/>
+          <w:color w:val="002060"/>
+        </w:rPr>
+        <w:t>DK</w:t>
+      </w:r>
+      <w:bookmarkEnd w:id="9"/>
     </w:p>
     <w:p>
       <w:pPr>
@@ -2942,13 +2996,25 @@
         <w:jc w:val="both"/>
       </w:pPr>
       <w:r>
-        <w:t xml:space="preserve">Java offers several versions of the JDK. Java SE </w:t>
+        <w:t xml:space="preserve">Java offers several versions of the </w:t>
+      </w:r>
+      <w:r>
+        <w:t>S</w:t>
+      </w:r>
+      <w:r>
+        <w:t xml:space="preserve">DK. Java SE </w:t>
       </w:r>
       <w:r>
         <w:t xml:space="preserve">Development Kit </w:t>
       </w:r>
       <w:r>
-        <w:t>8u60 is the latest version to be successfully used with VASL. When newer versions appear, feel free to try them.</w:t>
+        <w:t>8u</w:t>
+      </w:r>
+      <w:r>
+        <w:t>152</w:t>
+      </w:r>
+      <w:r>
+        <w:t xml:space="preserve"> is the latest version to be successfully used with VASL. When newer versions appear, feel free to try them.</w:t>
       </w:r>
       <w:r>
         <w:t xml:space="preserve"> If you encounter problems, install and reference the version cited here.</w:t>
@@ -3105,7 +3171,13 @@
         <w:t xml:space="preserve">of </w:t>
       </w:r>
       <w:r>
-        <w:t>the JDK by following the screen prompts as you wou</w:t>
+        <w:t xml:space="preserve">the </w:t>
+      </w:r>
+      <w:r>
+        <w:t>S</w:t>
+      </w:r>
+      <w:r>
+        <w:t>DK by following the screen prompts as you wou</w:t>
       </w:r>
       <w:r>
         <w:t xml:space="preserve">ld for any software install. It </w:t>
@@ -3114,7 +3186,13 @@
         <w:t>may be helpful to note the directory</w:t>
       </w:r>
       <w:r>
-        <w:t xml:space="preserve"> in which the JDK is installed</w:t>
+        <w:t xml:space="preserve"> in which the </w:t>
+      </w:r>
+      <w:r>
+        <w:t>S</w:t>
+      </w:r>
+      <w:r>
+        <w:t>DK is installed</w:t>
       </w:r>
       <w:r>
         <w:t xml:space="preserve"> as you will need to be able to find it when adding Java references in </w:t>
@@ -3139,16 +3217,30 @@
         <w:ind w:left="720"/>
         <w:jc w:val="both"/>
       </w:pPr>
+      <w:r>
+        <w:t xml:space="preserve">In order to validate the </w:t>
+      </w:r>
       <w:proofErr w:type="gramStart"/>
       <w:r>
-        <w:t>In order to</w:t>
+        <w:t>S</w:t>
+      </w:r>
+      <w:r>
+        <w:t>DK</w:t>
       </w:r>
       <w:proofErr w:type="gramEnd"/>
       <w:r>
-        <w:t xml:space="preserve"> validate the JDK install and to ensure that Java is in the path (this will be needed in Section 6), go to the command line and type “java -version” without the quotation marks. If you don’t know how to find the command line, please Google it as there are many ways to get there depending on computer types and OS versions. </w:t>
-      </w:r>
-      <w:r>
-        <w:t xml:space="preserve">If typing “java –version” does not return a reference to Java then you will need to add it to your path </w:t>
+        <w:t xml:space="preserve"> install and to ensure that Java is in the path (this will be needed in Section 6), go to the command line and type “java -version” without the quotation marks. If you don’t know how to find the command line, please Google it as there are many ways to get there depending on computer types and OS versions. </w:t>
+      </w:r>
+      <w:r>
+        <w:t xml:space="preserve">If typing “java –version” does not return a reference to </w:t>
+      </w:r>
+      <w:proofErr w:type="gramStart"/>
+      <w:r>
+        <w:t>Java</w:t>
+      </w:r>
+      <w:proofErr w:type="gramEnd"/>
+      <w:r>
+        <w:t xml:space="preserve"> then you will need to add it to your path </w:t>
       </w:r>
       <w:r>
         <w:t>manually</w:t>
@@ -3174,9 +3266,9 @@
         <w:pStyle w:val="Heading2"/>
         <w:jc w:val="both"/>
       </w:pPr>
-      <w:bookmarkStart w:id="8" w:name="_3.0_getting_the"/>
-      <w:bookmarkStart w:id="9" w:name="_Toc430603400"/>
-      <w:bookmarkEnd w:id="8"/>
+      <w:bookmarkStart w:id="10" w:name="_3.0_getting_the"/>
+      <w:bookmarkStart w:id="11" w:name="_Toc430603400"/>
+      <w:bookmarkEnd w:id="10"/>
       <w:r>
         <w:lastRenderedPageBreak/>
         <w:t>3.0 getting the code: github</w:t>
@@ -3184,7 +3276,7 @@
       <w:r>
         <w:t xml:space="preserve"> AND SOURCETREE</w:t>
       </w:r>
-      <w:bookmarkEnd w:id="9"/>
+      <w:bookmarkEnd w:id="11"/>
     </w:p>
     <w:p>
       <w:pPr>
@@ -3389,27 +3481,7 @@
             <w:sz w:val="20"/>
             <w:szCs w:val="20"/>
           </w:rPr>
-          <w:t>Ann</w:t>
-        </w:r>
-        <w:r>
-          <w:rPr>
-            <w:rStyle w:val="Hyperlink"/>
-            <w:rFonts w:ascii="Segoe UI" w:hAnsi="Segoe UI" w:cs="Segoe UI"/>
-            <w:kern w:val="0"/>
-            <w:sz w:val="20"/>
-            <w:szCs w:val="20"/>
-          </w:rPr>
-          <w:t>e</w:t>
-        </w:r>
-        <w:r>
-          <w:rPr>
-            <w:rStyle w:val="Hyperlink"/>
-            <w:rFonts w:ascii="Segoe UI" w:hAnsi="Segoe UI" w:cs="Segoe UI"/>
-            <w:kern w:val="0"/>
-            <w:sz w:val="20"/>
-            <w:szCs w:val="20"/>
-          </w:rPr>
-          <w:t>x A</w:t>
+          <w:t>Annex A</w:t>
         </w:r>
       </w:hyperlink>
       <w:r>
@@ -3456,13 +3528,8 @@
       <w:r>
         <w:t xml:space="preserve">install </w:t>
       </w:r>
-      <w:proofErr w:type="spellStart"/>
-      <w:r>
-        <w:t>SourceTree</w:t>
-      </w:r>
-      <w:proofErr w:type="spellEnd"/>
-      <w:r>
-        <w:t xml:space="preserve">. </w:t>
+      <w:r>
+        <w:t xml:space="preserve">SourceTree. </w:t>
       </w:r>
       <w:proofErr w:type="gramStart"/>
       <w:r>
@@ -3549,43 +3616,33 @@
           <w:bCs/>
           <w:color w:val="002060"/>
         </w:rPr>
-        <w:t xml:space="preserve"> </w:t>
-      </w:r>
-      <w:proofErr w:type="spellStart"/>
+        <w:t xml:space="preserve"> SourceTree</w:t>
+      </w:r>
       <w:r>
         <w:rPr>
           <w:b/>
           <w:bCs/>
           <w:color w:val="002060"/>
         </w:rPr>
-        <w:t>SourceTree</w:t>
-      </w:r>
-      <w:proofErr w:type="spellEnd"/>
-      <w:r>
+        <w:t xml:space="preserve"> and access GitHub</w:t>
+      </w:r>
+    </w:p>
+    <w:p>
+      <w:pPr>
+        <w:ind w:left="1440"/>
+        <w:jc w:val="both"/>
         <w:rPr>
           <w:b/>
-          <w:bCs/>
-          <w:color w:val="002060"/>
-        </w:rPr>
-        <w:t xml:space="preserve"> and access GitHub</w:t>
-      </w:r>
-    </w:p>
-    <w:p>
-      <w:pPr>
-        <w:ind w:left="1440"/>
-        <w:jc w:val="both"/>
+        </w:rPr>
+      </w:pPr>
+      <w:bookmarkStart w:id="12" w:name="Section3121"/>
+      <w:r>
         <w:rPr>
           <w:b/>
         </w:rPr>
-      </w:pPr>
-      <w:bookmarkStart w:id="10" w:name="Section3121"/>
-      <w:r>
-        <w:rPr>
-          <w:b/>
-        </w:rPr>
         <w:t>3.1.2.1 GitHub</w:t>
       </w:r>
-      <w:bookmarkEnd w:id="10"/>
+      <w:bookmarkEnd w:id="12"/>
     </w:p>
     <w:p>
       <w:pPr>
@@ -3664,14 +3721,14 @@
           <w:b/>
         </w:rPr>
       </w:pPr>
-      <w:bookmarkStart w:id="11" w:name="Section3122"/>
+      <w:bookmarkStart w:id="13" w:name="Section3122"/>
       <w:r>
         <w:rPr>
           <w:b/>
         </w:rPr>
         <w:t>3.1.2.2 Git</w:t>
       </w:r>
-      <w:bookmarkEnd w:id="11"/>
+      <w:bookmarkEnd w:id="13"/>
     </w:p>
     <w:p>
       <w:pPr>
@@ -3854,29 +3911,7 @@
           <w:sz w:val="20"/>
           <w:szCs w:val="20"/>
         </w:rPr>
-        <w:t xml:space="preserve"> install this software. </w:t>
-      </w:r>
-      <w:proofErr w:type="spellStart"/>
-      <w:r>
-        <w:rPr>
-          <w:rFonts w:ascii="Segoe UI" w:hAnsi="Segoe UI" w:cs="Segoe UI"/>
-          <w:color w:val="000000"/>
-          <w:kern w:val="0"/>
-          <w:sz w:val="20"/>
-          <w:szCs w:val="20"/>
-        </w:rPr>
-        <w:t>SourceTree</w:t>
-      </w:r>
-      <w:proofErr w:type="spellEnd"/>
-      <w:r>
-        <w:rPr>
-          <w:rFonts w:ascii="Segoe UI" w:hAnsi="Segoe UI" w:cs="Segoe UI"/>
-          <w:color w:val="000000"/>
-          <w:kern w:val="0"/>
-          <w:sz w:val="20"/>
-          <w:szCs w:val="20"/>
-        </w:rPr>
-        <w:t xml:space="preserve"> should be used instead. </w:t>
+        <w:t xml:space="preserve"> install this software. SourceTree should be used instead. </w:t>
       </w:r>
     </w:p>
     <w:p>
@@ -4085,21 +4120,8 @@
           <w:sz w:val="20"/>
           <w:szCs w:val="20"/>
         </w:rPr>
-        <w:t xml:space="preserve"> </w:t>
-      </w:r>
-      <w:proofErr w:type="spellStart"/>
-      <w:r>
-        <w:rPr>
-          <w:rFonts w:ascii="Segoe UI" w:hAnsi="Segoe UI" w:cs="Segoe UI"/>
-          <w:b/>
-          <w:color w:val="000000"/>
-          <w:kern w:val="0"/>
-          <w:sz w:val="20"/>
-          <w:szCs w:val="20"/>
-        </w:rPr>
-        <w:t>SourceTree</w:t>
-      </w:r>
-      <w:proofErr w:type="spellEnd"/>
+        <w:t xml:space="preserve"> SourceTree</w:t>
+      </w:r>
     </w:p>
     <w:p>
       <w:pPr>
@@ -4125,29 +4147,7 @@
           <w:sz w:val="20"/>
           <w:szCs w:val="20"/>
         </w:rPr>
-        <w:t xml:space="preserve">NOTE: There are many git client tools available, but we are recommending </w:t>
-      </w:r>
-      <w:proofErr w:type="spellStart"/>
-      <w:r>
-        <w:rPr>
-          <w:rFonts w:ascii="Segoe UI" w:hAnsi="Segoe UI" w:cs="Segoe UI"/>
-          <w:color w:val="000000"/>
-          <w:kern w:val="0"/>
-          <w:sz w:val="20"/>
-          <w:szCs w:val="20"/>
-        </w:rPr>
-        <w:t>SourceTree</w:t>
-      </w:r>
-      <w:proofErr w:type="spellEnd"/>
-      <w:r>
-        <w:rPr>
-          <w:rFonts w:ascii="Segoe UI" w:hAnsi="Segoe UI" w:cs="Segoe UI"/>
-          <w:color w:val="000000"/>
-          <w:kern w:val="0"/>
-          <w:sz w:val="20"/>
-          <w:szCs w:val="20"/>
-        </w:rPr>
-        <w:t xml:space="preserve"> as it’s one of the easiest to use. </w:t>
+        <w:t xml:space="preserve">NOTE: There are many git client tools available, but we are recommending SourceTree as it’s one of the easiest to use. </w:t>
       </w:r>
     </w:p>
     <w:p>
@@ -4223,9 +4223,9 @@
           <w:sz w:val="20"/>
           <w:szCs w:val="20"/>
         </w:rPr>
-        <w:t xml:space="preserve">Click on Download </w:t>
-      </w:r>
-      <w:proofErr w:type="spellStart"/>
+        <w:t xml:space="preserve">Click on Download SourceTree Free (for Windows. Click on the appropriate links </w:t>
+      </w:r>
+      <w:proofErr w:type="gramStart"/>
       <w:r>
         <w:rPr>
           <w:rFonts w:ascii="Segoe UI" w:hAnsi="Segoe UI" w:cs="Segoe UI"/>
@@ -4234,9 +4234,8 @@
           <w:sz w:val="20"/>
           <w:szCs w:val="20"/>
         </w:rPr>
-        <w:t>SourceTree</w:t>
-      </w:r>
-      <w:proofErr w:type="spellEnd"/>
+        <w:t xml:space="preserve">for </w:t>
+      </w:r>
       <w:r>
         <w:rPr>
           <w:rFonts w:ascii="Segoe UI" w:hAnsi="Segoe UI" w:cs="Segoe UI"/>
@@ -4245,9 +4244,8 @@
           <w:sz w:val="20"/>
           <w:szCs w:val="20"/>
         </w:rPr>
-        <w:t xml:space="preserve"> Free (for Windows. Click on the appropriate links </w:t>
-      </w:r>
-      <w:proofErr w:type="gramStart"/>
+        <w:t xml:space="preserve"> </w:t>
+      </w:r>
       <w:r>
         <w:rPr>
           <w:rFonts w:ascii="Segoe UI" w:hAnsi="Segoe UI" w:cs="Segoe UI"/>
@@ -4256,8 +4254,9 @@
           <w:sz w:val="20"/>
           <w:szCs w:val="20"/>
         </w:rPr>
-        <w:t xml:space="preserve">for </w:t>
-      </w:r>
+        <w:t>other</w:t>
+      </w:r>
+      <w:proofErr w:type="gramEnd"/>
       <w:r>
         <w:rPr>
           <w:rFonts w:ascii="Segoe UI" w:hAnsi="Segoe UI" w:cs="Segoe UI"/>
@@ -4266,9 +4265,17 @@
           <w:sz w:val="20"/>
           <w:szCs w:val="20"/>
         </w:rPr>
-        <w:t xml:space="preserve"> </w:t>
-      </w:r>
-      <w:r>
+        <w:t xml:space="preserve"> OS).</w:t>
+      </w:r>
+    </w:p>
+    <w:p>
+      <w:pPr>
+        <w:pStyle w:val="ListParagraph"/>
+        <w:numPr>
+          <w:ilvl w:val="0"/>
+          <w:numId w:val="24"/>
+        </w:numPr>
+        <w:jc w:val="both"/>
         <w:rPr>
           <w:rFonts w:ascii="Segoe UI" w:hAnsi="Segoe UI" w:cs="Segoe UI"/>
           <w:color w:val="000000"/>
@@ -4276,9 +4283,7 @@
           <w:sz w:val="20"/>
           <w:szCs w:val="20"/>
         </w:rPr>
-        <w:t>other</w:t>
-      </w:r>
-      <w:proofErr w:type="gramEnd"/>
+      </w:pPr>
       <w:r>
         <w:rPr>
           <w:rFonts w:ascii="Segoe UI" w:hAnsi="Segoe UI" w:cs="Segoe UI"/>
@@ -4287,7 +4292,7 @@
           <w:sz w:val="20"/>
           <w:szCs w:val="20"/>
         </w:rPr>
-        <w:t xml:space="preserve"> OS).</w:t>
+        <w:t xml:space="preserve">Click Run in the dialog box. </w:t>
       </w:r>
     </w:p>
     <w:p>
@@ -4314,7 +4319,27 @@
           <w:sz w:val="20"/>
           <w:szCs w:val="20"/>
         </w:rPr>
-        <w:t xml:space="preserve">Click Run in the dialog box. </w:t>
+        <w:t>Follow standard install instructions on screen</w:t>
+      </w:r>
+      <w:r>
+        <w:rPr>
+          <w:rFonts w:ascii="Segoe UI" w:hAnsi="Segoe UI" w:cs="Segoe UI"/>
+          <w:color w:val="000000"/>
+          <w:kern w:val="0"/>
+          <w:sz w:val="20"/>
+          <w:szCs w:val="20"/>
+        </w:rPr>
+        <w:t xml:space="preserve"> using the SourceTree Setup Wizard</w:t>
+      </w:r>
+      <w:r>
+        <w:rPr>
+          <w:rFonts w:ascii="Segoe UI" w:hAnsi="Segoe UI" w:cs="Segoe UI"/>
+          <w:color w:val="000000"/>
+          <w:kern w:val="0"/>
+          <w:sz w:val="20"/>
+          <w:szCs w:val="20"/>
+        </w:rPr>
+        <w:t>.</w:t>
       </w:r>
     </w:p>
     <w:p>
@@ -4341,9 +4366,17 @@
           <w:sz w:val="20"/>
           <w:szCs w:val="20"/>
         </w:rPr>
-        <w:t>Follow standard install instructions on screen</w:t>
-      </w:r>
-      <w:r>
+        <w:t>Launch SourceTree to validate installation. If prompted to create an SSH key, click ‘No’ as this is not required.</w:t>
+      </w:r>
+    </w:p>
+    <w:p>
+      <w:pPr>
+        <w:pStyle w:val="ListParagraph"/>
+        <w:numPr>
+          <w:ilvl w:val="0"/>
+          <w:numId w:val="24"/>
+        </w:numPr>
+        <w:jc w:val="both"/>
         <w:rPr>
           <w:rFonts w:ascii="Segoe UI" w:hAnsi="Segoe UI" w:cs="Segoe UI"/>
           <w:color w:val="000000"/>
@@ -4351,9 +4384,7 @@
           <w:sz w:val="20"/>
           <w:szCs w:val="20"/>
         </w:rPr>
-        <w:t xml:space="preserve"> using the </w:t>
-      </w:r>
-      <w:proofErr w:type="spellStart"/>
+      </w:pPr>
       <w:r>
         <w:rPr>
           <w:rFonts w:ascii="Segoe UI" w:hAnsi="Segoe UI" w:cs="Segoe UI"/>
@@ -4362,126 +4393,7 @@
           <w:sz w:val="20"/>
           <w:szCs w:val="20"/>
         </w:rPr>
-        <w:t>SourceTree</w:t>
-      </w:r>
-      <w:proofErr w:type="spellEnd"/>
-      <w:r>
-        <w:rPr>
-          <w:rFonts w:ascii="Segoe UI" w:hAnsi="Segoe UI" w:cs="Segoe UI"/>
-          <w:color w:val="000000"/>
-          <w:kern w:val="0"/>
-          <w:sz w:val="20"/>
-          <w:szCs w:val="20"/>
-        </w:rPr>
-        <w:t xml:space="preserve"> Setup Wizard</w:t>
-      </w:r>
-      <w:r>
-        <w:rPr>
-          <w:rFonts w:ascii="Segoe UI" w:hAnsi="Segoe UI" w:cs="Segoe UI"/>
-          <w:color w:val="000000"/>
-          <w:kern w:val="0"/>
-          <w:sz w:val="20"/>
-          <w:szCs w:val="20"/>
-        </w:rPr>
-        <w:t>.</w:t>
-      </w:r>
-    </w:p>
-    <w:p>
-      <w:pPr>
-        <w:pStyle w:val="ListParagraph"/>
-        <w:numPr>
-          <w:ilvl w:val="0"/>
-          <w:numId w:val="24"/>
-        </w:numPr>
-        <w:jc w:val="both"/>
-        <w:rPr>
-          <w:rFonts w:ascii="Segoe UI" w:hAnsi="Segoe UI" w:cs="Segoe UI"/>
-          <w:color w:val="000000"/>
-          <w:kern w:val="0"/>
-          <w:sz w:val="20"/>
-          <w:szCs w:val="20"/>
-        </w:rPr>
-      </w:pPr>
-      <w:r>
-        <w:rPr>
-          <w:rFonts w:ascii="Segoe UI" w:hAnsi="Segoe UI" w:cs="Segoe UI"/>
-          <w:color w:val="000000"/>
-          <w:kern w:val="0"/>
-          <w:sz w:val="20"/>
-          <w:szCs w:val="20"/>
-        </w:rPr>
-        <w:t xml:space="preserve">Launch </w:t>
-      </w:r>
-      <w:proofErr w:type="spellStart"/>
-      <w:r>
-        <w:rPr>
-          <w:rFonts w:ascii="Segoe UI" w:hAnsi="Segoe UI" w:cs="Segoe UI"/>
-          <w:color w:val="000000"/>
-          <w:kern w:val="0"/>
-          <w:sz w:val="20"/>
-          <w:szCs w:val="20"/>
-        </w:rPr>
-        <w:t>SourceTree</w:t>
-      </w:r>
-      <w:proofErr w:type="spellEnd"/>
-      <w:r>
-        <w:rPr>
-          <w:rFonts w:ascii="Segoe UI" w:hAnsi="Segoe UI" w:cs="Segoe UI"/>
-          <w:color w:val="000000"/>
-          <w:kern w:val="0"/>
-          <w:sz w:val="20"/>
-          <w:szCs w:val="20"/>
-        </w:rPr>
-        <w:t xml:space="preserve"> to validate installation. If prompted to create an SSH key, click ‘No’ as this is not required.</w:t>
-      </w:r>
-    </w:p>
-    <w:p>
-      <w:pPr>
-        <w:pStyle w:val="ListParagraph"/>
-        <w:numPr>
-          <w:ilvl w:val="0"/>
-          <w:numId w:val="24"/>
-        </w:numPr>
-        <w:jc w:val="both"/>
-        <w:rPr>
-          <w:rFonts w:ascii="Segoe UI" w:hAnsi="Segoe UI" w:cs="Segoe UI"/>
-          <w:color w:val="000000"/>
-          <w:kern w:val="0"/>
-          <w:sz w:val="20"/>
-          <w:szCs w:val="20"/>
-        </w:rPr>
-      </w:pPr>
-      <w:r>
-        <w:rPr>
-          <w:rFonts w:ascii="Segoe UI" w:hAnsi="Segoe UI" w:cs="Segoe UI"/>
-          <w:color w:val="000000"/>
-          <w:kern w:val="0"/>
-          <w:sz w:val="20"/>
-          <w:szCs w:val="20"/>
-        </w:rPr>
-        <w:t xml:space="preserve">While </w:t>
-      </w:r>
-      <w:proofErr w:type="spellStart"/>
-      <w:r>
-        <w:rPr>
-          <w:rFonts w:ascii="Segoe UI" w:hAnsi="Segoe UI" w:cs="Segoe UI"/>
-          <w:color w:val="000000"/>
-          <w:kern w:val="0"/>
-          <w:sz w:val="20"/>
-          <w:szCs w:val="20"/>
-        </w:rPr>
-        <w:t>SourceTree</w:t>
-      </w:r>
-      <w:proofErr w:type="spellEnd"/>
-      <w:r>
-        <w:rPr>
-          <w:rFonts w:ascii="Segoe UI" w:hAnsi="Segoe UI" w:cs="Segoe UI"/>
-          <w:color w:val="000000"/>
-          <w:kern w:val="0"/>
-          <w:sz w:val="20"/>
-          <w:szCs w:val="20"/>
-        </w:rPr>
-        <w:t xml:space="preserve"> is free, you will need to register with them to use it beyond 30 days. Click Menu File → Registration.</w:t>
+        <w:t>While SourceTree is free, you will need to register with them to use it beyond 30 days. Click Menu File → Registration.</w:t>
       </w:r>
     </w:p>
     <w:p>
@@ -4728,11 +4640,9 @@
       <w:r>
         <w:t xml:space="preserve">pen </w:t>
       </w:r>
-      <w:proofErr w:type="spellStart"/>
       <w:r>
         <w:t>SourceTree</w:t>
       </w:r>
-      <w:proofErr w:type="spellEnd"/>
       <w:r>
         <w:t>.</w:t>
       </w:r>
@@ -4798,29 +4708,7 @@
           <w:szCs w:val="22"/>
           <w:lang w:eastAsia="ja-JP"/>
         </w:rPr>
-        <w:t xml:space="preserve">Ensure that the “Allow </w:t>
-      </w:r>
-      <w:proofErr w:type="spellStart"/>
-      <w:r>
-        <w:rPr>
-          <w:rFonts w:asciiTheme="minorHAnsi" w:eastAsiaTheme="minorEastAsia" w:hAnsiTheme="minorHAnsi" w:cstheme="minorBidi"/>
-          <w:kern w:val="22"/>
-          <w:sz w:val="22"/>
-          <w:szCs w:val="22"/>
-          <w:lang w:eastAsia="ja-JP"/>
-        </w:rPr>
-        <w:t>SourceTree</w:t>
-      </w:r>
-      <w:proofErr w:type="spellEnd"/>
-      <w:r>
-        <w:rPr>
-          <w:rFonts w:asciiTheme="minorHAnsi" w:eastAsiaTheme="minorEastAsia" w:hAnsiTheme="minorHAnsi" w:cstheme="minorBidi"/>
-          <w:kern w:val="22"/>
-          <w:sz w:val="22"/>
-          <w:szCs w:val="22"/>
-          <w:lang w:eastAsia="ja-JP"/>
-        </w:rPr>
-        <w:t xml:space="preserve"> to modify your global Git and Mercurial config files” is checked</w:t>
+        <w:t>Ensure that the “Allow SourceTree to modify your global Git and Mercurial config files” is checked</w:t>
       </w:r>
       <w:r>
         <w:rPr>
@@ -5010,9 +4898,9 @@
           <w:color w:val="002060"/>
         </w:rPr>
       </w:pPr>
-      <w:bookmarkStart w:id="12" w:name="_3.1.4_Cloning_the"/>
-      <w:bookmarkStart w:id="13" w:name="Section314"/>
-      <w:bookmarkEnd w:id="12"/>
+      <w:bookmarkStart w:id="14" w:name="_3.1.4_Cloning_the"/>
+      <w:bookmarkStart w:id="15" w:name="Section314"/>
+      <w:bookmarkEnd w:id="14"/>
       <w:r>
         <w:rPr>
           <w:b/>
@@ -5049,7 +4937,7 @@
         </w:rPr>
         <w:t xml:space="preserve">4 </w:t>
       </w:r>
-      <w:bookmarkEnd w:id="13"/>
+      <w:bookmarkEnd w:id="15"/>
       <w:r>
         <w:rPr>
           <w:b/>
@@ -5199,14 +5087,14 @@
         <w:ind w:left="1440"/>
         <w:jc w:val="both"/>
       </w:pPr>
-      <w:bookmarkStart w:id="14" w:name="Section314Step5"/>
+      <w:bookmarkStart w:id="16" w:name="Section314Step5"/>
       <w:r>
         <w:t>5</w:t>
       </w:r>
       <w:r>
         <w:t>.</w:t>
       </w:r>
-      <w:bookmarkEnd w:id="14"/>
+      <w:bookmarkEnd w:id="16"/>
       <w:r>
         <w:t xml:space="preserve"> Click on Branch-develop and type a name for a new branch in the textbox then click on “Create Branch:”. If “Create Branch:” does not appear, check that you are a member of the </w:t>
       </w:r>
@@ -5288,22 +5176,17 @@
         <w:ind w:left="1440"/>
         <w:jc w:val="both"/>
       </w:pPr>
-      <w:bookmarkStart w:id="15" w:name="Section314Step7"/>
+      <w:bookmarkStart w:id="17" w:name="Section314Step7"/>
       <w:r>
         <w:t>7</w:t>
       </w:r>
       <w:r>
         <w:t>.</w:t>
       </w:r>
-      <w:bookmarkEnd w:id="15"/>
-      <w:r>
-        <w:t xml:space="preserve"> Start </w:t>
-      </w:r>
-      <w:proofErr w:type="spellStart"/>
-      <w:r>
-        <w:t>SourceTree</w:t>
-      </w:r>
-      <w:proofErr w:type="spellEnd"/>
+      <w:bookmarkEnd w:id="17"/>
+      <w:r>
+        <w:t xml:space="preserve"> Start SourceTree</w:t>
+      </w:r>
       <w:r>
         <w:t>.</w:t>
       </w:r>
@@ -5319,15 +5202,7 @@
         </w:r>
       </w:hyperlink>
       <w:r>
-        <w:t xml:space="preserve">). However, it is strongly recommended to use </w:t>
-      </w:r>
-      <w:proofErr w:type="spellStart"/>
-      <w:r>
-        <w:t>SourceTree</w:t>
-      </w:r>
-      <w:proofErr w:type="spellEnd"/>
-      <w:r>
-        <w:t>.)</w:t>
+        <w:t>). However, it is strongly recommended to use SourceTree.)</w:t>
       </w:r>
     </w:p>
     <w:p>
@@ -5335,27 +5210,19 @@
         <w:ind w:left="1440"/>
         <w:jc w:val="both"/>
       </w:pPr>
-      <w:bookmarkStart w:id="16" w:name="Section314Step8"/>
+      <w:bookmarkStart w:id="18" w:name="Section314Step8"/>
       <w:r>
         <w:t>8</w:t>
       </w:r>
       <w:r>
         <w:t>.</w:t>
       </w:r>
-      <w:bookmarkEnd w:id="16"/>
+      <w:bookmarkEnd w:id="18"/>
       <w:r>
         <w:t xml:space="preserve"> Click the Clone/New button</w:t>
       </w:r>
       <w:r>
-        <w:t xml:space="preserve"> (or, depending on the version of </w:t>
-      </w:r>
-      <w:proofErr w:type="spellStart"/>
-      <w:r>
-        <w:t>SourceTree</w:t>
-      </w:r>
-      <w:proofErr w:type="spellEnd"/>
-      <w:r>
-        <w:t>, click the File menu and then select Clone/New)</w:t>
+        <w:t xml:space="preserve"> (or, depending on the version of SourceTree, click the File menu and then select Clone/New)</w:t>
       </w:r>
       <w:r>
         <w:t>.</w:t>
@@ -5431,11 +5298,11 @@
         <w:ind w:left="1440"/>
         <w:jc w:val="both"/>
       </w:pPr>
-      <w:bookmarkStart w:id="17" w:name="Section314Step10"/>
+      <w:bookmarkStart w:id="19" w:name="Section314Step10"/>
       <w:r>
         <w:t>10</w:t>
       </w:r>
-      <w:bookmarkEnd w:id="17"/>
+      <w:bookmarkEnd w:id="19"/>
       <w:r>
         <w:t xml:space="preserve">. Select a destination location by typing the text box or clicking on the </w:t>
       </w:r>
@@ -5546,16 +5413,16 @@
         <w:pStyle w:val="Heading2"/>
         <w:jc w:val="both"/>
       </w:pPr>
-      <w:bookmarkStart w:id="18" w:name="_4.0_working_with"/>
-      <w:bookmarkStart w:id="19" w:name="_Toc430603401"/>
-      <w:bookmarkEnd w:id="18"/>
+      <w:bookmarkStart w:id="20" w:name="_4.0_working_with"/>
+      <w:bookmarkStart w:id="21" w:name="_Toc430603401"/>
+      <w:bookmarkEnd w:id="20"/>
       <w:r>
         <w:t xml:space="preserve">4.0 </w:t>
       </w:r>
       <w:r>
         <w:t>working with the code: intellij</w:t>
       </w:r>
-      <w:bookmarkEnd w:id="19"/>
+      <w:bookmarkEnd w:id="21"/>
       <w:r>
         <w:t xml:space="preserve"> </w:t>
       </w:r>
@@ -5928,8 +5795,8 @@
           <w:color w:val="002060"/>
         </w:rPr>
       </w:pPr>
-      <w:bookmarkStart w:id="20" w:name="_4.1.3_Setting_up"/>
-      <w:bookmarkEnd w:id="20"/>
+      <w:bookmarkStart w:id="22" w:name="_4.1.3_Setting_up"/>
+      <w:bookmarkEnd w:id="22"/>
       <w:r>
         <w:rPr>
           <w:b/>
@@ -5988,8 +5855,8 @@
           <w:szCs w:val="22"/>
         </w:rPr>
       </w:pPr>
-      <w:bookmarkStart w:id="21" w:name="Section413Step1"/>
-      <w:bookmarkStart w:id="22" w:name="_Toc430603402"/>
+      <w:bookmarkStart w:id="23" w:name="Section413Step1"/>
+      <w:bookmarkStart w:id="24" w:name="_Toc430603402"/>
       <w:r>
         <w:rPr>
           <w:rFonts w:asciiTheme="minorHAnsi" w:eastAsiaTheme="minorEastAsia" w:hAnsiTheme="minorHAnsi" w:cstheme="minorBidi"/>
@@ -6000,7 +5867,7 @@
         </w:rPr>
         <w:t>1.</w:t>
       </w:r>
-      <w:bookmarkEnd w:id="21"/>
+      <w:bookmarkEnd w:id="23"/>
       <w:r>
         <w:rPr>
           <w:rFonts w:asciiTheme="minorHAnsi" w:eastAsiaTheme="minorEastAsia" w:hAnsiTheme="minorHAnsi" w:cstheme="minorBidi"/>
@@ -6011,22 +5878,14 @@
         </w:rPr>
         <w:t xml:space="preserve"> Create the VASL project</w:t>
       </w:r>
-      <w:bookmarkEnd w:id="22"/>
+      <w:bookmarkEnd w:id="24"/>
     </w:p>
     <w:p>
       <w:pPr>
         <w:ind w:left="1440"/>
       </w:pPr>
       <w:r>
-        <w:t xml:space="preserve">The following instructions assume that you cloned the VASL code repository using </w:t>
-      </w:r>
-      <w:proofErr w:type="spellStart"/>
-      <w:r>
-        <w:t>SourceTree</w:t>
-      </w:r>
-      <w:proofErr w:type="spellEnd"/>
-      <w:r>
-        <w:t xml:space="preserve"> as per </w:t>
+        <w:t xml:space="preserve">The following instructions assume that you cloned the VASL code repository using SourceTree as per </w:t>
       </w:r>
       <w:hyperlink w:anchor="Section314Step7" w:history="1">
         <w:r>
@@ -6571,11 +6430,11 @@
       <w:r>
         <w:t xml:space="preserve"> </w:t>
       </w:r>
-      <w:bookmarkStart w:id="23" w:name="Section413Step2"/>
+      <w:bookmarkStart w:id="25" w:name="Section413Step2"/>
       <w:r>
         <w:t>2.</w:t>
       </w:r>
-      <w:bookmarkEnd w:id="23"/>
+      <w:bookmarkEnd w:id="25"/>
       <w:r>
         <w:t xml:space="preserve"> Configure the VASL project</w:t>
       </w:r>
@@ -6833,7 +6692,13 @@
         <w:t xml:space="preserve">“Java” and navigate to the item, then click OK. </w:t>
       </w:r>
       <w:r>
-        <w:t>If you have trouble finding the JDK, look in directories where software files are usually kept (e.g. directories with “Program Files” in their name in Windows</w:t>
+        <w:t xml:space="preserve">If you have trouble finding the </w:t>
+      </w:r>
+      <w:r>
+        <w:t>S</w:t>
+      </w:r>
+      <w:r>
+        <w:t>DK, look in directories where software files are usually kept (e.g. directories with “Program Files” in their name in Windows</w:t>
       </w:r>
       <w:r>
         <w:t>)</w:t>
@@ -7372,8 +7237,8 @@
           <w:color w:val="002060"/>
         </w:rPr>
       </w:pPr>
-      <w:bookmarkStart w:id="24" w:name="_4.1.4_Cloning_the"/>
-      <w:bookmarkEnd w:id="24"/>
+      <w:bookmarkStart w:id="26" w:name="_4.1.4_Cloning_the"/>
+      <w:bookmarkEnd w:id="26"/>
       <w:r>
         <w:rPr>
           <w:b/>
@@ -7424,15 +7289,7 @@
         <w:jc w:val="both"/>
       </w:pPr>
       <w:r>
-        <w:t xml:space="preserve">1. </w:t>
-      </w:r>
-      <w:proofErr w:type="gramStart"/>
-      <w:r>
-        <w:t>In order to</w:t>
-      </w:r>
-      <w:proofErr w:type="gramEnd"/>
-      <w:r>
-        <w:t xml:space="preserve"> </w:t>
+        <w:t xml:space="preserve">1. In order to </w:t>
       </w:r>
       <w:r>
         <w:t xml:space="preserve">clone the VASL code repository from within IntelliJ, follow the steps in </w:t>
@@ -7684,7 +7541,7 @@
         <w:pStyle w:val="Heading2"/>
         <w:jc w:val="both"/>
       </w:pPr>
-      <w:bookmarkStart w:id="25" w:name="_Toc430603403"/>
+      <w:bookmarkStart w:id="27" w:name="_Toc430603403"/>
       <w:r>
         <w:t xml:space="preserve">5.0 </w:t>
       </w:r>
@@ -7697,7 +7554,7 @@
       <w:r>
         <w:t>SOURCETREE</w:t>
       </w:r>
-      <w:bookmarkEnd w:id="25"/>
+      <w:bookmarkEnd w:id="27"/>
     </w:p>
     <w:p>
       <w:pPr>
@@ -7724,11 +7581,9 @@
       <w:r>
         <w:t xml:space="preserve"> is another issue. The IDE and </w:t>
       </w:r>
-      <w:proofErr w:type="spellStart"/>
       <w:r>
         <w:t>SourceTree</w:t>
       </w:r>
-      <w:proofErr w:type="spellEnd"/>
       <w:r>
         <w:t xml:space="preserve"> work together to do so.</w:t>
       </w:r>
@@ -7763,7 +7618,21 @@
         <w:rPr>
           <w:bCs/>
         </w:rPr>
-        <w:t>Good code management ensures that no work is wasted and no conflicts enter the code base due to uncoordinated efforts of multiple developers.</w:t>
+        <w:t xml:space="preserve">Good code management ensures that no work is </w:t>
+      </w:r>
+      <w:proofErr w:type="gramStart"/>
+      <w:r>
+        <w:rPr>
+          <w:bCs/>
+        </w:rPr>
+        <w:t>wasted</w:t>
+      </w:r>
+      <w:proofErr w:type="gramEnd"/>
+      <w:r>
+        <w:rPr>
+          <w:bCs/>
+        </w:rPr>
+        <w:t xml:space="preserve"> and no conflicts enter the code base due to uncoordinated efforts of multiple developers.</w:t>
       </w:r>
       <w:r>
         <w:t xml:space="preserve"> </w:t>
@@ -7820,16 +7689,8 @@
         <w:rPr>
           <w:bCs/>
         </w:rPr>
-        <w:t xml:space="preserve">Developers should create a branch and use it for specific coding tasks before proceeding to write code. Branches should be created before cloning the source code from Git to </w:t>
-      </w:r>
-      <w:proofErr w:type="spellStart"/>
-      <w:r>
-        <w:rPr>
-          <w:bCs/>
-        </w:rPr>
-        <w:t>SourceTree</w:t>
-      </w:r>
-      <w:proofErr w:type="spellEnd"/>
+        <w:t>Developers should create a branch and use it for specific coding tasks before proceeding to write code. Branches should be created before cloning the source code from Git to SourceTree</w:t>
+      </w:r>
       <w:r>
         <w:rPr>
           <w:bCs/>
@@ -7942,45 +7803,23 @@
         <w:rPr>
           <w:bCs/>
         </w:rPr>
-        <w:t xml:space="preserve">5.1.3.1 If you used </w:t>
-      </w:r>
-      <w:proofErr w:type="spellStart"/>
-      <w:r>
+        <w:t>5.1.3.1 If you used SourceTree to clone the repository:</w:t>
+      </w:r>
+    </w:p>
+    <w:p>
+      <w:pPr>
+        <w:ind w:left="2160"/>
+        <w:jc w:val="both"/>
         <w:rPr>
           <w:bCs/>
         </w:rPr>
-        <w:t>SourceTree</w:t>
-      </w:r>
-      <w:proofErr w:type="spellEnd"/>
+      </w:pPr>
       <w:r>
         <w:rPr>
           <w:bCs/>
         </w:rPr>
-        <w:t xml:space="preserve"> to clone the repository:</w:t>
-      </w:r>
-    </w:p>
-    <w:p>
-      <w:pPr>
-        <w:ind w:left="2160"/>
-        <w:jc w:val="both"/>
-        <w:rPr>
-          <w:bCs/>
-        </w:rPr>
-      </w:pPr>
-      <w:r>
-        <w:rPr>
-          <w:bCs/>
-        </w:rPr>
-        <w:t xml:space="preserve">1. Open </w:t>
-      </w:r>
-      <w:proofErr w:type="spellStart"/>
-      <w:r>
-        <w:rPr>
-          <w:bCs/>
-        </w:rPr>
-        <w:t>SourceTree</w:t>
-      </w:r>
-      <w:proofErr w:type="spellEnd"/>
+        <w:t>1. Open SourceTree</w:t>
+      </w:r>
       <w:r>
         <w:rPr>
           <w:bCs/>
@@ -8423,21 +8262,7 @@
         <w:rPr>
           <w:bCs/>
         </w:rPr>
-        <w:t xml:space="preserve">It is not necessary to immediately “Push” committed files. They will stay committed in </w:t>
-      </w:r>
-      <w:proofErr w:type="spellStart"/>
-      <w:r>
-        <w:rPr>
-          <w:bCs/>
-        </w:rPr>
-        <w:t>SourceTree</w:t>
-      </w:r>
-      <w:proofErr w:type="spellEnd"/>
-      <w:r>
-        <w:rPr>
-          <w:bCs/>
-        </w:rPr>
-        <w:t xml:space="preserve"> until pushed or uncommitted. </w:t>
+        <w:t xml:space="preserve">It is not necessary to immediately “Push” committed files. They will stay committed in SourceTree until pushed or uncommitted. </w:t>
       </w:r>
     </w:p>
     <w:p>
@@ -8690,11 +8515,11 @@
       <w:pPr>
         <w:ind w:left="2160"/>
       </w:pPr>
-      <w:bookmarkStart w:id="26" w:name="Section5132Step3"/>
+      <w:bookmarkStart w:id="28" w:name="Section5132Step3"/>
       <w:r>
         <w:t>3</w:t>
       </w:r>
-      <w:bookmarkEnd w:id="26"/>
+      <w:bookmarkEnd w:id="28"/>
       <w:r>
         <w:t xml:space="preserve">. Click Commit. </w:t>
       </w:r>
@@ -8857,14 +8682,14 @@
         <w:pStyle w:val="Heading2"/>
         <w:jc w:val="both"/>
       </w:pPr>
-      <w:bookmarkStart w:id="27" w:name="_Toc430603404"/>
+      <w:bookmarkStart w:id="29" w:name="_Toc430603404"/>
       <w:r>
         <w:t xml:space="preserve">6.0 </w:t>
       </w:r>
       <w:r>
         <w:t>Building the Vasl module: from maven</w:t>
       </w:r>
-      <w:bookmarkEnd w:id="27"/>
+      <w:bookmarkEnd w:id="29"/>
       <w:r>
         <w:t xml:space="preserve"> </w:t>
       </w:r>
@@ -8874,8 +8699,8 @@
         <w:pStyle w:val="Heading3"/>
         <w:jc w:val="both"/>
       </w:pPr>
-      <w:bookmarkStart w:id="28" w:name="_6.1_Building_the"/>
-      <w:bookmarkEnd w:id="28"/>
+      <w:bookmarkStart w:id="30" w:name="_6.1_Building_the"/>
+      <w:bookmarkEnd w:id="30"/>
       <w:r>
         <w:t xml:space="preserve">6.1 Building the vasl Module </w:t>
       </w:r>
@@ -8919,7 +8744,15 @@
       </w:r>
       <w:proofErr w:type="gramEnd"/>
       <w:r>
-        <w:t xml:space="preserve"> the images are in there. If you add counters, new images will be added and the build file will be modified to add the new counters to the counter tray. </w:t>
+        <w:t xml:space="preserve"> the images are in there. If you add counters, new images will be </w:t>
+      </w:r>
+      <w:proofErr w:type="gramStart"/>
+      <w:r>
+        <w:t>added</w:t>
+      </w:r>
+      <w:proofErr w:type="gramEnd"/>
+      <w:r>
+        <w:t xml:space="preserve"> and the build file will be modified to add the new counters to the counter tray. </w:t>
       </w:r>
     </w:p>
     <w:p>
@@ -9023,15 +8856,15 @@
         <w:t xml:space="preserve">. </w:t>
       </w:r>
       <w:r>
-        <w:t xml:space="preserve">Once downloaded, click on the Install link on the page and then follow the install instructions. While not difficult, there are several </w:t>
+        <w:t xml:space="preserve">Once downloaded, click on the Install link on the page and then follow the install instructions. While not difficult, there are several particular steps that must be </w:t>
       </w:r>
       <w:proofErr w:type="gramStart"/>
       <w:r>
-        <w:t>particular steps</w:t>
+        <w:t>followed</w:t>
       </w:r>
       <w:proofErr w:type="gramEnd"/>
       <w:r>
-        <w:t xml:space="preserve"> that must be followed and it is preferable to use the instructions on the Maven site.</w:t>
+        <w:t xml:space="preserve"> and it is preferable to use the instructions on the Maven site.</w:t>
       </w:r>
     </w:p>
     <w:p>
@@ -9055,7 +8888,7 @@
       </w:r>
       <w:proofErr w:type="spellEnd"/>
       <w:r>
-        <w:t xml:space="preserve"> –version” at the command line to display the installed version. </w:t>
+        <w:t xml:space="preserve"> –v” at the command line to display the installed version. </w:t>
       </w:r>
     </w:p>
     <w:p>
@@ -9734,10 +9567,7 @@
         <w:t>.</w:t>
       </w:r>
       <w:r>
-        <w:t xml:space="preserve"> This .jar file can be used to in the “Program arguments” text box referred to </w:t>
-      </w:r>
-      <w:r>
-        <w:t xml:space="preserve">in </w:t>
+        <w:t xml:space="preserve"> This .jar file can be used to in the “Program arguments” text box referred to in </w:t>
       </w:r>
       <w:hyperlink w:anchor="_4.1.3_Setting_up" w:history="1">
         <w:r>
@@ -9834,10 +9664,12 @@
         <w:t xml:space="preserve"> </w:t>
       </w:r>
       <w:proofErr w:type="spellStart"/>
+      <w:proofErr w:type="gramStart"/>
       <w:r>
         <w:t>exec:exec</w:t>
       </w:r>
       <w:proofErr w:type="spellEnd"/>
+      <w:proofErr w:type="gramEnd"/>
       <w:r>
         <w:t xml:space="preserve">" </w:t>
       </w:r>
@@ -9873,8 +9705,6 @@
       <w:r>
         <w:t xml:space="preserve"> </w:t>
       </w:r>
-      <w:bookmarkStart w:id="29" w:name="_GoBack"/>
-      <w:bookmarkEnd w:id="29"/>
     </w:p>
     <w:p>
       <w:pPr>
@@ -9915,12 +9745,12 @@
       <w:pPr>
         <w:jc w:val="both"/>
       </w:pPr>
-      <w:bookmarkStart w:id="30" w:name="AnnexA"/>
+      <w:bookmarkStart w:id="31" w:name="AnnexA"/>
       <w:r>
         <w:lastRenderedPageBreak/>
         <w:t>Annex A</w:t>
       </w:r>
-      <w:bookmarkEnd w:id="30"/>
+      <w:bookmarkEnd w:id="31"/>
     </w:p>
     <w:p>
       <w:pPr>
@@ -10508,7 +10338,7 @@
               <w:tag w:val=""/>
               <w:id w:val="-1713949326"/>
               <w:dataBinding w:prefixMappings="xmlns:ns0='http://schemas.microsoft.com/office/2006/coverPageProps' " w:xpath="/ns0:CoverPageProperties[1]/ns0:PublishDate[1]" w:storeItemID="{55AF091B-3C7A-41E3-B477-F2FDAA23CFDA}"/>
-              <w:date w:fullDate="2017-09-01T00:00:00Z">
+              <w:date w:fullDate="2018-03-01T00:00:00Z">
                 <w:dateFormat w:val="M/d/yyyy"/>
                 <w:lid w:val="en-US"/>
                 <w:storeMappedDataAs w:val="dateTime"/>
@@ -10518,7 +10348,7 @@
             <w:sdtEndPr/>
             <w:sdtContent>
               <w:r>
-                <w:t>9/1/2017</w:t>
+                <w:t>3/1/2018</w:t>
               </w:r>
             </w:sdtContent>
           </w:sdt>
@@ -12080,6 +11910,7 @@
     <w:lsdException w:name="HTML Sample" w:semiHidden="1" w:unhideWhenUsed="1"/>
     <w:lsdException w:name="HTML Typewriter" w:semiHidden="1" w:unhideWhenUsed="1"/>
     <w:lsdException w:name="HTML Variable" w:semiHidden="1" w:unhideWhenUsed="1"/>
+    <w:lsdException w:name="Normal Table" w:semiHidden="1" w:unhideWhenUsed="1"/>
     <w:lsdException w:name="annotation subject" w:semiHidden="1" w:unhideWhenUsed="1"/>
     <w:lsdException w:name="No List" w:semiHidden="1" w:unhideWhenUsed="1"/>
     <w:lsdException w:name="Outline List 1" w:semiHidden="1" w:unhideWhenUsed="1"/>
@@ -12126,8 +11957,10 @@
     <w:lsdException w:name="Table Subtle 2" w:semiHidden="1" w:unhideWhenUsed="1"/>
     <w:lsdException w:name="Table Web 1" w:semiHidden="1" w:unhideWhenUsed="1"/>
     <w:lsdException w:name="Table Web 2" w:semiHidden="1" w:unhideWhenUsed="1"/>
+    <w:lsdException w:name="Table Web 3" w:semiHidden="1" w:unhideWhenUsed="1"/>
     <w:lsdException w:name="Balloon Text" w:semiHidden="1" w:unhideWhenUsed="1"/>
     <w:lsdException w:name="Table Grid" w:uiPriority="39"/>
+    <w:lsdException w:name="Table Theme" w:semiHidden="1" w:unhideWhenUsed="1"/>
     <w:lsdException w:name="Placeholder Text" w:semiHidden="1" w:uiPriority="1"/>
     <w:lsdException w:name="No Spacing" w:semiHidden="1" w:uiPriority="1" w:unhideWhenUsed="1"/>
     <w:lsdException w:name="Light Shading" w:uiPriority="60"/>
@@ -14706,6 +14539,18 @@
       <w:szCs w:val="20"/>
     </w:rPr>
   </w:style>
+  <w:style w:type="character" w:styleId="UnresolvedMention">
+    <w:name w:val="Unresolved Mention"/>
+    <w:basedOn w:val="DefaultParagraphFont"/>
+    <w:uiPriority w:val="99"/>
+    <w:semiHidden/>
+    <w:unhideWhenUsed/>
+    <w:rsid w:val="007A434B"/>
+    <w:rPr>
+      <w:color w:val="808080"/>
+      <w:shd w:val="clear" w:color="auto" w:fill="E6E6E6"/>
+    </w:rPr>
+  </w:style>
 </w:styles>
 </file>
 
@@ -14854,6 +14699,7 @@
     <w:compatSetting w:name="overrideTableStyleFontSizeAndJustification" w:uri="http://schemas.microsoft.com/office/word" w:val="1"/>
     <w:compatSetting w:name="enableOpenTypeFeatures" w:uri="http://schemas.microsoft.com/office/word" w:val="1"/>
     <w:compatSetting w:name="doNotFlipMirrorIndents" w:uri="http://schemas.microsoft.com/office/word" w:val="1"/>
+    <w:compatSetting w:name="useWord2013TrackBottomHyphenation" w:uri="http://schemas.microsoft.com/office/word" w:val="1"/>
   </w:compat>
   <w:rsids>
     <w:rsidRoot w:val="00E86B30"/>
@@ -14863,6 +14709,7 @@
     <w:rsid w:val="002730AA"/>
     <w:rsid w:val="00295F51"/>
     <w:rsid w:val="002B6BE7"/>
+    <w:rsid w:val="002D0E8C"/>
     <w:rsid w:val="00380622"/>
     <w:rsid w:val="003A74B2"/>
     <w:rsid w:val="00510140"/>
@@ -14873,6 +14720,8 @@
     <w:rsid w:val="008C0680"/>
     <w:rsid w:val="00947693"/>
     <w:rsid w:val="00B94205"/>
+    <w:rsid w:val="00C530D6"/>
+    <w:rsid w:val="00C73C2F"/>
     <w:rsid w:val="00CF4E33"/>
     <w:rsid w:val="00D87385"/>
     <w:rsid w:val="00E222DD"/>
@@ -15024,6 +14873,7 @@
     <w:lsdException w:name="HTML Sample" w:semiHidden="1" w:unhideWhenUsed="1"/>
     <w:lsdException w:name="HTML Typewriter" w:semiHidden="1" w:unhideWhenUsed="1"/>
     <w:lsdException w:name="HTML Variable" w:semiHidden="1" w:unhideWhenUsed="1"/>
+    <w:lsdException w:name="Normal Table" w:semiHidden="1" w:unhideWhenUsed="1"/>
     <w:lsdException w:name="annotation subject" w:semiHidden="1" w:unhideWhenUsed="1"/>
     <w:lsdException w:name="No List" w:semiHidden="1" w:unhideWhenUsed="1"/>
     <w:lsdException w:name="Outline List 1" w:semiHidden="1" w:unhideWhenUsed="1"/>
@@ -15070,8 +14920,10 @@
     <w:lsdException w:name="Table Subtle 2" w:semiHidden="1" w:unhideWhenUsed="1"/>
     <w:lsdException w:name="Table Web 1" w:semiHidden="1" w:unhideWhenUsed="1"/>
     <w:lsdException w:name="Table Web 2" w:semiHidden="1" w:unhideWhenUsed="1"/>
+    <w:lsdException w:name="Table Web 3" w:semiHidden="1" w:unhideWhenUsed="1"/>
     <w:lsdException w:name="Balloon Text" w:semiHidden="1" w:unhideWhenUsed="1"/>
     <w:lsdException w:name="Table Grid" w:uiPriority="39"/>
+    <w:lsdException w:name="Table Theme" w:semiHidden="1" w:unhideWhenUsed="1"/>
     <w:lsdException w:name="Placeholder Text" w:semiHidden="1"/>
     <w:lsdException w:name="No Spacing" w:uiPriority="1" w:qFormat="1"/>
     <w:lsdException w:name="Light Shading" w:uiPriority="60"/>
@@ -15629,7 +15481,7 @@
 
 <file path=customXml/item1.xml><?xml version="1.0" encoding="utf-8"?>
 <CoverPageProperties xmlns="http://schemas.microsoft.com/office/2006/coverPageProps">
-  <PublishDate>2017-09-01T00:00:00</PublishDate>
+  <PublishDate>2018-03-01T00:00:00</PublishDate>
   <Abstract/>
   <CompanyAddress/>
   <CompanyPhone/>
@@ -15668,7 +15520,7 @@
 </file>
 
 <file path=customXml/itemProps3.xml><?xml version="1.0" encoding="utf-8"?>
-<ds:datastoreItem xmlns:ds="http://schemas.openxmlformats.org/officeDocument/2006/customXml" ds:itemID="{2F34C9FC-2F9A-4A6E-A458-75A39CF25021}">
+<ds:datastoreItem xmlns:ds="http://schemas.openxmlformats.org/officeDocument/2006/customXml" ds:itemID="{3FB116FA-76A1-4DCE-9142-C00BEF05F584}">
   <ds:schemaRefs>
     <ds:schemaRef ds:uri="http://schemas.openxmlformats.org/officeDocument/2006/bibliography"/>
   </ds:schemaRefs>

</xml_diff>

<commit_message>
#513 fixing board configuration bug, plus adding local boards not in v5BoardVersions.xml to board picker
</commit_message>
<xml_diff>
--- a/dev documentation/GettingStartedWithVASLDevelopment.docx
+++ b/dev documentation/GettingStartedWithVASLDevelopment.docx
@@ -88,7 +88,6 @@
                                 <w:pPr>
                                   <w:pStyle w:val="Logo"/>
                                 </w:pPr>
-                                <w:bookmarkStart w:id="0" w:name="_GoBack"/>
                                 <w:r>
                                   <w:rPr>
                                     <w:rFonts w:ascii="Arial" w:hAnsi="Arial" w:cs="Arial"/>
@@ -151,7 +150,6 @@
                                     </wp:inline>
                                   </w:drawing>
                                 </w:r>
-                                <w:bookmarkEnd w:id="0"/>
                               </w:p>
                               <w:sdt>
                                 <w:sdtPr>
@@ -235,7 +233,6 @@
                           <w:pPr>
                             <w:pStyle w:val="Logo"/>
                           </w:pPr>
-                          <w:bookmarkStart w:id="1" w:name="_GoBack"/>
                           <w:r>
                             <w:rPr>
                               <w:rFonts w:ascii="Arial" w:hAnsi="Arial" w:cs="Arial"/>
@@ -298,7 +295,6 @@
                               </wp:inline>
                             </w:drawing>
                           </w:r>
-                          <w:bookmarkEnd w:id="1"/>
                         </w:p>
                         <w:sdt>
                           <w:sdtPr>
@@ -948,7 +944,7 @@
         </w:p>
       </w:sdtContent>
     </w:sdt>
-    <w:bookmarkStart w:id="2" w:name="_Toc430603394" w:displacedByCustomXml="next"/>
+    <w:bookmarkStart w:id="0" w:name="_Toc430603394" w:displacedByCustomXml="next"/>
     <w:sdt>
       <w:sdtPr>
         <w:alias w:val="Title"/>
@@ -973,7 +969,7 @@
         </w:p>
       </w:sdtContent>
     </w:sdt>
-    <w:bookmarkEnd w:id="2" w:displacedByCustomXml="prev"/>
+    <w:bookmarkEnd w:id="0" w:displacedByCustomXml="prev"/>
     <w:p>
       <w:pPr>
         <w:spacing w:before="0" w:after="240" w:line="252" w:lineRule="auto"/>
@@ -1710,7 +1706,7 @@
         <w:br w:type="page"/>
       </w:r>
     </w:p>
-    <w:bookmarkStart w:id="3" w:name="_Toc430603395" w:displacedByCustomXml="next"/>
+    <w:bookmarkStart w:id="1" w:name="_Toc430603395" w:displacedByCustomXml="next"/>
     <w:sdt>
       <w:sdtPr>
         <w:rPr>
@@ -1758,17 +1754,17 @@
         </w:p>
       </w:sdtContent>
     </w:sdt>
-    <w:bookmarkEnd w:id="3" w:displacedByCustomXml="prev"/>
+    <w:bookmarkEnd w:id="1" w:displacedByCustomXml="prev"/>
     <w:p>
       <w:pPr>
         <w:pStyle w:val="Heading2"/>
         <w:jc w:val="both"/>
       </w:pPr>
-      <w:bookmarkStart w:id="4" w:name="_Toc430603396"/>
+      <w:bookmarkStart w:id="2" w:name="_Toc430603396"/>
       <w:r>
         <w:t>document overview</w:t>
       </w:r>
-      <w:bookmarkEnd w:id="4"/>
+      <w:bookmarkEnd w:id="2"/>
     </w:p>
     <w:p>
       <w:pPr>
@@ -1848,11 +1844,11 @@
         <w:pStyle w:val="Heading2"/>
         <w:jc w:val="both"/>
       </w:pPr>
-      <w:bookmarkStart w:id="5" w:name="_Toc430603397"/>
+      <w:bookmarkStart w:id="3" w:name="_Toc430603397"/>
       <w:r>
         <w:t>getting started overview</w:t>
       </w:r>
-      <w:bookmarkEnd w:id="5"/>
+      <w:bookmarkEnd w:id="3"/>
     </w:p>
     <w:p>
       <w:pPr>
@@ -2127,14 +2123,14 @@
         <w:pStyle w:val="Heading2"/>
         <w:jc w:val="both"/>
       </w:pPr>
-      <w:bookmarkStart w:id="6" w:name="_Toc430603398"/>
+      <w:bookmarkStart w:id="4" w:name="_Toc430603398"/>
       <w:r>
         <w:t xml:space="preserve">1.0 </w:t>
       </w:r>
       <w:r>
         <w:t>vasl and vassal</w:t>
       </w:r>
-      <w:bookmarkEnd w:id="6"/>
+      <w:bookmarkEnd w:id="4"/>
     </w:p>
     <w:p>
       <w:pPr>
@@ -2262,8 +2258,8 @@
         <w:pStyle w:val="Heading4"/>
         <w:ind w:left="720"/>
       </w:pPr>
-      <w:bookmarkStart w:id="7" w:name="_1.2.1_VASSAL_under"/>
-      <w:bookmarkEnd w:id="7"/>
+      <w:bookmarkStart w:id="5" w:name="_1.2.1_VASSAL_under"/>
+      <w:bookmarkEnd w:id="5"/>
       <w:r>
         <w:rPr>
           <w:b/>
@@ -2531,7 +2527,7 @@
         <w:pStyle w:val="Heading2"/>
         <w:jc w:val="both"/>
       </w:pPr>
-      <w:bookmarkStart w:id="8" w:name="_Toc430603399"/>
+      <w:bookmarkStart w:id="6" w:name="_Toc430603399"/>
       <w:r>
         <w:t xml:space="preserve">2.0 </w:t>
       </w:r>
@@ -2544,7 +2540,7 @@
       <w:r>
         <w:t>dk</w:t>
       </w:r>
-      <w:bookmarkEnd w:id="8"/>
+      <w:bookmarkEnd w:id="6"/>
     </w:p>
     <w:p>
       <w:pPr>
@@ -2931,7 +2927,7 @@
           <w:color w:val="002060"/>
         </w:rPr>
       </w:pPr>
-      <w:bookmarkStart w:id="9" w:name="Section213"/>
+      <w:bookmarkStart w:id="7" w:name="Section213"/>
       <w:r>
         <w:rPr>
           <w:b/>
@@ -2988,7 +2984,7 @@
         </w:rPr>
         <w:t>DK</w:t>
       </w:r>
-      <w:bookmarkEnd w:id="9"/>
+      <w:bookmarkEnd w:id="7"/>
     </w:p>
     <w:p>
       <w:pPr>
@@ -3266,9 +3262,9 @@
         <w:pStyle w:val="Heading2"/>
         <w:jc w:val="both"/>
       </w:pPr>
-      <w:bookmarkStart w:id="10" w:name="_3.0_getting_the"/>
-      <w:bookmarkStart w:id="11" w:name="_Toc430603400"/>
-      <w:bookmarkEnd w:id="10"/>
+      <w:bookmarkStart w:id="8" w:name="_3.0_getting_the"/>
+      <w:bookmarkStart w:id="9" w:name="_Toc430603400"/>
+      <w:bookmarkEnd w:id="8"/>
       <w:r>
         <w:lastRenderedPageBreak/>
         <w:t>3.0 getting the code: github</w:t>
@@ -3276,7 +3272,7 @@
       <w:r>
         <w:t xml:space="preserve"> AND SOURCETREE</w:t>
       </w:r>
-      <w:bookmarkEnd w:id="11"/>
+      <w:bookmarkEnd w:id="9"/>
     </w:p>
     <w:p>
       <w:pPr>
@@ -3635,14 +3631,14 @@
           <w:b/>
         </w:rPr>
       </w:pPr>
-      <w:bookmarkStart w:id="12" w:name="Section3121"/>
+      <w:bookmarkStart w:id="10" w:name="Section3121"/>
       <w:r>
         <w:rPr>
           <w:b/>
         </w:rPr>
         <w:t>3.1.2.1 GitHub</w:t>
       </w:r>
-      <w:bookmarkEnd w:id="12"/>
+      <w:bookmarkEnd w:id="10"/>
     </w:p>
     <w:p>
       <w:pPr>
@@ -3721,14 +3717,14 @@
           <w:b/>
         </w:rPr>
       </w:pPr>
-      <w:bookmarkStart w:id="13" w:name="Section3122"/>
+      <w:bookmarkStart w:id="11" w:name="Section3122"/>
       <w:r>
         <w:rPr>
           <w:b/>
         </w:rPr>
         <w:t>3.1.2.2 Git</w:t>
       </w:r>
-      <w:bookmarkEnd w:id="13"/>
+      <w:bookmarkEnd w:id="11"/>
     </w:p>
     <w:p>
       <w:pPr>
@@ -4898,9 +4894,9 @@
           <w:color w:val="002060"/>
         </w:rPr>
       </w:pPr>
-      <w:bookmarkStart w:id="14" w:name="_3.1.4_Cloning_the"/>
-      <w:bookmarkStart w:id="15" w:name="Section314"/>
-      <w:bookmarkEnd w:id="14"/>
+      <w:bookmarkStart w:id="12" w:name="_3.1.4_Cloning_the"/>
+      <w:bookmarkStart w:id="13" w:name="Section314"/>
+      <w:bookmarkEnd w:id="12"/>
       <w:r>
         <w:rPr>
           <w:b/>
@@ -4937,7 +4933,7 @@
         </w:rPr>
         <w:t xml:space="preserve">4 </w:t>
       </w:r>
-      <w:bookmarkEnd w:id="15"/>
+      <w:bookmarkEnd w:id="13"/>
       <w:r>
         <w:rPr>
           <w:b/>
@@ -5087,14 +5083,14 @@
         <w:ind w:left="1440"/>
         <w:jc w:val="both"/>
       </w:pPr>
-      <w:bookmarkStart w:id="16" w:name="Section314Step5"/>
+      <w:bookmarkStart w:id="14" w:name="Section314Step5"/>
       <w:r>
         <w:t>5</w:t>
       </w:r>
       <w:r>
         <w:t>.</w:t>
       </w:r>
-      <w:bookmarkEnd w:id="16"/>
+      <w:bookmarkEnd w:id="14"/>
       <w:r>
         <w:t xml:space="preserve"> Click on Branch-develop and type a name for a new branch in the textbox then click on “Create Branch:”. If “Create Branch:” does not appear, check that you are a member of the </w:t>
       </w:r>
@@ -5176,14 +5172,14 @@
         <w:ind w:left="1440"/>
         <w:jc w:val="both"/>
       </w:pPr>
-      <w:bookmarkStart w:id="17" w:name="Section314Step7"/>
+      <w:bookmarkStart w:id="15" w:name="Section314Step7"/>
       <w:r>
         <w:t>7</w:t>
       </w:r>
       <w:r>
         <w:t>.</w:t>
       </w:r>
-      <w:bookmarkEnd w:id="17"/>
+      <w:bookmarkEnd w:id="15"/>
       <w:r>
         <w:t xml:space="preserve"> Start SourceTree</w:t>
       </w:r>
@@ -5210,14 +5206,14 @@
         <w:ind w:left="1440"/>
         <w:jc w:val="both"/>
       </w:pPr>
-      <w:bookmarkStart w:id="18" w:name="Section314Step8"/>
+      <w:bookmarkStart w:id="16" w:name="Section314Step8"/>
       <w:r>
         <w:t>8</w:t>
       </w:r>
       <w:r>
         <w:t>.</w:t>
       </w:r>
-      <w:bookmarkEnd w:id="18"/>
+      <w:bookmarkEnd w:id="16"/>
       <w:r>
         <w:t xml:space="preserve"> Click the Clone/New button</w:t>
       </w:r>
@@ -5298,11 +5294,11 @@
         <w:ind w:left="1440"/>
         <w:jc w:val="both"/>
       </w:pPr>
-      <w:bookmarkStart w:id="19" w:name="Section314Step10"/>
+      <w:bookmarkStart w:id="17" w:name="Section314Step10"/>
       <w:r>
         <w:t>10</w:t>
       </w:r>
-      <w:bookmarkEnd w:id="19"/>
+      <w:bookmarkEnd w:id="17"/>
       <w:r>
         <w:t xml:space="preserve">. Select a destination location by typing the text box or clicking on the </w:t>
       </w:r>
@@ -5413,16 +5409,16 @@
         <w:pStyle w:val="Heading2"/>
         <w:jc w:val="both"/>
       </w:pPr>
-      <w:bookmarkStart w:id="20" w:name="_4.0_working_with"/>
-      <w:bookmarkStart w:id="21" w:name="_Toc430603401"/>
-      <w:bookmarkEnd w:id="20"/>
+      <w:bookmarkStart w:id="18" w:name="_4.0_working_with"/>
+      <w:bookmarkStart w:id="19" w:name="_Toc430603401"/>
+      <w:bookmarkEnd w:id="18"/>
       <w:r>
         <w:t xml:space="preserve">4.0 </w:t>
       </w:r>
       <w:r>
         <w:t>working with the code: intellij</w:t>
       </w:r>
-      <w:bookmarkEnd w:id="21"/>
+      <w:bookmarkEnd w:id="19"/>
       <w:r>
         <w:t xml:space="preserve"> </w:t>
       </w:r>
@@ -5795,8 +5791,8 @@
           <w:color w:val="002060"/>
         </w:rPr>
       </w:pPr>
-      <w:bookmarkStart w:id="22" w:name="_4.1.3_Setting_up"/>
-      <w:bookmarkEnd w:id="22"/>
+      <w:bookmarkStart w:id="20" w:name="_4.1.3_Setting_up"/>
+      <w:bookmarkEnd w:id="20"/>
       <w:r>
         <w:rPr>
           <w:b/>
@@ -5855,8 +5851,8 @@
           <w:szCs w:val="22"/>
         </w:rPr>
       </w:pPr>
-      <w:bookmarkStart w:id="23" w:name="Section413Step1"/>
-      <w:bookmarkStart w:id="24" w:name="_Toc430603402"/>
+      <w:bookmarkStart w:id="21" w:name="Section413Step1"/>
+      <w:bookmarkStart w:id="22" w:name="_Toc430603402"/>
       <w:r>
         <w:rPr>
           <w:rFonts w:asciiTheme="minorHAnsi" w:eastAsiaTheme="minorEastAsia" w:hAnsiTheme="minorHAnsi" w:cstheme="minorBidi"/>
@@ -5867,7 +5863,7 @@
         </w:rPr>
         <w:t>1.</w:t>
       </w:r>
-      <w:bookmarkEnd w:id="23"/>
+      <w:bookmarkEnd w:id="21"/>
       <w:r>
         <w:rPr>
           <w:rFonts w:asciiTheme="minorHAnsi" w:eastAsiaTheme="minorEastAsia" w:hAnsiTheme="minorHAnsi" w:cstheme="minorBidi"/>
@@ -5878,7 +5874,7 @@
         </w:rPr>
         <w:t xml:space="preserve"> Create the VASL project</w:t>
       </w:r>
-      <w:bookmarkEnd w:id="24"/>
+      <w:bookmarkEnd w:id="22"/>
     </w:p>
     <w:p>
       <w:pPr>
@@ -6430,11 +6426,11 @@
       <w:r>
         <w:t xml:space="preserve"> </w:t>
       </w:r>
-      <w:bookmarkStart w:id="25" w:name="Section413Step2"/>
+      <w:bookmarkStart w:id="23" w:name="Section413Step2"/>
       <w:r>
         <w:t>2.</w:t>
       </w:r>
-      <w:bookmarkEnd w:id="25"/>
+      <w:bookmarkEnd w:id="23"/>
       <w:r>
         <w:t xml:space="preserve"> Configure the VASL project</w:t>
       </w:r>
@@ -7237,8 +7233,8 @@
           <w:color w:val="002060"/>
         </w:rPr>
       </w:pPr>
-      <w:bookmarkStart w:id="26" w:name="_4.1.4_Cloning_the"/>
-      <w:bookmarkEnd w:id="26"/>
+      <w:bookmarkStart w:id="24" w:name="_4.1.4_Cloning_the"/>
+      <w:bookmarkEnd w:id="24"/>
       <w:r>
         <w:rPr>
           <w:b/>
@@ -7541,7 +7537,7 @@
         <w:pStyle w:val="Heading2"/>
         <w:jc w:val="both"/>
       </w:pPr>
-      <w:bookmarkStart w:id="27" w:name="_Toc430603403"/>
+      <w:bookmarkStart w:id="25" w:name="_Toc430603403"/>
       <w:r>
         <w:t xml:space="preserve">5.0 </w:t>
       </w:r>
@@ -7554,7 +7550,7 @@
       <w:r>
         <w:t>SOURCETREE</w:t>
       </w:r>
-      <w:bookmarkEnd w:id="27"/>
+      <w:bookmarkEnd w:id="25"/>
     </w:p>
     <w:p>
       <w:pPr>
@@ -8515,11 +8511,11 @@
       <w:pPr>
         <w:ind w:left="2160"/>
       </w:pPr>
-      <w:bookmarkStart w:id="28" w:name="Section5132Step3"/>
+      <w:bookmarkStart w:id="26" w:name="Section5132Step3"/>
       <w:r>
         <w:t>3</w:t>
       </w:r>
-      <w:bookmarkEnd w:id="28"/>
+      <w:bookmarkEnd w:id="26"/>
       <w:r>
         <w:t xml:space="preserve">. Click Commit. </w:t>
       </w:r>
@@ -8682,14 +8678,14 @@
         <w:pStyle w:val="Heading2"/>
         <w:jc w:val="both"/>
       </w:pPr>
-      <w:bookmarkStart w:id="29" w:name="_Toc430603404"/>
+      <w:bookmarkStart w:id="27" w:name="_Toc430603404"/>
       <w:r>
         <w:t xml:space="preserve">6.0 </w:t>
       </w:r>
       <w:r>
         <w:t>Building the Vasl module: from maven</w:t>
       </w:r>
-      <w:bookmarkEnd w:id="29"/>
+      <w:bookmarkEnd w:id="27"/>
       <w:r>
         <w:t xml:space="preserve"> </w:t>
       </w:r>
@@ -8699,8 +8695,8 @@
         <w:pStyle w:val="Heading3"/>
         <w:jc w:val="both"/>
       </w:pPr>
-      <w:bookmarkStart w:id="30" w:name="_6.1_Building_the"/>
-      <w:bookmarkEnd w:id="30"/>
+      <w:bookmarkStart w:id="28" w:name="_6.1_Building_the"/>
+      <w:bookmarkEnd w:id="28"/>
       <w:r>
         <w:t xml:space="preserve">6.1 Building the vasl Module </w:t>
       </w:r>
@@ -9745,12 +9741,12 @@
       <w:pPr>
         <w:jc w:val="both"/>
       </w:pPr>
-      <w:bookmarkStart w:id="31" w:name="AnnexA"/>
+      <w:bookmarkStart w:id="29" w:name="AnnexA"/>
       <w:r>
         <w:lastRenderedPageBreak/>
         <w:t>Annex A</w:t>
       </w:r>
-      <w:bookmarkEnd w:id="31"/>
+      <w:bookmarkEnd w:id="29"/>
     </w:p>
     <w:p>
       <w:pPr>
@@ -10268,6 +10264,40 @@
         <w:tab/>
         <w:t>Minor text edits related to Idea IDE changes</w:t>
       </w:r>
+    </w:p>
+    <w:p>
+      <w:pPr>
+        <w:jc w:val="both"/>
+        <w:rPr>
+          <w:lang w:val="en"/>
+        </w:rPr>
+      </w:pPr>
+      <w:r>
+        <w:rPr>
+          <w:lang w:val="en"/>
+        </w:rPr>
+        <w:t xml:space="preserve">March, 2018 </w:t>
+      </w:r>
+      <w:r>
+        <w:rPr>
+          <w:lang w:val="en"/>
+        </w:rPr>
+        <w:tab/>
+      </w:r>
+      <w:r>
+        <w:rPr>
+          <w:lang w:val="en"/>
+        </w:rPr>
+        <w:tab/>
+      </w:r>
+      <w:r>
+        <w:rPr>
+          <w:lang w:val="en"/>
+        </w:rPr>
+        <w:t>Minor text edits related to Idea IDE changes</w:t>
+      </w:r>
+      <w:bookmarkStart w:id="30" w:name="_GoBack"/>
+      <w:bookmarkEnd w:id="30"/>
     </w:p>
     <w:p>
       <w:pPr>
@@ -14655,7 +14685,7 @@
     <w:charset w:val="00"/>
     <w:family w:val="swiss"/>
     <w:pitch w:val="variable"/>
-    <w:sig w:usb0="E0002EFF" w:usb1="C0007843" w:usb2="00000009" w:usb3="00000000" w:csb0="000001FF" w:csb1="00000000"/>
+    <w:sig w:usb0="E0002EFF" w:usb1="C000785B" w:usb2="00000009" w:usb3="00000000" w:csb0="000001FF" w:csb1="00000000"/>
   </w:font>
   <w:font w:name="Tahoma">
     <w:panose1 w:val="020B0604030504040204"/>
@@ -14713,6 +14743,7 @@
     <w:rsid w:val="00380622"/>
     <w:rsid w:val="003A74B2"/>
     <w:rsid w:val="00510140"/>
+    <w:rsid w:val="0056736F"/>
     <w:rsid w:val="006A487E"/>
     <w:rsid w:val="007267FA"/>
     <w:rsid w:val="00796B71"/>
@@ -15520,7 +15551,7 @@
 </file>
 
 <file path=customXml/itemProps3.xml><?xml version="1.0" encoding="utf-8"?>
-<ds:datastoreItem xmlns:ds="http://schemas.openxmlformats.org/officeDocument/2006/customXml" ds:itemID="{3FB116FA-76A1-4DCE-9142-C00BEF05F584}">
+<ds:datastoreItem xmlns:ds="http://schemas.openxmlformats.org/officeDocument/2006/customXml" ds:itemID="{F7DB16F6-E785-4451-9783-50DC9E498B50}">
   <ds:schemaRefs>
     <ds:schemaRef ds:uri="http://schemas.openxmlformats.org/officeDocument/2006/bibliography"/>
   </ds:schemaRefs>

</xml_diff>